<commit_message>
Flowchart and Report updates
</commit_message>
<xml_diff>
--- a/Assignment1/Implementation_Report.docx
+++ b/Assignment1/Implementation_Report.docx
@@ -296,6 +296,11 @@
     </w:sdt>
     <w:sdt>
       <w:sdtPr>
+        <w:rPr>
+          <w:rFonts w:eastAsiaTheme="minorEastAsia" w:cstheme="minorBidi"/>
+          <w:sz w:val="20"/>
+          <w:szCs w:val="20"/>
+        </w:rPr>
         <w:id w:val="462781557"/>
         <w:docPartObj>
           <w:docPartGallery w:val="Table of Contents"/>
@@ -304,12 +309,9 @@
       </w:sdtPr>
       <w:sdtEndPr>
         <w:rPr>
-          <w:rFonts w:eastAsiaTheme="minorEastAsia" w:cstheme="minorBidi"/>
           <w:b/>
           <w:bCs/>
           <w:noProof/>
-          <w:sz w:val="20"/>
-          <w:szCs w:val="20"/>
         </w:rPr>
       </w:sdtEndPr>
       <w:sdtContent>
@@ -344,7 +346,7 @@
           <w:r>
             <w:fldChar w:fldCharType="separate"/>
           </w:r>
-          <w:hyperlink w:anchor="_Toc56869691" w:history="1">
+          <w:hyperlink w:anchor="_Toc56953836" w:history="1">
             <w:r>
               <w:rPr>
                 <w:rStyle w:val="Hyperlink"/>
@@ -371,7 +373,7 @@
                 <w:noProof/>
                 <w:webHidden/>
               </w:rPr>
-              <w:instrText xml:space="preserve"> PAGEREF _Toc56869691 \h </w:instrText>
+              <w:instrText xml:space="preserve"> PAGEREF _Toc56953836 \h </w:instrText>
             </w:r>
             <w:r>
               <w:rPr>
@@ -416,7 +418,7 @@
               <w:szCs w:val="22"/>
             </w:rPr>
           </w:pPr>
-          <w:hyperlink w:anchor="_Toc56869692" w:history="1">
+          <w:hyperlink w:anchor="_Toc56953837" w:history="1">
             <w:r>
               <w:rPr>
                 <w:rStyle w:val="Hyperlink"/>
@@ -443,7 +445,7 @@
                 <w:noProof/>
                 <w:webHidden/>
               </w:rPr>
-              <w:instrText xml:space="preserve"> PAGEREF _Toc56869692 \h </w:instrText>
+              <w:instrText xml:space="preserve"> PAGEREF _Toc56953837 \h </w:instrText>
             </w:r>
             <w:r>
               <w:rPr>
@@ -488,7 +490,7 @@
               <w:szCs w:val="22"/>
             </w:rPr>
           </w:pPr>
-          <w:hyperlink w:anchor="_Toc56869693" w:history="1">
+          <w:hyperlink w:anchor="_Toc56953838" w:history="1">
             <w:r>
               <w:rPr>
                 <w:rStyle w:val="Hyperlink"/>
@@ -515,7 +517,7 @@
                 <w:noProof/>
                 <w:webHidden/>
               </w:rPr>
-              <w:instrText xml:space="preserve"> PAGEREF _Toc56869693 \h </w:instrText>
+              <w:instrText xml:space="preserve"> PAGEREF _Toc56953838 \h </w:instrText>
             </w:r>
             <w:r>
               <w:rPr>
@@ -560,13 +562,13 @@
               <w:szCs w:val="22"/>
             </w:rPr>
           </w:pPr>
-          <w:hyperlink w:anchor="_Toc56869694" w:history="1">
+          <w:hyperlink w:anchor="_Toc56953839" w:history="1">
             <w:r>
               <w:rPr>
                 <w:rStyle w:val="Hyperlink"/>
                 <w:noProof/>
               </w:rPr>
-              <w:t>Non-functional Requirements</w:t>
+              <w:t>Functional Requirements</w:t>
             </w:r>
             <w:r>
               <w:rPr>
@@ -587,7 +589,7 @@
                 <w:noProof/>
                 <w:webHidden/>
               </w:rPr>
-              <w:instrText xml:space="preserve"> PAGEREF _Toc56869694 \h </w:instrText>
+              <w:instrText xml:space="preserve"> PAGEREF _Toc56953839 \h </w:instrText>
             </w:r>
             <w:r>
               <w:rPr>
@@ -632,13 +634,13 @@
               <w:szCs w:val="22"/>
             </w:rPr>
           </w:pPr>
-          <w:hyperlink w:anchor="_Toc56869695" w:history="1">
+          <w:hyperlink w:anchor="_Toc56953840" w:history="1">
             <w:r>
               <w:rPr>
                 <w:rStyle w:val="Hyperlink"/>
                 <w:noProof/>
               </w:rPr>
-              <w:t>Functional Requirements</w:t>
+              <w:t>Non-functional Requirements</w:t>
             </w:r>
             <w:r>
               <w:rPr>
@@ -659,7 +661,7 @@
                 <w:noProof/>
                 <w:webHidden/>
               </w:rPr>
-              <w:instrText xml:space="preserve"> PAGEREF _Toc56869695 \h </w:instrText>
+              <w:instrText xml:space="preserve"> PAGEREF _Toc56953840 \h </w:instrText>
             </w:r>
             <w:r>
               <w:rPr>
@@ -704,7 +706,7 @@
               <w:szCs w:val="22"/>
             </w:rPr>
           </w:pPr>
-          <w:hyperlink w:anchor="_Toc56869696" w:history="1">
+          <w:hyperlink w:anchor="_Toc56953841" w:history="1">
             <w:r>
               <w:rPr>
                 <w:rStyle w:val="Hyperlink"/>
@@ -731,7 +733,7 @@
                 <w:noProof/>
                 <w:webHidden/>
               </w:rPr>
-              <w:instrText xml:space="preserve"> PAGEREF _Toc56869696 \h </w:instrText>
+              <w:instrText xml:space="preserve"> PAGEREF _Toc56953841 \h </w:instrText>
             </w:r>
             <w:r>
               <w:rPr>
@@ -776,7 +778,7 @@
               <w:szCs w:val="22"/>
             </w:rPr>
           </w:pPr>
-          <w:hyperlink w:anchor="_Toc56869697" w:history="1">
+          <w:hyperlink w:anchor="_Toc56953842" w:history="1">
             <w:r>
               <w:rPr>
                 <w:rStyle w:val="Hyperlink"/>
@@ -803,7 +805,7 @@
                 <w:noProof/>
                 <w:webHidden/>
               </w:rPr>
-              <w:instrText xml:space="preserve"> PAGEREF _Toc56869697 \h </w:instrText>
+              <w:instrText xml:space="preserve"> PAGEREF _Toc56953842 \h </w:instrText>
             </w:r>
             <w:r>
               <w:rPr>
@@ -848,13 +850,13 @@
               <w:szCs w:val="22"/>
             </w:rPr>
           </w:pPr>
-          <w:hyperlink w:anchor="_Toc56869698" w:history="1">
+          <w:hyperlink w:anchor="_Toc56953843" w:history="1">
             <w:r>
               <w:rPr>
                 <w:rStyle w:val="Hyperlink"/>
                 <w:noProof/>
               </w:rPr>
-              <w:t>Program Structure Flowchart</w:t>
+              <w:t>Reflection</w:t>
             </w:r>
             <w:r>
               <w:rPr>
@@ -875,7 +877,7 @@
                 <w:noProof/>
                 <w:webHidden/>
               </w:rPr>
-              <w:instrText xml:space="preserve"> PAGEREF _Toc56869698 \h </w:instrText>
+              <w:instrText xml:space="preserve"> PAGEREF _Toc56953843 \h </w:instrText>
             </w:r>
             <w:r>
               <w:rPr>
@@ -895,7 +897,151 @@
                 <w:noProof/>
                 <w:webHidden/>
               </w:rPr>
-              <w:t>3</w:t>
+              <w:t>4</w:t>
+            </w:r>
+            <w:r>
+              <w:rPr>
+                <w:noProof/>
+                <w:webHidden/>
+              </w:rPr>
+              <w:fldChar w:fldCharType="end"/>
+            </w:r>
+          </w:hyperlink>
+        </w:p>
+        <w:p>
+          <w:pPr>
+            <w:pStyle w:val="TOC2"/>
+            <w:tabs>
+              <w:tab w:val="right" w:leader="dot" w:pos="9016"/>
+            </w:tabs>
+            <w:rPr>
+              <w:rFonts w:asciiTheme="minorHAnsi" w:hAnsiTheme="minorHAnsi"/>
+              <w:noProof/>
+              <w:color w:val="auto"/>
+              <w:sz w:val="22"/>
+              <w:szCs w:val="22"/>
+            </w:rPr>
+          </w:pPr>
+          <w:hyperlink w:anchor="_Toc56953844" w:history="1">
+            <w:r>
+              <w:rPr>
+                <w:rStyle w:val="Hyperlink"/>
+                <w:noProof/>
+              </w:rPr>
+              <w:t>Dataset Loading</w:t>
+            </w:r>
+            <w:r>
+              <w:rPr>
+                <w:noProof/>
+                <w:webHidden/>
+              </w:rPr>
+              <w:tab/>
+            </w:r>
+            <w:r>
+              <w:rPr>
+                <w:noProof/>
+                <w:webHidden/>
+              </w:rPr>
+              <w:fldChar w:fldCharType="begin"/>
+            </w:r>
+            <w:r>
+              <w:rPr>
+                <w:noProof/>
+                <w:webHidden/>
+              </w:rPr>
+              <w:instrText xml:space="preserve"> PAGEREF _Toc56953844 \h </w:instrText>
+            </w:r>
+            <w:r>
+              <w:rPr>
+                <w:noProof/>
+                <w:webHidden/>
+              </w:rPr>
+            </w:r>
+            <w:r>
+              <w:rPr>
+                <w:noProof/>
+                <w:webHidden/>
+              </w:rPr>
+              <w:fldChar w:fldCharType="separate"/>
+            </w:r>
+            <w:r>
+              <w:rPr>
+                <w:noProof/>
+                <w:webHidden/>
+              </w:rPr>
+              <w:t>4</w:t>
+            </w:r>
+            <w:r>
+              <w:rPr>
+                <w:noProof/>
+                <w:webHidden/>
+              </w:rPr>
+              <w:fldChar w:fldCharType="end"/>
+            </w:r>
+          </w:hyperlink>
+        </w:p>
+        <w:p>
+          <w:pPr>
+            <w:pStyle w:val="TOC2"/>
+            <w:tabs>
+              <w:tab w:val="right" w:leader="dot" w:pos="9016"/>
+            </w:tabs>
+            <w:rPr>
+              <w:rFonts w:asciiTheme="minorHAnsi" w:hAnsiTheme="minorHAnsi"/>
+              <w:noProof/>
+              <w:color w:val="auto"/>
+              <w:sz w:val="22"/>
+              <w:szCs w:val="22"/>
+            </w:rPr>
+          </w:pPr>
+          <w:hyperlink w:anchor="_Toc56953845" w:history="1">
+            <w:r>
+              <w:rPr>
+                <w:rStyle w:val="Hyperlink"/>
+                <w:noProof/>
+              </w:rPr>
+              <w:t>Similarity Metrics</w:t>
+            </w:r>
+            <w:r>
+              <w:rPr>
+                <w:noProof/>
+                <w:webHidden/>
+              </w:rPr>
+              <w:tab/>
+            </w:r>
+            <w:r>
+              <w:rPr>
+                <w:noProof/>
+                <w:webHidden/>
+              </w:rPr>
+              <w:fldChar w:fldCharType="begin"/>
+            </w:r>
+            <w:r>
+              <w:rPr>
+                <w:noProof/>
+                <w:webHidden/>
+              </w:rPr>
+              <w:instrText xml:space="preserve"> PAGEREF _Toc56953845 \h </w:instrText>
+            </w:r>
+            <w:r>
+              <w:rPr>
+                <w:noProof/>
+                <w:webHidden/>
+              </w:rPr>
+            </w:r>
+            <w:r>
+              <w:rPr>
+                <w:noProof/>
+                <w:webHidden/>
+              </w:rPr>
+              <w:fldChar w:fldCharType="separate"/>
+            </w:r>
+            <w:r>
+              <w:rPr>
+                <w:noProof/>
+                <w:webHidden/>
+              </w:rPr>
+              <w:t>4</w:t>
             </w:r>
             <w:r>
               <w:rPr>
@@ -920,13 +1066,13 @@
               <w:szCs w:val="22"/>
             </w:rPr>
           </w:pPr>
-          <w:hyperlink w:anchor="_Toc56869699" w:history="1">
+          <w:hyperlink w:anchor="_Toc56953846" w:history="1">
             <w:r>
               <w:rPr>
                 <w:rStyle w:val="Hyperlink"/>
                 <w:noProof/>
               </w:rPr>
-              <w:t>Reflection</w:t>
+              <w:t>Program Structure Flowchart</w:t>
             </w:r>
             <w:r>
               <w:rPr>
@@ -947,7 +1093,7 @@
                 <w:noProof/>
                 <w:webHidden/>
               </w:rPr>
-              <w:instrText xml:space="preserve"> PAGEREF _Toc56869699 \h </w:instrText>
+              <w:instrText xml:space="preserve"> PAGEREF _Toc56953846 \h </w:instrText>
             </w:r>
             <w:r>
               <w:rPr>
@@ -967,151 +1113,7 @@
                 <w:noProof/>
                 <w:webHidden/>
               </w:rPr>
-              <w:t>3</w:t>
-            </w:r>
-            <w:r>
-              <w:rPr>
-                <w:noProof/>
-                <w:webHidden/>
-              </w:rPr>
-              <w:fldChar w:fldCharType="end"/>
-            </w:r>
-          </w:hyperlink>
-        </w:p>
-        <w:p>
-          <w:pPr>
-            <w:pStyle w:val="TOC2"/>
-            <w:tabs>
-              <w:tab w:val="right" w:leader="dot" w:pos="9016"/>
-            </w:tabs>
-            <w:rPr>
-              <w:rFonts w:asciiTheme="minorHAnsi" w:hAnsiTheme="minorHAnsi"/>
-              <w:noProof/>
-              <w:color w:val="auto"/>
-              <w:sz w:val="22"/>
-              <w:szCs w:val="22"/>
-            </w:rPr>
-          </w:pPr>
-          <w:hyperlink w:anchor="_Toc56869700" w:history="1">
-            <w:r>
-              <w:rPr>
-                <w:rStyle w:val="Hyperlink"/>
-                <w:noProof/>
-              </w:rPr>
-              <w:t>Dataset Loading</w:t>
-            </w:r>
-            <w:r>
-              <w:rPr>
-                <w:noProof/>
-                <w:webHidden/>
-              </w:rPr>
-              <w:tab/>
-            </w:r>
-            <w:r>
-              <w:rPr>
-                <w:noProof/>
-                <w:webHidden/>
-              </w:rPr>
-              <w:fldChar w:fldCharType="begin"/>
-            </w:r>
-            <w:r>
-              <w:rPr>
-                <w:noProof/>
-                <w:webHidden/>
-              </w:rPr>
-              <w:instrText xml:space="preserve"> PAGEREF _Toc56869700 \h </w:instrText>
-            </w:r>
-            <w:r>
-              <w:rPr>
-                <w:noProof/>
-                <w:webHidden/>
-              </w:rPr>
-            </w:r>
-            <w:r>
-              <w:rPr>
-                <w:noProof/>
-                <w:webHidden/>
-              </w:rPr>
-              <w:fldChar w:fldCharType="separate"/>
-            </w:r>
-            <w:r>
-              <w:rPr>
-                <w:noProof/>
-                <w:webHidden/>
-              </w:rPr>
-              <w:t>3</w:t>
-            </w:r>
-            <w:r>
-              <w:rPr>
-                <w:noProof/>
-                <w:webHidden/>
-              </w:rPr>
-              <w:fldChar w:fldCharType="end"/>
-            </w:r>
-          </w:hyperlink>
-        </w:p>
-        <w:p>
-          <w:pPr>
-            <w:pStyle w:val="TOC2"/>
-            <w:tabs>
-              <w:tab w:val="right" w:leader="dot" w:pos="9016"/>
-            </w:tabs>
-            <w:rPr>
-              <w:rFonts w:asciiTheme="minorHAnsi" w:hAnsiTheme="minorHAnsi"/>
-              <w:noProof/>
-              <w:color w:val="auto"/>
-              <w:sz w:val="22"/>
-              <w:szCs w:val="22"/>
-            </w:rPr>
-          </w:pPr>
-          <w:hyperlink w:anchor="_Toc56869701" w:history="1">
-            <w:r>
-              <w:rPr>
-                <w:rStyle w:val="Hyperlink"/>
-                <w:noProof/>
-              </w:rPr>
-              <w:t>Similarity Metrics</w:t>
-            </w:r>
-            <w:r>
-              <w:rPr>
-                <w:noProof/>
-                <w:webHidden/>
-              </w:rPr>
-              <w:tab/>
-            </w:r>
-            <w:r>
-              <w:rPr>
-                <w:noProof/>
-                <w:webHidden/>
-              </w:rPr>
-              <w:fldChar w:fldCharType="begin"/>
-            </w:r>
-            <w:r>
-              <w:rPr>
-                <w:noProof/>
-                <w:webHidden/>
-              </w:rPr>
-              <w:instrText xml:space="preserve"> PAGEREF _Toc56869701 \h </w:instrText>
-            </w:r>
-            <w:r>
-              <w:rPr>
-                <w:noProof/>
-                <w:webHidden/>
-              </w:rPr>
-            </w:r>
-            <w:r>
-              <w:rPr>
-                <w:noProof/>
-                <w:webHidden/>
-              </w:rPr>
-              <w:fldChar w:fldCharType="separate"/>
-            </w:r>
-            <w:r>
-              <w:rPr>
-                <w:noProof/>
-                <w:webHidden/>
-              </w:rPr>
-              <w:t>3</w:t>
+              <w:t>5</w:t>
             </w:r>
             <w:r>
               <w:rPr>
@@ -1136,7 +1138,7 @@
               <w:szCs w:val="22"/>
             </w:rPr>
           </w:pPr>
-          <w:hyperlink w:anchor="_Toc56869702" w:history="1">
+          <w:hyperlink w:anchor="_Toc56953847" w:history="1">
             <w:r>
               <w:rPr>
                 <w:rStyle w:val="Hyperlink"/>
@@ -1163,7 +1165,7 @@
                 <w:noProof/>
                 <w:webHidden/>
               </w:rPr>
-              <w:instrText xml:space="preserve"> PAGEREF _Toc56869702 \h </w:instrText>
+              <w:instrText xml:space="preserve"> PAGEREF _Toc56953847 \h </w:instrText>
             </w:r>
             <w:r>
               <w:rPr>
@@ -1183,7 +1185,7 @@
                 <w:noProof/>
                 <w:webHidden/>
               </w:rPr>
-              <w:t>4</w:t>
+              <w:t>6</w:t>
             </w:r>
             <w:r>
               <w:rPr>
@@ -1197,68 +1199,58 @@
         <w:p>
           <w:pPr>
             <w:pStyle w:val="TOC3"/>
-            <w:tabs>
-              <w:tab w:val="right" w:leader="dot" w:pos="9016"/>
-            </w:tabs>
             <w:rPr>
               <w:rFonts w:asciiTheme="minorHAnsi" w:hAnsiTheme="minorHAnsi" w:cstheme="minorBidi"/>
-              <w:noProof/>
               <w:color w:val="auto"/>
+              <w:sz w:val="22"/>
+              <w:szCs w:val="22"/>
               <w:lang w:val="en-GB" w:eastAsia="zh-CN"/>
             </w:rPr>
           </w:pPr>
-          <w:hyperlink w:anchor="_Toc56869703" w:history="1">
+          <w:hyperlink w:anchor="_Toc56953848" w:history="1">
             <w:r>
               <w:rPr>
                 <w:rStyle w:val="Hyperlink"/>
-                <w:noProof/>
               </w:rPr>
               <w:t>Load dataset module</w:t>
             </w:r>
             <w:r>
               <w:rPr>
-                <w:noProof/>
                 <w:webHidden/>
               </w:rPr>
               <w:tab/>
             </w:r>
             <w:r>
               <w:rPr>
-                <w:noProof/>
                 <w:webHidden/>
               </w:rPr>
               <w:fldChar w:fldCharType="begin"/>
             </w:r>
             <w:r>
               <w:rPr>
-                <w:noProof/>
-                <w:webHidden/>
-              </w:rPr>
-              <w:instrText xml:space="preserve"> PAGEREF _Toc56869703 \h </w:instrText>
-            </w:r>
-            <w:r>
-              <w:rPr>
-                <w:noProof/>
-                <w:webHidden/>
-              </w:rPr>
-            </w:r>
-            <w:r>
-              <w:rPr>
-                <w:noProof/>
+                <w:webHidden/>
+              </w:rPr>
+              <w:instrText xml:space="preserve"> PAGEREF _Toc56953848 \h </w:instrText>
+            </w:r>
+            <w:r>
+              <w:rPr>
+                <w:webHidden/>
+              </w:rPr>
+            </w:r>
+            <w:r>
+              <w:rPr>
                 <w:webHidden/>
               </w:rPr>
               <w:fldChar w:fldCharType="separate"/>
             </w:r>
             <w:r>
               <w:rPr>
-                <w:noProof/>
-                <w:webHidden/>
-              </w:rPr>
-              <w:t>4</w:t>
-            </w:r>
-            <w:r>
-              <w:rPr>
-                <w:noProof/>
+                <w:webHidden/>
+              </w:rPr>
+              <w:t>6</w:t>
+            </w:r>
+            <w:r>
+              <w:rPr>
                 <w:webHidden/>
               </w:rPr>
               <w:fldChar w:fldCharType="end"/>
@@ -1268,68 +1260,58 @@
         <w:p>
           <w:pPr>
             <w:pStyle w:val="TOC3"/>
-            <w:tabs>
-              <w:tab w:val="right" w:leader="dot" w:pos="9016"/>
-            </w:tabs>
             <w:rPr>
               <w:rFonts w:asciiTheme="minorHAnsi" w:hAnsiTheme="minorHAnsi" w:cstheme="minorBidi"/>
-              <w:noProof/>
               <w:color w:val="auto"/>
+              <w:sz w:val="22"/>
+              <w:szCs w:val="22"/>
               <w:lang w:val="en-GB" w:eastAsia="zh-CN"/>
             </w:rPr>
           </w:pPr>
-          <w:hyperlink w:anchor="_Toc56869704" w:history="1">
+          <w:hyperlink w:anchor="_Toc56953849" w:history="1">
             <w:r>
               <w:rPr>
                 <w:rStyle w:val="Hyperlink"/>
-                <w:noProof/>
               </w:rPr>
               <w:t>Similarity module</w:t>
             </w:r>
             <w:r>
               <w:rPr>
-                <w:noProof/>
                 <w:webHidden/>
               </w:rPr>
               <w:tab/>
             </w:r>
             <w:r>
               <w:rPr>
-                <w:noProof/>
                 <w:webHidden/>
               </w:rPr>
               <w:fldChar w:fldCharType="begin"/>
             </w:r>
             <w:r>
               <w:rPr>
-                <w:noProof/>
-                <w:webHidden/>
-              </w:rPr>
-              <w:instrText xml:space="preserve"> PAGEREF _Toc56869704 \h </w:instrText>
-            </w:r>
-            <w:r>
-              <w:rPr>
-                <w:noProof/>
-                <w:webHidden/>
-              </w:rPr>
-            </w:r>
-            <w:r>
-              <w:rPr>
-                <w:noProof/>
+                <w:webHidden/>
+              </w:rPr>
+              <w:instrText xml:space="preserve"> PAGEREF _Toc56953849 \h </w:instrText>
+            </w:r>
+            <w:r>
+              <w:rPr>
+                <w:webHidden/>
+              </w:rPr>
+            </w:r>
+            <w:r>
+              <w:rPr>
                 <w:webHidden/>
               </w:rPr>
               <w:fldChar w:fldCharType="separate"/>
             </w:r>
             <w:r>
               <w:rPr>
-                <w:noProof/>
-                <w:webHidden/>
-              </w:rPr>
-              <w:t>4</w:t>
-            </w:r>
-            <w:r>
-              <w:rPr>
-                <w:noProof/>
+                <w:webHidden/>
+              </w:rPr>
+              <w:t>6</w:t>
+            </w:r>
+            <w:r>
+              <w:rPr>
                 <w:webHidden/>
               </w:rPr>
               <w:fldChar w:fldCharType="end"/>
@@ -1350,7 +1332,7 @@
               <w:szCs w:val="22"/>
             </w:rPr>
           </w:pPr>
-          <w:hyperlink w:anchor="_Toc56869705" w:history="1">
+          <w:hyperlink w:anchor="_Toc56953850" w:history="1">
             <w:r>
               <w:rPr>
                 <w:rStyle w:val="Hyperlink"/>
@@ -1377,7 +1359,7 @@
                 <w:noProof/>
                 <w:webHidden/>
               </w:rPr>
-              <w:instrText xml:space="preserve"> PAGEREF _Toc56869705 \h </w:instrText>
+              <w:instrText xml:space="preserve"> PAGEREF _Toc56953850 \h </w:instrText>
             </w:r>
             <w:r>
               <w:rPr>
@@ -1397,7 +1379,7 @@
                 <w:noProof/>
                 <w:webHidden/>
               </w:rPr>
-              <w:t>5</w:t>
+              <w:t>7</w:t>
             </w:r>
             <w:r>
               <w:rPr>
@@ -1411,68 +1393,58 @@
         <w:p>
           <w:pPr>
             <w:pStyle w:val="TOC3"/>
-            <w:tabs>
-              <w:tab w:val="right" w:leader="dot" w:pos="9016"/>
-            </w:tabs>
             <w:rPr>
               <w:rFonts w:asciiTheme="minorHAnsi" w:hAnsiTheme="minorHAnsi" w:cstheme="minorBidi"/>
-              <w:noProof/>
               <w:color w:val="auto"/>
+              <w:sz w:val="22"/>
+              <w:szCs w:val="22"/>
               <w:lang w:val="en-GB" w:eastAsia="zh-CN"/>
             </w:rPr>
           </w:pPr>
-          <w:hyperlink w:anchor="_Toc56869706" w:history="1">
+          <w:hyperlink w:anchor="_Toc56953851" w:history="1">
             <w:r>
               <w:rPr>
                 <w:rStyle w:val="Hyperlink"/>
-                <w:noProof/>
               </w:rPr>
               <w:t>Functions not defined in the main paper</w:t>
             </w:r>
             <w:r>
               <w:rPr>
-                <w:noProof/>
                 <w:webHidden/>
               </w:rPr>
               <w:tab/>
             </w:r>
             <w:r>
               <w:rPr>
-                <w:noProof/>
                 <w:webHidden/>
               </w:rPr>
               <w:fldChar w:fldCharType="begin"/>
             </w:r>
             <w:r>
               <w:rPr>
-                <w:noProof/>
-                <w:webHidden/>
-              </w:rPr>
-              <w:instrText xml:space="preserve"> PAGEREF _Toc56869706 \h </w:instrText>
-            </w:r>
-            <w:r>
-              <w:rPr>
-                <w:noProof/>
-                <w:webHidden/>
-              </w:rPr>
-            </w:r>
-            <w:r>
-              <w:rPr>
-                <w:noProof/>
+                <w:webHidden/>
+              </w:rPr>
+              <w:instrText xml:space="preserve"> PAGEREF _Toc56953851 \h </w:instrText>
+            </w:r>
+            <w:r>
+              <w:rPr>
+                <w:webHidden/>
+              </w:rPr>
+            </w:r>
+            <w:r>
+              <w:rPr>
                 <w:webHidden/>
               </w:rPr>
               <w:fldChar w:fldCharType="separate"/>
             </w:r>
             <w:r>
               <w:rPr>
-                <w:noProof/>
-                <w:webHidden/>
-              </w:rPr>
-              <w:t>5</w:t>
-            </w:r>
-            <w:r>
-              <w:rPr>
-                <w:noProof/>
+                <w:webHidden/>
+              </w:rPr>
+              <w:t>7</w:t>
+            </w:r>
+            <w:r>
+              <w:rPr>
                 <w:webHidden/>
               </w:rPr>
               <w:fldChar w:fldCharType="end"/>
@@ -1513,8 +1485,9 @@
       <w:pPr>
         <w:pStyle w:val="Heading1"/>
       </w:pPr>
-      <w:bookmarkStart w:id="0" w:name="_Toc56869691"/>
-      <w:r>
+      <w:bookmarkStart w:id="0" w:name="_Toc56953836"/>
+      <w:r>
+        <w:lastRenderedPageBreak/>
         <w:t>Introduction</w:t>
       </w:r>
       <w:bookmarkEnd w:id="0"/>
@@ -1639,7 +1612,7 @@
       <w:pPr>
         <w:pStyle w:val="Heading1"/>
       </w:pPr>
-      <w:bookmarkStart w:id="1" w:name="_Toc56869692"/>
+      <w:bookmarkStart w:id="1" w:name="_Toc56953837"/>
       <w:r>
         <w:t>Problem Analysis</w:t>
       </w:r>
@@ -1949,26 +1922,104 @@
         <w:rPr>
           <w:rFonts w:cs="Arial"/>
         </w:rPr>
-        <w:t xml:space="preserve">Another problem needed to solved is what if the user doesn’t know the name of the song or the name of the that they want to compare. </w:t>
-      </w:r>
-      <w:r>
-        <w:rPr>
-          <w:rFonts w:cs="Arial"/>
-        </w:rPr>
-        <w:t>This can be solved by allowing the user the ability to search for a song using a word matching service, which will find thew word they enter and show the user every song including the ID of each song</w:t>
-      </w:r>
-      <w:r>
-        <w:rPr>
-          <w:rFonts w:cs="Arial"/>
-        </w:rPr>
-        <w:t xml:space="preserve"> that has at least 1 word they enter in it’s name. This will allow the user to find the song or artist they are looking for to provide comparison.</w:t>
+        <w:t xml:space="preserve">Another problem needed to solved is what if the user doesn’t know the name of the song or the name of the </w:t>
+      </w:r>
+      <w:r>
+        <w:rPr>
+          <w:rFonts w:cs="Arial"/>
+        </w:rPr>
+        <w:t xml:space="preserve">artist </w:t>
+      </w:r>
+      <w:r>
+        <w:rPr>
+          <w:rFonts w:cs="Arial"/>
+        </w:rPr>
+        <w:t xml:space="preserve">that they want to compare. </w:t>
+      </w:r>
+      <w:r>
+        <w:rPr>
+          <w:rFonts w:cs="Arial"/>
+        </w:rPr>
+        <w:t xml:space="preserve">This can be solved by </w:t>
+      </w:r>
+      <w:r>
+        <w:rPr>
+          <w:rFonts w:cs="Arial"/>
+        </w:rPr>
+        <w:t>providing</w:t>
+      </w:r>
+      <w:r>
+        <w:rPr>
+          <w:rFonts w:cs="Arial"/>
+        </w:rPr>
+        <w:t xml:space="preserve"> the user the ability to search for a song </w:t>
+      </w:r>
+      <w:r>
+        <w:rPr>
+          <w:rFonts w:cs="Arial"/>
+        </w:rPr>
+        <w:t xml:space="preserve">or artist </w:t>
+      </w:r>
+      <w:r>
+        <w:rPr>
+          <w:rFonts w:cs="Arial"/>
+        </w:rPr>
+        <w:t xml:space="preserve">using a word matching service, which will find the word they enter and show the user every song </w:t>
+      </w:r>
+      <w:r>
+        <w:rPr>
+          <w:rFonts w:cs="Arial"/>
+        </w:rPr>
+        <w:t xml:space="preserve">or artist </w:t>
+      </w:r>
+      <w:r>
+        <w:rPr>
+          <w:rFonts w:cs="Arial"/>
+        </w:rPr>
+        <w:t xml:space="preserve">including the ID of each </w:t>
+      </w:r>
+      <w:r>
+        <w:rPr>
+          <w:rFonts w:cs="Arial"/>
+        </w:rPr>
+        <w:t>result</w:t>
+      </w:r>
+      <w:r>
+        <w:rPr>
+          <w:rFonts w:cs="Arial"/>
+        </w:rPr>
+        <w:t xml:space="preserve"> that has at least</w:t>
+      </w:r>
+      <w:r>
+        <w:rPr>
+          <w:rFonts w:cs="Arial"/>
+        </w:rPr>
+        <w:t xml:space="preserve"> one</w:t>
+      </w:r>
+      <w:r>
+        <w:rPr>
+          <w:rFonts w:cs="Arial"/>
+        </w:rPr>
+        <w:t xml:space="preserve"> word they enter in</w:t>
+      </w:r>
+      <w:r>
+        <w:rPr>
+          <w:rFonts w:cs="Arial"/>
+        </w:rPr>
+        <w:t xml:space="preserve"> the</w:t>
+      </w:r>
+      <w:r>
+        <w:rPr>
+          <w:rFonts w:cs="Arial"/>
+        </w:rPr>
+        <w:t xml:space="preserve"> name. This will allow the user to find the song or artist they are looking for to provide comparison.</w:t>
       </w:r>
     </w:p>
     <w:p>
       <w:pPr>
         <w:pStyle w:val="Heading1"/>
       </w:pPr>
-      <w:bookmarkStart w:id="2" w:name="_Toc56869693"/>
+      <w:bookmarkStart w:id="2" w:name="_Toc56953838"/>
       <w:r>
         <w:t>Solution Re</w:t>
       </w:r>
@@ -1982,6 +2033,7 @@
     </w:p>
     <w:p>
       <w:pPr>
+        <w:jc w:val="both"/>
         <w:rPr>
           <w:rFonts w:cs="Arial"/>
           <w:szCs w:val="22"/>
@@ -2008,31 +2060,100 @@
         </w:rPr>
         <w:t xml:space="preserve"> and the business.</w:t>
       </w:r>
-    </w:p>
-    <w:p>
-      <w:pPr>
-        <w:rPr>
-          <w:rFonts w:cs="Arial"/>
-          <w:sz w:val="22"/>
+      <w:r>
+        <w:rPr>
+          <w:rFonts w:cs="Arial"/>
           <w:szCs w:val="22"/>
         </w:rPr>
-      </w:pPr>
+        <w:t xml:space="preserve"> </w:t>
+      </w:r>
     </w:p>
     <w:p>
       <w:pPr>
         <w:pStyle w:val="Heading2"/>
-        <w:rPr>
-          <w:color w:val="auto"/>
-        </w:rPr>
-      </w:pPr>
-      <w:bookmarkStart w:id="3" w:name="_Toc56869694"/>
-      <w:r>
-        <w:rPr>
-          <w:color w:val="auto"/>
-        </w:rPr>
-        <w:t>Non-functional Requirements</w:t>
+      </w:pPr>
+      <w:bookmarkStart w:id="3" w:name="_Toc56953839"/>
+      <w:r>
+        <w:t>Functional Requirements</w:t>
       </w:r>
       <w:bookmarkEnd w:id="3"/>
+    </w:p>
+    <w:p>
+      <w:pPr>
+        <w:jc w:val="both"/>
+      </w:pPr>
+      <w:r>
+        <w:t xml:space="preserve">When considering the </w:t>
+      </w:r>
+      <w:r>
+        <w:t>functional</w:t>
+      </w:r>
+      <w:r>
+        <w:t xml:space="preserve"> requirements, there a few aspects that are key for this program</w:t>
+      </w:r>
+      <w:r>
+        <w:t>. The most important functional requirement is</w:t>
+      </w:r>
+      <w:r>
+        <w:t xml:space="preserve"> </w:t>
+      </w:r>
+      <w:r>
+        <w:t xml:space="preserve">the </w:t>
+      </w:r>
+      <w:r>
+        <w:t>user requirement</w:t>
+      </w:r>
+      <w:r>
+        <w:t>s</w:t>
+      </w:r>
+      <w:r>
+        <w:t>. A use case diagram helps to show what the program does and how this meets the requirements for the user. This highlights what the program does and how this meets what the user is expec</w:t>
+      </w:r>
+      <w:r>
+        <w:t xml:space="preserve">ting </w:t>
+      </w:r>
+      <w:r>
+        <w:t xml:space="preserve">to happen. </w:t>
+      </w:r>
+      <w:r>
+        <w:t xml:space="preserve">Another important requirement to consider is the system requirements. For this </w:t>
+      </w:r>
+      <w:r>
+        <w:t>program,</w:t>
+      </w:r>
+      <w:r>
+        <w:t xml:space="preserve"> the system requirement </w:t>
+      </w:r>
+      <w:r>
+        <w:t>is</w:t>
+      </w:r>
+      <w:r>
+        <w:t xml:space="preserve"> </w:t>
+      </w:r>
+      <w:r>
+        <w:t xml:space="preserve">mild. The main requirement to run the program is a system that can access Python and run a python notebook in the environment of their choice. This could be through Jupyter </w:t>
+      </w:r>
+      <w:r>
+        <w:t>N</w:t>
+      </w:r>
+      <w:r>
+        <w:t xml:space="preserve">otebook or </w:t>
+      </w:r>
+      <w:r>
+        <w:t>Visual Studio Code using the python add-on</w:t>
+      </w:r>
+      <w:r>
+        <w:t xml:space="preserve">, as the system </w:t>
+      </w:r>
+      <w:r>
+        <w:t xml:space="preserve">uses a simple UI </w:t>
+      </w:r>
+      <w:r>
+        <w:t>for a simple program with effective ease of use</w:t>
+      </w:r>
+      <w:r>
+        <w:t>.</w:t>
+      </w:r>
     </w:p>
     <w:p>
       <w:pPr>
@@ -2041,374 +2162,361 @@
           <w:ilvl w:val="0"/>
           <w:numId w:val="3"/>
         </w:numPr>
-        <w:rPr>
-          <w:rFonts w:cs="Arial"/>
-          <w:szCs w:val="22"/>
-        </w:rPr>
-      </w:pPr>
-      <w:r>
-        <w:rPr>
-          <w:rFonts w:cs="Arial"/>
-          <w:szCs w:val="22"/>
-        </w:rPr>
-        <w:t>Usability</w:t>
-      </w:r>
-    </w:p>
-    <w:p>
-      <w:pPr>
-        <w:pStyle w:val="ListParagraph"/>
-        <w:numPr>
-          <w:ilvl w:val="1"/>
-          <w:numId w:val="3"/>
-        </w:numPr>
-        <w:rPr>
-          <w:rFonts w:cs="Arial"/>
-          <w:szCs w:val="22"/>
-        </w:rPr>
-      </w:pPr>
-      <w:r>
-        <w:rPr>
-          <w:rFonts w:cs="Arial"/>
-          <w:szCs w:val="22"/>
-        </w:rPr>
-        <w:t>Efficiency of use</w:t>
-      </w:r>
-    </w:p>
-    <w:p>
-      <w:pPr>
-        <w:pStyle w:val="ListParagraph"/>
-        <w:numPr>
-          <w:ilvl w:val="1"/>
-          <w:numId w:val="3"/>
-        </w:numPr>
-        <w:rPr>
-          <w:rFonts w:cs="Arial"/>
-          <w:szCs w:val="22"/>
-        </w:rPr>
-      </w:pPr>
-      <w:r>
-        <w:rPr>
-          <w:rFonts w:cs="Arial"/>
-          <w:szCs w:val="22"/>
-        </w:rPr>
-        <w:t>Intuitiveness</w:t>
-      </w:r>
-    </w:p>
-    <w:p>
-      <w:pPr>
-        <w:pStyle w:val="ListParagraph"/>
-        <w:numPr>
-          <w:ilvl w:val="1"/>
-          <w:numId w:val="3"/>
-        </w:numPr>
-        <w:rPr>
-          <w:rFonts w:cs="Arial"/>
-          <w:szCs w:val="22"/>
-        </w:rPr>
-      </w:pPr>
-      <w:r>
-        <w:rPr>
-          <w:rFonts w:cs="Arial"/>
-          <w:szCs w:val="22"/>
-        </w:rPr>
-        <w:t>Low perceived workload</w:t>
-      </w:r>
-    </w:p>
-    <w:p>
-      <w:pPr>
-        <w:pStyle w:val="ListParagraph"/>
-        <w:numPr>
-          <w:ilvl w:val="0"/>
-          <w:numId w:val="3"/>
-        </w:numPr>
-        <w:rPr>
-          <w:rFonts w:cs="Arial"/>
-          <w:szCs w:val="22"/>
-        </w:rPr>
-      </w:pPr>
-      <w:r>
-        <w:rPr>
-          <w:rFonts w:cs="Arial"/>
-          <w:szCs w:val="22"/>
-        </w:rPr>
-        <w:t>Security</w:t>
-      </w:r>
-    </w:p>
-    <w:p>
-      <w:pPr>
-        <w:pStyle w:val="ListParagraph"/>
-        <w:numPr>
-          <w:ilvl w:val="0"/>
-          <w:numId w:val="3"/>
-        </w:numPr>
-        <w:rPr>
-          <w:rFonts w:cs="Arial"/>
-          <w:szCs w:val="22"/>
-        </w:rPr>
-      </w:pPr>
-      <w:r>
-        <w:rPr>
-          <w:rFonts w:cs="Arial"/>
-          <w:szCs w:val="22"/>
-        </w:rPr>
-        <w:t>Reliability (lack of errors)</w:t>
-      </w:r>
-    </w:p>
-    <w:p>
-      <w:pPr>
-        <w:pStyle w:val="ListParagraph"/>
-        <w:numPr>
-          <w:ilvl w:val="0"/>
-          <w:numId w:val="3"/>
-        </w:numPr>
-        <w:rPr>
-          <w:rFonts w:cs="Arial"/>
-          <w:szCs w:val="22"/>
-        </w:rPr>
-      </w:pPr>
-      <w:r>
-        <w:rPr>
-          <w:rFonts w:cs="Arial"/>
-          <w:szCs w:val="22"/>
-        </w:rPr>
-        <w:t>Performance</w:t>
-      </w:r>
-    </w:p>
-    <w:p>
-      <w:pPr>
-        <w:pStyle w:val="ListParagraph"/>
-        <w:numPr>
-          <w:ilvl w:val="0"/>
-          <w:numId w:val="3"/>
-        </w:numPr>
-        <w:rPr>
-          <w:rFonts w:cs="Arial"/>
-          <w:szCs w:val="22"/>
-        </w:rPr>
-      </w:pPr>
-      <w:r>
-        <w:rPr>
-          <w:rFonts w:cs="Arial"/>
-          <w:szCs w:val="22"/>
-        </w:rPr>
-        <w:t>Availability</w:t>
-      </w:r>
-    </w:p>
-    <w:p>
-      <w:pPr>
-        <w:pStyle w:val="ListParagraph"/>
-        <w:numPr>
-          <w:ilvl w:val="0"/>
-          <w:numId w:val="3"/>
-        </w:numPr>
-        <w:rPr>
-          <w:rFonts w:cs="Arial"/>
-          <w:szCs w:val="22"/>
-        </w:rPr>
-      </w:pPr>
-      <w:r>
-        <w:rPr>
-          <w:rFonts w:cs="Arial"/>
-          <w:szCs w:val="22"/>
-        </w:rPr>
-        <w:t>Scalability</w:t>
-      </w:r>
-    </w:p>
-    <w:p>
-      <w:pPr>
-        <w:rPr>
-          <w:rFonts w:cs="Arial"/>
-          <w:sz w:val="22"/>
-          <w:szCs w:val="22"/>
-        </w:rPr>
-      </w:pPr>
-    </w:p>
-    <w:p>
-      <w:pPr>
-        <w:pStyle w:val="Heading2"/>
-      </w:pPr>
-      <w:bookmarkStart w:id="4" w:name="_Toc56869695"/>
-      <w:r>
-        <w:t>Functional Requirements</w:t>
-      </w:r>
-      <w:bookmarkEnd w:id="4"/>
-    </w:p>
-    <w:p>
-      <w:pPr>
-        <w:pStyle w:val="ListParagraph"/>
-        <w:numPr>
-          <w:ilvl w:val="0"/>
-          <w:numId w:val="3"/>
-        </w:numPr>
-      </w:pPr>
-      <w:r>
+      </w:pPr>
+      <w:r>
+        <w:lastRenderedPageBreak/>
         <w:t>Use case specification diagram (textual)</w:t>
       </w:r>
-    </w:p>
-    <w:p>
-      <w:pPr>
-        <w:pStyle w:val="ListParagraph"/>
-        <w:numPr>
-          <w:ilvl w:val="0"/>
-          <w:numId w:val="3"/>
-        </w:numPr>
-      </w:pPr>
-      <w:r>
-        <w:t>Design diagrams</w:t>
-      </w:r>
-    </w:p>
-    <w:p>
-      <w:pPr>
-        <w:pStyle w:val="ListParagraph"/>
-        <w:numPr>
-          <w:ilvl w:val="1"/>
-          <w:numId w:val="3"/>
-        </w:numPr>
-      </w:pPr>
-      <w:r>
-        <w:t>Wireframes</w:t>
-      </w:r>
-    </w:p>
-    <w:p>
-      <w:pPr>
-        <w:pStyle w:val="ListParagraph"/>
-        <w:numPr>
-          <w:ilvl w:val="1"/>
-          <w:numId w:val="3"/>
-        </w:numPr>
-      </w:pPr>
-      <w:r>
-        <w:t>Mock-ups</w:t>
-      </w:r>
-    </w:p>
-    <w:p>
-      <w:pPr>
-        <w:pStyle w:val="ListParagraph"/>
-        <w:numPr>
-          <w:ilvl w:val="1"/>
-          <w:numId w:val="3"/>
-        </w:numPr>
-      </w:pPr>
-      <w:r>
-        <w:t>Design prototypes</w:t>
-      </w:r>
-    </w:p>
-    <w:p>
-      <w:pPr>
-        <w:rPr>
-          <w:rFonts w:cs="Arial"/>
-          <w:sz w:val="22"/>
-          <w:szCs w:val="22"/>
-        </w:rPr>
-      </w:pPr>
-    </w:p>
-    <w:p>
-      <w:pPr>
-        <w:rPr>
-          <w:rFonts w:cs="Arial"/>
-          <w:sz w:val="22"/>
-          <w:szCs w:val="22"/>
-        </w:rPr>
-      </w:pPr>
-    </w:p>
-    <w:p>
-      <w:pPr>
-        <w:rPr>
-          <w:rFonts w:cs="Arial"/>
-          <w:sz w:val="22"/>
-          <w:szCs w:val="22"/>
-        </w:rPr>
-      </w:pPr>
-    </w:p>
-    <w:p>
-      <w:pPr>
-        <w:rPr>
-          <w:rFonts w:cs="Arial"/>
-          <w:sz w:val="22"/>
-          <w:szCs w:val="22"/>
-        </w:rPr>
-      </w:pPr>
-    </w:p>
-    <w:p>
-      <w:pPr>
-        <w:pStyle w:val="Heading1"/>
-      </w:pPr>
-      <w:bookmarkStart w:id="5" w:name="_Toc56869696"/>
-      <w:r>
-        <w:t>Implementation of Solution</w:t>
-      </w:r>
-      <w:bookmarkEnd w:id="5"/>
+      <w:r>
+        <w:t xml:space="preserve"> – create and add here.</w:t>
+      </w:r>
     </w:p>
     <w:p/>
     <w:p/>
     <w:p>
       <w:pPr>
+        <w:pStyle w:val="Heading2"/>
+        <w:rPr>
+          <w:color w:val="auto"/>
+        </w:rPr>
+      </w:pPr>
+      <w:bookmarkStart w:id="4" w:name="_Toc56953840"/>
+      <w:r>
+        <w:rPr>
+          <w:color w:val="auto"/>
+        </w:rPr>
+        <w:t>Non-functional Requirements</w:t>
+      </w:r>
+      <w:bookmarkEnd w:id="4"/>
+    </w:p>
+    <w:p>
+      <w:r>
+        <w:t xml:space="preserve">The non-functional requirements aim to </w:t>
+      </w:r>
+      <w:r>
+        <w:t>define system behaviour. This section discusses these requirements and how they must be met when creating the solution.</w:t>
+      </w:r>
+    </w:p>
+    <w:p>
+      <w:r>
+        <w:t xml:space="preserve">There are </w:t>
+      </w:r>
+      <w:r>
+        <w:t xml:space="preserve">three </w:t>
+      </w:r>
+      <w:r>
+        <w:t xml:space="preserve">non-functional </w:t>
+      </w:r>
+      <w:r>
+        <w:t>requirements</w:t>
+      </w:r>
+      <w:r>
+        <w:t xml:space="preserve"> to consider when creating a solution to the problem. The first is </w:t>
+      </w:r>
+      <w:r>
+        <w:rPr>
+          <w:b/>
+          <w:bCs/>
+        </w:rPr>
+        <w:t>Usability</w:t>
+      </w:r>
+      <w:r>
+        <w:t>, which refers to how easy the program is to use for an end user</w:t>
+      </w:r>
+      <w:r>
+        <w:t xml:space="preserve">. The program will use a simple UI, which will require input from the user in the form of text boxes. The use of this simple UI for the program input makes the solution </w:t>
+      </w:r>
+      <w:r>
+        <w:t xml:space="preserve">efficient, intuitive and maintains a low perceived workload. This is because the system will only be required to run a single function for program execution, and modules created earlier will only be called when the function reaches </w:t>
+      </w:r>
+      <w:r>
+        <w:t>that section of code</w:t>
+      </w:r>
+      <w:r>
+        <w:t>, depending on user interactions.</w:t>
+      </w:r>
+    </w:p>
+    <w:p>
+      <w:r>
+        <w:t xml:space="preserve">The program also needs to be </w:t>
+      </w:r>
+      <w:r>
+        <w:rPr>
+          <w:b/>
+          <w:bCs/>
+        </w:rPr>
+        <w:t>Reliable</w:t>
+      </w:r>
+      <w:r>
+        <w:t>.</w:t>
+      </w:r>
+      <w:r>
+        <w:t xml:space="preserve"> This involves the effective use of exception handling, which makes sure that the program doesn’t experience any crashes if the user inputs a value that would normally create an error such as a </w:t>
+      </w:r>
+      <w:r>
+        <w:t xml:space="preserve">type error when you are attempting to do math on a string input, which is not possible. The program will therefore make effective use of built in exception handling to catch all exceptions in the program, and instead of crashing, will print a </w:t>
+      </w:r>
+      <w:r>
+        <w:t>message to the user, and then re-run the section of the program that was interrupted due to an error.</w:t>
+      </w:r>
+    </w:p>
+    <w:p>
+      <w:r>
+        <w:t xml:space="preserve">The last non-functional requirement is </w:t>
+      </w:r>
+      <w:r>
+        <w:rPr>
+          <w:b/>
+          <w:bCs/>
+        </w:rPr>
+        <w:t>Performance</w:t>
+      </w:r>
+      <w:r>
+        <w:t xml:space="preserve">. The program runs through a single function that calls multiple </w:t>
+      </w:r>
+      <w:r>
+        <w:t xml:space="preserve">modules through various section so the UI. This makes performance of the program fast and the lightweight nature of the </w:t>
+      </w:r>
+      <w:r>
+        <w:t xml:space="preserve">implementation will allow the program to run fast </w:t>
+      </w:r>
+      <w:r>
+        <w:t>and</w:t>
+      </w:r>
+      <w:r>
+        <w:t xml:space="preserve"> snappy when being used. </w:t>
+      </w:r>
+      <w:r>
+        <w:t>While there is no need for the program to run fast, the nature of the implementation makes a fast running program easy to accomplish, with the slowest aspect being the file reading modules</w:t>
+      </w:r>
+      <w:r>
+        <w:t xml:space="preserve"> due to the size of the data file.</w:t>
+      </w:r>
+    </w:p>
+    <w:p>
+      <w:pPr>
         <w:pStyle w:val="Heading1"/>
       </w:pPr>
-      <w:bookmarkStart w:id="6" w:name="_Toc56869697"/>
+      <w:bookmarkStart w:id="5" w:name="_Toc56953841"/>
+      <w:r>
+        <w:t>Implementation of Solution</w:t>
+      </w:r>
+      <w:bookmarkEnd w:id="5"/>
+    </w:p>
+    <w:p>
+      <w:r>
+        <w:t>Justification should be present here</w:t>
+      </w:r>
+    </w:p>
+    <w:p/>
+    <w:p>
+      <w:pPr>
+        <w:pStyle w:val="Heading1"/>
+      </w:pPr>
+      <w:bookmarkStart w:id="6" w:name="_Toc56953842"/>
       <w:r>
         <w:t>Program Execution</w:t>
       </w:r>
       <w:bookmarkEnd w:id="6"/>
     </w:p>
-    <w:p/>
-    <w:p/>
-    <w:p>
-      <w:pPr>
-        <w:pStyle w:val="Heading1"/>
-      </w:pPr>
-      <w:bookmarkStart w:id="7" w:name="_Toc56869698"/>
-      <w:r>
-        <w:t>Program Structure Flowchart</w:t>
-      </w:r>
-      <w:bookmarkEnd w:id="7"/>
+    <w:p>
+      <w:pPr>
+        <w:jc w:val="both"/>
+      </w:pPr>
+      <w:r>
+        <w:t>Discuss the execution process, what went wrong and what went well whilst also discussing the execution process e.g. UI.</w:t>
+      </w:r>
+      <w:r>
+        <w:t xml:space="preserve"> Include interaction of the UI and the expected flow of this, reference flow chart?</w:t>
+      </w:r>
     </w:p>
     <w:p/>
     <w:p/>
     <w:p/>
     <w:p/>
-    <w:p>
-      <w:pPr>
-        <w:pStyle w:val="Heading1"/>
-      </w:pPr>
-      <w:bookmarkStart w:id="8" w:name="_Toc56869699"/>
-      <w:r>
-        <w:t>Reflection</w:t>
-      </w:r>
-      <w:bookmarkEnd w:id="8"/>
-    </w:p>
-    <w:p/>
-    <w:p/>
-    <w:p>
-      <w:pPr>
-        <w:pStyle w:val="Heading2"/>
-      </w:pPr>
-      <w:bookmarkStart w:id="9" w:name="_Toc56869700"/>
-      <w:r>
-        <w:t>Dataset Loading</w:t>
-      </w:r>
-      <w:bookmarkEnd w:id="9"/>
-    </w:p>
-    <w:p/>
-    <w:p/>
-    <w:p>
-      <w:pPr>
-        <w:pStyle w:val="Heading2"/>
-      </w:pPr>
-      <w:bookmarkStart w:id="10" w:name="_Toc56869701"/>
-      <w:r>
-        <w:t>Similarity Metrics</w:t>
-      </w:r>
-      <w:bookmarkEnd w:id="10"/>
-    </w:p>
     <w:p/>
     <w:p/>
     <w:p/>
+    <w:p/>
+    <w:p/>
+    <w:p/>
+    <w:p/>
+    <w:p/>
+    <w:p/>
+    <w:p/>
     <w:p>
       <w:pPr>
         <w:pStyle w:val="Heading1"/>
       </w:pPr>
-      <w:bookmarkStart w:id="11" w:name="_Toc56869702"/>
+      <w:bookmarkStart w:id="7" w:name="_Toc56953843"/>
+      <w:r>
+        <w:t>Reflection</w:t>
+      </w:r>
+      <w:bookmarkEnd w:id="7"/>
+    </w:p>
+    <w:p/>
+    <w:p/>
+    <w:p>
+      <w:pPr>
+        <w:pStyle w:val="Heading2"/>
+      </w:pPr>
+      <w:bookmarkStart w:id="8" w:name="_Toc56953844"/>
+      <w:r>
+        <w:t>Dataset Loading</w:t>
+      </w:r>
+      <w:bookmarkEnd w:id="8"/>
+    </w:p>
+    <w:p/>
+    <w:p/>
+    <w:p>
+      <w:pPr>
+        <w:pStyle w:val="Heading2"/>
+      </w:pPr>
+      <w:bookmarkStart w:id="9" w:name="_Toc56953845"/>
+      <w:r>
+        <w:t>Similarity Metrics</w:t>
+      </w:r>
+      <w:bookmarkEnd w:id="9"/>
+    </w:p>
+    <w:p/>
+    <w:p/>
+    <w:p/>
+    <w:p/>
+    <w:p/>
+    <w:p/>
+    <w:p/>
+    <w:p/>
+    <w:p/>
+    <w:p/>
+    <w:p/>
+    <w:p/>
+    <w:p/>
+    <w:p/>
+    <w:p/>
+    <w:p/>
+    <w:p/>
+    <w:p/>
+    <w:p/>
+    <w:p/>
+    <w:p/>
+    <w:p/>
+    <w:p/>
+    <w:p/>
+    <w:p/>
+    <w:p/>
+    <w:p/>
+    <w:p/>
+    <w:p>
+      <w:pPr>
+        <w:pStyle w:val="Heading1"/>
+      </w:pPr>
+      <w:bookmarkStart w:id="10" w:name="_Toc56953846"/>
+      <w:r>
+        <w:t>Program Structure Flowchart</w:t>
+      </w:r>
+      <w:bookmarkEnd w:id="10"/>
+    </w:p>
+    <w:p>
+      <w:pPr>
+        <w:jc w:val="both"/>
+      </w:pPr>
+      <w:r>
+        <w:t>The flowchart that shows the overall expected flow of the program is found in this section, provided below. A small label has been added to the right side of the flow-chart, so that a reader can understand what ID refers to here if they are not sure.</w:t>
+      </w:r>
+    </w:p>
+    <w:p>
+      <w:r>
+        <w:t>_</w:t>
+      </w:r>
+    </w:p>
+    <w:p>
+      <w:r>
+        <w:t>_</w:t>
+      </w:r>
+    </w:p>
+    <w:p>
+      <w:r>
+        <w:t>_</w:t>
+      </w:r>
+    </w:p>
+    <w:p>
+      <w:r>
+        <w:t>_</w:t>
+      </w:r>
+    </w:p>
+    <w:p>
+      <w:r>
+        <w:t>_</w:t>
+      </w:r>
+    </w:p>
+    <w:p>
+      <w:r>
+        <w:rPr>
+          <w:noProof/>
+        </w:rPr>
+        <w:lastRenderedPageBreak/>
+        <w:drawing>
+          <wp:anchor distT="0" distB="0" distL="114300" distR="114300" simplePos="0" relativeHeight="251658240" behindDoc="0" locked="0" layoutInCell="1" allowOverlap="1" wp14:anchorId="6A86EC72" wp14:editId="615E2041">
+            <wp:simplePos x="0" y="0"/>
+            <wp:positionH relativeFrom="column">
+              <wp:posOffset>-358140</wp:posOffset>
+            </wp:positionH>
+            <wp:positionV relativeFrom="page">
+              <wp:posOffset>2843265</wp:posOffset>
+            </wp:positionV>
+            <wp:extent cx="6348730" cy="6605270"/>
+            <wp:effectExtent l="0" t="0" r="0" b="5080"/>
+            <wp:wrapSquare wrapText="bothSides"/>
+            <wp:docPr id="1" name="Picture 1"/>
+            <wp:cNvGraphicFramePr>
+              <a:graphicFrameLocks xmlns:a="http://schemas.openxmlformats.org/drawingml/2006/main" noChangeAspect="1"/>
+            </wp:cNvGraphicFramePr>
+            <a:graphic xmlns:a="http://schemas.openxmlformats.org/drawingml/2006/main">
+              <a:graphicData uri="http://schemas.openxmlformats.org/drawingml/2006/picture">
+                <pic:pic xmlns:pic="http://schemas.openxmlformats.org/drawingml/2006/picture">
+                  <pic:nvPicPr>
+                    <pic:cNvPr id="1" name=""/>
+                    <pic:cNvPicPr/>
+                  </pic:nvPicPr>
+                  <pic:blipFill>
+                    <a:blip r:embed="rId9">
+                      <a:extLst>
+                        <a:ext uri="{28A0092B-C50C-407E-A947-70E740481C1C}">
+                          <a14:useLocalDpi xmlns:a14="http://schemas.microsoft.com/office/drawing/2010/main" val="0"/>
+                        </a:ext>
+                      </a:extLst>
+                    </a:blip>
+                    <a:stretch>
+                      <a:fillRect/>
+                    </a:stretch>
+                  </pic:blipFill>
+                  <pic:spPr>
+                    <a:xfrm>
+                      <a:off x="0" y="0"/>
+                      <a:ext cx="6348730" cy="6605270"/>
+                    </a:xfrm>
+                    <a:prstGeom prst="rect">
+                      <a:avLst/>
+                    </a:prstGeom>
+                  </pic:spPr>
+                </pic:pic>
+              </a:graphicData>
+            </a:graphic>
+            <wp14:sizeRelH relativeFrom="margin">
+              <wp14:pctWidth>0</wp14:pctWidth>
+            </wp14:sizeRelH>
+            <wp14:sizeRelV relativeFrom="margin">
+              <wp14:pctHeight>0</wp14:pctHeight>
+            </wp14:sizeRelV>
+          </wp:anchor>
+        </w:drawing>
+      </w:r>
+    </w:p>
+    <w:p>
+      <w:pPr>
+        <w:pStyle w:val="Heading1"/>
+      </w:pPr>
+      <w:bookmarkStart w:id="11" w:name="_Toc56953847"/>
       <w:r>
         <w:t>Module Files Pseudocode</w:t>
       </w:r>
@@ -2419,10 +2527,10 @@
         <w:jc w:val="both"/>
       </w:pPr>
       <w:r>
-        <w:t>This section outlines the pseudocode for each module created. These have been split into t</w:t>
-      </w:r>
-      <w:r>
-        <w:t xml:space="preserve">hree </w:t>
+        <w:t xml:space="preserve">This section outlines the pseudocode for each module created. These have been split into </w:t>
+      </w:r>
+      <w:r>
+        <w:t xml:space="preserve">two </w:t>
       </w:r>
       <w:r>
         <w:t>sections, one for each module</w:t>
@@ -2431,12 +2539,11 @@
         <w:t xml:space="preserve">. </w:t>
       </w:r>
     </w:p>
-    <w:p/>
     <w:p>
       <w:pPr>
         <w:pStyle w:val="Heading3"/>
       </w:pPr>
-      <w:bookmarkStart w:id="12" w:name="_Toc56869703"/>
+      <w:bookmarkStart w:id="12" w:name="_Toc56953848"/>
       <w:r>
         <w:t>Load</w:t>
       </w:r>
@@ -2629,6 +2736,7 @@
           <w:sz w:val="16"/>
           <w:szCs w:val="14"/>
         </w:rPr>
+        <w:lastRenderedPageBreak/>
         <w:tab/>
       </w:r>
       <w:r>
@@ -2868,21 +2976,30 @@
     <w:p>
       <w:pPr>
         <w:jc w:val="both"/>
-      </w:pPr>
-      <w:r>
         <w:rPr>
           <w:sz w:val="16"/>
           <w:szCs w:val="14"/>
         </w:rPr>
+      </w:pPr>
+      <w:r>
+        <w:rPr>
+          <w:sz w:val="16"/>
+          <w:szCs w:val="14"/>
+        </w:rPr>
         <w:tab/>
         <w:t>Close the file</w:t>
       </w:r>
     </w:p>
     <w:p>
       <w:pPr>
+        <w:jc w:val="both"/>
+      </w:pPr>
+    </w:p>
+    <w:p>
+      <w:pPr>
         <w:pStyle w:val="Heading3"/>
       </w:pPr>
-      <w:bookmarkStart w:id="13" w:name="_Toc56869704"/>
+      <w:bookmarkStart w:id="13" w:name="_Toc56953849"/>
       <w:r>
         <w:t>Similarity</w:t>
       </w:r>
@@ -3203,29 +3320,92 @@
           <w:szCs w:val="16"/>
         </w:rPr>
         <w:tab/>
-        <w:t>If the user enters yes, and the length of the dictionary is 2, this must be a created artist dictionary</w:t>
-      </w:r>
-    </w:p>
-    <w:p>
-      <w:pPr>
-        <w:rPr>
-          <w:sz w:val="16"/>
-          <w:szCs w:val="16"/>
-        </w:rPr>
-      </w:pPr>
-      <w:r>
-        <w:rPr>
-          <w:sz w:val="16"/>
-          <w:szCs w:val="16"/>
-        </w:rPr>
-        <w:tab/>
-      </w:r>
-      <w:r>
-        <w:rPr>
-          <w:sz w:val="16"/>
-          <w:szCs w:val="16"/>
-        </w:rPr>
-        <w:tab/>
+      </w:r>
+      <w:r>
+        <w:rPr>
+          <w:sz w:val="16"/>
+          <w:szCs w:val="16"/>
+        </w:rPr>
+        <w:t xml:space="preserve">Else </w:t>
+      </w:r>
+      <w:r>
+        <w:rPr>
+          <w:sz w:val="16"/>
+          <w:szCs w:val="16"/>
+        </w:rPr>
+        <w:t>the user entered yes, an invalid feature, or a feature was matched to a key in the</w:t>
+      </w:r>
+      <w:r>
+        <w:rPr>
+          <w:sz w:val="16"/>
+          <w:szCs w:val="16"/>
+        </w:rPr>
+        <w:t xml:space="preserve"> dictionary</w:t>
+      </w:r>
+    </w:p>
+    <w:p>
+      <w:pPr>
+        <w:ind w:left="720" w:firstLine="720"/>
+        <w:rPr>
+          <w:sz w:val="16"/>
+          <w:szCs w:val="16"/>
+        </w:rPr>
+      </w:pPr>
+      <w:r>
+        <w:rPr>
+          <w:sz w:val="16"/>
+          <w:szCs w:val="16"/>
+        </w:rPr>
+        <w:t>If the user enter</w:t>
+      </w:r>
+      <w:r>
+        <w:rPr>
+          <w:sz w:val="16"/>
+          <w:szCs w:val="16"/>
+        </w:rPr>
+        <w:t>ed</w:t>
+      </w:r>
+      <w:r>
+        <w:rPr>
+          <w:sz w:val="16"/>
+          <w:szCs w:val="16"/>
+        </w:rPr>
+        <w:t xml:space="preserve"> yes, and the length of the dictionary is 2, this must be a created artist dictionary</w:t>
+      </w:r>
+    </w:p>
+    <w:p>
+      <w:pPr>
+        <w:rPr>
+          <w:sz w:val="16"/>
+          <w:szCs w:val="16"/>
+        </w:rPr>
+      </w:pPr>
+      <w:r>
+        <w:rPr>
+          <w:sz w:val="16"/>
+          <w:szCs w:val="16"/>
+        </w:rPr>
+        <w:tab/>
+      </w:r>
+      <w:r>
+        <w:rPr>
+          <w:sz w:val="16"/>
+          <w:szCs w:val="16"/>
+        </w:rPr>
+        <w:tab/>
+      </w:r>
+      <w:r>
+        <w:rPr>
+          <w:sz w:val="16"/>
+          <w:szCs w:val="16"/>
+        </w:rPr>
+        <w:tab/>
+      </w:r>
+      <w:r>
+        <w:rPr>
+          <w:sz w:val="16"/>
+          <w:szCs w:val="16"/>
+        </w:rPr>
         <w:t>Create empty lists for the x and y variables</w:t>
       </w:r>
     </w:p>
@@ -3249,6 +3429,26 @@
           <w:szCs w:val="16"/>
         </w:rPr>
         <w:tab/>
+      </w:r>
+      <w:r>
+        <w:rPr>
+          <w:sz w:val="16"/>
+          <w:szCs w:val="16"/>
+        </w:rPr>
+        <w:tab/>
+      </w:r>
+      <w:r>
+        <w:rPr>
+          <w:sz w:val="16"/>
+          <w:szCs w:val="16"/>
+        </w:rPr>
+        <w:tab/>
+      </w:r>
+      <w:r>
+        <w:rPr>
+          <w:sz w:val="16"/>
+          <w:szCs w:val="16"/>
+        </w:rPr>
         <w:t>For each value in dictionary id1 and id2</w:t>
       </w:r>
     </w:p>
@@ -3302,6 +3502,19 @@
           <w:szCs w:val="16"/>
         </w:rPr>
         <w:tab/>
+      </w:r>
+      <w:r>
+        <w:rPr>
+          <w:sz w:val="16"/>
+          <w:szCs w:val="16"/>
+        </w:rPr>
+        <w:tab/>
+      </w:r>
+      <w:r>
+        <w:rPr>
+          <w:sz w:val="16"/>
+          <w:szCs w:val="16"/>
+        </w:rPr>
         <w:t>Compute the distance metric and return/print the result</w:t>
       </w:r>
     </w:p>
@@ -3318,6 +3531,19 @@
           <w:szCs w:val="16"/>
         </w:rPr>
         <w:tab/>
+      </w:r>
+      <w:r>
+        <w:rPr>
+          <w:sz w:val="16"/>
+          <w:szCs w:val="16"/>
+        </w:rPr>
+        <w:tab/>
+      </w:r>
+      <w:r>
+        <w:rPr>
+          <w:sz w:val="16"/>
+          <w:szCs w:val="16"/>
+        </w:rPr>
         <w:t>If the user entered a valid feature</w:t>
       </w:r>
     </w:p>
@@ -3344,759 +3570,771 @@
       </w:r>
       <w:r>
         <w:rPr>
-          <w:sz w:val="16"/>
-          <w:szCs w:val="16"/>
-        </w:rPr>
-        <w:t>Assign features to x and y</w:t>
-      </w:r>
-    </w:p>
-    <w:p>
-      <w:pPr>
-        <w:rPr>
-          <w:sz w:val="16"/>
-          <w:szCs w:val="16"/>
-        </w:rPr>
-      </w:pPr>
-      <w:r>
-        <w:rPr>
-          <w:sz w:val="16"/>
-          <w:szCs w:val="16"/>
-        </w:rPr>
-        <w:tab/>
-      </w:r>
-      <w:r>
-        <w:rPr>
-          <w:sz w:val="16"/>
-          <w:szCs w:val="16"/>
-        </w:rPr>
-        <w:tab/>
-        <w:t>Compute the distance metric and return/print the result</w:t>
-      </w:r>
-    </w:p>
-    <w:p/>
-    <w:p>
-      <w:pPr>
-        <w:pStyle w:val="Heading1"/>
-      </w:pPr>
-      <w:bookmarkStart w:id="14" w:name="_Toc56869705"/>
-      <w:r>
-        <w:t>Appendix</w:t>
-      </w:r>
-      <w:bookmarkEnd w:id="14"/>
-    </w:p>
-    <w:p>
-      <w:pPr>
-        <w:pStyle w:val="Heading3"/>
-      </w:pPr>
-      <w:bookmarkStart w:id="15" w:name="_Toc56869706"/>
-      <w:r>
-        <w:t>Functions not defined in the main paper</w:t>
-      </w:r>
-      <w:bookmarkEnd w:id="15"/>
-    </w:p>
-    <w:p/>
-    <w:p>
-      <w:pPr>
-        <w:rPr>
-          <w:sz w:val="16"/>
-          <w:szCs w:val="16"/>
-        </w:rPr>
-      </w:pPr>
-      <w:r>
-        <w:rPr>
-          <w:sz w:val="16"/>
-          <w:szCs w:val="16"/>
-        </w:rPr>
-        <w:t xml:space="preserve">Function </w:t>
-      </w:r>
-      <w:r>
-        <w:rPr>
-          <w:sz w:val="16"/>
-          <w:szCs w:val="16"/>
-        </w:rPr>
-        <w:t>search artist</w:t>
-      </w:r>
-      <w:r>
-        <w:rPr>
-          <w:sz w:val="16"/>
-          <w:szCs w:val="16"/>
-        </w:rPr>
-        <w:t xml:space="preserve"> (takes 1 positional argument of dictionary name)</w:t>
-      </w:r>
-    </w:p>
-    <w:p>
-      <w:pPr>
-        <w:rPr>
-          <w:sz w:val="16"/>
-          <w:szCs w:val="16"/>
-        </w:rPr>
-      </w:pPr>
-      <w:r>
-        <w:rPr>
-          <w:sz w:val="16"/>
-          <w:szCs w:val="16"/>
-        </w:rPr>
-        <w:tab/>
-        <w:t>Take the first name from the user as a string</w:t>
-      </w:r>
-    </w:p>
-    <w:p>
-      <w:pPr>
-        <w:rPr>
-          <w:sz w:val="16"/>
-          <w:szCs w:val="16"/>
-        </w:rPr>
-      </w:pPr>
-      <w:r>
-        <w:rPr>
-          <w:sz w:val="16"/>
-          <w:szCs w:val="16"/>
-        </w:rPr>
-        <w:tab/>
-        <w:t>Take the second name from the user as a string</w:t>
-      </w:r>
-    </w:p>
-    <w:p>
-      <w:pPr>
-        <w:rPr>
-          <w:sz w:val="16"/>
-          <w:szCs w:val="16"/>
-        </w:rPr>
-      </w:pPr>
-      <w:r>
-        <w:rPr>
-          <w:sz w:val="16"/>
-          <w:szCs w:val="16"/>
-        </w:rPr>
-        <w:tab/>
-      </w:r>
-      <w:r>
-        <w:rPr>
-          <w:sz w:val="16"/>
-          <w:szCs w:val="16"/>
-        </w:rPr>
-        <w:t>Take the feature name from the user as a string</w:t>
-      </w:r>
-    </w:p>
-    <w:p>
-      <w:pPr>
-        <w:rPr>
-          <w:sz w:val="16"/>
-          <w:szCs w:val="16"/>
-        </w:rPr>
-      </w:pPr>
-      <w:r>
-        <w:rPr>
-          <w:sz w:val="16"/>
-          <w:szCs w:val="16"/>
-        </w:rPr>
-        <w:tab/>
-        <w:t>Create the empty dictionary, and an empty list</w:t>
-      </w:r>
-    </w:p>
-    <w:p>
-      <w:pPr>
-        <w:rPr>
-          <w:sz w:val="16"/>
-          <w:szCs w:val="16"/>
-        </w:rPr>
-      </w:pPr>
-      <w:r>
-        <w:rPr>
-          <w:sz w:val="16"/>
-          <w:szCs w:val="16"/>
-        </w:rPr>
-        <w:tab/>
-      </w:r>
-      <w:r>
-        <w:rPr>
-          <w:sz w:val="16"/>
-          <w:szCs w:val="16"/>
-        </w:rPr>
-        <w:t xml:space="preserve">For increment I in the range of 1 to the overall length of the </w:t>
-      </w:r>
-      <w:r>
-        <w:rPr>
-          <w:sz w:val="16"/>
-          <w:szCs w:val="16"/>
-        </w:rPr>
-        <w:t>artist features dictionary</w:t>
-      </w:r>
-    </w:p>
-    <w:p>
-      <w:pPr>
-        <w:rPr>
-          <w:sz w:val="16"/>
-          <w:szCs w:val="16"/>
-        </w:rPr>
-      </w:pPr>
-      <w:r>
-        <w:rPr>
-          <w:sz w:val="16"/>
-          <w:szCs w:val="16"/>
-        </w:rPr>
-        <w:tab/>
-      </w:r>
-      <w:r>
-        <w:rPr>
-          <w:sz w:val="16"/>
-          <w:szCs w:val="16"/>
-        </w:rPr>
-        <w:tab/>
-        <w:t xml:space="preserve">If the names entered are in the dictionary at </w:t>
-      </w:r>
-      <w:r>
-        <w:rPr>
-          <w:sz w:val="16"/>
-          <w:szCs w:val="16"/>
-        </w:rPr>
-        <w:t xml:space="preserve">the </w:t>
-      </w:r>
-      <w:r>
-        <w:rPr>
-          <w:sz w:val="16"/>
-          <w:szCs w:val="16"/>
-        </w:rPr>
-        <w:t>key</w:t>
-      </w:r>
-      <w:r>
-        <w:rPr>
-          <w:sz w:val="16"/>
-          <w:szCs w:val="16"/>
-        </w:rPr>
-        <w:t xml:space="preserve"> for artist names</w:t>
-      </w:r>
-    </w:p>
-    <w:p>
-      <w:pPr>
-        <w:rPr>
-          <w:sz w:val="16"/>
-          <w:szCs w:val="16"/>
-        </w:rPr>
-      </w:pPr>
-      <w:r>
-        <w:rPr>
-          <w:sz w:val="16"/>
-          <w:szCs w:val="16"/>
-        </w:rPr>
-        <w:tab/>
-      </w:r>
-      <w:r>
-        <w:rPr>
-          <w:sz w:val="16"/>
-          <w:szCs w:val="16"/>
-        </w:rPr>
-        <w:tab/>
-      </w:r>
-      <w:r>
-        <w:rPr>
-          <w:sz w:val="16"/>
-          <w:szCs w:val="16"/>
-        </w:rPr>
-        <w:tab/>
-        <w:t>Print the result to the user</w:t>
-      </w:r>
-    </w:p>
-    <w:p>
-      <w:pPr>
-        <w:rPr>
-          <w:sz w:val="16"/>
-          <w:szCs w:val="16"/>
-        </w:rPr>
-      </w:pPr>
-      <w:r>
-        <w:rPr>
-          <w:sz w:val="16"/>
-          <w:szCs w:val="16"/>
-        </w:rPr>
-        <w:tab/>
-      </w:r>
-      <w:r>
-        <w:rPr>
-          <w:sz w:val="16"/>
-          <w:szCs w:val="16"/>
-        </w:rPr>
-        <w:tab/>
-      </w:r>
-      <w:r>
-        <w:rPr>
-          <w:sz w:val="16"/>
-          <w:szCs w:val="16"/>
-        </w:rPr>
-        <w:tab/>
-        <w:t>Append the feature from the song that was matched with the artist</w:t>
-      </w:r>
-    </w:p>
-    <w:p>
-      <w:pPr>
-        <w:rPr>
-          <w:sz w:val="16"/>
-          <w:szCs w:val="16"/>
-        </w:rPr>
-      </w:pPr>
-      <w:r>
-        <w:rPr>
-          <w:sz w:val="16"/>
-          <w:szCs w:val="16"/>
-        </w:rPr>
-        <w:tab/>
-      </w:r>
-      <w:r>
-        <w:rPr>
-          <w:sz w:val="16"/>
-          <w:szCs w:val="16"/>
-        </w:rPr>
-        <w:tab/>
-        <w:t>If the length of the list result is empty</w:t>
-      </w:r>
-    </w:p>
-    <w:p>
-      <w:pPr>
-        <w:rPr>
-          <w:sz w:val="16"/>
-          <w:szCs w:val="16"/>
-        </w:rPr>
-      </w:pPr>
-      <w:r>
-        <w:rPr>
-          <w:sz w:val="16"/>
-          <w:szCs w:val="16"/>
-        </w:rPr>
-        <w:tab/>
-      </w:r>
-      <w:r>
-        <w:rPr>
-          <w:sz w:val="16"/>
-          <w:szCs w:val="16"/>
-        </w:rPr>
-        <w:tab/>
-      </w:r>
-      <w:r>
-        <w:rPr>
-          <w:sz w:val="16"/>
-          <w:szCs w:val="16"/>
-        </w:rPr>
-        <w:tab/>
-        <w:t>Return nothing</w:t>
-      </w:r>
-    </w:p>
-    <w:p>
-      <w:pPr>
-        <w:ind w:left="1440"/>
-        <w:rPr>
-          <w:sz w:val="16"/>
-          <w:szCs w:val="16"/>
-        </w:rPr>
-      </w:pPr>
-      <w:r>
-        <w:rPr>
-          <w:sz w:val="16"/>
-          <w:szCs w:val="16"/>
-        </w:rPr>
-        <w:t xml:space="preserve">Else </w:t>
-      </w:r>
-      <w:r>
-        <w:rPr>
-          <w:sz w:val="16"/>
-          <w:szCs w:val="16"/>
-        </w:rPr>
-        <w:t>the dictionary takes the first name and surname initial as the new key and takes the results from the appended list</w:t>
-      </w:r>
-    </w:p>
-    <w:p>
-      <w:pPr>
-        <w:ind w:left="1440"/>
-        <w:rPr>
-          <w:sz w:val="16"/>
-          <w:szCs w:val="16"/>
-        </w:rPr>
-      </w:pPr>
-      <w:r>
-        <w:rPr>
-          <w:sz w:val="16"/>
-          <w:szCs w:val="16"/>
-        </w:rPr>
-        <w:tab/>
-        <w:t>Return the dictionary</w:t>
-      </w:r>
-    </w:p>
-    <w:p>
-      <w:pPr>
-        <w:rPr>
-          <w:sz w:val="16"/>
-          <w:szCs w:val="16"/>
-        </w:rPr>
-      </w:pPr>
-    </w:p>
-    <w:p>
-      <w:pPr>
-        <w:rPr>
-          <w:sz w:val="16"/>
-          <w:szCs w:val="16"/>
-        </w:rPr>
-      </w:pPr>
-      <w:r>
-        <w:rPr>
-          <w:sz w:val="16"/>
-          <w:szCs w:val="16"/>
-        </w:rPr>
-        <w:t>Function search song</w:t>
-      </w:r>
-      <w:r>
-        <w:rPr>
-          <w:sz w:val="16"/>
-          <w:szCs w:val="16"/>
-        </w:rPr>
-        <w:t xml:space="preserve"> (takes 1 positional argument of dictionary name)</w:t>
-      </w:r>
-    </w:p>
-    <w:p>
-      <w:pPr>
-        <w:ind w:left="720"/>
-        <w:rPr>
-          <w:sz w:val="16"/>
-          <w:szCs w:val="16"/>
-        </w:rPr>
-      </w:pPr>
-      <w:r>
-        <w:rPr>
-          <w:sz w:val="16"/>
-          <w:szCs w:val="16"/>
-        </w:rPr>
-        <w:t>Take the input from the user of a word that they want to find from the song they are looking for</w:t>
-      </w:r>
-      <w:r>
-        <w:rPr>
-          <w:sz w:val="16"/>
-          <w:szCs w:val="16"/>
-        </w:rPr>
-        <w:tab/>
-      </w:r>
-    </w:p>
-    <w:p>
-      <w:pPr>
-        <w:ind w:left="720"/>
-        <w:rPr>
-          <w:sz w:val="16"/>
-          <w:szCs w:val="16"/>
-        </w:rPr>
-      </w:pPr>
-      <w:r>
-        <w:rPr>
-          <w:sz w:val="16"/>
-          <w:szCs w:val="16"/>
-        </w:rPr>
-        <w:t>Strip away any whitespace at the end of the input</w:t>
-      </w:r>
-    </w:p>
-    <w:p>
-      <w:pPr>
-        <w:ind w:left="720"/>
-        <w:rPr>
-          <w:sz w:val="16"/>
-          <w:szCs w:val="16"/>
-        </w:rPr>
-      </w:pPr>
-      <w:r>
-        <w:rPr>
-          <w:sz w:val="16"/>
-          <w:szCs w:val="16"/>
-        </w:rPr>
-        <w:t>Split the values of the input by the space to create a list of words</w:t>
-      </w:r>
-    </w:p>
-    <w:p>
-      <w:pPr>
-        <w:ind w:left="720"/>
-        <w:rPr>
-          <w:sz w:val="16"/>
-          <w:szCs w:val="16"/>
-        </w:rPr>
-      </w:pPr>
-    </w:p>
-    <w:p>
-      <w:pPr>
-        <w:ind w:firstLine="720"/>
-        <w:rPr>
-          <w:sz w:val="16"/>
-          <w:szCs w:val="16"/>
-        </w:rPr>
-      </w:pPr>
-      <w:r>
-        <w:rPr>
-          <w:sz w:val="16"/>
-          <w:szCs w:val="16"/>
-        </w:rPr>
-        <w:t>If the length of the input</w:t>
-      </w:r>
-      <w:r>
-        <w:rPr>
-          <w:sz w:val="16"/>
-          <w:szCs w:val="16"/>
-        </w:rPr>
-        <w:t xml:space="preserve"> equals 1, then we must have only one word as out input</w:t>
-      </w:r>
-    </w:p>
-    <w:p>
-      <w:pPr>
-        <w:ind w:firstLine="720"/>
-        <w:rPr>
-          <w:sz w:val="16"/>
-          <w:szCs w:val="16"/>
-        </w:rPr>
-      </w:pPr>
-      <w:r>
-        <w:rPr>
-          <w:sz w:val="16"/>
-          <w:szCs w:val="16"/>
-        </w:rPr>
-        <w:tab/>
-      </w:r>
-      <w:r>
-        <w:rPr>
-          <w:sz w:val="16"/>
-          <w:szCs w:val="16"/>
-        </w:rPr>
-        <w:t>Join the input word back together so it removes it from a list</w:t>
-      </w:r>
-    </w:p>
-    <w:p>
-      <w:pPr>
-        <w:ind w:firstLine="720"/>
-        <w:rPr>
-          <w:sz w:val="16"/>
-          <w:szCs w:val="16"/>
-        </w:rPr>
-      </w:pPr>
-      <w:r>
-        <w:rPr>
-          <w:sz w:val="16"/>
-          <w:szCs w:val="16"/>
-        </w:rPr>
-        <w:tab/>
-        <w:t>For increment I in the range of 1 to the length of the dictionary being searched</w:t>
-      </w:r>
-    </w:p>
-    <w:p>
-      <w:pPr>
-        <w:ind w:firstLine="720"/>
-        <w:rPr>
-          <w:sz w:val="16"/>
-          <w:szCs w:val="16"/>
-        </w:rPr>
-      </w:pPr>
-      <w:r>
-        <w:rPr>
-          <w:sz w:val="16"/>
-          <w:szCs w:val="16"/>
-        </w:rPr>
-        <w:tab/>
-      </w:r>
-      <w:r>
-        <w:rPr>
-          <w:sz w:val="16"/>
-          <w:szCs w:val="16"/>
-        </w:rPr>
-        <w:tab/>
-        <w:t>Print the matching results to the user</w:t>
-      </w:r>
-    </w:p>
-    <w:p>
-      <w:pPr>
-        <w:ind w:firstLine="720"/>
-        <w:rPr>
-          <w:sz w:val="16"/>
-          <w:szCs w:val="16"/>
-        </w:rPr>
-      </w:pPr>
-      <w:r>
-        <w:rPr>
-          <w:sz w:val="16"/>
-          <w:szCs w:val="16"/>
-        </w:rPr>
-        <w:tab/>
-      </w:r>
-      <w:r>
-        <w:rPr>
-          <w:sz w:val="16"/>
-          <w:szCs w:val="16"/>
-        </w:rPr>
-        <w:tab/>
-        <w:t>Append this to a new list (not currently done, might not be needed)</w:t>
-      </w:r>
-    </w:p>
-    <w:p>
-      <w:pPr>
-        <w:rPr>
-          <w:sz w:val="16"/>
-          <w:szCs w:val="16"/>
-        </w:rPr>
-      </w:pPr>
-      <w:r>
-        <w:rPr>
-          <w:sz w:val="16"/>
-          <w:szCs w:val="16"/>
-        </w:rPr>
-        <w:tab/>
-        <w:t>Else there are more than 1 word in the entry</w:t>
-      </w:r>
-    </w:p>
-    <w:p>
-      <w:pPr>
-        <w:rPr>
-          <w:sz w:val="16"/>
-          <w:szCs w:val="16"/>
-        </w:rPr>
-      </w:pPr>
-      <w:r>
-        <w:rPr>
-          <w:sz w:val="16"/>
-          <w:szCs w:val="16"/>
-        </w:rPr>
-        <w:tab/>
-      </w:r>
-      <w:r>
-        <w:rPr>
-          <w:sz w:val="16"/>
-          <w:szCs w:val="16"/>
-        </w:rPr>
-        <w:tab/>
-        <w:t>For increment I in the range of 1 to the length of the dictionary being searched</w:t>
-      </w:r>
-    </w:p>
-    <w:p>
-      <w:pPr>
-        <w:rPr>
-          <w:sz w:val="16"/>
-          <w:szCs w:val="16"/>
-        </w:rPr>
-      </w:pPr>
-      <w:r>
-        <w:rPr>
-          <w:sz w:val="16"/>
-          <w:szCs w:val="16"/>
-        </w:rPr>
-        <w:tab/>
-      </w:r>
-      <w:r>
-        <w:rPr>
-          <w:sz w:val="16"/>
-          <w:szCs w:val="16"/>
-        </w:rPr>
-        <w:tab/>
-      </w:r>
-      <w:r>
-        <w:rPr>
-          <w:sz w:val="16"/>
-          <w:szCs w:val="16"/>
-        </w:rPr>
-        <w:tab/>
-        <w:t>Capitalise each word in the list</w:t>
-      </w:r>
-    </w:p>
-    <w:p>
-      <w:pPr>
-        <w:rPr>
-          <w:sz w:val="16"/>
-          <w:szCs w:val="16"/>
-        </w:rPr>
-      </w:pPr>
-      <w:r>
-        <w:rPr>
-          <w:sz w:val="16"/>
-          <w:szCs w:val="16"/>
-        </w:rPr>
-        <w:tab/>
-      </w:r>
-      <w:r>
-        <w:rPr>
-          <w:sz w:val="16"/>
-          <w:szCs w:val="16"/>
-        </w:rPr>
-        <w:tab/>
-      </w:r>
-      <w:r>
-        <w:rPr>
-          <w:sz w:val="16"/>
-          <w:szCs w:val="16"/>
-        </w:rPr>
-        <w:tab/>
-      </w:r>
-      <w:r>
-        <w:rPr>
-          <w:sz w:val="16"/>
-          <w:szCs w:val="16"/>
-        </w:rPr>
-        <w:tab/>
-        <w:t>Increment through and check each word in the list against the dictionary</w:t>
-      </w:r>
-    </w:p>
-    <w:p>
-      <w:pPr>
-        <w:rPr>
-          <w:sz w:val="16"/>
-          <w:szCs w:val="16"/>
-        </w:rPr>
-      </w:pPr>
-      <w:r>
-        <w:rPr>
-          <w:sz w:val="16"/>
-          <w:szCs w:val="16"/>
-        </w:rPr>
-        <w:tab/>
-      </w:r>
-      <w:r>
-        <w:rPr>
-          <w:sz w:val="16"/>
-          <w:szCs w:val="16"/>
-        </w:rPr>
-        <w:tab/>
-      </w:r>
-      <w:r>
-        <w:rPr>
-          <w:sz w:val="16"/>
-          <w:szCs w:val="16"/>
-        </w:rPr>
-        <w:tab/>
-      </w:r>
-      <w:r>
-        <w:rPr>
-          <w:sz w:val="16"/>
-          <w:szCs w:val="16"/>
-        </w:rPr>
-        <w:tab/>
-      </w:r>
-      <w:r>
-        <w:rPr>
-          <w:sz w:val="16"/>
-          <w:szCs w:val="16"/>
-        </w:rPr>
-        <w:t>Print the matching results</w:t>
-      </w:r>
-    </w:p>
-    <w:p>
-      <w:pPr>
-        <w:ind w:left="2160" w:firstLine="720"/>
-        <w:rPr>
-          <w:sz w:val="16"/>
-          <w:szCs w:val="16"/>
-        </w:rPr>
-      </w:pPr>
-      <w:r>
-        <w:rPr>
-          <w:sz w:val="16"/>
-          <w:szCs w:val="16"/>
-        </w:rPr>
-        <w:t>Append this to a new list (not currently done, might not be needed)</w:t>
-      </w:r>
-    </w:p>
-    <w:p>
-      <w:pPr>
-        <w:rPr>
           <w:sz w:val="18"/>
           <w:szCs w:val="18"/>
         </w:rPr>
-      </w:pPr>
+        <w:tab/>
+      </w:r>
+      <w:r>
+        <w:rPr>
+          <w:sz w:val="16"/>
+          <w:szCs w:val="16"/>
+        </w:rPr>
+        <w:t>Assign features to x and y</w:t>
+      </w:r>
+    </w:p>
+    <w:p>
+      <w:pPr>
+        <w:rPr>
+          <w:sz w:val="16"/>
+          <w:szCs w:val="16"/>
+        </w:rPr>
+      </w:pPr>
+      <w:r>
+        <w:rPr>
+          <w:sz w:val="16"/>
+          <w:szCs w:val="16"/>
+        </w:rPr>
+        <w:tab/>
+      </w:r>
+      <w:r>
+        <w:rPr>
+          <w:sz w:val="16"/>
+          <w:szCs w:val="16"/>
+        </w:rPr>
+        <w:tab/>
+      </w:r>
+      <w:r>
+        <w:rPr>
+          <w:sz w:val="16"/>
+          <w:szCs w:val="16"/>
+        </w:rPr>
+        <w:tab/>
+      </w:r>
+      <w:r>
+        <w:rPr>
+          <w:sz w:val="16"/>
+          <w:szCs w:val="16"/>
+        </w:rPr>
+        <w:t>Compute the distance metric and return/print the result</w:t>
+      </w:r>
+    </w:p>
+    <w:p>
+      <w:pPr>
+        <w:pStyle w:val="Heading1"/>
+      </w:pPr>
+      <w:bookmarkStart w:id="14" w:name="_Toc56953850"/>
+      <w:r>
+        <w:t>Appendix</w:t>
+      </w:r>
+      <w:bookmarkEnd w:id="14"/>
+    </w:p>
+    <w:p>
+      <w:pPr>
+        <w:pStyle w:val="Heading3"/>
+      </w:pPr>
+      <w:bookmarkStart w:id="15" w:name="_Toc56953851"/>
+      <w:r>
+        <w:t>Functions not defined in the main paper</w:t>
+      </w:r>
+      <w:bookmarkEnd w:id="15"/>
+    </w:p>
+    <w:p/>
+    <w:p>
+      <w:pPr>
+        <w:rPr>
+          <w:sz w:val="16"/>
+          <w:szCs w:val="16"/>
+        </w:rPr>
+      </w:pPr>
+      <w:r>
+        <w:rPr>
+          <w:sz w:val="16"/>
+          <w:szCs w:val="16"/>
+        </w:rPr>
+        <w:t xml:space="preserve">Function </w:t>
+      </w:r>
+      <w:r>
+        <w:rPr>
+          <w:sz w:val="16"/>
+          <w:szCs w:val="16"/>
+        </w:rPr>
+        <w:t>search artist</w:t>
+      </w:r>
+      <w:r>
+        <w:rPr>
+          <w:sz w:val="16"/>
+          <w:szCs w:val="16"/>
+        </w:rPr>
+        <w:t xml:space="preserve"> (takes 1 positional argument of dictionary name)</w:t>
+      </w:r>
+    </w:p>
+    <w:p>
+      <w:pPr>
+        <w:rPr>
+          <w:sz w:val="16"/>
+          <w:szCs w:val="16"/>
+        </w:rPr>
+      </w:pPr>
+      <w:r>
+        <w:rPr>
+          <w:sz w:val="16"/>
+          <w:szCs w:val="16"/>
+        </w:rPr>
+        <w:tab/>
+        <w:t>Take the first name from the user as a string</w:t>
+      </w:r>
+    </w:p>
+    <w:p>
+      <w:pPr>
+        <w:rPr>
+          <w:sz w:val="16"/>
+          <w:szCs w:val="16"/>
+        </w:rPr>
+      </w:pPr>
+      <w:r>
+        <w:rPr>
+          <w:sz w:val="16"/>
+          <w:szCs w:val="16"/>
+        </w:rPr>
+        <w:tab/>
+        <w:t>Take the second name from the user as a string</w:t>
+      </w:r>
+    </w:p>
+    <w:p>
+      <w:pPr>
+        <w:rPr>
+          <w:sz w:val="16"/>
+          <w:szCs w:val="16"/>
+        </w:rPr>
+      </w:pPr>
+      <w:r>
+        <w:rPr>
+          <w:sz w:val="16"/>
+          <w:szCs w:val="16"/>
+        </w:rPr>
+        <w:tab/>
+      </w:r>
+      <w:r>
+        <w:rPr>
+          <w:sz w:val="16"/>
+          <w:szCs w:val="16"/>
+        </w:rPr>
+        <w:t>Take the feature name from the user as a string</w:t>
+      </w:r>
+    </w:p>
+    <w:p>
+      <w:pPr>
+        <w:rPr>
+          <w:sz w:val="16"/>
+          <w:szCs w:val="16"/>
+        </w:rPr>
+      </w:pPr>
+      <w:r>
+        <w:rPr>
+          <w:sz w:val="16"/>
+          <w:szCs w:val="16"/>
+        </w:rPr>
+        <w:tab/>
+        <w:t>Create the empty dictionary, and an empty list</w:t>
+      </w:r>
+    </w:p>
+    <w:p>
+      <w:pPr>
+        <w:rPr>
+          <w:sz w:val="16"/>
+          <w:szCs w:val="16"/>
+        </w:rPr>
+      </w:pPr>
+      <w:r>
+        <w:rPr>
+          <w:sz w:val="16"/>
+          <w:szCs w:val="16"/>
+        </w:rPr>
+        <w:tab/>
+      </w:r>
+      <w:r>
+        <w:rPr>
+          <w:sz w:val="16"/>
+          <w:szCs w:val="16"/>
+        </w:rPr>
+        <w:t xml:space="preserve">For increment I in the range of 1 to the overall length of the </w:t>
+      </w:r>
+      <w:r>
+        <w:rPr>
+          <w:sz w:val="16"/>
+          <w:szCs w:val="16"/>
+        </w:rPr>
+        <w:t>artist features dictionary</w:t>
+      </w:r>
+    </w:p>
+    <w:p>
+      <w:pPr>
+        <w:rPr>
+          <w:sz w:val="16"/>
+          <w:szCs w:val="16"/>
+        </w:rPr>
+      </w:pPr>
+      <w:r>
+        <w:rPr>
+          <w:sz w:val="16"/>
+          <w:szCs w:val="16"/>
+        </w:rPr>
+        <w:lastRenderedPageBreak/>
+        <w:tab/>
+      </w:r>
+      <w:r>
+        <w:rPr>
+          <w:sz w:val="16"/>
+          <w:szCs w:val="16"/>
+        </w:rPr>
+        <w:tab/>
+        <w:t xml:space="preserve">If the names entered are in the dictionary at </w:t>
+      </w:r>
+      <w:r>
+        <w:rPr>
+          <w:sz w:val="16"/>
+          <w:szCs w:val="16"/>
+        </w:rPr>
+        <w:t xml:space="preserve">the </w:t>
+      </w:r>
+      <w:r>
+        <w:rPr>
+          <w:sz w:val="16"/>
+          <w:szCs w:val="16"/>
+        </w:rPr>
+        <w:t>key</w:t>
+      </w:r>
+      <w:r>
+        <w:rPr>
+          <w:sz w:val="16"/>
+          <w:szCs w:val="16"/>
+        </w:rPr>
+        <w:t xml:space="preserve"> for artist names</w:t>
+      </w:r>
+    </w:p>
+    <w:p>
+      <w:pPr>
+        <w:rPr>
+          <w:sz w:val="16"/>
+          <w:szCs w:val="16"/>
+        </w:rPr>
+      </w:pPr>
+      <w:r>
+        <w:rPr>
+          <w:sz w:val="16"/>
+          <w:szCs w:val="16"/>
+        </w:rPr>
+        <w:tab/>
+      </w:r>
+      <w:r>
+        <w:rPr>
+          <w:sz w:val="16"/>
+          <w:szCs w:val="16"/>
+        </w:rPr>
+        <w:tab/>
+      </w:r>
+      <w:r>
+        <w:rPr>
+          <w:sz w:val="16"/>
+          <w:szCs w:val="16"/>
+        </w:rPr>
+        <w:tab/>
+        <w:t>Print the result to the user</w:t>
+      </w:r>
+    </w:p>
+    <w:p>
+      <w:pPr>
+        <w:rPr>
+          <w:sz w:val="16"/>
+          <w:szCs w:val="16"/>
+        </w:rPr>
+      </w:pPr>
+      <w:r>
+        <w:rPr>
+          <w:sz w:val="16"/>
+          <w:szCs w:val="16"/>
+        </w:rPr>
+        <w:tab/>
+      </w:r>
+      <w:r>
+        <w:rPr>
+          <w:sz w:val="16"/>
+          <w:szCs w:val="16"/>
+        </w:rPr>
+        <w:tab/>
+      </w:r>
+      <w:r>
+        <w:rPr>
+          <w:sz w:val="16"/>
+          <w:szCs w:val="16"/>
+        </w:rPr>
+        <w:tab/>
+        <w:t>Append the feature from the song that was matched with the artist</w:t>
+      </w:r>
+    </w:p>
+    <w:p>
+      <w:pPr>
+        <w:rPr>
+          <w:sz w:val="16"/>
+          <w:szCs w:val="16"/>
+        </w:rPr>
+      </w:pPr>
+      <w:r>
+        <w:rPr>
+          <w:sz w:val="16"/>
+          <w:szCs w:val="16"/>
+        </w:rPr>
+        <w:tab/>
+      </w:r>
+      <w:r>
+        <w:rPr>
+          <w:sz w:val="16"/>
+          <w:szCs w:val="16"/>
+        </w:rPr>
+        <w:tab/>
+        <w:t>If the length of the list result is empty</w:t>
+      </w:r>
+    </w:p>
+    <w:p>
+      <w:pPr>
+        <w:rPr>
+          <w:sz w:val="16"/>
+          <w:szCs w:val="16"/>
+        </w:rPr>
+      </w:pPr>
+      <w:r>
+        <w:rPr>
+          <w:sz w:val="16"/>
+          <w:szCs w:val="16"/>
+        </w:rPr>
+        <w:tab/>
+      </w:r>
+      <w:r>
+        <w:rPr>
+          <w:sz w:val="16"/>
+          <w:szCs w:val="16"/>
+        </w:rPr>
+        <w:tab/>
+      </w:r>
+      <w:r>
+        <w:rPr>
+          <w:sz w:val="16"/>
+          <w:szCs w:val="16"/>
+        </w:rPr>
+        <w:tab/>
+        <w:t>Return nothing</w:t>
+      </w:r>
+    </w:p>
+    <w:p>
+      <w:pPr>
+        <w:ind w:left="1440"/>
+        <w:rPr>
+          <w:sz w:val="16"/>
+          <w:szCs w:val="16"/>
+        </w:rPr>
+      </w:pPr>
+      <w:r>
+        <w:rPr>
+          <w:sz w:val="16"/>
+          <w:szCs w:val="16"/>
+        </w:rPr>
+        <w:t xml:space="preserve">Else </w:t>
+      </w:r>
+      <w:r>
+        <w:rPr>
+          <w:sz w:val="16"/>
+          <w:szCs w:val="16"/>
+        </w:rPr>
+        <w:t>the dictionary takes the first name and surname initial as the new key and takes the results from the appended list</w:t>
+      </w:r>
+    </w:p>
+    <w:p>
+      <w:pPr>
+        <w:ind w:left="1440"/>
+        <w:rPr>
+          <w:sz w:val="16"/>
+          <w:szCs w:val="16"/>
+        </w:rPr>
+      </w:pPr>
+      <w:r>
+        <w:rPr>
+          <w:sz w:val="16"/>
+          <w:szCs w:val="16"/>
+        </w:rPr>
+        <w:tab/>
+        <w:t>Return the dictionary</w:t>
+      </w:r>
+    </w:p>
+    <w:p>
+      <w:pPr>
+        <w:rPr>
+          <w:sz w:val="16"/>
+          <w:szCs w:val="16"/>
+        </w:rPr>
+      </w:pPr>
+    </w:p>
+    <w:p>
+      <w:pPr>
+        <w:rPr>
+          <w:sz w:val="16"/>
+          <w:szCs w:val="16"/>
+        </w:rPr>
+      </w:pPr>
+      <w:r>
+        <w:rPr>
+          <w:sz w:val="16"/>
+          <w:szCs w:val="16"/>
+        </w:rPr>
+        <w:t>Function search song</w:t>
+      </w:r>
+      <w:r>
+        <w:rPr>
+          <w:sz w:val="16"/>
+          <w:szCs w:val="16"/>
+        </w:rPr>
+        <w:t xml:space="preserve"> (takes 1 positional argument of dictionary name)</w:t>
+      </w:r>
+    </w:p>
+    <w:p>
+      <w:pPr>
+        <w:ind w:left="720"/>
+        <w:rPr>
+          <w:sz w:val="16"/>
+          <w:szCs w:val="16"/>
+        </w:rPr>
+      </w:pPr>
+      <w:r>
+        <w:rPr>
+          <w:sz w:val="16"/>
+          <w:szCs w:val="16"/>
+        </w:rPr>
+        <w:t>Take the input from the user of a word that they want to find from the song they are looking for</w:t>
+      </w:r>
+      <w:r>
+        <w:rPr>
+          <w:sz w:val="16"/>
+          <w:szCs w:val="16"/>
+        </w:rPr>
+        <w:tab/>
+      </w:r>
+    </w:p>
+    <w:p>
+      <w:pPr>
+        <w:ind w:left="720"/>
+        <w:rPr>
+          <w:sz w:val="16"/>
+          <w:szCs w:val="16"/>
+        </w:rPr>
+      </w:pPr>
+      <w:r>
+        <w:rPr>
+          <w:sz w:val="16"/>
+          <w:szCs w:val="16"/>
+        </w:rPr>
+        <w:t>Strip away any whitespace at the end of the input</w:t>
+      </w:r>
+    </w:p>
+    <w:p>
+      <w:pPr>
+        <w:ind w:left="720"/>
+        <w:rPr>
+          <w:sz w:val="16"/>
+          <w:szCs w:val="16"/>
+        </w:rPr>
+      </w:pPr>
+      <w:r>
+        <w:rPr>
+          <w:sz w:val="16"/>
+          <w:szCs w:val="16"/>
+        </w:rPr>
+        <w:t>Split the values of the input by the space to create a list of words</w:t>
+      </w:r>
+    </w:p>
+    <w:p>
+      <w:pPr>
+        <w:ind w:left="720"/>
+        <w:rPr>
+          <w:sz w:val="16"/>
+          <w:szCs w:val="16"/>
+        </w:rPr>
+      </w:pPr>
+    </w:p>
+    <w:p>
+      <w:pPr>
+        <w:ind w:firstLine="720"/>
+        <w:rPr>
+          <w:sz w:val="16"/>
+          <w:szCs w:val="16"/>
+        </w:rPr>
+      </w:pPr>
+      <w:r>
+        <w:rPr>
+          <w:sz w:val="16"/>
+          <w:szCs w:val="16"/>
+        </w:rPr>
+        <w:t>If the length of the input</w:t>
+      </w:r>
+      <w:r>
+        <w:rPr>
+          <w:sz w:val="16"/>
+          <w:szCs w:val="16"/>
+        </w:rPr>
+        <w:t xml:space="preserve"> equals 1, then we must have only one word as out input</w:t>
+      </w:r>
+    </w:p>
+    <w:p>
+      <w:pPr>
+        <w:ind w:firstLine="720"/>
+        <w:rPr>
+          <w:sz w:val="16"/>
+          <w:szCs w:val="16"/>
+        </w:rPr>
+      </w:pPr>
+      <w:r>
+        <w:rPr>
+          <w:sz w:val="16"/>
+          <w:szCs w:val="16"/>
+        </w:rPr>
+        <w:tab/>
+      </w:r>
+      <w:r>
+        <w:rPr>
+          <w:sz w:val="16"/>
+          <w:szCs w:val="16"/>
+        </w:rPr>
+        <w:t>Join the input word back together so it removes it from a list</w:t>
+      </w:r>
+    </w:p>
+    <w:p>
+      <w:pPr>
+        <w:ind w:firstLine="720"/>
+        <w:rPr>
+          <w:sz w:val="16"/>
+          <w:szCs w:val="16"/>
+        </w:rPr>
+      </w:pPr>
+      <w:r>
+        <w:rPr>
+          <w:sz w:val="16"/>
+          <w:szCs w:val="16"/>
+        </w:rPr>
+        <w:tab/>
+        <w:t>For increment I in the range of 1 to the length of the dictionary being searched</w:t>
+      </w:r>
+    </w:p>
+    <w:p>
+      <w:pPr>
+        <w:ind w:firstLine="720"/>
+        <w:rPr>
+          <w:sz w:val="16"/>
+          <w:szCs w:val="16"/>
+        </w:rPr>
+      </w:pPr>
+      <w:r>
+        <w:rPr>
+          <w:sz w:val="16"/>
+          <w:szCs w:val="16"/>
+        </w:rPr>
+        <w:tab/>
+      </w:r>
+      <w:r>
+        <w:rPr>
+          <w:sz w:val="16"/>
+          <w:szCs w:val="16"/>
+        </w:rPr>
+        <w:tab/>
+        <w:t>Print the matching results to the user</w:t>
+      </w:r>
+    </w:p>
+    <w:p>
+      <w:pPr>
+        <w:ind w:firstLine="720"/>
+        <w:rPr>
+          <w:sz w:val="16"/>
+          <w:szCs w:val="16"/>
+        </w:rPr>
+      </w:pPr>
+      <w:r>
+        <w:rPr>
+          <w:sz w:val="16"/>
+          <w:szCs w:val="16"/>
+        </w:rPr>
+        <w:tab/>
+      </w:r>
+      <w:r>
+        <w:rPr>
+          <w:sz w:val="16"/>
+          <w:szCs w:val="16"/>
+        </w:rPr>
+        <w:tab/>
+        <w:t>Append this to a new list (not currently done, might not be needed)</w:t>
+      </w:r>
+    </w:p>
+    <w:p>
+      <w:pPr>
+        <w:rPr>
+          <w:sz w:val="16"/>
+          <w:szCs w:val="16"/>
+        </w:rPr>
+      </w:pPr>
+      <w:r>
+        <w:rPr>
+          <w:sz w:val="16"/>
+          <w:szCs w:val="16"/>
+        </w:rPr>
+        <w:tab/>
+        <w:t>Else there are more than 1 word in the entry</w:t>
+      </w:r>
+    </w:p>
+    <w:p>
+      <w:pPr>
+        <w:rPr>
+          <w:sz w:val="16"/>
+          <w:szCs w:val="16"/>
+        </w:rPr>
+      </w:pPr>
+      <w:r>
+        <w:rPr>
+          <w:sz w:val="16"/>
+          <w:szCs w:val="16"/>
+        </w:rPr>
+        <w:tab/>
+      </w:r>
+      <w:r>
+        <w:rPr>
+          <w:sz w:val="16"/>
+          <w:szCs w:val="16"/>
+        </w:rPr>
+        <w:tab/>
+        <w:t>For increment I in the range of 1 to the length of the dictionary being searched</w:t>
+      </w:r>
+    </w:p>
+    <w:p>
+      <w:pPr>
+        <w:rPr>
+          <w:sz w:val="16"/>
+          <w:szCs w:val="16"/>
+        </w:rPr>
+      </w:pPr>
+      <w:r>
+        <w:rPr>
+          <w:sz w:val="16"/>
+          <w:szCs w:val="16"/>
+        </w:rPr>
+        <w:tab/>
+      </w:r>
+      <w:r>
+        <w:rPr>
+          <w:sz w:val="16"/>
+          <w:szCs w:val="16"/>
+        </w:rPr>
+        <w:tab/>
+      </w:r>
+      <w:r>
+        <w:rPr>
+          <w:sz w:val="16"/>
+          <w:szCs w:val="16"/>
+        </w:rPr>
+        <w:tab/>
+        <w:t>Capitalise each word in the list</w:t>
+      </w:r>
+    </w:p>
+    <w:p>
+      <w:pPr>
+        <w:rPr>
+          <w:sz w:val="16"/>
+          <w:szCs w:val="16"/>
+        </w:rPr>
+      </w:pPr>
+      <w:r>
+        <w:rPr>
+          <w:sz w:val="16"/>
+          <w:szCs w:val="16"/>
+        </w:rPr>
+        <w:tab/>
+      </w:r>
+      <w:r>
+        <w:rPr>
+          <w:sz w:val="16"/>
+          <w:szCs w:val="16"/>
+        </w:rPr>
+        <w:tab/>
+      </w:r>
+      <w:r>
+        <w:rPr>
+          <w:sz w:val="16"/>
+          <w:szCs w:val="16"/>
+        </w:rPr>
+        <w:tab/>
+      </w:r>
+      <w:r>
+        <w:rPr>
+          <w:sz w:val="16"/>
+          <w:szCs w:val="16"/>
+        </w:rPr>
+        <w:tab/>
+        <w:t>Increment through and check each word in the list against the dictionary</w:t>
+      </w:r>
+    </w:p>
+    <w:p>
+      <w:pPr>
+        <w:rPr>
+          <w:sz w:val="16"/>
+          <w:szCs w:val="16"/>
+        </w:rPr>
+      </w:pPr>
+      <w:r>
+        <w:rPr>
+          <w:sz w:val="16"/>
+          <w:szCs w:val="16"/>
+        </w:rPr>
+        <w:tab/>
+      </w:r>
+      <w:r>
+        <w:rPr>
+          <w:sz w:val="16"/>
+          <w:szCs w:val="16"/>
+        </w:rPr>
+        <w:tab/>
+      </w:r>
+      <w:r>
+        <w:rPr>
+          <w:sz w:val="16"/>
+          <w:szCs w:val="16"/>
+        </w:rPr>
+        <w:tab/>
+      </w:r>
+      <w:r>
+        <w:rPr>
+          <w:sz w:val="16"/>
+          <w:szCs w:val="16"/>
+        </w:rPr>
+        <w:tab/>
+      </w:r>
+      <w:r>
+        <w:rPr>
+          <w:sz w:val="16"/>
+          <w:szCs w:val="16"/>
+        </w:rPr>
+        <w:t>Print the matching results</w:t>
+      </w:r>
+    </w:p>
+    <w:p>
+      <w:pPr>
+        <w:ind w:left="2160" w:firstLine="720"/>
+        <w:rPr>
+          <w:sz w:val="16"/>
+          <w:szCs w:val="16"/>
+        </w:rPr>
+      </w:pPr>
+      <w:r>
+        <w:rPr>
+          <w:sz w:val="16"/>
+          <w:szCs w:val="16"/>
+        </w:rPr>
+        <w:t>Append this to a new list (not currently done, might not be needed)</w:t>
+      </w:r>
     </w:p>
     <w:p>
       <w:pPr>
@@ -4154,14 +4392,22 @@
         </w:rPr>
       </w:pPr>
     </w:p>
+    <w:p>
+      <w:pPr>
+        <w:rPr>
+          <w:sz w:val="18"/>
+          <w:szCs w:val="18"/>
+        </w:rPr>
+      </w:pPr>
+    </w:p>
     <w:p/>
     <w:sectPr>
-      <w:headerReference w:type="even" r:id="rId9"/>
-      <w:headerReference w:type="default" r:id="rId10"/>
-      <w:footerReference w:type="even" r:id="rId11"/>
-      <w:footerReference w:type="default" r:id="rId12"/>
-      <w:headerReference w:type="first" r:id="rId13"/>
-      <w:footerReference w:type="first" r:id="rId14"/>
+      <w:headerReference w:type="even" r:id="rId10"/>
+      <w:headerReference w:type="default" r:id="rId11"/>
+      <w:footerReference w:type="even" r:id="rId12"/>
+      <w:footerReference w:type="default" r:id="rId13"/>
+      <w:headerReference w:type="first" r:id="rId14"/>
+      <w:footerReference w:type="first" r:id="rId15"/>
       <w:pgSz w:w="11906" w:h="16838"/>
       <w:pgMar w:top="1440" w:right="1440" w:bottom="1440" w:left="1440" w:header="708" w:footer="708" w:gutter="0"/>
       <w:pgNumType w:start="0"/>
@@ -5318,6 +5564,7 @@
   <w:style w:type="character" w:default="1" w:styleId="DefaultParagraphFont">
     <w:name w:val="Default Paragraph Font"/>
     <w:uiPriority w:val="1"/>
+    <w:semiHidden/>
     <w:unhideWhenUsed/>
   </w:style>
   <w:style w:type="table" w:default="1" w:styleId="TableNormal">
@@ -5832,15 +6079,17 @@
     <w:autoRedefine/>
     <w:uiPriority w:val="39"/>
     <w:unhideWhenUsed/>
-    <w:rsid w:val="0074157E"/>
+    <w:rsid w:val="000805ED"/>
     <w:pPr>
+      <w:tabs>
+        <w:tab w:val="right" w:leader="dot" w:pos="9016"/>
+      </w:tabs>
       <w:spacing w:after="100" w:line="259" w:lineRule="auto"/>
       <w:ind w:left="440"/>
     </w:pPr>
     <w:rPr>
       <w:rFonts w:cs="Times New Roman"/>
-      <w:sz w:val="22"/>
-      <w:szCs w:val="22"/>
+      <w:noProof/>
       <w:lang w:val="en-US" w:eastAsia="en-US"/>
     </w:rPr>
   </w:style>
@@ -6065,6 +6314,7 @@
   </w:compat>
   <w:rsids>
     <w:rsidRoot w:val="00F87F4D"/>
+    <w:rsid w:val="007A273A"/>
     <w:rsid w:val="00B232E5"/>
     <w:rsid w:val="00F87F4D"/>
   </w:rsids>
@@ -6515,18 +6765,6 @@
     <w:semiHidden/>
     <w:unhideWhenUsed/>
   </w:style>
-  <w:style w:type="paragraph" w:customStyle="1" w:styleId="FDC4A296339A4A6489D602B2CB766D6C">
-    <w:name w:val="FDC4A296339A4A6489D602B2CB766D6C"/>
-    <w:rsid w:val="00B232E5"/>
-  </w:style>
-  <w:style w:type="paragraph" w:customStyle="1" w:styleId="BA6357B70DC142388C3FA7739FD227C1">
-    <w:name w:val="BA6357B70DC142388C3FA7739FD227C1"/>
-    <w:rsid w:val="00B232E5"/>
-  </w:style>
-  <w:style w:type="paragraph" w:customStyle="1" w:styleId="FA19C90DC08343A799A4C6A44DACFA94">
-    <w:name w:val="FA19C90DC08343A799A4C6A44DACFA94"/>
-    <w:rsid w:val="00B232E5"/>
-  </w:style>
   <w:style w:type="paragraph" w:customStyle="1" w:styleId="ECCA0E1BC9D94B91964F85F8275FD408">
     <w:name w:val="ECCA0E1BC9D94B91964F85F8275FD408"/>
     <w:rsid w:val="00F87F4D"/>

</xml_diff>

<commit_message>
Report Progress - Use Case Diagram is now included
Additions to report,, structure has been modified to allow a more cohesive reading experience. Use Case Diagram has also been added.
</commit_message>
<xml_diff>
--- a/Assignment1/Implementation_Report.docx
+++ b/Assignment1/Implementation_Report.docx
@@ -346,7 +346,7 @@
           <w:r>
             <w:fldChar w:fldCharType="separate"/>
           </w:r>
-          <w:hyperlink w:anchor="_Toc56953836" w:history="1">
+          <w:hyperlink w:anchor="_Toc57230661" w:history="1">
             <w:r>
               <w:rPr>
                 <w:rStyle w:val="Hyperlink"/>
@@ -373,7 +373,7 @@
                 <w:noProof/>
                 <w:webHidden/>
               </w:rPr>
-              <w:instrText xml:space="preserve"> PAGEREF _Toc56953836 \h </w:instrText>
+              <w:instrText xml:space="preserve"> PAGEREF _Toc57230661 \h </w:instrText>
             </w:r>
             <w:r>
               <w:rPr>
@@ -418,7 +418,7 @@
               <w:szCs w:val="22"/>
             </w:rPr>
           </w:pPr>
-          <w:hyperlink w:anchor="_Toc56953837" w:history="1">
+          <w:hyperlink w:anchor="_Toc57230662" w:history="1">
             <w:r>
               <w:rPr>
                 <w:rStyle w:val="Hyperlink"/>
@@ -445,7 +445,7 @@
                 <w:noProof/>
                 <w:webHidden/>
               </w:rPr>
-              <w:instrText xml:space="preserve"> PAGEREF _Toc56953837 \h </w:instrText>
+              <w:instrText xml:space="preserve"> PAGEREF _Toc57230662 \h </w:instrText>
             </w:r>
             <w:r>
               <w:rPr>
@@ -490,7 +490,7 @@
               <w:szCs w:val="22"/>
             </w:rPr>
           </w:pPr>
-          <w:hyperlink w:anchor="_Toc56953838" w:history="1">
+          <w:hyperlink w:anchor="_Toc57230663" w:history="1">
             <w:r>
               <w:rPr>
                 <w:rStyle w:val="Hyperlink"/>
@@ -517,7 +517,7 @@
                 <w:noProof/>
                 <w:webHidden/>
               </w:rPr>
-              <w:instrText xml:space="preserve"> PAGEREF _Toc56953838 \h </w:instrText>
+              <w:instrText xml:space="preserve"> PAGEREF _Toc57230663 \h </w:instrText>
             </w:r>
             <w:r>
               <w:rPr>
@@ -562,7 +562,7 @@
               <w:szCs w:val="22"/>
             </w:rPr>
           </w:pPr>
-          <w:hyperlink w:anchor="_Toc56953839" w:history="1">
+          <w:hyperlink w:anchor="_Toc57230664" w:history="1">
             <w:r>
               <w:rPr>
                 <w:rStyle w:val="Hyperlink"/>
@@ -589,7 +589,7 @@
                 <w:noProof/>
                 <w:webHidden/>
               </w:rPr>
-              <w:instrText xml:space="preserve"> PAGEREF _Toc56953839 \h </w:instrText>
+              <w:instrText xml:space="preserve"> PAGEREF _Toc57230664 \h </w:instrText>
             </w:r>
             <w:r>
               <w:rPr>
@@ -634,7 +634,7 @@
               <w:szCs w:val="22"/>
             </w:rPr>
           </w:pPr>
-          <w:hyperlink w:anchor="_Toc56953840" w:history="1">
+          <w:hyperlink w:anchor="_Toc57230665" w:history="1">
             <w:r>
               <w:rPr>
                 <w:rStyle w:val="Hyperlink"/>
@@ -661,7 +661,7 @@
                 <w:noProof/>
                 <w:webHidden/>
               </w:rPr>
-              <w:instrText xml:space="preserve"> PAGEREF _Toc56953840 \h </w:instrText>
+              <w:instrText xml:space="preserve"> PAGEREF _Toc57230665 \h </w:instrText>
             </w:r>
             <w:r>
               <w:rPr>
@@ -706,7 +706,7 @@
               <w:szCs w:val="22"/>
             </w:rPr>
           </w:pPr>
-          <w:hyperlink w:anchor="_Toc56953841" w:history="1">
+          <w:hyperlink w:anchor="_Toc57230666" w:history="1">
             <w:r>
               <w:rPr>
                 <w:rStyle w:val="Hyperlink"/>
@@ -733,7 +733,7 @@
                 <w:noProof/>
                 <w:webHidden/>
               </w:rPr>
-              <w:instrText xml:space="preserve"> PAGEREF _Toc56953841 \h </w:instrText>
+              <w:instrText xml:space="preserve"> PAGEREF _Toc57230666 \h </w:instrText>
             </w:r>
             <w:r>
               <w:rPr>
@@ -778,13 +778,13 @@
               <w:szCs w:val="22"/>
             </w:rPr>
           </w:pPr>
-          <w:hyperlink w:anchor="_Toc56953842" w:history="1">
+          <w:hyperlink w:anchor="_Toc57230667" w:history="1">
             <w:r>
               <w:rPr>
                 <w:rStyle w:val="Hyperlink"/>
                 <w:noProof/>
               </w:rPr>
-              <w:t>Program Execution</w:t>
+              <w:t>Personal Reflection</w:t>
             </w:r>
             <w:r>
               <w:rPr>
@@ -805,7 +805,7 @@
                 <w:noProof/>
                 <w:webHidden/>
               </w:rPr>
-              <w:instrText xml:space="preserve"> PAGEREF _Toc56953842 \h </w:instrText>
+              <w:instrText xml:space="preserve"> PAGEREF _Toc57230667 \h </w:instrText>
             </w:r>
             <w:r>
               <w:rPr>
@@ -825,7 +825,151 @@
                 <w:noProof/>
                 <w:webHidden/>
               </w:rPr>
-              <w:t>3</w:t>
+              <w:t>4</w:t>
+            </w:r>
+            <w:r>
+              <w:rPr>
+                <w:noProof/>
+                <w:webHidden/>
+              </w:rPr>
+              <w:fldChar w:fldCharType="end"/>
+            </w:r>
+          </w:hyperlink>
+        </w:p>
+        <w:p>
+          <w:pPr>
+            <w:pStyle w:val="TOC2"/>
+            <w:tabs>
+              <w:tab w:val="right" w:leader="dot" w:pos="9016"/>
+            </w:tabs>
+            <w:rPr>
+              <w:rFonts w:asciiTheme="minorHAnsi" w:hAnsiTheme="minorHAnsi"/>
+              <w:noProof/>
+              <w:color w:val="auto"/>
+              <w:sz w:val="22"/>
+              <w:szCs w:val="22"/>
+            </w:rPr>
+          </w:pPr>
+          <w:hyperlink w:anchor="_Toc57230668" w:history="1">
+            <w:r>
+              <w:rPr>
+                <w:rStyle w:val="Hyperlink"/>
+                <w:noProof/>
+              </w:rPr>
+              <w:t>Dataset Loading</w:t>
+            </w:r>
+            <w:r>
+              <w:rPr>
+                <w:noProof/>
+                <w:webHidden/>
+              </w:rPr>
+              <w:tab/>
+            </w:r>
+            <w:r>
+              <w:rPr>
+                <w:noProof/>
+                <w:webHidden/>
+              </w:rPr>
+              <w:fldChar w:fldCharType="begin"/>
+            </w:r>
+            <w:r>
+              <w:rPr>
+                <w:noProof/>
+                <w:webHidden/>
+              </w:rPr>
+              <w:instrText xml:space="preserve"> PAGEREF _Toc57230668 \h </w:instrText>
+            </w:r>
+            <w:r>
+              <w:rPr>
+                <w:noProof/>
+                <w:webHidden/>
+              </w:rPr>
+            </w:r>
+            <w:r>
+              <w:rPr>
+                <w:noProof/>
+                <w:webHidden/>
+              </w:rPr>
+              <w:fldChar w:fldCharType="separate"/>
+            </w:r>
+            <w:r>
+              <w:rPr>
+                <w:noProof/>
+                <w:webHidden/>
+              </w:rPr>
+              <w:t>4</w:t>
+            </w:r>
+            <w:r>
+              <w:rPr>
+                <w:noProof/>
+                <w:webHidden/>
+              </w:rPr>
+              <w:fldChar w:fldCharType="end"/>
+            </w:r>
+          </w:hyperlink>
+        </w:p>
+        <w:p>
+          <w:pPr>
+            <w:pStyle w:val="TOC2"/>
+            <w:tabs>
+              <w:tab w:val="right" w:leader="dot" w:pos="9016"/>
+            </w:tabs>
+            <w:rPr>
+              <w:rFonts w:asciiTheme="minorHAnsi" w:hAnsiTheme="minorHAnsi"/>
+              <w:noProof/>
+              <w:color w:val="auto"/>
+              <w:sz w:val="22"/>
+              <w:szCs w:val="22"/>
+            </w:rPr>
+          </w:pPr>
+          <w:hyperlink w:anchor="_Toc57230669" w:history="1">
+            <w:r>
+              <w:rPr>
+                <w:rStyle w:val="Hyperlink"/>
+                <w:noProof/>
+              </w:rPr>
+              <w:t>Similarity Metrics</w:t>
+            </w:r>
+            <w:r>
+              <w:rPr>
+                <w:noProof/>
+                <w:webHidden/>
+              </w:rPr>
+              <w:tab/>
+            </w:r>
+            <w:r>
+              <w:rPr>
+                <w:noProof/>
+                <w:webHidden/>
+              </w:rPr>
+              <w:fldChar w:fldCharType="begin"/>
+            </w:r>
+            <w:r>
+              <w:rPr>
+                <w:noProof/>
+                <w:webHidden/>
+              </w:rPr>
+              <w:instrText xml:space="preserve"> PAGEREF _Toc57230669 \h </w:instrText>
+            </w:r>
+            <w:r>
+              <w:rPr>
+                <w:noProof/>
+                <w:webHidden/>
+              </w:rPr>
+            </w:r>
+            <w:r>
+              <w:rPr>
+                <w:noProof/>
+                <w:webHidden/>
+              </w:rPr>
+              <w:fldChar w:fldCharType="separate"/>
+            </w:r>
+            <w:r>
+              <w:rPr>
+                <w:noProof/>
+                <w:webHidden/>
+              </w:rPr>
+              <w:t>4</w:t>
             </w:r>
             <w:r>
               <w:rPr>
@@ -850,13 +994,13 @@
               <w:szCs w:val="22"/>
             </w:rPr>
           </w:pPr>
-          <w:hyperlink w:anchor="_Toc56953843" w:history="1">
+          <w:hyperlink w:anchor="_Toc57230670" w:history="1">
             <w:r>
               <w:rPr>
                 <w:rStyle w:val="Hyperlink"/>
                 <w:noProof/>
               </w:rPr>
-              <w:t>Reflection</w:t>
+              <w:t>Program Execution</w:t>
             </w:r>
             <w:r>
               <w:rPr>
@@ -877,151 +1021,7 @@
                 <w:noProof/>
                 <w:webHidden/>
               </w:rPr>
-              <w:instrText xml:space="preserve"> PAGEREF _Toc56953843 \h </w:instrText>
-            </w:r>
-            <w:r>
-              <w:rPr>
-                <w:noProof/>
-                <w:webHidden/>
-              </w:rPr>
-            </w:r>
-            <w:r>
-              <w:rPr>
-                <w:noProof/>
-                <w:webHidden/>
-              </w:rPr>
-              <w:fldChar w:fldCharType="separate"/>
-            </w:r>
-            <w:r>
-              <w:rPr>
-                <w:noProof/>
-                <w:webHidden/>
-              </w:rPr>
-              <w:t>4</w:t>
-            </w:r>
-            <w:r>
-              <w:rPr>
-                <w:noProof/>
-                <w:webHidden/>
-              </w:rPr>
-              <w:fldChar w:fldCharType="end"/>
-            </w:r>
-          </w:hyperlink>
-        </w:p>
-        <w:p>
-          <w:pPr>
-            <w:pStyle w:val="TOC2"/>
-            <w:tabs>
-              <w:tab w:val="right" w:leader="dot" w:pos="9016"/>
-            </w:tabs>
-            <w:rPr>
-              <w:rFonts w:asciiTheme="minorHAnsi" w:hAnsiTheme="minorHAnsi"/>
-              <w:noProof/>
-              <w:color w:val="auto"/>
-              <w:sz w:val="22"/>
-              <w:szCs w:val="22"/>
-            </w:rPr>
-          </w:pPr>
-          <w:hyperlink w:anchor="_Toc56953844" w:history="1">
-            <w:r>
-              <w:rPr>
-                <w:rStyle w:val="Hyperlink"/>
-                <w:noProof/>
-              </w:rPr>
-              <w:t>Dataset Loading</w:t>
-            </w:r>
-            <w:r>
-              <w:rPr>
-                <w:noProof/>
-                <w:webHidden/>
-              </w:rPr>
-              <w:tab/>
-            </w:r>
-            <w:r>
-              <w:rPr>
-                <w:noProof/>
-                <w:webHidden/>
-              </w:rPr>
-              <w:fldChar w:fldCharType="begin"/>
-            </w:r>
-            <w:r>
-              <w:rPr>
-                <w:noProof/>
-                <w:webHidden/>
-              </w:rPr>
-              <w:instrText xml:space="preserve"> PAGEREF _Toc56953844 \h </w:instrText>
-            </w:r>
-            <w:r>
-              <w:rPr>
-                <w:noProof/>
-                <w:webHidden/>
-              </w:rPr>
-            </w:r>
-            <w:r>
-              <w:rPr>
-                <w:noProof/>
-                <w:webHidden/>
-              </w:rPr>
-              <w:fldChar w:fldCharType="separate"/>
-            </w:r>
-            <w:r>
-              <w:rPr>
-                <w:noProof/>
-                <w:webHidden/>
-              </w:rPr>
-              <w:t>4</w:t>
-            </w:r>
-            <w:r>
-              <w:rPr>
-                <w:noProof/>
-                <w:webHidden/>
-              </w:rPr>
-              <w:fldChar w:fldCharType="end"/>
-            </w:r>
-          </w:hyperlink>
-        </w:p>
-        <w:p>
-          <w:pPr>
-            <w:pStyle w:val="TOC2"/>
-            <w:tabs>
-              <w:tab w:val="right" w:leader="dot" w:pos="9016"/>
-            </w:tabs>
-            <w:rPr>
-              <w:rFonts w:asciiTheme="minorHAnsi" w:hAnsiTheme="minorHAnsi"/>
-              <w:noProof/>
-              <w:color w:val="auto"/>
-              <w:sz w:val="22"/>
-              <w:szCs w:val="22"/>
-            </w:rPr>
-          </w:pPr>
-          <w:hyperlink w:anchor="_Toc56953845" w:history="1">
-            <w:r>
-              <w:rPr>
-                <w:rStyle w:val="Hyperlink"/>
-                <w:noProof/>
-              </w:rPr>
-              <w:t>Similarity Metrics</w:t>
-            </w:r>
-            <w:r>
-              <w:rPr>
-                <w:noProof/>
-                <w:webHidden/>
-              </w:rPr>
-              <w:tab/>
-            </w:r>
-            <w:r>
-              <w:rPr>
-                <w:noProof/>
-                <w:webHidden/>
-              </w:rPr>
-              <w:fldChar w:fldCharType="begin"/>
-            </w:r>
-            <w:r>
-              <w:rPr>
-                <w:noProof/>
-                <w:webHidden/>
-              </w:rPr>
-              <w:instrText xml:space="preserve"> PAGEREF _Toc56953845 \h </w:instrText>
+              <w:instrText xml:space="preserve"> PAGEREF _Toc57230670 \h </w:instrText>
             </w:r>
             <w:r>
               <w:rPr>
@@ -1066,7 +1066,7 @@
               <w:szCs w:val="22"/>
             </w:rPr>
           </w:pPr>
-          <w:hyperlink w:anchor="_Toc56953846" w:history="1">
+          <w:hyperlink w:anchor="_Toc57230671" w:history="1">
             <w:r>
               <w:rPr>
                 <w:rStyle w:val="Hyperlink"/>
@@ -1093,7 +1093,7 @@
                 <w:noProof/>
                 <w:webHidden/>
               </w:rPr>
-              <w:instrText xml:space="preserve"> PAGEREF _Toc56953846 \h </w:instrText>
+              <w:instrText xml:space="preserve"> PAGEREF _Toc57230671 \h </w:instrText>
             </w:r>
             <w:r>
               <w:rPr>
@@ -1138,7 +1138,7 @@
               <w:szCs w:val="22"/>
             </w:rPr>
           </w:pPr>
-          <w:hyperlink w:anchor="_Toc56953847" w:history="1">
+          <w:hyperlink w:anchor="_Toc57230672" w:history="1">
             <w:r>
               <w:rPr>
                 <w:rStyle w:val="Hyperlink"/>
@@ -1165,7 +1165,7 @@
                 <w:noProof/>
                 <w:webHidden/>
               </w:rPr>
-              <w:instrText xml:space="preserve"> PAGEREF _Toc56953847 \h </w:instrText>
+              <w:instrText xml:space="preserve"> PAGEREF _Toc57230672 \h </w:instrText>
             </w:r>
             <w:r>
               <w:rPr>
@@ -1207,7 +1207,7 @@
               <w:lang w:val="en-GB" w:eastAsia="zh-CN"/>
             </w:rPr>
           </w:pPr>
-          <w:hyperlink w:anchor="_Toc56953848" w:history="1">
+          <w:hyperlink w:anchor="_Toc57230673" w:history="1">
             <w:r>
               <w:rPr>
                 <w:rStyle w:val="Hyperlink"/>
@@ -1230,7 +1230,7 @@
               <w:rPr>
                 <w:webHidden/>
               </w:rPr>
-              <w:instrText xml:space="preserve"> PAGEREF _Toc56953848 \h </w:instrText>
+              <w:instrText xml:space="preserve"> PAGEREF _Toc57230673 \h </w:instrText>
             </w:r>
             <w:r>
               <w:rPr>
@@ -1268,7 +1268,7 @@
               <w:lang w:val="en-GB" w:eastAsia="zh-CN"/>
             </w:rPr>
           </w:pPr>
-          <w:hyperlink w:anchor="_Toc56953849" w:history="1">
+          <w:hyperlink w:anchor="_Toc57230674" w:history="1">
             <w:r>
               <w:rPr>
                 <w:rStyle w:val="Hyperlink"/>
@@ -1291,7 +1291,7 @@
               <w:rPr>
                 <w:webHidden/>
               </w:rPr>
-              <w:instrText xml:space="preserve"> PAGEREF _Toc56953849 \h </w:instrText>
+              <w:instrText xml:space="preserve"> PAGEREF _Toc57230674 \h </w:instrText>
             </w:r>
             <w:r>
               <w:rPr>
@@ -1332,7 +1332,7 @@
               <w:szCs w:val="22"/>
             </w:rPr>
           </w:pPr>
-          <w:hyperlink w:anchor="_Toc56953850" w:history="1">
+          <w:hyperlink w:anchor="_Toc57230675" w:history="1">
             <w:r>
               <w:rPr>
                 <w:rStyle w:val="Hyperlink"/>
@@ -1359,7 +1359,7 @@
                 <w:noProof/>
                 <w:webHidden/>
               </w:rPr>
-              <w:instrText xml:space="preserve"> PAGEREF _Toc56953850 \h </w:instrText>
+              <w:instrText xml:space="preserve"> PAGEREF _Toc57230675 \h </w:instrText>
             </w:r>
             <w:r>
               <w:rPr>
@@ -1401,7 +1401,7 @@
               <w:lang w:val="en-GB" w:eastAsia="zh-CN"/>
             </w:rPr>
           </w:pPr>
-          <w:hyperlink w:anchor="_Toc56953851" w:history="1">
+          <w:hyperlink w:anchor="_Toc57230676" w:history="1">
             <w:r>
               <w:rPr>
                 <w:rStyle w:val="Hyperlink"/>
@@ -1424,7 +1424,7 @@
               <w:rPr>
                 <w:webHidden/>
               </w:rPr>
-              <w:instrText xml:space="preserve"> PAGEREF _Toc56953851 \h </w:instrText>
+              <w:instrText xml:space="preserve"> PAGEREF _Toc57230676 \h </w:instrText>
             </w:r>
             <w:r>
               <w:rPr>
@@ -1485,7 +1485,7 @@
       <w:pPr>
         <w:pStyle w:val="Heading1"/>
       </w:pPr>
-      <w:bookmarkStart w:id="0" w:name="_Toc56953836"/>
+      <w:bookmarkStart w:id="0" w:name="_Toc57230661"/>
       <w:r>
         <w:lastRenderedPageBreak/>
         <w:t>Introduction</w:t>
@@ -1509,19 +1509,55 @@
         <w:rPr>
           <w:rFonts w:cs="Arial"/>
         </w:rPr>
-        <w:t>a service to fulfil client needs, there is need for the implementation of a Music Recommendation Service, to allow potential customers and clients to be able to find music similar to their own taste</w:t>
-      </w:r>
-      <w:r>
-        <w:rPr>
-          <w:rFonts w:cs="Arial"/>
-        </w:rPr>
-        <w:t>,</w:t>
-      </w:r>
-      <w:r>
-        <w:rPr>
-          <w:rFonts w:cs="Arial"/>
-        </w:rPr>
-        <w:t xml:space="preserve"> to help them in their discovery of new content to consume. </w:t>
+        <w:t xml:space="preserve">a service, there is need for the implementation of a Music Recommendation Service, </w:t>
+      </w:r>
+      <w:r>
+        <w:rPr>
+          <w:rFonts w:cs="Arial"/>
+        </w:rPr>
+        <w:t>which will allow</w:t>
+      </w:r>
+      <w:r>
+        <w:rPr>
+          <w:rFonts w:cs="Arial"/>
+        </w:rPr>
+        <w:t xml:space="preserve"> potential c</w:t>
+      </w:r>
+      <w:r>
+        <w:rPr>
+          <w:rFonts w:cs="Arial"/>
+        </w:rPr>
+        <w:t>ustomers</w:t>
+      </w:r>
+      <w:r>
+        <w:rPr>
+          <w:rFonts w:cs="Arial"/>
+        </w:rPr>
+        <w:t xml:space="preserve"> to find music similar to their own taste</w:t>
+      </w:r>
+      <w:r>
+        <w:rPr>
+          <w:rFonts w:cs="Arial"/>
+        </w:rPr>
+        <w:t xml:space="preserve"> and</w:t>
+      </w:r>
+      <w:r>
+        <w:rPr>
+          <w:rFonts w:cs="Arial"/>
+        </w:rPr>
+        <w:t xml:space="preserve"> help them </w:t>
+      </w:r>
+      <w:r>
+        <w:rPr>
+          <w:rFonts w:cs="Arial"/>
+        </w:rPr>
+        <w:t>discover</w:t>
+      </w:r>
+      <w:r>
+        <w:rPr>
+          <w:rFonts w:cs="Arial"/>
+        </w:rPr>
+        <w:t xml:space="preserve"> new content to consume. </w:t>
       </w:r>
       <w:r>
         <w:rPr>
@@ -1551,13 +1587,13 @@
         <w:rPr>
           <w:rFonts w:cs="Arial"/>
         </w:rPr>
-        <w:t xml:space="preserve"> outlined in this report aims to meet these </w:t>
-      </w:r>
-      <w:r>
-        <w:rPr>
-          <w:rFonts w:cs="Arial"/>
-        </w:rPr>
-        <w:t>goals and</w:t>
+        <w:t xml:space="preserve"> outlined in this report aims to meet </w:t>
+      </w:r>
+      <w:r>
+        <w:rPr>
+          <w:rFonts w:cs="Arial"/>
+        </w:rPr>
+        <w:t>the goals and</w:t>
       </w:r>
       <w:r>
         <w:rPr>
@@ -1612,7 +1648,7 @@
       <w:pPr>
         <w:pStyle w:val="Heading1"/>
       </w:pPr>
-      <w:bookmarkStart w:id="1" w:name="_Toc56953837"/>
+      <w:bookmarkStart w:id="1" w:name="_Toc57230662"/>
       <w:r>
         <w:t>Problem Analysis</w:t>
       </w:r>
@@ -1641,7 +1677,19 @@
         <w:rPr>
           <w:rFonts w:cs="Arial"/>
         </w:rPr>
-        <w:t xml:space="preserve"> to solve the problem </w:t>
+        <w:t xml:space="preserve"> to solve th</w:t>
+      </w:r>
+      <w:r>
+        <w:rPr>
+          <w:rFonts w:cs="Arial"/>
+        </w:rPr>
+        <w:t>is</w:t>
+      </w:r>
+      <w:r>
+        <w:rPr>
+          <w:rFonts w:cs="Arial"/>
+        </w:rPr>
+        <w:t xml:space="preserve"> problem </w:t>
       </w:r>
       <w:r>
         <w:rPr>
@@ -1718,616 +1766,1418 @@
         <w:rPr>
           <w:rFonts w:cs="Arial"/>
         </w:rPr>
-        <w:t xml:space="preserve">To accomplish </w:t>
-      </w:r>
-      <w:r>
-        <w:rPr>
-          <w:rFonts w:cs="Arial"/>
-        </w:rPr>
-        <w:t>step</w:t>
-      </w:r>
-      <w:r>
-        <w:rPr>
-          <w:rFonts w:cs="Arial"/>
-        </w:rPr>
-        <w:t xml:space="preserve"> 1, </w:t>
-      </w:r>
-      <w:r>
-        <w:rPr>
-          <w:rFonts w:cs="Arial"/>
-        </w:rPr>
-        <w:t xml:space="preserve">it is required to first explore the file itself to understand the data within </w:t>
-      </w:r>
-      <w:r>
-        <w:rPr>
-          <w:rFonts w:cs="Arial"/>
-        </w:rPr>
-        <w:t>and</w:t>
-      </w:r>
-      <w:r>
-        <w:rPr>
-          <w:rFonts w:cs="Arial"/>
-        </w:rPr>
-        <w:t xml:space="preserve"> consider any issues with the file</w:t>
-      </w:r>
-      <w:r>
-        <w:rPr>
-          <w:rFonts w:cs="Arial"/>
-        </w:rPr>
-        <w:t>/s</w:t>
-      </w:r>
-      <w:r>
-        <w:rPr>
-          <w:rFonts w:cs="Arial"/>
-        </w:rPr>
-        <w:t xml:space="preserve"> before proceeding with any implementation. The first thing noticed here is that the file will require encoding at the utf-8 level due to some symbols found within such as ‘&amp;</w:t>
-      </w:r>
-      <w:r>
-        <w:rPr>
-          <w:rFonts w:cs="Arial"/>
-        </w:rPr>
-        <w:t xml:space="preserve">’. Another issue found within the file is that the columns that contain names have the </w:t>
-      </w:r>
-      <w:r>
-        <w:rPr>
-          <w:rFonts w:cs="Arial"/>
-        </w:rPr>
-        <w:t>comma (,)</w:t>
-      </w:r>
-      <w:r>
-        <w:rPr>
-          <w:rFonts w:cs="Arial"/>
-        </w:rPr>
-        <w:t xml:space="preserve"> symbol within their values. This is a potential problem due to the nature of the data file, which is </w:t>
-      </w:r>
-      <w:r>
-        <w:rPr>
-          <w:rFonts w:cs="Arial"/>
+        <w:t>To accomplish these steps, it is important to anal</w:t>
+      </w:r>
+      <w:r>
+        <w:rPr>
+          <w:rFonts w:cs="Arial"/>
+        </w:rPr>
+        <w:t>yse</w:t>
+      </w:r>
+      <w:r>
+        <w:rPr>
+          <w:rFonts w:cs="Arial"/>
+        </w:rPr>
+        <w:t xml:space="preserve"> the problem before deciding on the approach to take. </w:t>
+      </w:r>
+      <w:r>
+        <w:rPr>
+          <w:rFonts w:cs="Arial"/>
+        </w:rPr>
+        <w:t>There are also a variety of other things to consider when</w:t>
+      </w:r>
+      <w:r>
+        <w:rPr>
+          <w:rFonts w:cs="Arial"/>
+        </w:rPr>
+        <w:t xml:space="preserve"> thinking about the best way to approach the problem. One of the problems involved in a Music Recommendation S</w:t>
+      </w:r>
+      <w:r>
+        <w:rPr>
+          <w:rFonts w:cs="Arial"/>
+        </w:rPr>
+        <w:t>ervice</w:t>
+      </w:r>
+      <w:r>
+        <w:rPr>
+          <w:rFonts w:cs="Arial"/>
+        </w:rPr>
+        <w:t xml:space="preserve"> </w:t>
+      </w:r>
+      <w:r>
+        <w:rPr>
+          <w:rFonts w:cs="Arial"/>
+        </w:rPr>
+        <w:t>is new users. It’s the aim of the service to provide something that draws in new users, but the problem of recommending songs to a new user is</w:t>
+      </w:r>
+      <w:r>
+        <w:rPr>
+          <w:rFonts w:cs="Arial"/>
+        </w:rPr>
+        <w:t xml:space="preserve"> that</w:t>
+      </w:r>
+      <w:r>
+        <w:rPr>
+          <w:rFonts w:cs="Arial"/>
+        </w:rPr>
+        <w:t xml:space="preserve"> their taste</w:t>
+      </w:r>
+      <w:r>
+        <w:rPr>
+          <w:rFonts w:cs="Arial"/>
+        </w:rPr>
+        <w:t>s in music are</w:t>
+      </w:r>
+      <w:r>
+        <w:rPr>
+          <w:rFonts w:cs="Arial"/>
+        </w:rPr>
+        <w:t xml:space="preserve"> not existent </w:t>
+      </w:r>
+      <w:r>
+        <w:rPr>
+          <w:rFonts w:cs="Arial"/>
+        </w:rPr>
+        <w:t xml:space="preserve">on </w:t>
+      </w:r>
+      <w:r>
+        <w:rPr>
+          <w:rFonts w:cs="Arial"/>
+        </w:rPr>
+        <w:t>the system</w:t>
+      </w:r>
+      <w:r>
+        <w:rPr>
+          <w:rFonts w:cs="Arial"/>
+        </w:rPr>
+        <w:t xml:space="preserve">. </w:t>
+      </w:r>
+      <w:r>
+        <w:rPr>
+          <w:rFonts w:cs="Arial"/>
+        </w:rPr>
+        <w:t>To understand the taste of the user, it is important for the program to be subjective and not recommend many things to a user until there is more to use in the background for the algorithm to be accurate in its assumptions.</w:t>
+      </w:r>
+      <w:r>
+        <w:rPr>
+          <w:rFonts w:cs="Arial"/>
+        </w:rPr>
+        <w:t xml:space="preserve"> It can also be a good idea to recommend songs to a user to see what the response would be.</w:t>
+      </w:r>
+    </w:p>
+    <w:p>
+      <w:pPr>
+        <w:jc w:val="both"/>
+        <w:rPr>
+          <w:rFonts w:cs="Arial"/>
+        </w:rPr>
+      </w:pPr>
+      <w:r>
+        <w:rPr>
+          <w:rFonts w:cs="Arial"/>
+        </w:rPr>
+        <w:t>The steps defined above showcase the overall direction of the implementation of this M</w:t>
+      </w:r>
+      <w:r>
+        <w:rPr>
+          <w:rFonts w:cs="Arial"/>
+        </w:rPr>
+        <w:t xml:space="preserve">RSP, and the stages that must be considered when planning the implementation documents. Notably, </w:t>
+      </w:r>
+      <w:r>
+        <w:rPr>
+          <w:rFonts w:cs="Arial"/>
+        </w:rPr>
+        <w:t>there is no avenue for a user, new or existing</w:t>
+      </w:r>
+      <w:r>
+        <w:rPr>
+          <w:rFonts w:cs="Arial"/>
+        </w:rPr>
+        <w:t>,</w:t>
+      </w:r>
+      <w:r>
+        <w:rPr>
+          <w:rFonts w:cs="Arial"/>
+        </w:rPr>
+        <w:t xml:space="preserve"> to search for songs within the dictionary</w:t>
+      </w:r>
+      <w:r>
+        <w:rPr>
+          <w:rFonts w:cs="Arial"/>
+        </w:rPr>
+        <w:t>. If</w:t>
+      </w:r>
+      <w:r>
+        <w:rPr>
+          <w:rFonts w:cs="Arial"/>
+        </w:rPr>
+        <w:t xml:space="preserve"> the user doesn’t know what song they want to compare, then there needs to be an avenue to allow them to be able to search</w:t>
+      </w:r>
+      <w:r>
+        <w:rPr>
+          <w:rFonts w:cs="Arial"/>
+        </w:rPr>
+        <w:t xml:space="preserve"> by name or closest match.</w:t>
+      </w:r>
+      <w:r>
+        <w:rPr>
+          <w:rFonts w:cs="Arial"/>
+        </w:rPr>
+        <w:t xml:space="preserve"> The metrics to be created for the similarity scoring need to be tested for suitability of purpose, as not all metrics will be useful, but having some variety to choose from is never a bad option either.</w:t>
+      </w:r>
+    </w:p>
+    <w:p>
+      <w:pPr>
+        <w:pStyle w:val="Heading1"/>
+      </w:pPr>
+      <w:bookmarkStart w:id="2" w:name="_Toc57230663"/>
+      <w:r>
+        <w:t>Solution Re</w:t>
+      </w:r>
+      <w:r>
+        <w:t>q</w:t>
+      </w:r>
+      <w:r>
+        <w:t>uirements</w:t>
+      </w:r>
+      <w:bookmarkEnd w:id="2"/>
+    </w:p>
+    <w:p>
+      <w:pPr>
+        <w:jc w:val="both"/>
+        <w:rPr>
+          <w:rFonts w:cs="Arial"/>
+          <w:szCs w:val="22"/>
+        </w:rPr>
+      </w:pPr>
+      <w:r>
+        <w:rPr>
+          <w:rFonts w:cs="Arial"/>
+          <w:szCs w:val="22"/>
+        </w:rPr>
+        <w:t>This section outlines th</w:t>
+      </w:r>
+      <w:r>
+        <w:rPr>
+          <w:rFonts w:cs="Arial"/>
+          <w:szCs w:val="22"/>
+        </w:rPr>
+        <w:t>e characteristics of the solution, and how these characteristics enable the program to meet the needs of the stakeholders</w:t>
+      </w:r>
+      <w:r>
+        <w:rPr>
+          <w:rFonts w:cs="Arial"/>
+          <w:szCs w:val="22"/>
+        </w:rPr>
+        <w:t xml:space="preserve"> and the business.</w:t>
+      </w:r>
+      <w:r>
+        <w:rPr>
+          <w:rFonts w:cs="Arial"/>
+          <w:szCs w:val="22"/>
+        </w:rPr>
+        <w:t xml:space="preserve"> </w:t>
+      </w:r>
+    </w:p>
+    <w:p>
+      <w:pPr>
+        <w:pStyle w:val="Heading2"/>
+      </w:pPr>
+      <w:bookmarkStart w:id="3" w:name="_Toc57230664"/>
+      <w:r>
+        <w:t>Functional Requirements</w:t>
+      </w:r>
+      <w:bookmarkEnd w:id="3"/>
+    </w:p>
+    <w:p>
+      <w:pPr>
+        <w:jc w:val="both"/>
+      </w:pPr>
+      <w:r>
+        <w:t xml:space="preserve">When considering the </w:t>
+      </w:r>
+      <w:r>
+        <w:t>functional</w:t>
+      </w:r>
+      <w:r>
+        <w:t xml:space="preserve"> requirements, there </w:t>
+      </w:r>
+      <w:r>
+        <w:t xml:space="preserve">are </w:t>
+      </w:r>
+      <w:r>
+        <w:t>a few aspects that are key for this program</w:t>
+      </w:r>
+      <w:r>
+        <w:t>. The most important functional requirement is</w:t>
+      </w:r>
+      <w:r>
+        <w:t xml:space="preserve"> </w:t>
+      </w:r>
+      <w:r>
+        <w:t xml:space="preserve">the </w:t>
+      </w:r>
+      <w:r>
+        <w:t>user requirement</w:t>
+      </w:r>
+      <w:r>
+        <w:t>s</w:t>
+      </w:r>
+      <w:r>
+        <w:t>. A use case diagram helps to show what the program does and how this meets the requirements for the user. This highlights what the program does and how this meets what the user is expec</w:t>
+      </w:r>
+      <w:r>
+        <w:t xml:space="preserve">ting </w:t>
+      </w:r>
+      <w:r>
+        <w:t xml:space="preserve">to happen. </w:t>
+      </w:r>
+      <w:r>
+        <w:t xml:space="preserve">A Use Case Textual Diagram is included </w:t>
+      </w:r>
+      <w:r>
+        <w:t>below</w:t>
+      </w:r>
+      <w:r>
+        <w:t>.</w:t>
+      </w:r>
+      <w:r>
+        <w:t xml:space="preserve"> </w:t>
+      </w:r>
+      <w:r>
+        <w:t xml:space="preserve">This showcases some functionality </w:t>
+      </w:r>
+      <w:r>
+        <w:t>is not present</w:t>
+      </w:r>
+      <w:r>
+        <w:t xml:space="preserve"> at the time of submission.</w:t>
+      </w:r>
+    </w:p>
+    <w:tbl>
+      <w:tblPr>
+        <w:tblStyle w:val="GridTable5Dark-Accent1"/>
+        <w:tblpPr w:leftFromText="180" w:rightFromText="180" w:vertAnchor="page" w:horzAnchor="margin" w:tblpY="12761"/>
+        <w:tblW w:w="9067" w:type="dxa"/>
+        <w:tblLook w:val="04A0" w:firstRow="1" w:lastRow="0" w:firstColumn="1" w:lastColumn="0" w:noHBand="0" w:noVBand="1"/>
+      </w:tblPr>
+      <w:tblGrid>
+        <w:gridCol w:w="2122"/>
+        <w:gridCol w:w="3260"/>
+        <w:gridCol w:w="3685"/>
+      </w:tblGrid>
+      <w:tr>
+        <w:trPr>
+          <w:cnfStyle w:val="100000000000" w:firstRow="1" w:lastRow="0" w:firstColumn="0" w:lastColumn="0" w:oddVBand="0" w:evenVBand="0" w:oddHBand="0" w:evenHBand="0" w:firstRowFirstColumn="0" w:firstRowLastColumn="0" w:lastRowFirstColumn="0" w:lastRowLastColumn="0"/>
+        </w:trPr>
+        <w:tc>
+          <w:tcPr>
+            <w:cnfStyle w:val="001000000000" w:firstRow="0" w:lastRow="0" w:firstColumn="1" w:lastColumn="0" w:oddVBand="0" w:evenVBand="0" w:oddHBand="0" w:evenHBand="0" w:firstRowFirstColumn="0" w:firstRowLastColumn="0" w:lastRowFirstColumn="0" w:lastRowLastColumn="0"/>
+            <w:tcW w:w="2122" w:type="dxa"/>
+          </w:tcPr>
+          <w:p>
+            <w:pPr>
+              <w:jc w:val="center"/>
+              <w:rPr>
+                <w:color w:val="FFFFFF" w:themeColor="background1"/>
+              </w:rPr>
+            </w:pPr>
+            <w:r>
+              <w:rPr>
+                <w:color w:val="FFFFFF" w:themeColor="background1"/>
+              </w:rPr>
+              <w:t>Actors</w:t>
+            </w:r>
+          </w:p>
+        </w:tc>
+        <w:tc>
+          <w:tcPr>
+            <w:tcW w:w="3260" w:type="dxa"/>
+          </w:tcPr>
+          <w:p>
+            <w:pPr>
+              <w:jc w:val="center"/>
+              <w:cnfStyle w:val="100000000000" w:firstRow="1" w:lastRow="0" w:firstColumn="0" w:lastColumn="0" w:oddVBand="0" w:evenVBand="0" w:oddHBand="0" w:evenHBand="0" w:firstRowFirstColumn="0" w:firstRowLastColumn="0" w:lastRowFirstColumn="0" w:lastRowLastColumn="0"/>
+              <w:rPr>
+                <w:color w:val="FFFFFF" w:themeColor="background1"/>
+              </w:rPr>
+            </w:pPr>
+            <w:r>
+              <w:rPr>
+                <w:color w:val="FFFFFF" w:themeColor="background1"/>
+              </w:rPr>
+              <w:t>Use Cases</w:t>
+            </w:r>
+          </w:p>
+        </w:tc>
+        <w:tc>
+          <w:tcPr>
+            <w:tcW w:w="3685" w:type="dxa"/>
+          </w:tcPr>
+          <w:p>
+            <w:pPr>
+              <w:jc w:val="center"/>
+              <w:cnfStyle w:val="100000000000" w:firstRow="1" w:lastRow="0" w:firstColumn="0" w:lastColumn="0" w:oddVBand="0" w:evenVBand="0" w:oddHBand="0" w:evenHBand="0" w:firstRowFirstColumn="0" w:firstRowLastColumn="0" w:lastRowFirstColumn="0" w:lastRowLastColumn="0"/>
+              <w:rPr>
+                <w:color w:val="FFFFFF" w:themeColor="background1"/>
+              </w:rPr>
+            </w:pPr>
+            <w:r>
+              <w:rPr>
+                <w:color w:val="FFFFFF" w:themeColor="background1"/>
+              </w:rPr>
+              <w:t>Description</w:t>
+            </w:r>
+          </w:p>
+        </w:tc>
+      </w:tr>
+      <w:tr>
+        <w:trPr>
+          <w:cnfStyle w:val="000000100000" w:firstRow="0" w:lastRow="0" w:firstColumn="0" w:lastColumn="0" w:oddVBand="0" w:evenVBand="0" w:oddHBand="1" w:evenHBand="0" w:firstRowFirstColumn="0" w:firstRowLastColumn="0" w:lastRowFirstColumn="0" w:lastRowLastColumn="0"/>
+        </w:trPr>
+        <w:tc>
+          <w:tcPr>
+            <w:cnfStyle w:val="001000000000" w:firstRow="0" w:lastRow="0" w:firstColumn="1" w:lastColumn="0" w:oddVBand="0" w:evenVBand="0" w:oddHBand="0" w:evenHBand="0" w:firstRowFirstColumn="0" w:firstRowLastColumn="0" w:lastRowFirstColumn="0" w:lastRowLastColumn="0"/>
+            <w:tcW w:w="2122" w:type="dxa"/>
+            <w:vMerge w:val="restart"/>
+          </w:tcPr>
+          <w:p>
+            <w:pPr>
+              <w:rPr>
+                <w:color w:val="FFFFFF" w:themeColor="background1"/>
+              </w:rPr>
+            </w:pPr>
+          </w:p>
+          <w:p>
+            <w:pPr>
+              <w:rPr>
+                <w:b w:val="0"/>
+                <w:bCs w:val="0"/>
+                <w:color w:val="FFFFFF" w:themeColor="background1"/>
+              </w:rPr>
+            </w:pPr>
+          </w:p>
+          <w:p>
+            <w:pPr>
+              <w:jc w:val="center"/>
+              <w:rPr>
+                <w:b w:val="0"/>
+                <w:bCs w:val="0"/>
+                <w:color w:val="FFFFFF" w:themeColor="background1"/>
+              </w:rPr>
+            </w:pPr>
+          </w:p>
+          <w:p>
+            <w:pPr>
+              <w:jc w:val="center"/>
+              <w:rPr>
+                <w:b w:val="0"/>
+                <w:bCs w:val="0"/>
+                <w:color w:val="FFFFFF" w:themeColor="background1"/>
+              </w:rPr>
+            </w:pPr>
+            <w:r>
+              <w:rPr>
+                <w:color w:val="FFFFFF" w:themeColor="background1"/>
+              </w:rPr>
+              <w:t>User</w:t>
+            </w:r>
+          </w:p>
+        </w:tc>
+        <w:tc>
+          <w:tcPr>
+            <w:tcW w:w="3260" w:type="dxa"/>
+          </w:tcPr>
+          <w:p>
+            <w:pPr>
+              <w:cnfStyle w:val="000000100000" w:firstRow="0" w:lastRow="0" w:firstColumn="0" w:lastColumn="0" w:oddVBand="0" w:evenVBand="0" w:oddHBand="1" w:evenHBand="0" w:firstRowFirstColumn="0" w:firstRowLastColumn="0" w:lastRowFirstColumn="0" w:lastRowLastColumn="0"/>
+              <w:rPr>
+                <w:color w:val="auto"/>
+              </w:rPr>
+            </w:pPr>
+            <w:r>
+              <w:rPr>
+                <w:color w:val="auto"/>
+              </w:rPr>
+              <w:t>Search Artist</w:t>
+            </w:r>
+          </w:p>
+        </w:tc>
+        <w:tc>
+          <w:tcPr>
+            <w:tcW w:w="3685" w:type="dxa"/>
+          </w:tcPr>
+          <w:p>
+            <w:pPr>
+              <w:cnfStyle w:val="000000100000" w:firstRow="0" w:lastRow="0" w:firstColumn="0" w:lastColumn="0" w:oddVBand="0" w:evenVBand="0" w:oddHBand="1" w:evenHBand="0" w:firstRowFirstColumn="0" w:firstRowLastColumn="0" w:lastRowFirstColumn="0" w:lastRowLastColumn="0"/>
+              <w:rPr>
+                <w:color w:val="auto"/>
+              </w:rPr>
+            </w:pPr>
+            <w:r>
+              <w:rPr>
+                <w:color w:val="auto"/>
+              </w:rPr>
+              <w:t>Query the Artist Dictionary</w:t>
+            </w:r>
+          </w:p>
+        </w:tc>
+      </w:tr>
+      <w:tr>
+        <w:tc>
+          <w:tcPr>
+            <w:cnfStyle w:val="001000000000" w:firstRow="0" w:lastRow="0" w:firstColumn="1" w:lastColumn="0" w:oddVBand="0" w:evenVBand="0" w:oddHBand="0" w:evenHBand="0" w:firstRowFirstColumn="0" w:firstRowLastColumn="0" w:lastRowFirstColumn="0" w:lastRowLastColumn="0"/>
+            <w:tcW w:w="2122" w:type="dxa"/>
+            <w:vMerge/>
+          </w:tcPr>
+          <w:p>
+            <w:pPr>
+              <w:rPr>
+                <w:color w:val="FFFFFF" w:themeColor="background1"/>
+              </w:rPr>
+            </w:pPr>
+          </w:p>
+        </w:tc>
+        <w:tc>
+          <w:tcPr>
+            <w:tcW w:w="3260" w:type="dxa"/>
+          </w:tcPr>
+          <w:p>
+            <w:pPr>
+              <w:cnfStyle w:val="000000000000" w:firstRow="0" w:lastRow="0" w:firstColumn="0" w:lastColumn="0" w:oddVBand="0" w:evenVBand="0" w:oddHBand="0" w:evenHBand="0" w:firstRowFirstColumn="0" w:firstRowLastColumn="0" w:lastRowFirstColumn="0" w:lastRowLastColumn="0"/>
+              <w:rPr>
+                <w:color w:val="auto"/>
+              </w:rPr>
+            </w:pPr>
+            <w:r>
+              <w:rPr>
+                <w:color w:val="auto"/>
+              </w:rPr>
+              <w:t xml:space="preserve">Search </w:t>
+            </w:r>
+            <w:r>
+              <w:rPr>
+                <w:color w:val="auto"/>
+              </w:rPr>
+              <w:t>Song</w:t>
+            </w:r>
+          </w:p>
+        </w:tc>
+        <w:tc>
+          <w:tcPr>
+            <w:tcW w:w="3685" w:type="dxa"/>
+          </w:tcPr>
+          <w:p>
+            <w:pPr>
+              <w:cnfStyle w:val="000000000000" w:firstRow="0" w:lastRow="0" w:firstColumn="0" w:lastColumn="0" w:oddVBand="0" w:evenVBand="0" w:oddHBand="0" w:evenHBand="0" w:firstRowFirstColumn="0" w:firstRowLastColumn="0" w:lastRowFirstColumn="0" w:lastRowLastColumn="0"/>
+              <w:rPr>
+                <w:color w:val="auto"/>
+              </w:rPr>
+            </w:pPr>
+            <w:r>
+              <w:rPr>
+                <w:color w:val="auto"/>
+              </w:rPr>
+              <w:t>Query the Song Dictionary</w:t>
+            </w:r>
+          </w:p>
+        </w:tc>
+      </w:tr>
+      <w:tr>
+        <w:trPr>
+          <w:cnfStyle w:val="000000100000" w:firstRow="0" w:lastRow="0" w:firstColumn="0" w:lastColumn="0" w:oddVBand="0" w:evenVBand="0" w:oddHBand="1" w:evenHBand="0" w:firstRowFirstColumn="0" w:firstRowLastColumn="0" w:lastRowFirstColumn="0" w:lastRowLastColumn="0"/>
+        </w:trPr>
+        <w:tc>
+          <w:tcPr>
+            <w:cnfStyle w:val="001000000000" w:firstRow="0" w:lastRow="0" w:firstColumn="1" w:lastColumn="0" w:oddVBand="0" w:evenVBand="0" w:oddHBand="0" w:evenHBand="0" w:firstRowFirstColumn="0" w:firstRowLastColumn="0" w:lastRowFirstColumn="0" w:lastRowLastColumn="0"/>
+            <w:tcW w:w="2122" w:type="dxa"/>
+            <w:vMerge/>
+          </w:tcPr>
+          <w:p>
+            <w:pPr>
+              <w:rPr>
+                <w:color w:val="FFFFFF" w:themeColor="background1"/>
+              </w:rPr>
+            </w:pPr>
+          </w:p>
+        </w:tc>
+        <w:tc>
+          <w:tcPr>
+            <w:tcW w:w="3260" w:type="dxa"/>
+          </w:tcPr>
+          <w:p>
+            <w:pPr>
+              <w:cnfStyle w:val="000000100000" w:firstRow="0" w:lastRow="0" w:firstColumn="0" w:lastColumn="0" w:oddVBand="0" w:evenVBand="0" w:oddHBand="1" w:evenHBand="0" w:firstRowFirstColumn="0" w:firstRowLastColumn="0" w:lastRowFirstColumn="0" w:lastRowLastColumn="0"/>
+              <w:rPr>
+                <w:color w:val="auto"/>
+              </w:rPr>
+            </w:pPr>
+            <w:r>
+              <w:rPr>
+                <w:color w:val="auto"/>
+              </w:rPr>
+              <w:t>Enter IDs</w:t>
+            </w:r>
+          </w:p>
+        </w:tc>
+        <w:tc>
+          <w:tcPr>
+            <w:tcW w:w="3685" w:type="dxa"/>
+          </w:tcPr>
+          <w:p>
+            <w:pPr>
+              <w:cnfStyle w:val="000000100000" w:firstRow="0" w:lastRow="0" w:firstColumn="0" w:lastColumn="0" w:oddVBand="0" w:evenVBand="0" w:oddHBand="1" w:evenHBand="0" w:firstRowFirstColumn="0" w:firstRowLastColumn="0" w:lastRowFirstColumn="0" w:lastRowLastColumn="0"/>
+              <w:rPr>
+                <w:color w:val="auto"/>
+              </w:rPr>
+            </w:pPr>
+            <w:r>
+              <w:rPr>
+                <w:color w:val="auto"/>
+              </w:rPr>
+              <w:t>IDs to be used for Comparison</w:t>
+            </w:r>
+          </w:p>
+        </w:tc>
+      </w:tr>
+      <w:tr>
+        <w:tc>
+          <w:tcPr>
+            <w:cnfStyle w:val="001000000000" w:firstRow="0" w:lastRow="0" w:firstColumn="1" w:lastColumn="0" w:oddVBand="0" w:evenVBand="0" w:oddHBand="0" w:evenHBand="0" w:firstRowFirstColumn="0" w:firstRowLastColumn="0" w:lastRowFirstColumn="0" w:lastRowLastColumn="0"/>
+            <w:tcW w:w="2122" w:type="dxa"/>
+            <w:vMerge/>
+          </w:tcPr>
+          <w:p>
+            <w:pPr>
+              <w:rPr>
+                <w:color w:val="FFFFFF" w:themeColor="background1"/>
+              </w:rPr>
+            </w:pPr>
+          </w:p>
+        </w:tc>
+        <w:tc>
+          <w:tcPr>
+            <w:tcW w:w="3260" w:type="dxa"/>
+          </w:tcPr>
+          <w:p>
+            <w:pPr>
+              <w:cnfStyle w:val="000000000000" w:firstRow="0" w:lastRow="0" w:firstColumn="0" w:lastColumn="0" w:oddVBand="0" w:evenVBand="0" w:oddHBand="0" w:evenHBand="0" w:firstRowFirstColumn="0" w:firstRowLastColumn="0" w:lastRowFirstColumn="0" w:lastRowLastColumn="0"/>
+              <w:rPr>
+                <w:color w:val="auto"/>
+              </w:rPr>
+            </w:pPr>
+            <w:r>
+              <w:rPr>
+                <w:color w:val="auto"/>
+              </w:rPr>
+              <w:t>Choose Metrics</w:t>
+            </w:r>
+          </w:p>
+        </w:tc>
+        <w:tc>
+          <w:tcPr>
+            <w:tcW w:w="3685" w:type="dxa"/>
+          </w:tcPr>
+          <w:p>
+            <w:pPr>
+              <w:cnfStyle w:val="000000000000" w:firstRow="0" w:lastRow="0" w:firstColumn="0" w:lastColumn="0" w:oddVBand="0" w:evenVBand="0" w:oddHBand="0" w:evenHBand="0" w:firstRowFirstColumn="0" w:firstRowLastColumn="0" w:lastRowFirstColumn="0" w:lastRowLastColumn="0"/>
+              <w:rPr>
+                <w:color w:val="auto"/>
+              </w:rPr>
+            </w:pPr>
+            <w:r>
+              <w:rPr>
+                <w:color w:val="auto"/>
+              </w:rPr>
+              <w:t>Metric choice to compare features</w:t>
+            </w:r>
+          </w:p>
+        </w:tc>
+      </w:tr>
+      <w:tr>
+        <w:trPr>
+          <w:cnfStyle w:val="000000100000" w:firstRow="0" w:lastRow="0" w:firstColumn="0" w:lastColumn="0" w:oddVBand="0" w:evenVBand="0" w:oddHBand="1" w:evenHBand="0" w:firstRowFirstColumn="0" w:firstRowLastColumn="0" w:lastRowFirstColumn="0" w:lastRowLastColumn="0"/>
+        </w:trPr>
+        <w:tc>
+          <w:tcPr>
+            <w:cnfStyle w:val="001000000000" w:firstRow="0" w:lastRow="0" w:firstColumn="1" w:lastColumn="0" w:oddVBand="0" w:evenVBand="0" w:oddHBand="0" w:evenHBand="0" w:firstRowFirstColumn="0" w:firstRowLastColumn="0" w:lastRowFirstColumn="0" w:lastRowLastColumn="0"/>
+            <w:tcW w:w="2122" w:type="dxa"/>
+            <w:vMerge/>
+          </w:tcPr>
+          <w:p>
+            <w:pPr>
+              <w:rPr>
+                <w:color w:val="FFFFFF" w:themeColor="background1"/>
+              </w:rPr>
+            </w:pPr>
+          </w:p>
+        </w:tc>
+        <w:tc>
+          <w:tcPr>
+            <w:tcW w:w="3260" w:type="dxa"/>
+          </w:tcPr>
+          <w:p>
+            <w:pPr>
+              <w:cnfStyle w:val="000000100000" w:firstRow="0" w:lastRow="0" w:firstColumn="0" w:lastColumn="0" w:oddVBand="0" w:evenVBand="0" w:oddHBand="1" w:evenHBand="0" w:firstRowFirstColumn="0" w:firstRowLastColumn="0" w:lastRowFirstColumn="0" w:lastRowLastColumn="0"/>
+              <w:rPr>
+                <w:color w:val="auto"/>
+              </w:rPr>
+            </w:pPr>
+            <w:r>
+              <w:rPr>
+                <w:color w:val="auto"/>
+              </w:rPr>
+              <w:t>Artist v Artist Dictionary Creation</w:t>
+            </w:r>
+          </w:p>
+        </w:tc>
+        <w:tc>
+          <w:tcPr>
+            <w:tcW w:w="3685" w:type="dxa"/>
+          </w:tcPr>
+          <w:p>
+            <w:pPr>
+              <w:cnfStyle w:val="000000100000" w:firstRow="0" w:lastRow="0" w:firstColumn="0" w:lastColumn="0" w:oddVBand="0" w:evenVBand="0" w:oddHBand="1" w:evenHBand="0" w:firstRowFirstColumn="0" w:firstRowLastColumn="0" w:lastRowFirstColumn="0" w:lastRowLastColumn="0"/>
+              <w:rPr>
+                <w:color w:val="auto"/>
+              </w:rPr>
+            </w:pPr>
+            <w:r>
+              <w:rPr>
+                <w:color w:val="auto"/>
+              </w:rPr>
+              <w:t xml:space="preserve">Invoke the function </w:t>
+            </w:r>
+          </w:p>
+        </w:tc>
+      </w:tr>
+      <w:tr>
+        <w:tc>
+          <w:tcPr>
+            <w:cnfStyle w:val="001000000000" w:firstRow="0" w:lastRow="0" w:firstColumn="1" w:lastColumn="0" w:oddVBand="0" w:evenVBand="0" w:oddHBand="0" w:evenHBand="0" w:firstRowFirstColumn="0" w:firstRowLastColumn="0" w:lastRowFirstColumn="0" w:lastRowLastColumn="0"/>
+            <w:tcW w:w="2122" w:type="dxa"/>
+            <w:vMerge/>
+          </w:tcPr>
+          <w:p>
+            <w:pPr>
+              <w:rPr>
+                <w:color w:val="FFFFFF" w:themeColor="background1"/>
+              </w:rPr>
+            </w:pPr>
+          </w:p>
+        </w:tc>
+        <w:tc>
+          <w:tcPr>
+            <w:tcW w:w="3260" w:type="dxa"/>
+          </w:tcPr>
+          <w:p>
+            <w:pPr>
+              <w:cnfStyle w:val="000000000000" w:firstRow="0" w:lastRow="0" w:firstColumn="0" w:lastColumn="0" w:oddVBand="0" w:evenVBand="0" w:oddHBand="0" w:evenHBand="0" w:firstRowFirstColumn="0" w:firstRowLastColumn="0" w:lastRowFirstColumn="0" w:lastRowLastColumn="0"/>
+              <w:rPr>
+                <w:color w:val="auto"/>
+              </w:rPr>
+            </w:pPr>
+            <w:r>
+              <w:rPr>
+                <w:color w:val="auto"/>
+              </w:rPr>
+              <w:t>Rate Music</w:t>
+            </w:r>
+          </w:p>
+        </w:tc>
+        <w:tc>
+          <w:tcPr>
+            <w:tcW w:w="3685" w:type="dxa"/>
+          </w:tcPr>
+          <w:p>
+            <w:pPr>
+              <w:cnfStyle w:val="000000000000" w:firstRow="0" w:lastRow="0" w:firstColumn="0" w:lastColumn="0" w:oddVBand="0" w:evenVBand="0" w:oddHBand="0" w:evenHBand="0" w:firstRowFirstColumn="0" w:firstRowLastColumn="0" w:lastRowFirstColumn="0" w:lastRowLastColumn="0"/>
+              <w:rPr>
+                <w:color w:val="auto"/>
+              </w:rPr>
+            </w:pPr>
+            <w:r>
+              <w:rPr>
+                <w:color w:val="auto"/>
+              </w:rPr>
+              <w:t>Convey liking of Music (not included)</w:t>
+            </w:r>
+          </w:p>
+        </w:tc>
+      </w:tr>
+      <w:tr>
+        <w:trPr>
+          <w:cnfStyle w:val="000000100000" w:firstRow="0" w:lastRow="0" w:firstColumn="0" w:lastColumn="0" w:oddVBand="0" w:evenVBand="0" w:oddHBand="1" w:evenHBand="0" w:firstRowFirstColumn="0" w:firstRowLastColumn="0" w:lastRowFirstColumn="0" w:lastRowLastColumn="0"/>
+        </w:trPr>
+        <w:tc>
+          <w:tcPr>
+            <w:cnfStyle w:val="001000000000" w:firstRow="0" w:lastRow="0" w:firstColumn="1" w:lastColumn="0" w:oddVBand="0" w:evenVBand="0" w:oddHBand="0" w:evenHBand="0" w:firstRowFirstColumn="0" w:firstRowLastColumn="0" w:lastRowFirstColumn="0" w:lastRowLastColumn="0"/>
+            <w:tcW w:w="2122" w:type="dxa"/>
+            <w:vMerge w:val="restart"/>
+          </w:tcPr>
+          <w:p>
+            <w:pPr>
+              <w:rPr>
+                <w:b w:val="0"/>
+                <w:bCs w:val="0"/>
+                <w:caps/>
+                <w:color w:val="FFFFFF" w:themeColor="background1"/>
+              </w:rPr>
+            </w:pPr>
+          </w:p>
+          <w:p>
+            <w:pPr>
+              <w:jc w:val="center"/>
+              <w:rPr>
+                <w:b w:val="0"/>
+                <w:bCs w:val="0"/>
+                <w:caps/>
+                <w:color w:val="FFFFFF" w:themeColor="background1"/>
+              </w:rPr>
+            </w:pPr>
+            <w:r>
+              <w:rPr>
+                <w:color w:val="FFFFFF" w:themeColor="background1"/>
+              </w:rPr>
+              <w:t>Admin</w:t>
+            </w:r>
+          </w:p>
+          <w:p>
+            <w:pPr>
+              <w:jc w:val="center"/>
+              <w:rPr>
+                <w:b w:val="0"/>
+                <w:bCs w:val="0"/>
+                <w:color w:val="FFFFFF" w:themeColor="background1"/>
+              </w:rPr>
+            </w:pPr>
+          </w:p>
+        </w:tc>
+        <w:tc>
+          <w:tcPr>
+            <w:tcW w:w="3260" w:type="dxa"/>
+          </w:tcPr>
+          <w:p>
+            <w:pPr>
+              <w:cnfStyle w:val="000000100000" w:firstRow="0" w:lastRow="0" w:firstColumn="0" w:lastColumn="0" w:oddVBand="0" w:evenVBand="0" w:oddHBand="1" w:evenHBand="0" w:firstRowFirstColumn="0" w:firstRowLastColumn="0" w:lastRowFirstColumn="0" w:lastRowLastColumn="0"/>
+              <w:rPr>
+                <w:color w:val="auto"/>
+              </w:rPr>
+            </w:pPr>
+            <w:r>
+              <w:rPr>
+                <w:color w:val="auto"/>
+              </w:rPr>
+              <w:t>Calculate Similarity</w:t>
+            </w:r>
+          </w:p>
+        </w:tc>
+        <w:tc>
+          <w:tcPr>
+            <w:tcW w:w="3685" w:type="dxa"/>
+          </w:tcPr>
+          <w:p>
+            <w:pPr>
+              <w:cnfStyle w:val="000000100000" w:firstRow="0" w:lastRow="0" w:firstColumn="0" w:lastColumn="0" w:oddVBand="0" w:evenVBand="0" w:oddHBand="1" w:evenHBand="0" w:firstRowFirstColumn="0" w:firstRowLastColumn="0" w:lastRowFirstColumn="0" w:lastRowLastColumn="0"/>
+              <w:rPr>
+                <w:color w:val="auto"/>
+              </w:rPr>
+            </w:pPr>
+            <w:r>
+              <w:rPr>
+                <w:color w:val="auto"/>
+              </w:rPr>
+              <w:t>Invoke the chosen function</w:t>
+            </w:r>
+          </w:p>
+        </w:tc>
+      </w:tr>
+      <w:tr>
+        <w:tc>
+          <w:tcPr>
+            <w:cnfStyle w:val="001000000000" w:firstRow="0" w:lastRow="0" w:firstColumn="1" w:lastColumn="0" w:oddVBand="0" w:evenVBand="0" w:oddHBand="0" w:evenHBand="0" w:firstRowFirstColumn="0" w:firstRowLastColumn="0" w:lastRowFirstColumn="0" w:lastRowLastColumn="0"/>
+            <w:tcW w:w="2122" w:type="dxa"/>
+            <w:vMerge/>
+          </w:tcPr>
+          <w:p>
+            <w:pPr>
+              <w:jc w:val="center"/>
+              <w:rPr>
+                <w:b w:val="0"/>
+                <w:bCs w:val="0"/>
+                <w:color w:val="auto"/>
+              </w:rPr>
+            </w:pPr>
+          </w:p>
+        </w:tc>
+        <w:tc>
+          <w:tcPr>
+            <w:tcW w:w="3260" w:type="dxa"/>
+          </w:tcPr>
+          <w:p>
+            <w:pPr>
+              <w:cnfStyle w:val="000000000000" w:firstRow="0" w:lastRow="0" w:firstColumn="0" w:lastColumn="0" w:oddVBand="0" w:evenVBand="0" w:oddHBand="0" w:evenHBand="0" w:firstRowFirstColumn="0" w:firstRowLastColumn="0" w:lastRowFirstColumn="0" w:lastRowLastColumn="0"/>
+              <w:rPr>
+                <w:color w:val="auto"/>
+              </w:rPr>
+            </w:pPr>
+            <w:r>
+              <w:rPr>
+                <w:color w:val="auto"/>
+              </w:rPr>
+              <w:t>Show Predictions</w:t>
+            </w:r>
+          </w:p>
+        </w:tc>
+        <w:tc>
+          <w:tcPr>
+            <w:tcW w:w="3685" w:type="dxa"/>
+          </w:tcPr>
+          <w:p>
+            <w:pPr>
+              <w:cnfStyle w:val="000000000000" w:firstRow="0" w:lastRow="0" w:firstColumn="0" w:lastColumn="0" w:oddVBand="0" w:evenVBand="0" w:oddHBand="0" w:evenHBand="0" w:firstRowFirstColumn="0" w:firstRowLastColumn="0" w:lastRowFirstColumn="0" w:lastRowLastColumn="0"/>
+              <w:rPr>
+                <w:color w:val="auto"/>
+              </w:rPr>
+            </w:pPr>
+            <w:r>
+              <w:rPr>
+                <w:color w:val="auto"/>
+              </w:rPr>
+              <w:t>Recommendation Scores (TBC)</w:t>
+            </w:r>
+          </w:p>
+        </w:tc>
+      </w:tr>
+      <w:tr>
+        <w:trPr>
+          <w:cnfStyle w:val="000000100000" w:firstRow="0" w:lastRow="0" w:firstColumn="0" w:lastColumn="0" w:oddVBand="0" w:evenVBand="0" w:oddHBand="1" w:evenHBand="0" w:firstRowFirstColumn="0" w:firstRowLastColumn="0" w:lastRowFirstColumn="0" w:lastRowLastColumn="0"/>
+        </w:trPr>
+        <w:tc>
+          <w:tcPr>
+            <w:cnfStyle w:val="001000000000" w:firstRow="0" w:lastRow="0" w:firstColumn="1" w:lastColumn="0" w:oddVBand="0" w:evenVBand="0" w:oddHBand="0" w:evenHBand="0" w:firstRowFirstColumn="0" w:firstRowLastColumn="0" w:lastRowFirstColumn="0" w:lastRowLastColumn="0"/>
+            <w:tcW w:w="2122" w:type="dxa"/>
+            <w:vMerge/>
+          </w:tcPr>
+          <w:p>
+            <w:pPr>
+              <w:jc w:val="center"/>
+              <w:rPr>
+                <w:b w:val="0"/>
+                <w:bCs w:val="0"/>
+                <w:color w:val="auto"/>
+              </w:rPr>
+            </w:pPr>
+          </w:p>
+        </w:tc>
+        <w:tc>
+          <w:tcPr>
+            <w:tcW w:w="3260" w:type="dxa"/>
+          </w:tcPr>
+          <w:p>
+            <w:pPr>
+              <w:cnfStyle w:val="000000100000" w:firstRow="0" w:lastRow="0" w:firstColumn="0" w:lastColumn="0" w:oddVBand="0" w:evenVBand="0" w:oddHBand="1" w:evenHBand="0" w:firstRowFirstColumn="0" w:firstRowLastColumn="0" w:lastRowFirstColumn="0" w:lastRowLastColumn="0"/>
+              <w:rPr>
+                <w:color w:val="auto"/>
+              </w:rPr>
+            </w:pPr>
+            <w:r>
+              <w:rPr>
+                <w:color w:val="auto"/>
+              </w:rPr>
+              <w:t>Gather User Data</w:t>
+            </w:r>
+          </w:p>
+        </w:tc>
+        <w:tc>
+          <w:tcPr>
+            <w:tcW w:w="3685" w:type="dxa"/>
+          </w:tcPr>
+          <w:p>
+            <w:pPr>
+              <w:cnfStyle w:val="000000100000" w:firstRow="0" w:lastRow="0" w:firstColumn="0" w:lastColumn="0" w:oddVBand="0" w:evenVBand="0" w:oddHBand="1" w:evenHBand="0" w:firstRowFirstColumn="0" w:firstRowLastColumn="0" w:lastRowFirstColumn="0" w:lastRowLastColumn="0"/>
+              <w:rPr>
+                <w:color w:val="auto"/>
+              </w:rPr>
+            </w:pPr>
+            <w:r>
+              <w:rPr>
+                <w:color w:val="auto"/>
+              </w:rPr>
+              <w:t>Log user activities (search history)</w:t>
+            </w:r>
+          </w:p>
+        </w:tc>
+      </w:tr>
+    </w:tbl>
+    <w:p>
+      <w:pPr>
+        <w:jc w:val="both"/>
+      </w:pPr>
+      <w:r>
+        <w:t xml:space="preserve">Another important requirement to consider is the system requirements. For this </w:t>
+      </w:r>
+      <w:r>
+        <w:t>program,</w:t>
+      </w:r>
+      <w:r>
+        <w:t xml:space="preserve"> the system requirement</w:t>
+      </w:r>
+      <w:r>
+        <w:t>s</w:t>
+      </w:r>
+      <w:r>
+        <w:t xml:space="preserve"> </w:t>
+      </w:r>
+      <w:r>
+        <w:t>are</w:t>
+      </w:r>
+      <w:r>
+        <w:t xml:space="preserve"> </w:t>
+      </w:r>
+      <w:r>
+        <w:t>small</w:t>
+      </w:r>
+      <w:r>
+        <w:t xml:space="preserve">. The main requirement to run the program is a system that can access Python and run a python notebook in the environment of their choice. This could be through Jupyter </w:t>
+      </w:r>
+      <w:r>
+        <w:t>N</w:t>
+      </w:r>
+      <w:r>
+        <w:t xml:space="preserve">otebook or </w:t>
+      </w:r>
+      <w:r>
+        <w:t>Visual Studio Code using the python add-on</w:t>
+      </w:r>
+      <w:r>
+        <w:t xml:space="preserve">, as the system </w:t>
+      </w:r>
+      <w:r>
+        <w:t xml:space="preserve">uses a simple UI </w:t>
+      </w:r>
+      <w:r>
+        <w:t>for a simple program with effective ease of use</w:t>
+      </w:r>
+      <w:r>
+        <w:t>.</w:t>
+      </w:r>
+    </w:p>
+    <w:p/>
+    <w:p>
+      <w:pPr>
+        <w:pStyle w:val="Heading2"/>
+        <w:rPr>
+          <w:color w:val="auto"/>
+        </w:rPr>
+      </w:pPr>
+      <w:bookmarkStart w:id="4" w:name="_Toc57230665"/>
+      <w:r>
+        <w:rPr>
+          <w:color w:val="auto"/>
+        </w:rPr>
+        <w:t>Non-functional Requirements</w:t>
+      </w:r>
+      <w:bookmarkEnd w:id="4"/>
+    </w:p>
+    <w:p>
+      <w:pPr>
+        <w:jc w:val="both"/>
+      </w:pPr>
+      <w:r>
+        <w:t xml:space="preserve">The non-functional requirements aim to </w:t>
+      </w:r>
+      <w:r>
+        <w:t>define system behaviour. This section discusses these requirements and how they must be met when creating the solution.</w:t>
+      </w:r>
+    </w:p>
+    <w:p>
+      <w:pPr>
+        <w:jc w:val="both"/>
+      </w:pPr>
+      <w:r>
+        <w:t>T</w:t>
+      </w:r>
+      <w:r>
+        <w:t xml:space="preserve">hree </w:t>
+      </w:r>
+      <w:r>
+        <w:t xml:space="preserve">non-functional </w:t>
+      </w:r>
+      <w:r>
+        <w:t>requirements</w:t>
+      </w:r>
+      <w:r>
+        <w:t xml:space="preserve"> </w:t>
+      </w:r>
+      <w:r>
+        <w:t xml:space="preserve">were </w:t>
+      </w:r>
+      <w:r>
+        <w:t>consider</w:t>
+      </w:r>
+      <w:r>
+        <w:t>ed</w:t>
+      </w:r>
+      <w:r>
+        <w:t xml:space="preserve"> when creating </w:t>
+      </w:r>
+      <w:r>
+        <w:t>the solution</w:t>
+      </w:r>
+      <w:r>
+        <w:t xml:space="preserve">. The first is </w:t>
+      </w:r>
+      <w:r>
+        <w:rPr>
           <w:b/>
           <w:bCs/>
         </w:rPr>
-        <w:t>comma separated csv file</w:t>
-      </w:r>
-      <w:r>
-        <w:rPr>
-          <w:rFonts w:cs="Arial"/>
-        </w:rPr>
-        <w:t xml:space="preserve"> and thus the </w:t>
-      </w:r>
-      <w:r>
-        <w:rPr>
-          <w:rFonts w:cs="Arial"/>
-        </w:rPr>
-        <w:t>comma</w:t>
-      </w:r>
-      <w:r>
-        <w:rPr>
-          <w:rFonts w:cs="Arial"/>
-        </w:rPr>
-        <w:t xml:space="preserve"> found within these values will result in incorrect splitting of the data. A suitable regex will help to resolve this problem through the detection of a string before a comma, which will then be replaced with a</w:t>
-      </w:r>
-      <w:r>
-        <w:rPr>
-          <w:rFonts w:cs="Arial"/>
-        </w:rPr>
-        <w:t xml:space="preserve"> </w:t>
-      </w:r>
-      <w:r>
-        <w:rPr>
-          <w:rFonts w:cs="Arial"/>
-        </w:rPr>
-        <w:t>/.</w:t>
+        <w:t>Usability</w:t>
+      </w:r>
+      <w:r>
+        <w:t>, which refers to how easy the program is to use for an end user</w:t>
+      </w:r>
+      <w:r>
+        <w:t xml:space="preserve">. The program will use a simple UI, which will require input from the user in the form of text boxes. The use of this simple UI for the program input makes the solution </w:t>
+      </w:r>
+      <w:r>
+        <w:t xml:space="preserve">efficient, intuitive and maintains a low perceived workload. </w:t>
+      </w:r>
+      <w:r>
+        <w:t>The</w:t>
+      </w:r>
+      <w:r>
+        <w:t xml:space="preserve"> system will only be required to run a single function for program execution, and modules created earlier will only be called when the function reaches </w:t>
+      </w:r>
+      <w:r>
+        <w:t>that section of code</w:t>
+      </w:r>
+      <w:r>
+        <w:t>, depending on user interactions.</w:t>
       </w:r>
     </w:p>
     <w:p>
       <w:pPr>
         <w:jc w:val="both"/>
-        <w:rPr>
-          <w:rFonts w:cs="Arial"/>
-        </w:rPr>
-      </w:pPr>
-      <w:r>
-        <w:rPr>
-          <w:rFonts w:cs="Arial"/>
-        </w:rPr>
-        <w:t xml:space="preserve">Moving on to </w:t>
-      </w:r>
-      <w:r>
-        <w:rPr>
-          <w:rFonts w:cs="Arial"/>
-        </w:rPr>
-        <w:t>steps 2 and</w:t>
-      </w:r>
-      <w:r>
-        <w:rPr>
-          <w:rFonts w:cs="Arial"/>
-        </w:rPr>
-        <w:t xml:space="preserve"> 3, these problems are similar, as the expected outcome of the data structure for this solution, dictionary, </w:t>
-      </w:r>
-      <w:r>
-        <w:rPr>
-          <w:rFonts w:cs="Arial"/>
-        </w:rPr>
-        <w:t>will contain similar features</w:t>
-      </w:r>
-      <w:r>
-        <w:rPr>
-          <w:rFonts w:cs="Arial"/>
-        </w:rPr>
-        <w:t xml:space="preserve">. The </w:t>
-      </w:r>
-      <w:r>
-        <w:rPr>
-          <w:rFonts w:cs="Arial"/>
-        </w:rPr>
-        <w:t>main difference here will be the inclusion/exclusion of the values of artist names.</w:t>
-      </w:r>
-      <w:r>
-        <w:rPr>
-          <w:rFonts w:cs="Arial"/>
-        </w:rPr>
-        <w:t xml:space="preserve"> There is consideration to include some additional artist features for the </w:t>
-      </w:r>
-      <w:r>
-        <w:rPr>
-          <w:rFonts w:cs="Arial"/>
-        </w:rPr>
-        <w:t>artist features</w:t>
-      </w:r>
-      <w:r>
-        <w:rPr>
-          <w:rFonts w:cs="Arial"/>
-        </w:rPr>
-        <w:t xml:space="preserve"> dictionary, but these have not been included to create a more concise program for the end user. A solution </w:t>
-      </w:r>
-      <w:r>
-        <w:rPr>
-          <w:rFonts w:cs="Arial"/>
-        </w:rPr>
-        <w:t>under consideration would</w:t>
-      </w:r>
-      <w:r>
-        <w:rPr>
-          <w:rFonts w:cs="Arial"/>
-        </w:rPr>
-        <w:t xml:space="preserve"> be to include the ability for a user to find and compare a specific feature of two artists that they choose (search for) and retrieve the feature for every song that the artist has</w:t>
-      </w:r>
-      <w:r>
-        <w:rPr>
-          <w:rFonts w:cs="Arial"/>
-        </w:rPr>
-        <w:t xml:space="preserve"> been part of, compiled into a single dictionary to allow for comparison using </w:t>
-      </w:r>
-      <w:r>
-        <w:rPr>
-          <w:rFonts w:cs="Arial"/>
-        </w:rPr>
-        <w:t>whatever metric the user chooses</w:t>
-      </w:r>
-      <w:r>
-        <w:rPr>
-          <w:rFonts w:cs="Arial"/>
-        </w:rPr>
-        <w:t>.</w:t>
-      </w:r>
-    </w:p>
-    <w:p>
-      <w:pPr>
-        <w:jc w:val="both"/>
-        <w:rPr>
-          <w:rFonts w:cs="Arial"/>
-        </w:rPr>
-      </w:pPr>
-      <w:r>
-        <w:rPr>
-          <w:rFonts w:cs="Arial"/>
-        </w:rPr>
-        <w:t xml:space="preserve">Another problem needed to solved is what if the user doesn’t know the name of the song or the name of the </w:t>
-      </w:r>
-      <w:r>
-        <w:rPr>
-          <w:rFonts w:cs="Arial"/>
-        </w:rPr>
-        <w:t xml:space="preserve">artist </w:t>
-      </w:r>
-      <w:r>
-        <w:rPr>
-          <w:rFonts w:cs="Arial"/>
-        </w:rPr>
-        <w:t xml:space="preserve">that they want to compare. </w:t>
-      </w:r>
-      <w:r>
-        <w:rPr>
-          <w:rFonts w:cs="Arial"/>
-        </w:rPr>
-        <w:t xml:space="preserve">This can be solved by </w:t>
-      </w:r>
-      <w:r>
-        <w:rPr>
-          <w:rFonts w:cs="Arial"/>
-        </w:rPr>
-        <w:t>providing</w:t>
-      </w:r>
-      <w:r>
-        <w:rPr>
-          <w:rFonts w:cs="Arial"/>
-        </w:rPr>
-        <w:t xml:space="preserve"> the user the ability to search for a song </w:t>
-      </w:r>
-      <w:r>
-        <w:rPr>
-          <w:rFonts w:cs="Arial"/>
-        </w:rPr>
-        <w:t xml:space="preserve">or artist </w:t>
-      </w:r>
-      <w:r>
-        <w:rPr>
-          <w:rFonts w:cs="Arial"/>
-        </w:rPr>
-        <w:t xml:space="preserve">using a word matching service, which will find the word they enter and show the user every song </w:t>
-      </w:r>
-      <w:r>
-        <w:rPr>
-          <w:rFonts w:cs="Arial"/>
-        </w:rPr>
-        <w:t xml:space="preserve">or artist </w:t>
-      </w:r>
-      <w:r>
-        <w:rPr>
-          <w:rFonts w:cs="Arial"/>
-        </w:rPr>
-        <w:t xml:space="preserve">including the ID of each </w:t>
-      </w:r>
-      <w:r>
-        <w:rPr>
-          <w:rFonts w:cs="Arial"/>
-        </w:rPr>
-        <w:t>result</w:t>
-      </w:r>
-      <w:r>
-        <w:rPr>
-          <w:rFonts w:cs="Arial"/>
-        </w:rPr>
-        <w:t xml:space="preserve"> that has at least</w:t>
-      </w:r>
-      <w:r>
-        <w:rPr>
-          <w:rFonts w:cs="Arial"/>
-        </w:rPr>
-        <w:t xml:space="preserve"> one</w:t>
-      </w:r>
-      <w:r>
-        <w:rPr>
-          <w:rFonts w:cs="Arial"/>
-        </w:rPr>
-        <w:t xml:space="preserve"> word they enter in</w:t>
-      </w:r>
-      <w:r>
-        <w:rPr>
-          <w:rFonts w:cs="Arial"/>
-        </w:rPr>
-        <w:t xml:space="preserve"> the</w:t>
-      </w:r>
-      <w:r>
-        <w:rPr>
-          <w:rFonts w:cs="Arial"/>
-        </w:rPr>
-        <w:t xml:space="preserve"> name. This will allow the user to find the song or artist they are looking for to provide comparison.</w:t>
-      </w:r>
-    </w:p>
-    <w:p>
-      <w:pPr>
-        <w:pStyle w:val="Heading1"/>
-      </w:pPr>
-      <w:bookmarkStart w:id="2" w:name="_Toc56953838"/>
-      <w:r>
-        <w:t>Solution Re</w:t>
-      </w:r>
-      <w:r>
-        <w:t>q</w:t>
-      </w:r>
-      <w:r>
-        <w:t>uirements</w:t>
-      </w:r>
-      <w:bookmarkEnd w:id="2"/>
-    </w:p>
-    <w:p>
-      <w:pPr>
-        <w:jc w:val="both"/>
-        <w:rPr>
-          <w:rFonts w:cs="Arial"/>
-          <w:szCs w:val="22"/>
-        </w:rPr>
-      </w:pPr>
-      <w:r>
-        <w:rPr>
-          <w:rFonts w:cs="Arial"/>
-          <w:szCs w:val="22"/>
-        </w:rPr>
-        <w:t>This section outlines th</w:t>
-      </w:r>
-      <w:r>
-        <w:rPr>
-          <w:rFonts w:cs="Arial"/>
-          <w:szCs w:val="22"/>
-        </w:rPr>
-        <w:t>e characteristics of the solution, and how these characteristics enable the program to meet the needs of the stakeholders</w:t>
-      </w:r>
-      <w:r>
-        <w:rPr>
-          <w:rFonts w:cs="Arial"/>
-          <w:szCs w:val="22"/>
-        </w:rPr>
-        <w:t xml:space="preserve"> and the business.</w:t>
-      </w:r>
-      <w:r>
-        <w:rPr>
-          <w:rFonts w:cs="Arial"/>
-          <w:szCs w:val="22"/>
-        </w:rPr>
-        <w:t xml:space="preserve"> </w:t>
-      </w:r>
-    </w:p>
-    <w:p>
-      <w:pPr>
-        <w:pStyle w:val="Heading2"/>
-      </w:pPr>
-      <w:bookmarkStart w:id="3" w:name="_Toc56953839"/>
-      <w:r>
-        <w:t>Functional Requirements</w:t>
-      </w:r>
-      <w:bookmarkEnd w:id="3"/>
-    </w:p>
-    <w:p>
-      <w:pPr>
-        <w:jc w:val="both"/>
-      </w:pPr>
-      <w:r>
-        <w:t xml:space="preserve">When considering the </w:t>
-      </w:r>
-      <w:r>
-        <w:t>functional</w:t>
-      </w:r>
-      <w:r>
-        <w:t xml:space="preserve"> requirements, there a few aspects that are key for this program</w:t>
-      </w:r>
-      <w:r>
-        <w:t>. The most important functional requirement is</w:t>
-      </w:r>
-      <w:r>
-        <w:t xml:space="preserve"> </w:t>
-      </w:r>
-      <w:r>
-        <w:t xml:space="preserve">the </w:t>
-      </w:r>
-      <w:r>
-        <w:t>user requirement</w:t>
-      </w:r>
-      <w:r>
-        <w:t>s</w:t>
-      </w:r>
-      <w:r>
-        <w:t>. A use case diagram helps to show what the program does and how this meets the requirements for the user. This highlights what the program does and how this meets what the user is expec</w:t>
-      </w:r>
-      <w:r>
-        <w:t xml:space="preserve">ting </w:t>
-      </w:r>
-      <w:r>
-        <w:t xml:space="preserve">to happen. </w:t>
-      </w:r>
-      <w:r>
-        <w:t xml:space="preserve">Another important requirement to consider is the system requirements. For this </w:t>
-      </w:r>
-      <w:r>
-        <w:t>program,</w:t>
-      </w:r>
-      <w:r>
-        <w:t xml:space="preserve"> the system requirement </w:t>
-      </w:r>
-      <w:r>
-        <w:t>is</w:t>
-      </w:r>
-      <w:r>
-        <w:t xml:space="preserve"> </w:t>
-      </w:r>
-      <w:r>
-        <w:t xml:space="preserve">mild. The main requirement to run the program is a system that can access Python and run a python notebook in the environment of their choice. This could be through Jupyter </w:t>
-      </w:r>
-      <w:r>
-        <w:t>N</w:t>
-      </w:r>
-      <w:r>
-        <w:t xml:space="preserve">otebook or </w:t>
-      </w:r>
-      <w:r>
-        <w:t>Visual Studio Code using the python add-on</w:t>
-      </w:r>
-      <w:r>
-        <w:t xml:space="preserve">, as the system </w:t>
-      </w:r>
-      <w:r>
-        <w:t xml:space="preserve">uses a simple UI </w:t>
-      </w:r>
-      <w:r>
-        <w:t>for a simple program with effective ease of use</w:t>
-      </w:r>
-      <w:r>
-        <w:t>.</w:t>
-      </w:r>
-    </w:p>
-    <w:p>
-      <w:pPr>
-        <w:pStyle w:val="ListParagraph"/>
-        <w:numPr>
-          <w:ilvl w:val="0"/>
-          <w:numId w:val="3"/>
-        </w:numPr>
-      </w:pPr>
-      <w:r>
-        <w:lastRenderedPageBreak/>
-        <w:t>Use case specification diagram (textual)</w:t>
-      </w:r>
-      <w:r>
-        <w:t xml:space="preserve"> – create and add here.</w:t>
-      </w:r>
-    </w:p>
-    <w:p/>
-    <w:p/>
-    <w:p>
-      <w:pPr>
-        <w:pStyle w:val="Heading2"/>
-        <w:rPr>
-          <w:color w:val="auto"/>
-        </w:rPr>
-      </w:pPr>
-      <w:bookmarkStart w:id="4" w:name="_Toc56953840"/>
-      <w:r>
-        <w:rPr>
-          <w:color w:val="auto"/>
-        </w:rPr>
-        <w:t>Non-functional Requirements</w:t>
-      </w:r>
-      <w:bookmarkEnd w:id="4"/>
-    </w:p>
-    <w:p>
-      <w:r>
-        <w:t xml:space="preserve">The non-functional requirements aim to </w:t>
-      </w:r>
-      <w:r>
-        <w:t>define system behaviour. This section discusses these requirements and how they must be met when creating the solution.</w:t>
-      </w:r>
-    </w:p>
-    <w:p>
-      <w:r>
-        <w:t xml:space="preserve">There are </w:t>
-      </w:r>
-      <w:r>
-        <w:t xml:space="preserve">three </w:t>
-      </w:r>
-      <w:r>
-        <w:t xml:space="preserve">non-functional </w:t>
-      </w:r>
-      <w:r>
-        <w:t>requirements</w:t>
-      </w:r>
-      <w:r>
-        <w:t xml:space="preserve"> to consider when creating a solution to the problem. The first is </w:t>
+      </w:pPr>
+      <w:r>
+        <w:t xml:space="preserve">The program also needs to be </w:t>
       </w:r>
       <w:r>
         <w:rPr>
           <w:b/>
           <w:bCs/>
         </w:rPr>
-        <w:t>Usability</w:t>
-      </w:r>
-      <w:r>
-        <w:t>, which refers to how easy the program is to use for an end user</w:t>
-      </w:r>
-      <w:r>
-        <w:t xml:space="preserve">. The program will use a simple UI, which will require input from the user in the form of text boxes. The use of this simple UI for the program input makes the solution </w:t>
-      </w:r>
-      <w:r>
-        <w:t xml:space="preserve">efficient, intuitive and maintains a low perceived workload. This is because the system will only be required to run a single function for program execution, and modules created earlier will only be called when the function reaches </w:t>
-      </w:r>
-      <w:r>
-        <w:t>that section of code</w:t>
-      </w:r>
-      <w:r>
-        <w:t>, depending on user interactions.</w:t>
-      </w:r>
-    </w:p>
-    <w:p>
-      <w:r>
-        <w:t xml:space="preserve">The program also needs to be </w:t>
+        <w:t>Reliable</w:t>
+      </w:r>
+      <w:r>
+        <w:t>.</w:t>
+      </w:r>
+      <w:r>
+        <w:t xml:space="preserve"> This involves the effective use of exception handling, which makes sure that the program doesn’t experience any crashes if the user inputs a value that would normally create an error such </w:t>
+      </w:r>
+      <w:r>
+        <w:t xml:space="preserve">as </w:t>
+      </w:r>
+      <w:r>
+        <w:t xml:space="preserve">when a dictionary is called when it is not yet instantiated. </w:t>
+      </w:r>
+      <w:r>
+        <w:t xml:space="preserve">The program will therefore make effective use of built in exception handling to catch all exceptions in the program, and instead of crashing, will print a </w:t>
+      </w:r>
+      <w:r>
+        <w:t>message to the user, and then re-run the section of the program that was interrupted due to an error.</w:t>
+      </w:r>
+    </w:p>
+    <w:p>
+      <w:pPr>
+        <w:jc w:val="both"/>
+      </w:pPr>
+      <w:r>
+        <w:t xml:space="preserve">The last non-functional requirement is </w:t>
       </w:r>
       <w:r>
         <w:rPr>
           <w:b/>
           <w:bCs/>
         </w:rPr>
-        <w:t>Reliable</w:t>
-      </w:r>
-      <w:r>
+        <w:t>Performance</w:t>
+      </w:r>
+      <w:r>
+        <w:t xml:space="preserve">. The program runs through a single function that calls multiple </w:t>
+      </w:r>
+      <w:r>
+        <w:t xml:space="preserve">modules through various section </w:t>
+      </w:r>
+      <w:r>
+        <w:t>of</w:t>
+      </w:r>
+      <w:r>
+        <w:t xml:space="preserve"> the UI. This makes performance of the program fast and the lightweight nature of the </w:t>
+      </w:r>
+      <w:r>
+        <w:t xml:space="preserve">implementation will allow the program to run fast </w:t>
+      </w:r>
+      <w:r>
+        <w:t>and</w:t>
+      </w:r>
+      <w:r>
+        <w:t xml:space="preserve"> snappy when being used. </w:t>
+      </w:r>
+      <w:r>
+        <w:t>While there is no need for the program to run fast, the nature of the implementation makes a fast running program easy to accomplish, with the slowest aspect being the file reading modules</w:t>
+      </w:r>
+      <w:r>
+        <w:t xml:space="preserve"> due to the size of the data file.</w:t>
+      </w:r>
+    </w:p>
+    <w:p>
+      <w:pPr>
+        <w:pStyle w:val="Heading1"/>
+      </w:pPr>
+      <w:bookmarkStart w:id="5" w:name="_Toc57230666"/>
+      <w:r>
+        <w:t>Implementation of Solution</w:t>
+      </w:r>
+      <w:bookmarkEnd w:id="5"/>
+      <w:r>
+        <w:t xml:space="preserve"> TODO</w:t>
+      </w:r>
+    </w:p>
+    <w:p>
+      <w:r>
+        <w:t>Justification should be present here</w:t>
+      </w:r>
+      <w:r>
+        <w:t xml:space="preserve"> TODO create high level architectural diagram</w:t>
+      </w:r>
+    </w:p>
+    <w:p>
+      <w:pPr>
+        <w:jc w:val="both"/>
+        <w:rPr>
+          <w:rFonts w:cs="Arial"/>
+        </w:rPr>
+      </w:pPr>
+      <w:r>
+        <w:rPr>
+          <w:rFonts w:cs="Arial"/>
+        </w:rPr>
+        <w:t>To accomplish step 1,</w:t>
+      </w:r>
+      <w:r>
+        <w:rPr>
+          <w:rFonts w:cs="Arial"/>
+        </w:rPr>
+        <w:t xml:space="preserve"> exploration of the file was required before anything else took place.</w:t>
+      </w:r>
+      <w:r>
+        <w:rPr>
+          <w:rFonts w:cs="Arial"/>
+        </w:rPr>
+        <w:t xml:space="preserve"> The first thing noticed here is that the file require</w:t>
+      </w:r>
+      <w:r>
+        <w:rPr>
+          <w:rFonts w:cs="Arial"/>
+        </w:rPr>
+        <w:t>s</w:t>
+      </w:r>
+      <w:r>
+        <w:rPr>
+          <w:rFonts w:cs="Arial"/>
+        </w:rPr>
+        <w:t xml:space="preserve"> encoding at the utf-8 level due to some symbols found within </w:t>
+      </w:r>
+      <w:r>
+        <w:rPr>
+          <w:rFonts w:cs="Arial"/>
+        </w:rPr>
+        <w:t>the artist names and song names</w:t>
+      </w:r>
+      <w:r>
+        <w:rPr>
+          <w:rFonts w:cs="Arial"/>
+        </w:rPr>
+        <w:t xml:space="preserve">. Another issue </w:t>
+      </w:r>
+      <w:r>
+        <w:rPr>
+          <w:rFonts w:cs="Arial"/>
+        </w:rPr>
+        <w:t>was</w:t>
+      </w:r>
+      <w:r>
+        <w:rPr>
+          <w:rFonts w:cs="Arial"/>
+        </w:rPr>
+        <w:t xml:space="preserve"> that the columns that contain names have the comma (,) symbol within their values. This is a potential problem due to the nature of the data file, </w:t>
+      </w:r>
+      <w:r>
+        <w:rPr>
+          <w:rFonts w:cs="Arial"/>
+        </w:rPr>
+        <w:t>the</w:t>
+      </w:r>
+      <w:r>
+        <w:rPr>
+          <w:rFonts w:cs="Arial"/>
+        </w:rPr>
+        <w:t xml:space="preserve"> comma found within these values will result in incorrect splitting of the data. A suitable regex </w:t>
+      </w:r>
+      <w:r>
+        <w:rPr>
+          <w:rFonts w:cs="Arial"/>
+        </w:rPr>
+        <w:t>was useful in resolving</w:t>
+      </w:r>
+      <w:r>
+        <w:rPr>
+          <w:rFonts w:cs="Arial"/>
+        </w:rPr>
+        <w:t xml:space="preserve"> this</w:t>
+      </w:r>
+      <w:r>
+        <w:rPr>
+          <w:rFonts w:cs="Arial"/>
+        </w:rPr>
+        <w:t>,</w:t>
+      </w:r>
+      <w:r>
+        <w:rPr>
+          <w:rFonts w:cs="Arial"/>
+        </w:rPr>
+        <w:t xml:space="preserve"> through the detection of a string</w:t>
+      </w:r>
+      <w:r>
+        <w:rPr>
+          <w:rFonts w:cs="Arial"/>
+        </w:rPr>
+        <w:t xml:space="preserve"> </w:t>
+      </w:r>
+      <w:r>
+        <w:rPr>
+          <w:rFonts w:cs="Arial"/>
+        </w:rPr>
+        <w:t>before a comma, which</w:t>
+      </w:r>
+      <w:r>
+        <w:rPr>
+          <w:rFonts w:cs="Arial"/>
+        </w:rPr>
+        <w:t xml:space="preserve"> is</w:t>
+      </w:r>
+      <w:r>
+        <w:rPr>
+          <w:rFonts w:cs="Arial"/>
+        </w:rPr>
+        <w:t xml:space="preserve"> then replaced with a /.</w:t>
+      </w:r>
+    </w:p>
+    <w:p>
+      <w:pPr>
+        <w:jc w:val="both"/>
+        <w:rPr>
+          <w:rFonts w:cs="Arial"/>
+        </w:rPr>
+      </w:pPr>
+      <w:r>
+        <w:rPr>
+          <w:rFonts w:cs="Arial"/>
+        </w:rPr>
+        <w:t xml:space="preserve">Moving on to steps 2 and 3, these problems are similar, as the expected outcome of the data structure for this solution, dictionary, will contain similar features. The main difference here will be the inclusion/exclusion of the values of artist names. There </w:t>
+      </w:r>
+      <w:r>
+        <w:rPr>
+          <w:rFonts w:cs="Arial"/>
+        </w:rPr>
+        <w:t>was</w:t>
+      </w:r>
+      <w:r>
+        <w:rPr>
+          <w:rFonts w:cs="Arial"/>
+        </w:rPr>
+        <w:t xml:space="preserve"> consideration to include some additional artist features for the artist features dictionary, but these have not been included to create a more concise program for the end user. A solution </w:t>
+      </w:r>
+      <w:r>
+        <w:rPr>
+          <w:rFonts w:cs="Arial"/>
+        </w:rPr>
+        <w:t>chosen for inclusion is the ability to</w:t>
+      </w:r>
+      <w:r>
+        <w:rPr>
+          <w:rFonts w:cs="Arial"/>
+        </w:rPr>
+        <w:t xml:space="preserve"> find and compare a specific feature of two artists </w:t>
+      </w:r>
+      <w:r>
+        <w:rPr>
+          <w:rFonts w:cs="Arial"/>
+        </w:rPr>
+        <w:t xml:space="preserve">and </w:t>
+      </w:r>
+      <w:r>
+        <w:rPr>
+          <w:rFonts w:cs="Arial"/>
+        </w:rPr>
+        <w:t xml:space="preserve">retrieve the feature for every song that the artist has </w:t>
+      </w:r>
+      <w:r>
+        <w:rPr>
+          <w:rFonts w:cs="Arial"/>
+        </w:rPr>
+        <w:t>collaborated on</w:t>
+      </w:r>
+      <w:r>
+        <w:rPr>
+          <w:rFonts w:cs="Arial"/>
+        </w:rPr>
+        <w:t xml:space="preserve">, </w:t>
+      </w:r>
+      <w:r>
+        <w:rPr>
+          <w:rFonts w:cs="Arial"/>
+        </w:rPr>
+        <w:t xml:space="preserve">which is then </w:t>
+      </w:r>
+      <w:r>
+        <w:rPr>
+          <w:rFonts w:cs="Arial"/>
+        </w:rPr>
+        <w:t>compiled into a single dictionary to allow for comparison using w</w:t>
+      </w:r>
+      <w:r>
+        <w:rPr>
+          <w:rFonts w:cs="Arial"/>
+        </w:rPr>
+        <w:t>hichever</w:t>
+      </w:r>
+      <w:r>
+        <w:rPr>
+          <w:rFonts w:cs="Arial"/>
+        </w:rPr>
+        <w:t xml:space="preserve"> metric </w:t>
+      </w:r>
+      <w:r>
+        <w:rPr>
+          <w:rFonts w:cs="Arial"/>
+        </w:rPr>
+        <w:t>is chosen</w:t>
+      </w:r>
+      <w:r>
+        <w:rPr>
+          <w:rFonts w:cs="Arial"/>
+        </w:rPr>
         <w:t>.</w:t>
       </w:r>
       <w:r>
-        <w:t xml:space="preserve"> This involves the effective use of exception handling, which makes sure that the program doesn’t experience any crashes if the user inputs a value that would normally create an error such as a </w:t>
-      </w:r>
-      <w:r>
-        <w:t xml:space="preserve">type error when you are attempting to do math on a string input, which is not possible. The program will therefore make effective use of built in exception handling to catch all exceptions in the program, and instead of crashing, will print a </w:t>
-      </w:r>
-      <w:r>
-        <w:t>message to the user, and then re-run the section of the program that was interrupted due to an error.</w:t>
-      </w:r>
-    </w:p>
-    <w:p>
-      <w:r>
-        <w:t xml:space="preserve">The last non-functional requirement is </w:t>
-      </w:r>
-      <w:r>
-        <w:rPr>
-          <w:b/>
-          <w:bCs/>
-        </w:rPr>
-        <w:t>Performance</w:t>
-      </w:r>
-      <w:r>
-        <w:t xml:space="preserve">. The program runs through a single function that calls multiple </w:t>
-      </w:r>
-      <w:r>
-        <w:t xml:space="preserve">modules through various section so the UI. This makes performance of the program fast and the lightweight nature of the </w:t>
-      </w:r>
-      <w:r>
-        <w:t xml:space="preserve">implementation will allow the program to run fast </w:t>
-      </w:r>
-      <w:r>
-        <w:t>and</w:t>
-      </w:r>
-      <w:r>
-        <w:t xml:space="preserve"> snappy when being used. </w:t>
-      </w:r>
-      <w:r>
-        <w:t>While there is no need for the program to run fast, the nature of the implementation makes a fast running program easy to accomplish, with the slowest aspect being the file reading modules</w:t>
-      </w:r>
-      <w:r>
-        <w:t xml:space="preserve"> due to the size of the data file.</w:t>
-      </w:r>
-    </w:p>
-    <w:p>
-      <w:pPr>
-        <w:pStyle w:val="Heading1"/>
-      </w:pPr>
-      <w:bookmarkStart w:id="5" w:name="_Toc56953841"/>
-      <w:r>
-        <w:t>Implementation of Solution</w:t>
-      </w:r>
-      <w:bookmarkEnd w:id="5"/>
-    </w:p>
-    <w:p>
-      <w:r>
-        <w:t>Justification should be present here</w:t>
-      </w:r>
-    </w:p>
-    <w:p/>
-    <w:p>
-      <w:pPr>
-        <w:pStyle w:val="Heading1"/>
-      </w:pPr>
-      <w:bookmarkStart w:id="6" w:name="_Toc56953842"/>
-      <w:r>
-        <w:t>Program Execution</w:t>
-      </w:r>
-      <w:bookmarkEnd w:id="6"/>
-    </w:p>
-    <w:p>
-      <w:pPr>
-        <w:jc w:val="both"/>
-      </w:pPr>
-      <w:r>
-        <w:t>Discuss the execution process, what went wrong and what went well whilst also discussing the execution process e.g. UI.</w:t>
-      </w:r>
-      <w:r>
-        <w:t xml:space="preserve"> Include interaction of the UI and the expected flow of this, reference flow chart?</w:t>
+        <w:rPr>
+          <w:rFonts w:cs="Arial"/>
+        </w:rPr>
+        <w:t xml:space="preserve"> User searching and the search function are included in final implementation.</w:t>
       </w:r>
     </w:p>
     <w:p/>
@@ -2336,83 +3186,156 @@
     <w:p/>
     <w:p/>
     <w:p/>
-    <w:p/>
-    <w:p/>
-    <w:p/>
-    <w:p/>
-    <w:p/>
-    <w:p/>
-    <w:p/>
-    <w:p/>
     <w:p>
       <w:pPr>
         <w:pStyle w:val="Heading1"/>
       </w:pPr>
-      <w:bookmarkStart w:id="7" w:name="_Toc56953843"/>
-      <w:r>
-        <w:t>Reflection</w:t>
+      <w:bookmarkStart w:id="6" w:name="_Toc57230667"/>
+      <w:r>
+        <w:t>Personal Reflection</w:t>
+      </w:r>
+      <w:bookmarkEnd w:id="6"/>
+    </w:p>
+    <w:p>
+      <w:r>
+        <w:t>This section provides an overview of the main issue found within the program during implementation and outlines the ways that there were correcting where necessary. The section mainly discusses the implementation of the two modules for the program.</w:t>
+      </w:r>
+    </w:p>
+    <w:p>
+      <w:pPr>
+        <w:pStyle w:val="Heading2"/>
+      </w:pPr>
+      <w:bookmarkStart w:id="7" w:name="_Toc57230668"/>
+      <w:r>
+        <w:t>Dataset Loading</w:t>
       </w:r>
       <w:bookmarkEnd w:id="7"/>
     </w:p>
-    <w:p/>
-    <w:p/>
+    <w:p>
+      <w:r>
+        <w:t>The loading of the dataset is the first part of the implementation. Working with the file was straight forward, aside from some small issues with commas in names which is mentioned above in the Problem Analysis section. Overall working with the dataset was easy enough and the column names were compiled into a nested dictionary with an indexable key to allow for easy searching for the user. These IDs are also present in searches conducted by the user for songs or artists, through functions.</w:t>
+      </w:r>
+    </w:p>
     <w:p>
       <w:pPr>
         <w:pStyle w:val="Heading2"/>
       </w:pPr>
-      <w:bookmarkStart w:id="8" w:name="_Toc56953844"/>
-      <w:r>
-        <w:t>Dataset Loading</w:t>
+      <w:bookmarkStart w:id="8" w:name="_Toc57230669"/>
+      <w:r>
+        <w:t>Similarity Metrics</w:t>
       </w:r>
       <w:bookmarkEnd w:id="8"/>
     </w:p>
-    <w:p/>
-    <w:p/>
-    <w:p>
-      <w:pPr>
-        <w:pStyle w:val="Heading2"/>
-      </w:pPr>
-      <w:bookmarkStart w:id="9" w:name="_Toc56953845"/>
-      <w:r>
-        <w:t>Similarity Metrics</w:t>
+    <w:p>
+      <w:pPr>
+        <w:jc w:val="both"/>
+      </w:pPr>
+      <w:r>
+        <w:t xml:space="preserve">The program uses 5 similarity metrics to run comparisons on features of songs. These metrics are Euclidean, Manhattan, Pearson Correlation, Cosine and Jaccard. When working with these metrics, it was increasingly important that rigorous testing was conducted to make sure that there were no issues regarding inputs, outputs, and calculations of the metric results. The premise of the base comparisons is a single value against another single value, which makes some of these measures inaccurate when doing such a calculation of this shape. The first problem that arises in using two features of shape (1, ) is that Pearson Correlation (PC) cannot be used in this respect. This is because a correlation requires at least two x values and two y values to make a prediction of correlation and output a result. As we only use one x and one y here, the denominator for the formula of PC will always result in zero, leading to a zero divisible error which needs to be caught successfully by the program. </w:t>
+      </w:r>
+    </w:p>
+    <w:p>
+      <w:pPr>
+        <w:jc w:val="both"/>
+      </w:pPr>
+      <w:r>
+        <w:t>Another issue found when using PC to compare a feature from all songs made by a particular artist against another artist is the issue that a lot of the time one artist will have made or collaborated in the creation of more songs than the other. This leads to mismatched shapes of the lists for the PC input. PC is a formula that requires the shapes of both inputs to be the exact same shape, due to the nature of n for this formula, which leads to more errors that must be successfully caught by the program. The use of NumPy was explored to see if a workaround was possible. The use of NumPy CorrCoef allowed the program to submit a result for 1 x 1 feature comparison, but the result was as expected and not useful in terms of comparing the feature values, although the zero divisible error was resolved.</w:t>
+      </w:r>
+    </w:p>
+    <w:p>
+      <w:pPr>
+        <w:jc w:val="both"/>
+      </w:pPr>
+      <w:r>
+        <w:t>The use of Euclidean and Manhattan for this problem were successful, although most of the time the result of either metric would be the same If the length of the comparison were 1 x 1. When comparing values found in a self-created artist v artist dictionary, the resulting numbers for Euclidean and Manhattan were different, leading to a successful implementation of these metrics for comparison in the program. The same can be said for the metrics of Cosine and</w:t>
+      </w:r>
+      <w:r>
+        <w:t xml:space="preserve"> </w:t>
+      </w:r>
+      <w:r>
+        <w:t>Jaccard, where the issues found when working with these metrics were small. To output a result for these metrics, the feature outputs need to be encased in [ ] so that they are recognised as a matrix, which allows these metrics to output correct results. Small issues do occur when working with Cosine and Jaccard for the feature Popularity when this value is 0 for both features, due to the way the formula for these metrics works. Another issue encountered with Cosine was a memory error when comparing artist v artist. This was due to the value set for x and y, which required the values of the dictionary to be appended to two separate lists to avoid and solve memory error issues going forward.</w:t>
+      </w:r>
+      <w:r>
+        <w:t xml:space="preserve"> </w:t>
+      </w:r>
+      <w:r>
+        <w:t>Information regarding formulas for these metrics can be found within the appendix.</w:t>
+      </w:r>
+    </w:p>
+    <w:p>
+      <w:pPr>
+        <w:pStyle w:val="Heading1"/>
+      </w:pPr>
+      <w:bookmarkStart w:id="9" w:name="_Toc57230670"/>
+      <w:r>
+        <w:t>Program Execution</w:t>
       </w:r>
       <w:bookmarkEnd w:id="9"/>
-    </w:p>
-    <w:p/>
-    <w:p/>
-    <w:p/>
-    <w:p/>
-    <w:p/>
-    <w:p/>
-    <w:p/>
-    <w:p/>
-    <w:p/>
-    <w:p/>
-    <w:p/>
-    <w:p/>
-    <w:p/>
-    <w:p/>
-    <w:p/>
-    <w:p/>
-    <w:p/>
-    <w:p/>
-    <w:p/>
-    <w:p/>
-    <w:p/>
-    <w:p/>
-    <w:p/>
-    <w:p/>
-    <w:p/>
-    <w:p/>
-    <w:p/>
-    <w:p/>
+      <w:r>
+        <w:t xml:space="preserve"> TODO</w:t>
+      </w:r>
+    </w:p>
+    <w:p>
+      <w:pPr>
+        <w:jc w:val="both"/>
+      </w:pPr>
+      <w:r>
+        <w:t>Discuss the execution process, what went wrong and what went well whilst also discussing the execution process e.g. UI.</w:t>
+      </w:r>
+      <w:r>
+        <w:t xml:space="preserve"> Include interaction of the UI and the expected flow of this, reference flow chart?</w:t>
+      </w:r>
+    </w:p>
+    <w:p>
+      <w:pPr>
+        <w:jc w:val="both"/>
+      </w:pPr>
+    </w:p>
+    <w:p>
+      <w:pPr>
+        <w:jc w:val="both"/>
+      </w:pPr>
+    </w:p>
+    <w:p>
+      <w:pPr>
+        <w:jc w:val="both"/>
+      </w:pPr>
+    </w:p>
+    <w:p>
+      <w:pPr>
+        <w:jc w:val="both"/>
+      </w:pPr>
+    </w:p>
+    <w:p>
+      <w:pPr>
+        <w:jc w:val="both"/>
+      </w:pPr>
+    </w:p>
+    <w:p>
+      <w:pPr>
+        <w:jc w:val="both"/>
+      </w:pPr>
+    </w:p>
+    <w:p>
+      <w:pPr>
+        <w:jc w:val="both"/>
+      </w:pPr>
+    </w:p>
+    <w:p>
+      <w:pPr>
+        <w:jc w:val="both"/>
+      </w:pPr>
+    </w:p>
     <w:p>
       <w:pPr>
         <w:pStyle w:val="Heading1"/>
       </w:pPr>
-      <w:bookmarkStart w:id="10" w:name="_Toc56953846"/>
-      <w:r>
-        <w:t>Program Structure Flowchart</w:t>
+      <w:bookmarkStart w:id="10" w:name="_Toc57230671"/>
+      <w:r>
+        <w:t>Program Structure Flowcha</w:t>
+      </w:r>
+      <w:r>
+        <w:t>rt</w:t>
       </w:r>
       <w:bookmarkEnd w:id="10"/>
     </w:p>
@@ -2421,51 +3344,20 @@
         <w:jc w:val="both"/>
       </w:pPr>
       <w:r>
-        <w:t>The flowchart that shows the overall expected flow of the program is found in this section, provided below. A small label has been added to the right side of the flow-chart, so that a reader can understand what ID refers to here if they are not sure.</w:t>
-      </w:r>
-    </w:p>
-    <w:p>
-      <w:r>
-        <w:t>_</w:t>
-      </w:r>
-    </w:p>
-    <w:p>
-      <w:r>
-        <w:t>_</w:t>
-      </w:r>
-    </w:p>
-    <w:p>
-      <w:r>
-        <w:t>_</w:t>
-      </w:r>
-    </w:p>
-    <w:p>
-      <w:r>
-        <w:t>_</w:t>
-      </w:r>
-    </w:p>
-    <w:p>
-      <w:r>
-        <w:t>_</w:t>
-      </w:r>
-    </w:p>
-    <w:p>
-      <w:r>
         <w:rPr>
           <w:noProof/>
         </w:rPr>
-        <w:lastRenderedPageBreak/>
         <w:drawing>
-          <wp:anchor distT="0" distB="0" distL="114300" distR="114300" simplePos="0" relativeHeight="251658240" behindDoc="0" locked="0" layoutInCell="1" allowOverlap="1" wp14:anchorId="6A86EC72" wp14:editId="615E2041">
+          <wp:anchor distT="0" distB="0" distL="114300" distR="114300" simplePos="0" relativeHeight="251658240" behindDoc="0" locked="0" layoutInCell="1" allowOverlap="1" wp14:anchorId="6A86EC72" wp14:editId="2E700BBA">
             <wp:simplePos x="0" y="0"/>
-            <wp:positionH relativeFrom="column">
-              <wp:posOffset>-358140</wp:posOffset>
+            <wp:positionH relativeFrom="margin">
+              <wp:align>left</wp:align>
             </wp:positionH>
-            <wp:positionV relativeFrom="page">
-              <wp:posOffset>2843265</wp:posOffset>
+            <wp:positionV relativeFrom="paragraph">
+              <wp:posOffset>586740</wp:posOffset>
             </wp:positionV>
-            <wp:extent cx="6348730" cy="6605270"/>
-            <wp:effectExtent l="0" t="0" r="0" b="5080"/>
+            <wp:extent cx="5702300" cy="5931535"/>
+            <wp:effectExtent l="0" t="0" r="0" b="0"/>
             <wp:wrapSquare wrapText="bothSides"/>
             <wp:docPr id="1" name="Picture 1"/>
             <wp:cNvGraphicFramePr>
@@ -2493,7 +3385,7 @@
                   <pic:spPr>
                     <a:xfrm>
                       <a:off x="0" y="0"/>
-                      <a:ext cx="6348730" cy="6605270"/>
+                      <a:ext cx="5702300" cy="5931535"/>
                     </a:xfrm>
                     <a:prstGeom prst="rect">
                       <a:avLst/>
@@ -2511,12 +3403,15 @@
           </wp:anchor>
         </w:drawing>
       </w:r>
+      <w:r>
+        <w:t>The flowchart that shows the overall expected flow of the program is found in this section, provided below. A small label has been added to the right side of the flow-chart, so that a reader can understand what ID refers to here if they are not sure.</w:t>
+      </w:r>
     </w:p>
     <w:p>
       <w:pPr>
         <w:pStyle w:val="Heading1"/>
       </w:pPr>
-      <w:bookmarkStart w:id="11" w:name="_Toc56953847"/>
+      <w:bookmarkStart w:id="11" w:name="_Toc57230672"/>
       <w:r>
         <w:t>Module Files Pseudocode</w:t>
       </w:r>
@@ -2543,7 +3438,7 @@
       <w:pPr>
         <w:pStyle w:val="Heading3"/>
       </w:pPr>
-      <w:bookmarkStart w:id="12" w:name="_Toc56953848"/>
+      <w:bookmarkStart w:id="12" w:name="_Toc57230673"/>
       <w:r>
         <w:t>Load</w:t>
       </w:r>
@@ -2736,7 +3631,6 @@
           <w:sz w:val="16"/>
           <w:szCs w:val="14"/>
         </w:rPr>
-        <w:lastRenderedPageBreak/>
         <w:tab/>
       </w:r>
       <w:r>
@@ -2999,7 +3893,7 @@
       <w:pPr>
         <w:pStyle w:val="Heading3"/>
       </w:pPr>
-      <w:bookmarkStart w:id="13" w:name="_Toc56953849"/>
+      <w:bookmarkStart w:id="13" w:name="_Toc57230674"/>
       <w:r>
         <w:t>Similarity</w:t>
       </w:r>
@@ -3623,8 +4517,9 @@
       <w:pPr>
         <w:pStyle w:val="Heading1"/>
       </w:pPr>
-      <w:bookmarkStart w:id="14" w:name="_Toc56953850"/>
-      <w:r>
+      <w:bookmarkStart w:id="14" w:name="_Toc57230675"/>
+      <w:r>
+        <w:lastRenderedPageBreak/>
         <w:t>Appendix</w:t>
       </w:r>
       <w:bookmarkEnd w:id="14"/>
@@ -3633,7 +4528,7 @@
       <w:pPr>
         <w:pStyle w:val="Heading3"/>
       </w:pPr>
-      <w:bookmarkStart w:id="15" w:name="_Toc56953851"/>
+      <w:bookmarkStart w:id="15" w:name="_Toc57230676"/>
       <w:r>
         <w:t>Functions not defined in the main paper</w:t>
       </w:r>
@@ -3780,7 +4675,6 @@
           <w:sz w:val="16"/>
           <w:szCs w:val="16"/>
         </w:rPr>
-        <w:lastRenderedPageBreak/>
         <w:tab/>
       </w:r>
       <w:r>
@@ -6093,6 +6987,1898 @@
       <w:lang w:val="en-US" w:eastAsia="en-US"/>
     </w:rPr>
   </w:style>
+  <w:style w:type="table" w:styleId="TableGrid">
+    <w:name w:val="Table Grid"/>
+    <w:basedOn w:val="TableNormal"/>
+    <w:uiPriority w:val="39"/>
+    <w:rsid w:val="0023057F"/>
+    <w:pPr>
+      <w:spacing w:after="0" w:line="240" w:lineRule="auto"/>
+    </w:pPr>
+    <w:tblPr>
+      <w:tblBorders>
+        <w:top w:val="single" w:sz="4" w:space="0" w:color="auto"/>
+        <w:left w:val="single" w:sz="4" w:space="0" w:color="auto"/>
+        <w:bottom w:val="single" w:sz="4" w:space="0" w:color="auto"/>
+        <w:right w:val="single" w:sz="4" w:space="0" w:color="auto"/>
+        <w:insideH w:val="single" w:sz="4" w:space="0" w:color="auto"/>
+        <w:insideV w:val="single" w:sz="4" w:space="0" w:color="auto"/>
+      </w:tblBorders>
+    </w:tblPr>
+  </w:style>
+  <w:style w:type="table" w:styleId="PlainTable1">
+    <w:name w:val="Plain Table 1"/>
+    <w:basedOn w:val="TableNormal"/>
+    <w:uiPriority w:val="41"/>
+    <w:rsid w:val="0023057F"/>
+    <w:pPr>
+      <w:spacing w:after="0" w:line="240" w:lineRule="auto"/>
+    </w:pPr>
+    <w:tblPr>
+      <w:tblStyleRowBandSize w:val="1"/>
+      <w:tblStyleColBandSize w:val="1"/>
+      <w:tblBorders>
+        <w:top w:val="single" w:sz="4" w:space="0" w:color="BFBFBF" w:themeColor="background1" w:themeShade="BF"/>
+        <w:left w:val="single" w:sz="4" w:space="0" w:color="BFBFBF" w:themeColor="background1" w:themeShade="BF"/>
+        <w:bottom w:val="single" w:sz="4" w:space="0" w:color="BFBFBF" w:themeColor="background1" w:themeShade="BF"/>
+        <w:right w:val="single" w:sz="4" w:space="0" w:color="BFBFBF" w:themeColor="background1" w:themeShade="BF"/>
+        <w:insideH w:val="single" w:sz="4" w:space="0" w:color="BFBFBF" w:themeColor="background1" w:themeShade="BF"/>
+        <w:insideV w:val="single" w:sz="4" w:space="0" w:color="BFBFBF" w:themeColor="background1" w:themeShade="BF"/>
+      </w:tblBorders>
+    </w:tblPr>
+    <w:tblStylePr w:type="firstRow">
+      <w:rPr>
+        <w:b/>
+        <w:bCs/>
+      </w:rPr>
+    </w:tblStylePr>
+    <w:tblStylePr w:type="lastRow">
+      <w:rPr>
+        <w:b/>
+        <w:bCs/>
+      </w:rPr>
+      <w:tblPr/>
+      <w:tcPr>
+        <w:tcBorders>
+          <w:top w:val="double" w:sz="4" w:space="0" w:color="BFBFBF" w:themeColor="background1" w:themeShade="BF"/>
+        </w:tcBorders>
+      </w:tcPr>
+    </w:tblStylePr>
+    <w:tblStylePr w:type="firstCol">
+      <w:rPr>
+        <w:b/>
+        <w:bCs/>
+      </w:rPr>
+    </w:tblStylePr>
+    <w:tblStylePr w:type="lastCol">
+      <w:rPr>
+        <w:b/>
+        <w:bCs/>
+      </w:rPr>
+    </w:tblStylePr>
+    <w:tblStylePr w:type="band1Vert">
+      <w:tblPr/>
+      <w:tcPr>
+        <w:shd w:val="clear" w:color="auto" w:fill="F2F2F2" w:themeFill="background1" w:themeFillShade="F2"/>
+      </w:tcPr>
+    </w:tblStylePr>
+    <w:tblStylePr w:type="band1Horz">
+      <w:tblPr/>
+      <w:tcPr>
+        <w:shd w:val="clear" w:color="auto" w:fill="F2F2F2" w:themeFill="background1" w:themeFillShade="F2"/>
+      </w:tcPr>
+    </w:tblStylePr>
+  </w:style>
+  <w:style w:type="table" w:styleId="TableGridLight">
+    <w:name w:val="Grid Table Light"/>
+    <w:basedOn w:val="TableNormal"/>
+    <w:uiPriority w:val="40"/>
+    <w:rsid w:val="0023057F"/>
+    <w:pPr>
+      <w:spacing w:after="0" w:line="240" w:lineRule="auto"/>
+    </w:pPr>
+    <w:tblPr>
+      <w:tblBorders>
+        <w:top w:val="single" w:sz="4" w:space="0" w:color="BFBFBF" w:themeColor="background1" w:themeShade="BF"/>
+        <w:left w:val="single" w:sz="4" w:space="0" w:color="BFBFBF" w:themeColor="background1" w:themeShade="BF"/>
+        <w:bottom w:val="single" w:sz="4" w:space="0" w:color="BFBFBF" w:themeColor="background1" w:themeShade="BF"/>
+        <w:right w:val="single" w:sz="4" w:space="0" w:color="BFBFBF" w:themeColor="background1" w:themeShade="BF"/>
+        <w:insideH w:val="single" w:sz="4" w:space="0" w:color="BFBFBF" w:themeColor="background1" w:themeShade="BF"/>
+        <w:insideV w:val="single" w:sz="4" w:space="0" w:color="BFBFBF" w:themeColor="background1" w:themeShade="BF"/>
+      </w:tblBorders>
+    </w:tblPr>
+  </w:style>
+  <w:style w:type="table" w:styleId="PlainTable2">
+    <w:name w:val="Plain Table 2"/>
+    <w:basedOn w:val="TableNormal"/>
+    <w:uiPriority w:val="42"/>
+    <w:rsid w:val="0023057F"/>
+    <w:pPr>
+      <w:spacing w:after="0" w:line="240" w:lineRule="auto"/>
+    </w:pPr>
+    <w:tblPr>
+      <w:tblStyleRowBandSize w:val="1"/>
+      <w:tblStyleColBandSize w:val="1"/>
+      <w:tblBorders>
+        <w:top w:val="single" w:sz="4" w:space="0" w:color="7F7F7F" w:themeColor="text1" w:themeTint="80"/>
+        <w:bottom w:val="single" w:sz="4" w:space="0" w:color="7F7F7F" w:themeColor="text1" w:themeTint="80"/>
+      </w:tblBorders>
+    </w:tblPr>
+    <w:tblStylePr w:type="firstRow">
+      <w:rPr>
+        <w:b/>
+        <w:bCs/>
+      </w:rPr>
+      <w:tblPr/>
+      <w:tcPr>
+        <w:tcBorders>
+          <w:bottom w:val="single" w:sz="4" w:space="0" w:color="7F7F7F" w:themeColor="text1" w:themeTint="80"/>
+        </w:tcBorders>
+      </w:tcPr>
+    </w:tblStylePr>
+    <w:tblStylePr w:type="lastRow">
+      <w:rPr>
+        <w:b/>
+        <w:bCs/>
+      </w:rPr>
+      <w:tblPr/>
+      <w:tcPr>
+        <w:tcBorders>
+          <w:top w:val="single" w:sz="4" w:space="0" w:color="7F7F7F" w:themeColor="text1" w:themeTint="80"/>
+        </w:tcBorders>
+      </w:tcPr>
+    </w:tblStylePr>
+    <w:tblStylePr w:type="firstCol">
+      <w:rPr>
+        <w:b/>
+        <w:bCs/>
+      </w:rPr>
+    </w:tblStylePr>
+    <w:tblStylePr w:type="lastCol">
+      <w:rPr>
+        <w:b/>
+        <w:bCs/>
+      </w:rPr>
+    </w:tblStylePr>
+    <w:tblStylePr w:type="band1Vert">
+      <w:tblPr/>
+      <w:tcPr>
+        <w:tcBorders>
+          <w:left w:val="single" w:sz="4" w:space="0" w:color="7F7F7F" w:themeColor="text1" w:themeTint="80"/>
+          <w:right w:val="single" w:sz="4" w:space="0" w:color="7F7F7F" w:themeColor="text1" w:themeTint="80"/>
+        </w:tcBorders>
+      </w:tcPr>
+    </w:tblStylePr>
+    <w:tblStylePr w:type="band2Vert">
+      <w:tblPr/>
+      <w:tcPr>
+        <w:tcBorders>
+          <w:left w:val="single" w:sz="4" w:space="0" w:color="7F7F7F" w:themeColor="text1" w:themeTint="80"/>
+          <w:right w:val="single" w:sz="4" w:space="0" w:color="7F7F7F" w:themeColor="text1" w:themeTint="80"/>
+        </w:tcBorders>
+      </w:tcPr>
+    </w:tblStylePr>
+    <w:tblStylePr w:type="band1Horz">
+      <w:tblPr/>
+      <w:tcPr>
+        <w:tcBorders>
+          <w:top w:val="single" w:sz="4" w:space="0" w:color="7F7F7F" w:themeColor="text1" w:themeTint="80"/>
+          <w:bottom w:val="single" w:sz="4" w:space="0" w:color="7F7F7F" w:themeColor="text1" w:themeTint="80"/>
+        </w:tcBorders>
+      </w:tcPr>
+    </w:tblStylePr>
+  </w:style>
+  <w:style w:type="table" w:styleId="PlainTable3">
+    <w:name w:val="Plain Table 3"/>
+    <w:basedOn w:val="TableNormal"/>
+    <w:uiPriority w:val="43"/>
+    <w:rsid w:val="0023057F"/>
+    <w:pPr>
+      <w:spacing w:after="0" w:line="240" w:lineRule="auto"/>
+    </w:pPr>
+    <w:tblPr>
+      <w:tblStyleRowBandSize w:val="1"/>
+      <w:tblStyleColBandSize w:val="1"/>
+    </w:tblPr>
+    <w:tblStylePr w:type="firstRow">
+      <w:rPr>
+        <w:b/>
+        <w:bCs/>
+        <w:caps/>
+      </w:rPr>
+      <w:tblPr/>
+      <w:tcPr>
+        <w:tcBorders>
+          <w:bottom w:val="single" w:sz="4" w:space="0" w:color="7F7F7F" w:themeColor="text1" w:themeTint="80"/>
+        </w:tcBorders>
+      </w:tcPr>
+    </w:tblStylePr>
+    <w:tblStylePr w:type="lastRow">
+      <w:rPr>
+        <w:b/>
+        <w:bCs/>
+        <w:caps/>
+      </w:rPr>
+      <w:tblPr/>
+      <w:tcPr>
+        <w:tcBorders>
+          <w:top w:val="nil"/>
+        </w:tcBorders>
+      </w:tcPr>
+    </w:tblStylePr>
+    <w:tblStylePr w:type="firstCol">
+      <w:rPr>
+        <w:b/>
+        <w:bCs/>
+        <w:caps/>
+      </w:rPr>
+      <w:tblPr/>
+      <w:tcPr>
+        <w:tcBorders>
+          <w:right w:val="single" w:sz="4" w:space="0" w:color="7F7F7F" w:themeColor="text1" w:themeTint="80"/>
+        </w:tcBorders>
+      </w:tcPr>
+    </w:tblStylePr>
+    <w:tblStylePr w:type="lastCol">
+      <w:rPr>
+        <w:b/>
+        <w:bCs/>
+        <w:caps/>
+      </w:rPr>
+      <w:tblPr/>
+      <w:tcPr>
+        <w:tcBorders>
+          <w:left w:val="nil"/>
+        </w:tcBorders>
+      </w:tcPr>
+    </w:tblStylePr>
+    <w:tblStylePr w:type="band1Vert">
+      <w:tblPr/>
+      <w:tcPr>
+        <w:shd w:val="clear" w:color="auto" w:fill="F2F2F2" w:themeFill="background1" w:themeFillShade="F2"/>
+      </w:tcPr>
+    </w:tblStylePr>
+    <w:tblStylePr w:type="band1Horz">
+      <w:tblPr/>
+      <w:tcPr>
+        <w:shd w:val="clear" w:color="auto" w:fill="F2F2F2" w:themeFill="background1" w:themeFillShade="F2"/>
+      </w:tcPr>
+    </w:tblStylePr>
+    <w:tblStylePr w:type="neCell">
+      <w:tblPr/>
+      <w:tcPr>
+        <w:tcBorders>
+          <w:left w:val="nil"/>
+        </w:tcBorders>
+      </w:tcPr>
+    </w:tblStylePr>
+    <w:tblStylePr w:type="nwCell">
+      <w:tblPr/>
+      <w:tcPr>
+        <w:tcBorders>
+          <w:right w:val="nil"/>
+        </w:tcBorders>
+      </w:tcPr>
+    </w:tblStylePr>
+  </w:style>
+  <w:style w:type="table" w:styleId="GridTable1Light-Accent6">
+    <w:name w:val="Grid Table 1 Light Accent 6"/>
+    <w:basedOn w:val="TableNormal"/>
+    <w:uiPriority w:val="46"/>
+    <w:rsid w:val="0023057F"/>
+    <w:pPr>
+      <w:spacing w:after="0" w:line="240" w:lineRule="auto"/>
+    </w:pPr>
+    <w:tblPr>
+      <w:tblStyleRowBandSize w:val="1"/>
+      <w:tblStyleColBandSize w:val="1"/>
+      <w:tblBorders>
+        <w:top w:val="single" w:sz="4" w:space="0" w:color="C5E0B3" w:themeColor="accent6" w:themeTint="66"/>
+        <w:left w:val="single" w:sz="4" w:space="0" w:color="C5E0B3" w:themeColor="accent6" w:themeTint="66"/>
+        <w:bottom w:val="single" w:sz="4" w:space="0" w:color="C5E0B3" w:themeColor="accent6" w:themeTint="66"/>
+        <w:right w:val="single" w:sz="4" w:space="0" w:color="C5E0B3" w:themeColor="accent6" w:themeTint="66"/>
+        <w:insideH w:val="single" w:sz="4" w:space="0" w:color="C5E0B3" w:themeColor="accent6" w:themeTint="66"/>
+        <w:insideV w:val="single" w:sz="4" w:space="0" w:color="C5E0B3" w:themeColor="accent6" w:themeTint="66"/>
+      </w:tblBorders>
+    </w:tblPr>
+    <w:tblStylePr w:type="firstRow">
+      <w:rPr>
+        <w:b/>
+        <w:bCs/>
+      </w:rPr>
+      <w:tblPr/>
+      <w:tcPr>
+        <w:tcBorders>
+          <w:bottom w:val="single" w:sz="12" w:space="0" w:color="A8D08D" w:themeColor="accent6" w:themeTint="99"/>
+        </w:tcBorders>
+      </w:tcPr>
+    </w:tblStylePr>
+    <w:tblStylePr w:type="lastRow">
+      <w:rPr>
+        <w:b/>
+        <w:bCs/>
+      </w:rPr>
+      <w:tblPr/>
+      <w:tcPr>
+        <w:tcBorders>
+          <w:top w:val="double" w:sz="2" w:space="0" w:color="A8D08D" w:themeColor="accent6" w:themeTint="99"/>
+        </w:tcBorders>
+      </w:tcPr>
+    </w:tblStylePr>
+    <w:tblStylePr w:type="firstCol">
+      <w:rPr>
+        <w:b/>
+        <w:bCs/>
+      </w:rPr>
+    </w:tblStylePr>
+    <w:tblStylePr w:type="lastCol">
+      <w:rPr>
+        <w:b/>
+        <w:bCs/>
+      </w:rPr>
+    </w:tblStylePr>
+  </w:style>
+  <w:style w:type="table" w:styleId="GridTable1Light-Accent1">
+    <w:name w:val="Grid Table 1 Light Accent 1"/>
+    <w:basedOn w:val="TableNormal"/>
+    <w:uiPriority w:val="46"/>
+    <w:rsid w:val="0023057F"/>
+    <w:pPr>
+      <w:spacing w:after="0" w:line="240" w:lineRule="auto"/>
+    </w:pPr>
+    <w:tblPr>
+      <w:tblStyleRowBandSize w:val="1"/>
+      <w:tblStyleColBandSize w:val="1"/>
+      <w:tblBorders>
+        <w:top w:val="single" w:sz="4" w:space="0" w:color="B4C6E7" w:themeColor="accent1" w:themeTint="66"/>
+        <w:left w:val="single" w:sz="4" w:space="0" w:color="B4C6E7" w:themeColor="accent1" w:themeTint="66"/>
+        <w:bottom w:val="single" w:sz="4" w:space="0" w:color="B4C6E7" w:themeColor="accent1" w:themeTint="66"/>
+        <w:right w:val="single" w:sz="4" w:space="0" w:color="B4C6E7" w:themeColor="accent1" w:themeTint="66"/>
+        <w:insideH w:val="single" w:sz="4" w:space="0" w:color="B4C6E7" w:themeColor="accent1" w:themeTint="66"/>
+        <w:insideV w:val="single" w:sz="4" w:space="0" w:color="B4C6E7" w:themeColor="accent1" w:themeTint="66"/>
+      </w:tblBorders>
+    </w:tblPr>
+    <w:tblStylePr w:type="firstRow">
+      <w:rPr>
+        <w:b/>
+        <w:bCs/>
+      </w:rPr>
+      <w:tblPr/>
+      <w:tcPr>
+        <w:tcBorders>
+          <w:bottom w:val="single" w:sz="12" w:space="0" w:color="8EAADB" w:themeColor="accent1" w:themeTint="99"/>
+        </w:tcBorders>
+      </w:tcPr>
+    </w:tblStylePr>
+    <w:tblStylePr w:type="lastRow">
+      <w:rPr>
+        <w:b/>
+        <w:bCs/>
+      </w:rPr>
+      <w:tblPr/>
+      <w:tcPr>
+        <w:tcBorders>
+          <w:top w:val="double" w:sz="2" w:space="0" w:color="8EAADB" w:themeColor="accent1" w:themeTint="99"/>
+        </w:tcBorders>
+      </w:tcPr>
+    </w:tblStylePr>
+    <w:tblStylePr w:type="firstCol">
+      <w:rPr>
+        <w:b/>
+        <w:bCs/>
+      </w:rPr>
+    </w:tblStylePr>
+    <w:tblStylePr w:type="lastCol">
+      <w:rPr>
+        <w:b/>
+        <w:bCs/>
+      </w:rPr>
+    </w:tblStylePr>
+  </w:style>
+  <w:style w:type="table" w:styleId="GridTable1Light-Accent2">
+    <w:name w:val="Grid Table 1 Light Accent 2"/>
+    <w:basedOn w:val="TableNormal"/>
+    <w:uiPriority w:val="46"/>
+    <w:rsid w:val="0023057F"/>
+    <w:pPr>
+      <w:spacing w:after="0" w:line="240" w:lineRule="auto"/>
+    </w:pPr>
+    <w:tblPr>
+      <w:tblStyleRowBandSize w:val="1"/>
+      <w:tblStyleColBandSize w:val="1"/>
+      <w:tblBorders>
+        <w:top w:val="single" w:sz="4" w:space="0" w:color="F7CAAC" w:themeColor="accent2" w:themeTint="66"/>
+        <w:left w:val="single" w:sz="4" w:space="0" w:color="F7CAAC" w:themeColor="accent2" w:themeTint="66"/>
+        <w:bottom w:val="single" w:sz="4" w:space="0" w:color="F7CAAC" w:themeColor="accent2" w:themeTint="66"/>
+        <w:right w:val="single" w:sz="4" w:space="0" w:color="F7CAAC" w:themeColor="accent2" w:themeTint="66"/>
+        <w:insideH w:val="single" w:sz="4" w:space="0" w:color="F7CAAC" w:themeColor="accent2" w:themeTint="66"/>
+        <w:insideV w:val="single" w:sz="4" w:space="0" w:color="F7CAAC" w:themeColor="accent2" w:themeTint="66"/>
+      </w:tblBorders>
+    </w:tblPr>
+    <w:tblStylePr w:type="firstRow">
+      <w:rPr>
+        <w:b/>
+        <w:bCs/>
+      </w:rPr>
+      <w:tblPr/>
+      <w:tcPr>
+        <w:tcBorders>
+          <w:bottom w:val="single" w:sz="12" w:space="0" w:color="F4B083" w:themeColor="accent2" w:themeTint="99"/>
+        </w:tcBorders>
+      </w:tcPr>
+    </w:tblStylePr>
+    <w:tblStylePr w:type="lastRow">
+      <w:rPr>
+        <w:b/>
+        <w:bCs/>
+      </w:rPr>
+      <w:tblPr/>
+      <w:tcPr>
+        <w:tcBorders>
+          <w:top w:val="double" w:sz="2" w:space="0" w:color="F4B083" w:themeColor="accent2" w:themeTint="99"/>
+        </w:tcBorders>
+      </w:tcPr>
+    </w:tblStylePr>
+    <w:tblStylePr w:type="firstCol">
+      <w:rPr>
+        <w:b/>
+        <w:bCs/>
+      </w:rPr>
+    </w:tblStylePr>
+    <w:tblStylePr w:type="lastCol">
+      <w:rPr>
+        <w:b/>
+        <w:bCs/>
+      </w:rPr>
+    </w:tblStylePr>
+  </w:style>
+  <w:style w:type="table" w:styleId="GridTable1Light-Accent3">
+    <w:name w:val="Grid Table 1 Light Accent 3"/>
+    <w:basedOn w:val="TableNormal"/>
+    <w:uiPriority w:val="46"/>
+    <w:rsid w:val="0023057F"/>
+    <w:pPr>
+      <w:spacing w:after="0" w:line="240" w:lineRule="auto"/>
+    </w:pPr>
+    <w:tblPr>
+      <w:tblStyleRowBandSize w:val="1"/>
+      <w:tblStyleColBandSize w:val="1"/>
+      <w:tblBorders>
+        <w:top w:val="single" w:sz="4" w:space="0" w:color="DBDBDB" w:themeColor="accent3" w:themeTint="66"/>
+        <w:left w:val="single" w:sz="4" w:space="0" w:color="DBDBDB" w:themeColor="accent3" w:themeTint="66"/>
+        <w:bottom w:val="single" w:sz="4" w:space="0" w:color="DBDBDB" w:themeColor="accent3" w:themeTint="66"/>
+        <w:right w:val="single" w:sz="4" w:space="0" w:color="DBDBDB" w:themeColor="accent3" w:themeTint="66"/>
+        <w:insideH w:val="single" w:sz="4" w:space="0" w:color="DBDBDB" w:themeColor="accent3" w:themeTint="66"/>
+        <w:insideV w:val="single" w:sz="4" w:space="0" w:color="DBDBDB" w:themeColor="accent3" w:themeTint="66"/>
+      </w:tblBorders>
+    </w:tblPr>
+    <w:tblStylePr w:type="firstRow">
+      <w:rPr>
+        <w:b/>
+        <w:bCs/>
+      </w:rPr>
+      <w:tblPr/>
+      <w:tcPr>
+        <w:tcBorders>
+          <w:bottom w:val="single" w:sz="12" w:space="0" w:color="C9C9C9" w:themeColor="accent3" w:themeTint="99"/>
+        </w:tcBorders>
+      </w:tcPr>
+    </w:tblStylePr>
+    <w:tblStylePr w:type="lastRow">
+      <w:rPr>
+        <w:b/>
+        <w:bCs/>
+      </w:rPr>
+      <w:tblPr/>
+      <w:tcPr>
+        <w:tcBorders>
+          <w:top w:val="double" w:sz="2" w:space="0" w:color="C9C9C9" w:themeColor="accent3" w:themeTint="99"/>
+        </w:tcBorders>
+      </w:tcPr>
+    </w:tblStylePr>
+    <w:tblStylePr w:type="firstCol">
+      <w:rPr>
+        <w:b/>
+        <w:bCs/>
+      </w:rPr>
+    </w:tblStylePr>
+    <w:tblStylePr w:type="lastCol">
+      <w:rPr>
+        <w:b/>
+        <w:bCs/>
+      </w:rPr>
+    </w:tblStylePr>
+  </w:style>
+  <w:style w:type="table" w:styleId="GridTable4-Accent6">
+    <w:name w:val="Grid Table 4 Accent 6"/>
+    <w:basedOn w:val="TableNormal"/>
+    <w:uiPriority w:val="49"/>
+    <w:rsid w:val="0023057F"/>
+    <w:pPr>
+      <w:spacing w:after="0" w:line="240" w:lineRule="auto"/>
+    </w:pPr>
+    <w:tblPr>
+      <w:tblStyleRowBandSize w:val="1"/>
+      <w:tblStyleColBandSize w:val="1"/>
+      <w:tblBorders>
+        <w:top w:val="single" w:sz="4" w:space="0" w:color="A8D08D" w:themeColor="accent6" w:themeTint="99"/>
+        <w:left w:val="single" w:sz="4" w:space="0" w:color="A8D08D" w:themeColor="accent6" w:themeTint="99"/>
+        <w:bottom w:val="single" w:sz="4" w:space="0" w:color="A8D08D" w:themeColor="accent6" w:themeTint="99"/>
+        <w:right w:val="single" w:sz="4" w:space="0" w:color="A8D08D" w:themeColor="accent6" w:themeTint="99"/>
+        <w:insideH w:val="single" w:sz="4" w:space="0" w:color="A8D08D" w:themeColor="accent6" w:themeTint="99"/>
+        <w:insideV w:val="single" w:sz="4" w:space="0" w:color="A8D08D" w:themeColor="accent6" w:themeTint="99"/>
+      </w:tblBorders>
+    </w:tblPr>
+    <w:tblStylePr w:type="firstRow">
+      <w:rPr>
+        <w:b/>
+        <w:bCs/>
+        <w:color w:val="FFFFFF" w:themeColor="background1"/>
+      </w:rPr>
+      <w:tblPr/>
+      <w:tcPr>
+        <w:tcBorders>
+          <w:top w:val="single" w:sz="4" w:space="0" w:color="70AD47" w:themeColor="accent6"/>
+          <w:left w:val="single" w:sz="4" w:space="0" w:color="70AD47" w:themeColor="accent6"/>
+          <w:bottom w:val="single" w:sz="4" w:space="0" w:color="70AD47" w:themeColor="accent6"/>
+          <w:right w:val="single" w:sz="4" w:space="0" w:color="70AD47" w:themeColor="accent6"/>
+          <w:insideH w:val="nil"/>
+          <w:insideV w:val="nil"/>
+        </w:tcBorders>
+        <w:shd w:val="clear" w:color="auto" w:fill="70AD47" w:themeFill="accent6"/>
+      </w:tcPr>
+    </w:tblStylePr>
+    <w:tblStylePr w:type="lastRow">
+      <w:rPr>
+        <w:b/>
+        <w:bCs/>
+      </w:rPr>
+      <w:tblPr/>
+      <w:tcPr>
+        <w:tcBorders>
+          <w:top w:val="double" w:sz="4" w:space="0" w:color="70AD47" w:themeColor="accent6"/>
+        </w:tcBorders>
+      </w:tcPr>
+    </w:tblStylePr>
+    <w:tblStylePr w:type="firstCol">
+      <w:rPr>
+        <w:b/>
+        <w:bCs/>
+      </w:rPr>
+    </w:tblStylePr>
+    <w:tblStylePr w:type="lastCol">
+      <w:rPr>
+        <w:b/>
+        <w:bCs/>
+      </w:rPr>
+    </w:tblStylePr>
+    <w:tblStylePr w:type="band1Vert">
+      <w:tblPr/>
+      <w:tcPr>
+        <w:shd w:val="clear" w:color="auto" w:fill="E2EFD9" w:themeFill="accent6" w:themeFillTint="33"/>
+      </w:tcPr>
+    </w:tblStylePr>
+    <w:tblStylePr w:type="band1Horz">
+      <w:tblPr/>
+      <w:tcPr>
+        <w:shd w:val="clear" w:color="auto" w:fill="E2EFD9" w:themeFill="accent6" w:themeFillTint="33"/>
+      </w:tcPr>
+    </w:tblStylePr>
+  </w:style>
+  <w:style w:type="table" w:styleId="GridTable4">
+    <w:name w:val="Grid Table 4"/>
+    <w:basedOn w:val="TableNormal"/>
+    <w:uiPriority w:val="49"/>
+    <w:rsid w:val="0023057F"/>
+    <w:pPr>
+      <w:spacing w:after="0" w:line="240" w:lineRule="auto"/>
+    </w:pPr>
+    <w:tblPr>
+      <w:tblStyleRowBandSize w:val="1"/>
+      <w:tblStyleColBandSize w:val="1"/>
+      <w:tblBorders>
+        <w:top w:val="single" w:sz="4" w:space="0" w:color="666666" w:themeColor="text1" w:themeTint="99"/>
+        <w:left w:val="single" w:sz="4" w:space="0" w:color="666666" w:themeColor="text1" w:themeTint="99"/>
+        <w:bottom w:val="single" w:sz="4" w:space="0" w:color="666666" w:themeColor="text1" w:themeTint="99"/>
+        <w:right w:val="single" w:sz="4" w:space="0" w:color="666666" w:themeColor="text1" w:themeTint="99"/>
+        <w:insideH w:val="single" w:sz="4" w:space="0" w:color="666666" w:themeColor="text1" w:themeTint="99"/>
+        <w:insideV w:val="single" w:sz="4" w:space="0" w:color="666666" w:themeColor="text1" w:themeTint="99"/>
+      </w:tblBorders>
+    </w:tblPr>
+    <w:tblStylePr w:type="firstRow">
+      <w:rPr>
+        <w:b/>
+        <w:bCs/>
+        <w:color w:val="FFFFFF" w:themeColor="background1"/>
+      </w:rPr>
+      <w:tblPr/>
+      <w:tcPr>
+        <w:tcBorders>
+          <w:top w:val="single" w:sz="4" w:space="0" w:color="000000" w:themeColor="text1"/>
+          <w:left w:val="single" w:sz="4" w:space="0" w:color="000000" w:themeColor="text1"/>
+          <w:bottom w:val="single" w:sz="4" w:space="0" w:color="000000" w:themeColor="text1"/>
+          <w:right w:val="single" w:sz="4" w:space="0" w:color="000000" w:themeColor="text1"/>
+          <w:insideH w:val="nil"/>
+          <w:insideV w:val="nil"/>
+        </w:tcBorders>
+        <w:shd w:val="clear" w:color="auto" w:fill="000000" w:themeFill="text1"/>
+      </w:tcPr>
+    </w:tblStylePr>
+    <w:tblStylePr w:type="lastRow">
+      <w:rPr>
+        <w:b/>
+        <w:bCs/>
+      </w:rPr>
+      <w:tblPr/>
+      <w:tcPr>
+        <w:tcBorders>
+          <w:top w:val="double" w:sz="4" w:space="0" w:color="000000" w:themeColor="text1"/>
+        </w:tcBorders>
+      </w:tcPr>
+    </w:tblStylePr>
+    <w:tblStylePr w:type="firstCol">
+      <w:rPr>
+        <w:b/>
+        <w:bCs/>
+      </w:rPr>
+    </w:tblStylePr>
+    <w:tblStylePr w:type="lastCol">
+      <w:rPr>
+        <w:b/>
+        <w:bCs/>
+      </w:rPr>
+    </w:tblStylePr>
+    <w:tblStylePr w:type="band1Vert">
+      <w:tblPr/>
+      <w:tcPr>
+        <w:shd w:val="clear" w:color="auto" w:fill="CCCCCC" w:themeFill="text1" w:themeFillTint="33"/>
+      </w:tcPr>
+    </w:tblStylePr>
+    <w:tblStylePr w:type="band1Horz">
+      <w:tblPr/>
+      <w:tcPr>
+        <w:shd w:val="clear" w:color="auto" w:fill="CCCCCC" w:themeFill="text1" w:themeFillTint="33"/>
+      </w:tcPr>
+    </w:tblStylePr>
+  </w:style>
+  <w:style w:type="table" w:styleId="GridTable4-Accent1">
+    <w:name w:val="Grid Table 4 Accent 1"/>
+    <w:basedOn w:val="TableNormal"/>
+    <w:uiPriority w:val="49"/>
+    <w:rsid w:val="00226D63"/>
+    <w:pPr>
+      <w:spacing w:after="0" w:line="240" w:lineRule="auto"/>
+    </w:pPr>
+    <w:tblPr>
+      <w:tblStyleRowBandSize w:val="1"/>
+      <w:tblStyleColBandSize w:val="1"/>
+      <w:tblBorders>
+        <w:top w:val="single" w:sz="4" w:space="0" w:color="8EAADB" w:themeColor="accent1" w:themeTint="99"/>
+        <w:left w:val="single" w:sz="4" w:space="0" w:color="8EAADB" w:themeColor="accent1" w:themeTint="99"/>
+        <w:bottom w:val="single" w:sz="4" w:space="0" w:color="8EAADB" w:themeColor="accent1" w:themeTint="99"/>
+        <w:right w:val="single" w:sz="4" w:space="0" w:color="8EAADB" w:themeColor="accent1" w:themeTint="99"/>
+        <w:insideH w:val="single" w:sz="4" w:space="0" w:color="8EAADB" w:themeColor="accent1" w:themeTint="99"/>
+        <w:insideV w:val="single" w:sz="4" w:space="0" w:color="8EAADB" w:themeColor="accent1" w:themeTint="99"/>
+      </w:tblBorders>
+    </w:tblPr>
+    <w:tblStylePr w:type="firstRow">
+      <w:rPr>
+        <w:b/>
+        <w:bCs/>
+        <w:color w:val="FFFFFF" w:themeColor="background1"/>
+      </w:rPr>
+      <w:tblPr/>
+      <w:tcPr>
+        <w:tcBorders>
+          <w:top w:val="single" w:sz="4" w:space="0" w:color="4472C4" w:themeColor="accent1"/>
+          <w:left w:val="single" w:sz="4" w:space="0" w:color="4472C4" w:themeColor="accent1"/>
+          <w:bottom w:val="single" w:sz="4" w:space="0" w:color="4472C4" w:themeColor="accent1"/>
+          <w:right w:val="single" w:sz="4" w:space="0" w:color="4472C4" w:themeColor="accent1"/>
+          <w:insideH w:val="nil"/>
+          <w:insideV w:val="nil"/>
+        </w:tcBorders>
+        <w:shd w:val="clear" w:color="auto" w:fill="4472C4" w:themeFill="accent1"/>
+      </w:tcPr>
+    </w:tblStylePr>
+    <w:tblStylePr w:type="lastRow">
+      <w:rPr>
+        <w:b/>
+        <w:bCs/>
+      </w:rPr>
+      <w:tblPr/>
+      <w:tcPr>
+        <w:tcBorders>
+          <w:top w:val="double" w:sz="4" w:space="0" w:color="4472C4" w:themeColor="accent1"/>
+        </w:tcBorders>
+      </w:tcPr>
+    </w:tblStylePr>
+    <w:tblStylePr w:type="firstCol">
+      <w:rPr>
+        <w:b/>
+        <w:bCs/>
+      </w:rPr>
+    </w:tblStylePr>
+    <w:tblStylePr w:type="lastCol">
+      <w:rPr>
+        <w:b/>
+        <w:bCs/>
+      </w:rPr>
+    </w:tblStylePr>
+    <w:tblStylePr w:type="band1Vert">
+      <w:tblPr/>
+      <w:tcPr>
+        <w:shd w:val="clear" w:color="auto" w:fill="D9E2F3" w:themeFill="accent1" w:themeFillTint="33"/>
+      </w:tcPr>
+    </w:tblStylePr>
+    <w:tblStylePr w:type="band1Horz">
+      <w:tblPr/>
+      <w:tcPr>
+        <w:shd w:val="clear" w:color="auto" w:fill="D9E2F3" w:themeFill="accent1" w:themeFillTint="33"/>
+      </w:tcPr>
+    </w:tblStylePr>
+  </w:style>
+  <w:style w:type="table" w:styleId="GridTable4-Accent2">
+    <w:name w:val="Grid Table 4 Accent 2"/>
+    <w:basedOn w:val="TableNormal"/>
+    <w:uiPriority w:val="49"/>
+    <w:rsid w:val="00226D63"/>
+    <w:pPr>
+      <w:spacing w:after="0" w:line="240" w:lineRule="auto"/>
+    </w:pPr>
+    <w:tblPr>
+      <w:tblStyleRowBandSize w:val="1"/>
+      <w:tblStyleColBandSize w:val="1"/>
+      <w:tblBorders>
+        <w:top w:val="single" w:sz="4" w:space="0" w:color="F4B083" w:themeColor="accent2" w:themeTint="99"/>
+        <w:left w:val="single" w:sz="4" w:space="0" w:color="F4B083" w:themeColor="accent2" w:themeTint="99"/>
+        <w:bottom w:val="single" w:sz="4" w:space="0" w:color="F4B083" w:themeColor="accent2" w:themeTint="99"/>
+        <w:right w:val="single" w:sz="4" w:space="0" w:color="F4B083" w:themeColor="accent2" w:themeTint="99"/>
+        <w:insideH w:val="single" w:sz="4" w:space="0" w:color="F4B083" w:themeColor="accent2" w:themeTint="99"/>
+        <w:insideV w:val="single" w:sz="4" w:space="0" w:color="F4B083" w:themeColor="accent2" w:themeTint="99"/>
+      </w:tblBorders>
+    </w:tblPr>
+    <w:tblStylePr w:type="firstRow">
+      <w:rPr>
+        <w:b/>
+        <w:bCs/>
+        <w:color w:val="FFFFFF" w:themeColor="background1"/>
+      </w:rPr>
+      <w:tblPr/>
+      <w:tcPr>
+        <w:tcBorders>
+          <w:top w:val="single" w:sz="4" w:space="0" w:color="ED7D31" w:themeColor="accent2"/>
+          <w:left w:val="single" w:sz="4" w:space="0" w:color="ED7D31" w:themeColor="accent2"/>
+          <w:bottom w:val="single" w:sz="4" w:space="0" w:color="ED7D31" w:themeColor="accent2"/>
+          <w:right w:val="single" w:sz="4" w:space="0" w:color="ED7D31" w:themeColor="accent2"/>
+          <w:insideH w:val="nil"/>
+          <w:insideV w:val="nil"/>
+        </w:tcBorders>
+        <w:shd w:val="clear" w:color="auto" w:fill="ED7D31" w:themeFill="accent2"/>
+      </w:tcPr>
+    </w:tblStylePr>
+    <w:tblStylePr w:type="lastRow">
+      <w:rPr>
+        <w:b/>
+        <w:bCs/>
+      </w:rPr>
+      <w:tblPr/>
+      <w:tcPr>
+        <w:tcBorders>
+          <w:top w:val="double" w:sz="4" w:space="0" w:color="ED7D31" w:themeColor="accent2"/>
+        </w:tcBorders>
+      </w:tcPr>
+    </w:tblStylePr>
+    <w:tblStylePr w:type="firstCol">
+      <w:rPr>
+        <w:b/>
+        <w:bCs/>
+      </w:rPr>
+    </w:tblStylePr>
+    <w:tblStylePr w:type="lastCol">
+      <w:rPr>
+        <w:b/>
+        <w:bCs/>
+      </w:rPr>
+    </w:tblStylePr>
+    <w:tblStylePr w:type="band1Vert">
+      <w:tblPr/>
+      <w:tcPr>
+        <w:shd w:val="clear" w:color="auto" w:fill="FBE4D5" w:themeFill="accent2" w:themeFillTint="33"/>
+      </w:tcPr>
+    </w:tblStylePr>
+    <w:tblStylePr w:type="band1Horz">
+      <w:tblPr/>
+      <w:tcPr>
+        <w:shd w:val="clear" w:color="auto" w:fill="FBE4D5" w:themeFill="accent2" w:themeFillTint="33"/>
+      </w:tcPr>
+    </w:tblStylePr>
+  </w:style>
+  <w:style w:type="table" w:styleId="GridTable5Dark-Accent6">
+    <w:name w:val="Grid Table 5 Dark Accent 6"/>
+    <w:basedOn w:val="TableNormal"/>
+    <w:uiPriority w:val="50"/>
+    <w:rsid w:val="00226D63"/>
+    <w:pPr>
+      <w:spacing w:after="0" w:line="240" w:lineRule="auto"/>
+    </w:pPr>
+    <w:tblPr>
+      <w:tblStyleRowBandSize w:val="1"/>
+      <w:tblStyleColBandSize w:val="1"/>
+      <w:tblBorders>
+        <w:top w:val="single" w:sz="4" w:space="0" w:color="FFFFFF" w:themeColor="background1"/>
+        <w:left w:val="single" w:sz="4" w:space="0" w:color="FFFFFF" w:themeColor="background1"/>
+        <w:bottom w:val="single" w:sz="4" w:space="0" w:color="FFFFFF" w:themeColor="background1"/>
+        <w:right w:val="single" w:sz="4" w:space="0" w:color="FFFFFF" w:themeColor="background1"/>
+        <w:insideH w:val="single" w:sz="4" w:space="0" w:color="FFFFFF" w:themeColor="background1"/>
+        <w:insideV w:val="single" w:sz="4" w:space="0" w:color="FFFFFF" w:themeColor="background1"/>
+      </w:tblBorders>
+    </w:tblPr>
+    <w:tcPr>
+      <w:shd w:val="clear" w:color="auto" w:fill="E2EFD9" w:themeFill="accent6" w:themeFillTint="33"/>
+    </w:tcPr>
+    <w:tblStylePr w:type="firstRow">
+      <w:rPr>
+        <w:b/>
+        <w:bCs/>
+        <w:color w:val="FFFFFF" w:themeColor="background1"/>
+      </w:rPr>
+      <w:tblPr/>
+      <w:tcPr>
+        <w:tcBorders>
+          <w:top w:val="single" w:sz="4" w:space="0" w:color="FFFFFF" w:themeColor="background1"/>
+          <w:left w:val="single" w:sz="4" w:space="0" w:color="FFFFFF" w:themeColor="background1"/>
+          <w:right w:val="single" w:sz="4" w:space="0" w:color="FFFFFF" w:themeColor="background1"/>
+          <w:insideH w:val="nil"/>
+          <w:insideV w:val="nil"/>
+        </w:tcBorders>
+        <w:shd w:val="clear" w:color="auto" w:fill="70AD47" w:themeFill="accent6"/>
+      </w:tcPr>
+    </w:tblStylePr>
+    <w:tblStylePr w:type="lastRow">
+      <w:rPr>
+        <w:b/>
+        <w:bCs/>
+        <w:color w:val="FFFFFF" w:themeColor="background1"/>
+      </w:rPr>
+      <w:tblPr/>
+      <w:tcPr>
+        <w:tcBorders>
+          <w:left w:val="single" w:sz="4" w:space="0" w:color="FFFFFF" w:themeColor="background1"/>
+          <w:bottom w:val="single" w:sz="4" w:space="0" w:color="FFFFFF" w:themeColor="background1"/>
+          <w:right w:val="single" w:sz="4" w:space="0" w:color="FFFFFF" w:themeColor="background1"/>
+          <w:insideH w:val="nil"/>
+          <w:insideV w:val="nil"/>
+        </w:tcBorders>
+        <w:shd w:val="clear" w:color="auto" w:fill="70AD47" w:themeFill="accent6"/>
+      </w:tcPr>
+    </w:tblStylePr>
+    <w:tblStylePr w:type="firstCol">
+      <w:rPr>
+        <w:b/>
+        <w:bCs/>
+        <w:color w:val="FFFFFF" w:themeColor="background1"/>
+      </w:rPr>
+      <w:tblPr/>
+      <w:tcPr>
+        <w:tcBorders>
+          <w:top w:val="single" w:sz="4" w:space="0" w:color="FFFFFF" w:themeColor="background1"/>
+          <w:left w:val="single" w:sz="4" w:space="0" w:color="FFFFFF" w:themeColor="background1"/>
+          <w:bottom w:val="single" w:sz="4" w:space="0" w:color="FFFFFF" w:themeColor="background1"/>
+          <w:insideV w:val="nil"/>
+        </w:tcBorders>
+        <w:shd w:val="clear" w:color="auto" w:fill="70AD47" w:themeFill="accent6"/>
+      </w:tcPr>
+    </w:tblStylePr>
+    <w:tblStylePr w:type="lastCol">
+      <w:rPr>
+        <w:b/>
+        <w:bCs/>
+        <w:color w:val="FFFFFF" w:themeColor="background1"/>
+      </w:rPr>
+      <w:tblPr/>
+      <w:tcPr>
+        <w:tcBorders>
+          <w:top w:val="single" w:sz="4" w:space="0" w:color="FFFFFF" w:themeColor="background1"/>
+          <w:bottom w:val="single" w:sz="4" w:space="0" w:color="FFFFFF" w:themeColor="background1"/>
+          <w:right w:val="single" w:sz="4" w:space="0" w:color="FFFFFF" w:themeColor="background1"/>
+          <w:insideV w:val="nil"/>
+        </w:tcBorders>
+        <w:shd w:val="clear" w:color="auto" w:fill="70AD47" w:themeFill="accent6"/>
+      </w:tcPr>
+    </w:tblStylePr>
+    <w:tblStylePr w:type="band1Vert">
+      <w:tblPr/>
+      <w:tcPr>
+        <w:shd w:val="clear" w:color="auto" w:fill="C5E0B3" w:themeFill="accent6" w:themeFillTint="66"/>
+      </w:tcPr>
+    </w:tblStylePr>
+    <w:tblStylePr w:type="band1Horz">
+      <w:tblPr/>
+      <w:tcPr>
+        <w:shd w:val="clear" w:color="auto" w:fill="C5E0B3" w:themeFill="accent6" w:themeFillTint="66"/>
+      </w:tcPr>
+    </w:tblStylePr>
+  </w:style>
+  <w:style w:type="table" w:styleId="GridTable5Dark">
+    <w:name w:val="Grid Table 5 Dark"/>
+    <w:basedOn w:val="TableNormal"/>
+    <w:uiPriority w:val="50"/>
+    <w:rsid w:val="00226D63"/>
+    <w:pPr>
+      <w:spacing w:after="0" w:line="240" w:lineRule="auto"/>
+    </w:pPr>
+    <w:tblPr>
+      <w:tblStyleRowBandSize w:val="1"/>
+      <w:tblStyleColBandSize w:val="1"/>
+      <w:tblBorders>
+        <w:top w:val="single" w:sz="4" w:space="0" w:color="FFFFFF" w:themeColor="background1"/>
+        <w:left w:val="single" w:sz="4" w:space="0" w:color="FFFFFF" w:themeColor="background1"/>
+        <w:bottom w:val="single" w:sz="4" w:space="0" w:color="FFFFFF" w:themeColor="background1"/>
+        <w:right w:val="single" w:sz="4" w:space="0" w:color="FFFFFF" w:themeColor="background1"/>
+        <w:insideH w:val="single" w:sz="4" w:space="0" w:color="FFFFFF" w:themeColor="background1"/>
+        <w:insideV w:val="single" w:sz="4" w:space="0" w:color="FFFFFF" w:themeColor="background1"/>
+      </w:tblBorders>
+    </w:tblPr>
+    <w:tcPr>
+      <w:shd w:val="clear" w:color="auto" w:fill="CCCCCC" w:themeFill="text1" w:themeFillTint="33"/>
+    </w:tcPr>
+    <w:tblStylePr w:type="firstRow">
+      <w:rPr>
+        <w:b/>
+        <w:bCs/>
+        <w:color w:val="FFFFFF" w:themeColor="background1"/>
+      </w:rPr>
+      <w:tblPr/>
+      <w:tcPr>
+        <w:tcBorders>
+          <w:top w:val="single" w:sz="4" w:space="0" w:color="FFFFFF" w:themeColor="background1"/>
+          <w:left w:val="single" w:sz="4" w:space="0" w:color="FFFFFF" w:themeColor="background1"/>
+          <w:right w:val="single" w:sz="4" w:space="0" w:color="FFFFFF" w:themeColor="background1"/>
+          <w:insideH w:val="nil"/>
+          <w:insideV w:val="nil"/>
+        </w:tcBorders>
+        <w:shd w:val="clear" w:color="auto" w:fill="000000" w:themeFill="text1"/>
+      </w:tcPr>
+    </w:tblStylePr>
+    <w:tblStylePr w:type="lastRow">
+      <w:rPr>
+        <w:b/>
+        <w:bCs/>
+        <w:color w:val="FFFFFF" w:themeColor="background1"/>
+      </w:rPr>
+      <w:tblPr/>
+      <w:tcPr>
+        <w:tcBorders>
+          <w:left w:val="single" w:sz="4" w:space="0" w:color="FFFFFF" w:themeColor="background1"/>
+          <w:bottom w:val="single" w:sz="4" w:space="0" w:color="FFFFFF" w:themeColor="background1"/>
+          <w:right w:val="single" w:sz="4" w:space="0" w:color="FFFFFF" w:themeColor="background1"/>
+          <w:insideH w:val="nil"/>
+          <w:insideV w:val="nil"/>
+        </w:tcBorders>
+        <w:shd w:val="clear" w:color="auto" w:fill="000000" w:themeFill="text1"/>
+      </w:tcPr>
+    </w:tblStylePr>
+    <w:tblStylePr w:type="firstCol">
+      <w:rPr>
+        <w:b/>
+        <w:bCs/>
+        <w:color w:val="FFFFFF" w:themeColor="background1"/>
+      </w:rPr>
+      <w:tblPr/>
+      <w:tcPr>
+        <w:tcBorders>
+          <w:top w:val="single" w:sz="4" w:space="0" w:color="FFFFFF" w:themeColor="background1"/>
+          <w:left w:val="single" w:sz="4" w:space="0" w:color="FFFFFF" w:themeColor="background1"/>
+          <w:bottom w:val="single" w:sz="4" w:space="0" w:color="FFFFFF" w:themeColor="background1"/>
+          <w:insideV w:val="nil"/>
+        </w:tcBorders>
+        <w:shd w:val="clear" w:color="auto" w:fill="000000" w:themeFill="text1"/>
+      </w:tcPr>
+    </w:tblStylePr>
+    <w:tblStylePr w:type="lastCol">
+      <w:rPr>
+        <w:b/>
+        <w:bCs/>
+        <w:color w:val="FFFFFF" w:themeColor="background1"/>
+      </w:rPr>
+      <w:tblPr/>
+      <w:tcPr>
+        <w:tcBorders>
+          <w:top w:val="single" w:sz="4" w:space="0" w:color="FFFFFF" w:themeColor="background1"/>
+          <w:bottom w:val="single" w:sz="4" w:space="0" w:color="FFFFFF" w:themeColor="background1"/>
+          <w:right w:val="single" w:sz="4" w:space="0" w:color="FFFFFF" w:themeColor="background1"/>
+          <w:insideV w:val="nil"/>
+        </w:tcBorders>
+        <w:shd w:val="clear" w:color="auto" w:fill="000000" w:themeFill="text1"/>
+      </w:tcPr>
+    </w:tblStylePr>
+    <w:tblStylePr w:type="band1Vert">
+      <w:tblPr/>
+      <w:tcPr>
+        <w:shd w:val="clear" w:color="auto" w:fill="999999" w:themeFill="text1" w:themeFillTint="66"/>
+      </w:tcPr>
+    </w:tblStylePr>
+    <w:tblStylePr w:type="band1Horz">
+      <w:tblPr/>
+      <w:tcPr>
+        <w:shd w:val="clear" w:color="auto" w:fill="999999" w:themeFill="text1" w:themeFillTint="66"/>
+      </w:tcPr>
+    </w:tblStylePr>
+  </w:style>
+  <w:style w:type="table" w:styleId="GridTable5Dark-Accent1">
+    <w:name w:val="Grid Table 5 Dark Accent 1"/>
+    <w:basedOn w:val="TableNormal"/>
+    <w:uiPriority w:val="50"/>
+    <w:rsid w:val="00F16F66"/>
+    <w:pPr>
+      <w:spacing w:after="0" w:line="240" w:lineRule="auto"/>
+    </w:pPr>
+    <w:tblPr>
+      <w:tblStyleRowBandSize w:val="1"/>
+      <w:tblStyleColBandSize w:val="1"/>
+      <w:tblBorders>
+        <w:top w:val="single" w:sz="4" w:space="0" w:color="FFFFFF" w:themeColor="background1"/>
+        <w:left w:val="single" w:sz="4" w:space="0" w:color="FFFFFF" w:themeColor="background1"/>
+        <w:bottom w:val="single" w:sz="4" w:space="0" w:color="FFFFFF" w:themeColor="background1"/>
+        <w:right w:val="single" w:sz="4" w:space="0" w:color="FFFFFF" w:themeColor="background1"/>
+        <w:insideH w:val="single" w:sz="4" w:space="0" w:color="FFFFFF" w:themeColor="background1"/>
+        <w:insideV w:val="single" w:sz="4" w:space="0" w:color="FFFFFF" w:themeColor="background1"/>
+      </w:tblBorders>
+    </w:tblPr>
+    <w:tcPr>
+      <w:shd w:val="clear" w:color="auto" w:fill="D9E2F3" w:themeFill="accent1" w:themeFillTint="33"/>
+    </w:tcPr>
+    <w:tblStylePr w:type="firstRow">
+      <w:rPr>
+        <w:b/>
+        <w:bCs/>
+        <w:color w:val="FFFFFF" w:themeColor="background1"/>
+      </w:rPr>
+      <w:tblPr/>
+      <w:tcPr>
+        <w:tcBorders>
+          <w:top w:val="single" w:sz="4" w:space="0" w:color="FFFFFF" w:themeColor="background1"/>
+          <w:left w:val="single" w:sz="4" w:space="0" w:color="FFFFFF" w:themeColor="background1"/>
+          <w:right w:val="single" w:sz="4" w:space="0" w:color="FFFFFF" w:themeColor="background1"/>
+          <w:insideH w:val="nil"/>
+          <w:insideV w:val="nil"/>
+        </w:tcBorders>
+        <w:shd w:val="clear" w:color="auto" w:fill="4472C4" w:themeFill="accent1"/>
+      </w:tcPr>
+    </w:tblStylePr>
+    <w:tblStylePr w:type="lastRow">
+      <w:rPr>
+        <w:b/>
+        <w:bCs/>
+        <w:color w:val="FFFFFF" w:themeColor="background1"/>
+      </w:rPr>
+      <w:tblPr/>
+      <w:tcPr>
+        <w:tcBorders>
+          <w:left w:val="single" w:sz="4" w:space="0" w:color="FFFFFF" w:themeColor="background1"/>
+          <w:bottom w:val="single" w:sz="4" w:space="0" w:color="FFFFFF" w:themeColor="background1"/>
+          <w:right w:val="single" w:sz="4" w:space="0" w:color="FFFFFF" w:themeColor="background1"/>
+          <w:insideH w:val="nil"/>
+          <w:insideV w:val="nil"/>
+        </w:tcBorders>
+        <w:shd w:val="clear" w:color="auto" w:fill="4472C4" w:themeFill="accent1"/>
+      </w:tcPr>
+    </w:tblStylePr>
+    <w:tblStylePr w:type="firstCol">
+      <w:rPr>
+        <w:b/>
+        <w:bCs/>
+        <w:color w:val="FFFFFF" w:themeColor="background1"/>
+      </w:rPr>
+      <w:tblPr/>
+      <w:tcPr>
+        <w:tcBorders>
+          <w:top w:val="single" w:sz="4" w:space="0" w:color="FFFFFF" w:themeColor="background1"/>
+          <w:left w:val="single" w:sz="4" w:space="0" w:color="FFFFFF" w:themeColor="background1"/>
+          <w:bottom w:val="single" w:sz="4" w:space="0" w:color="FFFFFF" w:themeColor="background1"/>
+          <w:insideV w:val="nil"/>
+        </w:tcBorders>
+        <w:shd w:val="clear" w:color="auto" w:fill="4472C4" w:themeFill="accent1"/>
+      </w:tcPr>
+    </w:tblStylePr>
+    <w:tblStylePr w:type="lastCol">
+      <w:rPr>
+        <w:b/>
+        <w:bCs/>
+        <w:color w:val="FFFFFF" w:themeColor="background1"/>
+      </w:rPr>
+      <w:tblPr/>
+      <w:tcPr>
+        <w:tcBorders>
+          <w:top w:val="single" w:sz="4" w:space="0" w:color="FFFFFF" w:themeColor="background1"/>
+          <w:bottom w:val="single" w:sz="4" w:space="0" w:color="FFFFFF" w:themeColor="background1"/>
+          <w:right w:val="single" w:sz="4" w:space="0" w:color="FFFFFF" w:themeColor="background1"/>
+          <w:insideV w:val="nil"/>
+        </w:tcBorders>
+        <w:shd w:val="clear" w:color="auto" w:fill="4472C4" w:themeFill="accent1"/>
+      </w:tcPr>
+    </w:tblStylePr>
+    <w:tblStylePr w:type="band1Vert">
+      <w:tblPr/>
+      <w:tcPr>
+        <w:shd w:val="clear" w:color="auto" w:fill="B4C6E7" w:themeFill="accent1" w:themeFillTint="66"/>
+      </w:tcPr>
+    </w:tblStylePr>
+    <w:tblStylePr w:type="band1Horz">
+      <w:tblPr/>
+      <w:tcPr>
+        <w:shd w:val="clear" w:color="auto" w:fill="B4C6E7" w:themeFill="accent1" w:themeFillTint="66"/>
+      </w:tcPr>
+    </w:tblStylePr>
+  </w:style>
+  <w:style w:type="table" w:styleId="GridTable6Colorful-Accent6">
+    <w:name w:val="Grid Table 6 Colorful Accent 6"/>
+    <w:basedOn w:val="TableNormal"/>
+    <w:uiPriority w:val="51"/>
+    <w:rsid w:val="00F16F66"/>
+    <w:pPr>
+      <w:spacing w:after="0" w:line="240" w:lineRule="auto"/>
+    </w:pPr>
+    <w:rPr>
+      <w:color w:val="538135" w:themeColor="accent6" w:themeShade="BF"/>
+    </w:rPr>
+    <w:tblPr>
+      <w:tblStyleRowBandSize w:val="1"/>
+      <w:tblStyleColBandSize w:val="1"/>
+      <w:tblBorders>
+        <w:top w:val="single" w:sz="4" w:space="0" w:color="A8D08D" w:themeColor="accent6" w:themeTint="99"/>
+        <w:left w:val="single" w:sz="4" w:space="0" w:color="A8D08D" w:themeColor="accent6" w:themeTint="99"/>
+        <w:bottom w:val="single" w:sz="4" w:space="0" w:color="A8D08D" w:themeColor="accent6" w:themeTint="99"/>
+        <w:right w:val="single" w:sz="4" w:space="0" w:color="A8D08D" w:themeColor="accent6" w:themeTint="99"/>
+        <w:insideH w:val="single" w:sz="4" w:space="0" w:color="A8D08D" w:themeColor="accent6" w:themeTint="99"/>
+        <w:insideV w:val="single" w:sz="4" w:space="0" w:color="A8D08D" w:themeColor="accent6" w:themeTint="99"/>
+      </w:tblBorders>
+    </w:tblPr>
+    <w:tblStylePr w:type="firstRow">
+      <w:rPr>
+        <w:b/>
+        <w:bCs/>
+      </w:rPr>
+      <w:tblPr/>
+      <w:tcPr>
+        <w:tcBorders>
+          <w:bottom w:val="single" w:sz="12" w:space="0" w:color="A8D08D" w:themeColor="accent6" w:themeTint="99"/>
+        </w:tcBorders>
+      </w:tcPr>
+    </w:tblStylePr>
+    <w:tblStylePr w:type="lastRow">
+      <w:rPr>
+        <w:b/>
+        <w:bCs/>
+      </w:rPr>
+      <w:tblPr/>
+      <w:tcPr>
+        <w:tcBorders>
+          <w:top w:val="double" w:sz="4" w:space="0" w:color="A8D08D" w:themeColor="accent6" w:themeTint="99"/>
+        </w:tcBorders>
+      </w:tcPr>
+    </w:tblStylePr>
+    <w:tblStylePr w:type="firstCol">
+      <w:rPr>
+        <w:b/>
+        <w:bCs/>
+      </w:rPr>
+    </w:tblStylePr>
+    <w:tblStylePr w:type="lastCol">
+      <w:rPr>
+        <w:b/>
+        <w:bCs/>
+      </w:rPr>
+    </w:tblStylePr>
+    <w:tblStylePr w:type="band1Vert">
+      <w:tblPr/>
+      <w:tcPr>
+        <w:shd w:val="clear" w:color="auto" w:fill="E2EFD9" w:themeFill="accent6" w:themeFillTint="33"/>
+      </w:tcPr>
+    </w:tblStylePr>
+    <w:tblStylePr w:type="band1Horz">
+      <w:tblPr/>
+      <w:tcPr>
+        <w:shd w:val="clear" w:color="auto" w:fill="E2EFD9" w:themeFill="accent6" w:themeFillTint="33"/>
+      </w:tcPr>
+    </w:tblStylePr>
+  </w:style>
+  <w:style w:type="table" w:styleId="ListTable5Dark">
+    <w:name w:val="List Table 5 Dark"/>
+    <w:basedOn w:val="TableNormal"/>
+    <w:uiPriority w:val="50"/>
+    <w:rsid w:val="003171B7"/>
+    <w:pPr>
+      <w:spacing w:after="0" w:line="240" w:lineRule="auto"/>
+    </w:pPr>
+    <w:rPr>
+      <w:color w:val="FFFFFF" w:themeColor="background1"/>
+    </w:rPr>
+    <w:tblPr>
+      <w:tblStyleRowBandSize w:val="1"/>
+      <w:tblStyleColBandSize w:val="1"/>
+      <w:tblBorders>
+        <w:top w:val="single" w:sz="24" w:space="0" w:color="000000" w:themeColor="text1"/>
+        <w:left w:val="single" w:sz="24" w:space="0" w:color="000000" w:themeColor="text1"/>
+        <w:bottom w:val="single" w:sz="24" w:space="0" w:color="000000" w:themeColor="text1"/>
+        <w:right w:val="single" w:sz="24" w:space="0" w:color="000000" w:themeColor="text1"/>
+      </w:tblBorders>
+    </w:tblPr>
+    <w:tcPr>
+      <w:shd w:val="clear" w:color="auto" w:fill="000000" w:themeFill="text1"/>
+    </w:tcPr>
+    <w:tblStylePr w:type="firstRow">
+      <w:rPr>
+        <w:b/>
+        <w:bCs/>
+      </w:rPr>
+      <w:tblPr/>
+      <w:tcPr>
+        <w:tcBorders>
+          <w:bottom w:val="single" w:sz="18" w:space="0" w:color="FFFFFF" w:themeColor="background1"/>
+        </w:tcBorders>
+      </w:tcPr>
+    </w:tblStylePr>
+    <w:tblStylePr w:type="lastRow">
+      <w:rPr>
+        <w:b/>
+        <w:bCs/>
+      </w:rPr>
+      <w:tblPr/>
+      <w:tcPr>
+        <w:tcBorders>
+          <w:top w:val="single" w:sz="4" w:space="0" w:color="FFFFFF" w:themeColor="background1"/>
+        </w:tcBorders>
+      </w:tcPr>
+    </w:tblStylePr>
+    <w:tblStylePr w:type="firstCol">
+      <w:rPr>
+        <w:b/>
+        <w:bCs/>
+      </w:rPr>
+      <w:tblPr/>
+      <w:tcPr>
+        <w:tcBorders>
+          <w:right w:val="single" w:sz="4" w:space="0" w:color="FFFFFF" w:themeColor="background1"/>
+        </w:tcBorders>
+      </w:tcPr>
+    </w:tblStylePr>
+    <w:tblStylePr w:type="lastCol">
+      <w:rPr>
+        <w:b/>
+        <w:bCs/>
+      </w:rPr>
+      <w:tblPr/>
+      <w:tcPr>
+        <w:tcBorders>
+          <w:left w:val="single" w:sz="4" w:space="0" w:color="FFFFFF" w:themeColor="background1"/>
+        </w:tcBorders>
+      </w:tcPr>
+    </w:tblStylePr>
+    <w:tblStylePr w:type="band1Vert">
+      <w:tblPr/>
+      <w:tcPr>
+        <w:tcBorders>
+          <w:left w:val="single" w:sz="4" w:space="0" w:color="FFFFFF" w:themeColor="background1"/>
+          <w:right w:val="single" w:sz="4" w:space="0" w:color="FFFFFF" w:themeColor="background1"/>
+        </w:tcBorders>
+      </w:tcPr>
+    </w:tblStylePr>
+    <w:tblStylePr w:type="band2Vert">
+      <w:tblPr/>
+      <w:tcPr>
+        <w:tcBorders>
+          <w:left w:val="single" w:sz="4" w:space="0" w:color="FFFFFF" w:themeColor="background1"/>
+          <w:right w:val="single" w:sz="4" w:space="0" w:color="FFFFFF" w:themeColor="background1"/>
+        </w:tcBorders>
+      </w:tcPr>
+    </w:tblStylePr>
+    <w:tblStylePr w:type="band1Horz">
+      <w:tblPr/>
+      <w:tcPr>
+        <w:tcBorders>
+          <w:top w:val="single" w:sz="4" w:space="0" w:color="FFFFFF" w:themeColor="background1"/>
+          <w:bottom w:val="single" w:sz="4" w:space="0" w:color="FFFFFF" w:themeColor="background1"/>
+        </w:tcBorders>
+      </w:tcPr>
+    </w:tblStylePr>
+    <w:tblStylePr w:type="neCell">
+      <w:tblPr/>
+      <w:tcPr>
+        <w:tcBorders>
+          <w:left w:val="nil"/>
+        </w:tcBorders>
+      </w:tcPr>
+    </w:tblStylePr>
+    <w:tblStylePr w:type="nwCell">
+      <w:tblPr/>
+      <w:tcPr>
+        <w:tcBorders>
+          <w:right w:val="nil"/>
+        </w:tcBorders>
+      </w:tcPr>
+    </w:tblStylePr>
+    <w:tblStylePr w:type="seCell">
+      <w:tblPr/>
+      <w:tcPr>
+        <w:tcBorders>
+          <w:top w:val="nil"/>
+          <w:left w:val="nil"/>
+        </w:tcBorders>
+      </w:tcPr>
+    </w:tblStylePr>
+    <w:tblStylePr w:type="swCell">
+      <w:tblPr/>
+      <w:tcPr>
+        <w:tcBorders>
+          <w:top w:val="nil"/>
+          <w:right w:val="nil"/>
+        </w:tcBorders>
+      </w:tcPr>
+    </w:tblStylePr>
+  </w:style>
+  <w:style w:type="table" w:styleId="ListTable6Colorful">
+    <w:name w:val="List Table 6 Colorful"/>
+    <w:basedOn w:val="TableNormal"/>
+    <w:uiPriority w:val="51"/>
+    <w:rsid w:val="003171B7"/>
+    <w:pPr>
+      <w:spacing w:after="0" w:line="240" w:lineRule="auto"/>
+    </w:pPr>
+    <w:rPr>
+      <w:color w:val="000000" w:themeColor="text1"/>
+    </w:rPr>
+    <w:tblPr>
+      <w:tblStyleRowBandSize w:val="1"/>
+      <w:tblStyleColBandSize w:val="1"/>
+      <w:tblBorders>
+        <w:top w:val="single" w:sz="4" w:space="0" w:color="000000" w:themeColor="text1"/>
+        <w:bottom w:val="single" w:sz="4" w:space="0" w:color="000000" w:themeColor="text1"/>
+      </w:tblBorders>
+    </w:tblPr>
+    <w:tblStylePr w:type="firstRow">
+      <w:rPr>
+        <w:b/>
+        <w:bCs/>
+      </w:rPr>
+      <w:tblPr/>
+      <w:tcPr>
+        <w:tcBorders>
+          <w:bottom w:val="single" w:sz="4" w:space="0" w:color="000000" w:themeColor="text1"/>
+        </w:tcBorders>
+      </w:tcPr>
+    </w:tblStylePr>
+    <w:tblStylePr w:type="lastRow">
+      <w:rPr>
+        <w:b/>
+        <w:bCs/>
+      </w:rPr>
+      <w:tblPr/>
+      <w:tcPr>
+        <w:tcBorders>
+          <w:top w:val="double" w:sz="4" w:space="0" w:color="000000" w:themeColor="text1"/>
+        </w:tcBorders>
+      </w:tcPr>
+    </w:tblStylePr>
+    <w:tblStylePr w:type="firstCol">
+      <w:rPr>
+        <w:b/>
+        <w:bCs/>
+      </w:rPr>
+    </w:tblStylePr>
+    <w:tblStylePr w:type="lastCol">
+      <w:rPr>
+        <w:b/>
+        <w:bCs/>
+      </w:rPr>
+    </w:tblStylePr>
+    <w:tblStylePr w:type="band1Vert">
+      <w:tblPr/>
+      <w:tcPr>
+        <w:shd w:val="clear" w:color="auto" w:fill="CCCCCC" w:themeFill="text1" w:themeFillTint="33"/>
+      </w:tcPr>
+    </w:tblStylePr>
+    <w:tblStylePr w:type="band1Horz">
+      <w:tblPr/>
+      <w:tcPr>
+        <w:shd w:val="clear" w:color="auto" w:fill="CCCCCC" w:themeFill="text1" w:themeFillTint="33"/>
+      </w:tcPr>
+    </w:tblStylePr>
+  </w:style>
+  <w:style w:type="table" w:styleId="GridTable5Dark-Accent3">
+    <w:name w:val="Grid Table 5 Dark Accent 3"/>
+    <w:basedOn w:val="TableNormal"/>
+    <w:uiPriority w:val="50"/>
+    <w:rsid w:val="003171B7"/>
+    <w:pPr>
+      <w:spacing w:after="0" w:line="240" w:lineRule="auto"/>
+    </w:pPr>
+    <w:tblPr>
+      <w:tblStyleRowBandSize w:val="1"/>
+      <w:tblStyleColBandSize w:val="1"/>
+      <w:tblBorders>
+        <w:top w:val="single" w:sz="4" w:space="0" w:color="FFFFFF" w:themeColor="background1"/>
+        <w:left w:val="single" w:sz="4" w:space="0" w:color="FFFFFF" w:themeColor="background1"/>
+        <w:bottom w:val="single" w:sz="4" w:space="0" w:color="FFFFFF" w:themeColor="background1"/>
+        <w:right w:val="single" w:sz="4" w:space="0" w:color="FFFFFF" w:themeColor="background1"/>
+        <w:insideH w:val="single" w:sz="4" w:space="0" w:color="FFFFFF" w:themeColor="background1"/>
+        <w:insideV w:val="single" w:sz="4" w:space="0" w:color="FFFFFF" w:themeColor="background1"/>
+      </w:tblBorders>
+    </w:tblPr>
+    <w:tcPr>
+      <w:shd w:val="clear" w:color="auto" w:fill="EDEDED" w:themeFill="accent3" w:themeFillTint="33"/>
+    </w:tcPr>
+    <w:tblStylePr w:type="firstRow">
+      <w:rPr>
+        <w:b/>
+        <w:bCs/>
+        <w:color w:val="FFFFFF" w:themeColor="background1"/>
+      </w:rPr>
+      <w:tblPr/>
+      <w:tcPr>
+        <w:tcBorders>
+          <w:top w:val="single" w:sz="4" w:space="0" w:color="FFFFFF" w:themeColor="background1"/>
+          <w:left w:val="single" w:sz="4" w:space="0" w:color="FFFFFF" w:themeColor="background1"/>
+          <w:right w:val="single" w:sz="4" w:space="0" w:color="FFFFFF" w:themeColor="background1"/>
+          <w:insideH w:val="nil"/>
+          <w:insideV w:val="nil"/>
+        </w:tcBorders>
+        <w:shd w:val="clear" w:color="auto" w:fill="A5A5A5" w:themeFill="accent3"/>
+      </w:tcPr>
+    </w:tblStylePr>
+    <w:tblStylePr w:type="lastRow">
+      <w:rPr>
+        <w:b/>
+        <w:bCs/>
+        <w:color w:val="FFFFFF" w:themeColor="background1"/>
+      </w:rPr>
+      <w:tblPr/>
+      <w:tcPr>
+        <w:tcBorders>
+          <w:left w:val="single" w:sz="4" w:space="0" w:color="FFFFFF" w:themeColor="background1"/>
+          <w:bottom w:val="single" w:sz="4" w:space="0" w:color="FFFFFF" w:themeColor="background1"/>
+          <w:right w:val="single" w:sz="4" w:space="0" w:color="FFFFFF" w:themeColor="background1"/>
+          <w:insideH w:val="nil"/>
+          <w:insideV w:val="nil"/>
+        </w:tcBorders>
+        <w:shd w:val="clear" w:color="auto" w:fill="A5A5A5" w:themeFill="accent3"/>
+      </w:tcPr>
+    </w:tblStylePr>
+    <w:tblStylePr w:type="firstCol">
+      <w:rPr>
+        <w:b/>
+        <w:bCs/>
+        <w:color w:val="FFFFFF" w:themeColor="background1"/>
+      </w:rPr>
+      <w:tblPr/>
+      <w:tcPr>
+        <w:tcBorders>
+          <w:top w:val="single" w:sz="4" w:space="0" w:color="FFFFFF" w:themeColor="background1"/>
+          <w:left w:val="single" w:sz="4" w:space="0" w:color="FFFFFF" w:themeColor="background1"/>
+          <w:bottom w:val="single" w:sz="4" w:space="0" w:color="FFFFFF" w:themeColor="background1"/>
+          <w:insideV w:val="nil"/>
+        </w:tcBorders>
+        <w:shd w:val="clear" w:color="auto" w:fill="A5A5A5" w:themeFill="accent3"/>
+      </w:tcPr>
+    </w:tblStylePr>
+    <w:tblStylePr w:type="lastCol">
+      <w:rPr>
+        <w:b/>
+        <w:bCs/>
+        <w:color w:val="FFFFFF" w:themeColor="background1"/>
+      </w:rPr>
+      <w:tblPr/>
+      <w:tcPr>
+        <w:tcBorders>
+          <w:top w:val="single" w:sz="4" w:space="0" w:color="FFFFFF" w:themeColor="background1"/>
+          <w:bottom w:val="single" w:sz="4" w:space="0" w:color="FFFFFF" w:themeColor="background1"/>
+          <w:right w:val="single" w:sz="4" w:space="0" w:color="FFFFFF" w:themeColor="background1"/>
+          <w:insideV w:val="nil"/>
+        </w:tcBorders>
+        <w:shd w:val="clear" w:color="auto" w:fill="A5A5A5" w:themeFill="accent3"/>
+      </w:tcPr>
+    </w:tblStylePr>
+    <w:tblStylePr w:type="band1Vert">
+      <w:tblPr/>
+      <w:tcPr>
+        <w:shd w:val="clear" w:color="auto" w:fill="DBDBDB" w:themeFill="accent3" w:themeFillTint="66"/>
+      </w:tcPr>
+    </w:tblStylePr>
+    <w:tblStylePr w:type="band1Horz">
+      <w:tblPr/>
+      <w:tcPr>
+        <w:shd w:val="clear" w:color="auto" w:fill="DBDBDB" w:themeFill="accent3" w:themeFillTint="66"/>
+      </w:tcPr>
+    </w:tblStylePr>
+  </w:style>
+  <w:style w:type="table" w:styleId="GridTable3">
+    <w:name w:val="Grid Table 3"/>
+    <w:basedOn w:val="TableNormal"/>
+    <w:uiPriority w:val="48"/>
+    <w:rsid w:val="0092452C"/>
+    <w:pPr>
+      <w:spacing w:after="0" w:line="240" w:lineRule="auto"/>
+    </w:pPr>
+    <w:tblPr>
+      <w:tblStyleRowBandSize w:val="1"/>
+      <w:tblStyleColBandSize w:val="1"/>
+      <w:tblBorders>
+        <w:top w:val="single" w:sz="4" w:space="0" w:color="666666" w:themeColor="text1" w:themeTint="99"/>
+        <w:left w:val="single" w:sz="4" w:space="0" w:color="666666" w:themeColor="text1" w:themeTint="99"/>
+        <w:bottom w:val="single" w:sz="4" w:space="0" w:color="666666" w:themeColor="text1" w:themeTint="99"/>
+        <w:right w:val="single" w:sz="4" w:space="0" w:color="666666" w:themeColor="text1" w:themeTint="99"/>
+        <w:insideH w:val="single" w:sz="4" w:space="0" w:color="666666" w:themeColor="text1" w:themeTint="99"/>
+        <w:insideV w:val="single" w:sz="4" w:space="0" w:color="666666" w:themeColor="text1" w:themeTint="99"/>
+      </w:tblBorders>
+    </w:tblPr>
+    <w:tblStylePr w:type="firstRow">
+      <w:rPr>
+        <w:b/>
+        <w:bCs/>
+      </w:rPr>
+      <w:tblPr/>
+      <w:tcPr>
+        <w:tcBorders>
+          <w:top w:val="nil"/>
+          <w:left w:val="nil"/>
+          <w:right w:val="nil"/>
+          <w:insideH w:val="nil"/>
+          <w:insideV w:val="nil"/>
+        </w:tcBorders>
+        <w:shd w:val="clear" w:color="auto" w:fill="FFFFFF" w:themeFill="background1"/>
+      </w:tcPr>
+    </w:tblStylePr>
+    <w:tblStylePr w:type="lastRow">
+      <w:rPr>
+        <w:b/>
+        <w:bCs/>
+      </w:rPr>
+      <w:tblPr/>
+      <w:tcPr>
+        <w:tcBorders>
+          <w:left w:val="nil"/>
+          <w:bottom w:val="nil"/>
+          <w:right w:val="nil"/>
+          <w:insideH w:val="nil"/>
+          <w:insideV w:val="nil"/>
+        </w:tcBorders>
+        <w:shd w:val="clear" w:color="auto" w:fill="FFFFFF" w:themeFill="background1"/>
+      </w:tcPr>
+    </w:tblStylePr>
+    <w:tblStylePr w:type="firstCol">
+      <w:pPr>
+        <w:jc w:val="right"/>
+      </w:pPr>
+      <w:rPr>
+        <w:i/>
+        <w:iCs/>
+      </w:rPr>
+      <w:tblPr/>
+      <w:tcPr>
+        <w:tcBorders>
+          <w:top w:val="nil"/>
+          <w:left w:val="nil"/>
+          <w:bottom w:val="nil"/>
+          <w:insideH w:val="nil"/>
+          <w:insideV w:val="nil"/>
+        </w:tcBorders>
+        <w:shd w:val="clear" w:color="auto" w:fill="FFFFFF" w:themeFill="background1"/>
+      </w:tcPr>
+    </w:tblStylePr>
+    <w:tblStylePr w:type="lastCol">
+      <w:rPr>
+        <w:i/>
+        <w:iCs/>
+      </w:rPr>
+      <w:tblPr/>
+      <w:tcPr>
+        <w:tcBorders>
+          <w:top w:val="nil"/>
+          <w:bottom w:val="nil"/>
+          <w:right w:val="nil"/>
+          <w:insideH w:val="nil"/>
+          <w:insideV w:val="nil"/>
+        </w:tcBorders>
+        <w:shd w:val="clear" w:color="auto" w:fill="FFFFFF" w:themeFill="background1"/>
+      </w:tcPr>
+    </w:tblStylePr>
+    <w:tblStylePr w:type="band1Vert">
+      <w:tblPr/>
+      <w:tcPr>
+        <w:shd w:val="clear" w:color="auto" w:fill="CCCCCC" w:themeFill="text1" w:themeFillTint="33"/>
+      </w:tcPr>
+    </w:tblStylePr>
+    <w:tblStylePr w:type="band1Horz">
+      <w:tblPr/>
+      <w:tcPr>
+        <w:shd w:val="clear" w:color="auto" w:fill="CCCCCC" w:themeFill="text1" w:themeFillTint="33"/>
+      </w:tcPr>
+    </w:tblStylePr>
+    <w:tblStylePr w:type="neCell">
+      <w:tblPr/>
+      <w:tcPr>
+        <w:tcBorders>
+          <w:bottom w:val="single" w:sz="4" w:space="0" w:color="666666" w:themeColor="text1" w:themeTint="99"/>
+        </w:tcBorders>
+      </w:tcPr>
+    </w:tblStylePr>
+    <w:tblStylePr w:type="nwCell">
+      <w:tblPr/>
+      <w:tcPr>
+        <w:tcBorders>
+          <w:bottom w:val="single" w:sz="4" w:space="0" w:color="666666" w:themeColor="text1" w:themeTint="99"/>
+        </w:tcBorders>
+      </w:tcPr>
+    </w:tblStylePr>
+    <w:tblStylePr w:type="seCell">
+      <w:tblPr/>
+      <w:tcPr>
+        <w:tcBorders>
+          <w:top w:val="single" w:sz="4" w:space="0" w:color="666666" w:themeColor="text1" w:themeTint="99"/>
+        </w:tcBorders>
+      </w:tcPr>
+    </w:tblStylePr>
+    <w:tblStylePr w:type="swCell">
+      <w:tblPr/>
+      <w:tcPr>
+        <w:tcBorders>
+          <w:top w:val="single" w:sz="4" w:space="0" w:color="666666" w:themeColor="text1" w:themeTint="99"/>
+        </w:tcBorders>
+      </w:tcPr>
+    </w:tblStylePr>
+  </w:style>
+  <w:style w:type="table" w:styleId="GridTable2">
+    <w:name w:val="Grid Table 2"/>
+    <w:basedOn w:val="TableNormal"/>
+    <w:uiPriority w:val="47"/>
+    <w:rsid w:val="0092452C"/>
+    <w:pPr>
+      <w:spacing w:after="0" w:line="240" w:lineRule="auto"/>
+    </w:pPr>
+    <w:tblPr>
+      <w:tblStyleRowBandSize w:val="1"/>
+      <w:tblStyleColBandSize w:val="1"/>
+      <w:tblBorders>
+        <w:top w:val="single" w:sz="2" w:space="0" w:color="666666" w:themeColor="text1" w:themeTint="99"/>
+        <w:bottom w:val="single" w:sz="2" w:space="0" w:color="666666" w:themeColor="text1" w:themeTint="99"/>
+        <w:insideH w:val="single" w:sz="2" w:space="0" w:color="666666" w:themeColor="text1" w:themeTint="99"/>
+        <w:insideV w:val="single" w:sz="2" w:space="0" w:color="666666" w:themeColor="text1" w:themeTint="99"/>
+      </w:tblBorders>
+    </w:tblPr>
+    <w:tblStylePr w:type="firstRow">
+      <w:rPr>
+        <w:b/>
+        <w:bCs/>
+      </w:rPr>
+      <w:tblPr/>
+      <w:tcPr>
+        <w:tcBorders>
+          <w:top w:val="nil"/>
+          <w:bottom w:val="single" w:sz="12" w:space="0" w:color="666666" w:themeColor="text1" w:themeTint="99"/>
+          <w:insideH w:val="nil"/>
+          <w:insideV w:val="nil"/>
+        </w:tcBorders>
+        <w:shd w:val="clear" w:color="auto" w:fill="FFFFFF" w:themeFill="background1"/>
+      </w:tcPr>
+    </w:tblStylePr>
+    <w:tblStylePr w:type="lastRow">
+      <w:rPr>
+        <w:b/>
+        <w:bCs/>
+      </w:rPr>
+      <w:tblPr/>
+      <w:tcPr>
+        <w:tcBorders>
+          <w:top w:val="double" w:sz="2" w:space="0" w:color="666666" w:themeColor="text1" w:themeTint="99"/>
+          <w:bottom w:val="nil"/>
+          <w:insideH w:val="nil"/>
+          <w:insideV w:val="nil"/>
+        </w:tcBorders>
+        <w:shd w:val="clear" w:color="auto" w:fill="FFFFFF" w:themeFill="background1"/>
+      </w:tcPr>
+    </w:tblStylePr>
+    <w:tblStylePr w:type="firstCol">
+      <w:rPr>
+        <w:b/>
+        <w:bCs/>
+      </w:rPr>
+    </w:tblStylePr>
+    <w:tblStylePr w:type="lastCol">
+      <w:rPr>
+        <w:b/>
+        <w:bCs/>
+      </w:rPr>
+    </w:tblStylePr>
+    <w:tblStylePr w:type="band1Vert">
+      <w:tblPr/>
+      <w:tcPr>
+        <w:shd w:val="clear" w:color="auto" w:fill="CCCCCC" w:themeFill="text1" w:themeFillTint="33"/>
+      </w:tcPr>
+    </w:tblStylePr>
+    <w:tblStylePr w:type="band1Horz">
+      <w:tblPr/>
+      <w:tcPr>
+        <w:shd w:val="clear" w:color="auto" w:fill="CCCCCC" w:themeFill="text1" w:themeFillTint="33"/>
+      </w:tcPr>
+    </w:tblStylePr>
+  </w:style>
+  <w:style w:type="table" w:styleId="GridTable1Light">
+    <w:name w:val="Grid Table 1 Light"/>
+    <w:basedOn w:val="TableNormal"/>
+    <w:uiPriority w:val="46"/>
+    <w:rsid w:val="0092452C"/>
+    <w:pPr>
+      <w:spacing w:after="0" w:line="240" w:lineRule="auto"/>
+    </w:pPr>
+    <w:tblPr>
+      <w:tblStyleRowBandSize w:val="1"/>
+      <w:tblStyleColBandSize w:val="1"/>
+      <w:tblBorders>
+        <w:top w:val="single" w:sz="4" w:space="0" w:color="999999" w:themeColor="text1" w:themeTint="66"/>
+        <w:left w:val="single" w:sz="4" w:space="0" w:color="999999" w:themeColor="text1" w:themeTint="66"/>
+        <w:bottom w:val="single" w:sz="4" w:space="0" w:color="999999" w:themeColor="text1" w:themeTint="66"/>
+        <w:right w:val="single" w:sz="4" w:space="0" w:color="999999" w:themeColor="text1" w:themeTint="66"/>
+        <w:insideH w:val="single" w:sz="4" w:space="0" w:color="999999" w:themeColor="text1" w:themeTint="66"/>
+        <w:insideV w:val="single" w:sz="4" w:space="0" w:color="999999" w:themeColor="text1" w:themeTint="66"/>
+      </w:tblBorders>
+    </w:tblPr>
+    <w:tblStylePr w:type="firstRow">
+      <w:rPr>
+        <w:b/>
+        <w:bCs/>
+      </w:rPr>
+      <w:tblPr/>
+      <w:tcPr>
+        <w:tcBorders>
+          <w:bottom w:val="single" w:sz="12" w:space="0" w:color="666666" w:themeColor="text1" w:themeTint="99"/>
+        </w:tcBorders>
+      </w:tcPr>
+    </w:tblStylePr>
+    <w:tblStylePr w:type="lastRow">
+      <w:rPr>
+        <w:b/>
+        <w:bCs/>
+      </w:rPr>
+      <w:tblPr/>
+      <w:tcPr>
+        <w:tcBorders>
+          <w:top w:val="double" w:sz="2" w:space="0" w:color="666666" w:themeColor="text1" w:themeTint="99"/>
+        </w:tcBorders>
+      </w:tcPr>
+    </w:tblStylePr>
+    <w:tblStylePr w:type="firstCol">
+      <w:rPr>
+        <w:b/>
+        <w:bCs/>
+      </w:rPr>
+    </w:tblStylePr>
+    <w:tblStylePr w:type="lastCol">
+      <w:rPr>
+        <w:b/>
+        <w:bCs/>
+      </w:rPr>
+    </w:tblStylePr>
+  </w:style>
+  <w:style w:type="table" w:styleId="PlainTable5">
+    <w:name w:val="Plain Table 5"/>
+    <w:basedOn w:val="TableNormal"/>
+    <w:uiPriority w:val="45"/>
+    <w:rsid w:val="0092452C"/>
+    <w:pPr>
+      <w:spacing w:after="0" w:line="240" w:lineRule="auto"/>
+    </w:pPr>
+    <w:tblPr>
+      <w:tblStyleRowBandSize w:val="1"/>
+      <w:tblStyleColBandSize w:val="1"/>
+    </w:tblPr>
+    <w:tblStylePr w:type="firstRow">
+      <w:rPr>
+        <w:rFonts w:asciiTheme="majorHAnsi" w:eastAsiaTheme="majorEastAsia" w:hAnsiTheme="majorHAnsi" w:cstheme="majorBidi"/>
+        <w:i/>
+        <w:iCs/>
+        <w:sz w:val="26"/>
+      </w:rPr>
+      <w:tblPr/>
+      <w:tcPr>
+        <w:tcBorders>
+          <w:bottom w:val="single" w:sz="4" w:space="0" w:color="7F7F7F" w:themeColor="text1" w:themeTint="80"/>
+        </w:tcBorders>
+        <w:shd w:val="clear" w:color="auto" w:fill="FFFFFF" w:themeFill="background1"/>
+      </w:tcPr>
+    </w:tblStylePr>
+    <w:tblStylePr w:type="lastRow">
+      <w:rPr>
+        <w:rFonts w:asciiTheme="majorHAnsi" w:eastAsiaTheme="majorEastAsia" w:hAnsiTheme="majorHAnsi" w:cstheme="majorBidi"/>
+        <w:i/>
+        <w:iCs/>
+        <w:sz w:val="26"/>
+      </w:rPr>
+      <w:tblPr/>
+      <w:tcPr>
+        <w:tcBorders>
+          <w:top w:val="single" w:sz="4" w:space="0" w:color="7F7F7F" w:themeColor="text1" w:themeTint="80"/>
+        </w:tcBorders>
+        <w:shd w:val="clear" w:color="auto" w:fill="FFFFFF" w:themeFill="background1"/>
+      </w:tcPr>
+    </w:tblStylePr>
+    <w:tblStylePr w:type="firstCol">
+      <w:pPr>
+        <w:jc w:val="right"/>
+      </w:pPr>
+      <w:rPr>
+        <w:rFonts w:asciiTheme="majorHAnsi" w:eastAsiaTheme="majorEastAsia" w:hAnsiTheme="majorHAnsi" w:cstheme="majorBidi"/>
+        <w:i/>
+        <w:iCs/>
+        <w:sz w:val="26"/>
+      </w:rPr>
+      <w:tblPr/>
+      <w:tcPr>
+        <w:tcBorders>
+          <w:right w:val="single" w:sz="4" w:space="0" w:color="7F7F7F" w:themeColor="text1" w:themeTint="80"/>
+        </w:tcBorders>
+        <w:shd w:val="clear" w:color="auto" w:fill="FFFFFF" w:themeFill="background1"/>
+      </w:tcPr>
+    </w:tblStylePr>
+    <w:tblStylePr w:type="lastCol">
+      <w:rPr>
+        <w:rFonts w:asciiTheme="majorHAnsi" w:eastAsiaTheme="majorEastAsia" w:hAnsiTheme="majorHAnsi" w:cstheme="majorBidi"/>
+        <w:i/>
+        <w:iCs/>
+        <w:sz w:val="26"/>
+      </w:rPr>
+      <w:tblPr/>
+      <w:tcPr>
+        <w:tcBorders>
+          <w:left w:val="single" w:sz="4" w:space="0" w:color="7F7F7F" w:themeColor="text1" w:themeTint="80"/>
+        </w:tcBorders>
+        <w:shd w:val="clear" w:color="auto" w:fill="FFFFFF" w:themeFill="background1"/>
+      </w:tcPr>
+    </w:tblStylePr>
+    <w:tblStylePr w:type="band1Vert">
+      <w:tblPr/>
+      <w:tcPr>
+        <w:shd w:val="clear" w:color="auto" w:fill="F2F2F2" w:themeFill="background1" w:themeFillShade="F2"/>
+      </w:tcPr>
+    </w:tblStylePr>
+    <w:tblStylePr w:type="band1Horz">
+      <w:tblPr/>
+      <w:tcPr>
+        <w:shd w:val="clear" w:color="auto" w:fill="F2F2F2" w:themeFill="background1" w:themeFillShade="F2"/>
+      </w:tcPr>
+    </w:tblStylePr>
+    <w:tblStylePr w:type="neCell">
+      <w:tblPr/>
+      <w:tcPr>
+        <w:tcBorders>
+          <w:left w:val="nil"/>
+        </w:tcBorders>
+      </w:tcPr>
+    </w:tblStylePr>
+    <w:tblStylePr w:type="nwCell">
+      <w:tblPr/>
+      <w:tcPr>
+        <w:tcBorders>
+          <w:right w:val="nil"/>
+        </w:tcBorders>
+      </w:tcPr>
+    </w:tblStylePr>
+    <w:tblStylePr w:type="seCell">
+      <w:tblPr/>
+      <w:tcPr>
+        <w:tcBorders>
+          <w:left w:val="nil"/>
+        </w:tcBorders>
+      </w:tcPr>
+    </w:tblStylePr>
+    <w:tblStylePr w:type="swCell">
+      <w:tblPr/>
+      <w:tcPr>
+        <w:tcBorders>
+          <w:right w:val="nil"/>
+        </w:tcBorders>
+      </w:tcPr>
+    </w:tblStylePr>
+  </w:style>
 </w:styles>
 </file>
 
@@ -6235,7 +9021,7 @@
     <w:charset w:val="00"/>
     <w:family w:val="roman"/>
     <w:pitch w:val="variable"/>
-    <w:sig w:usb0="E0002EFF" w:usb1="C000785B" w:usb2="00000009" w:usb3="00000000" w:csb0="000001FF" w:csb1="00000000"/>
+    <w:sig w:usb0="E0002AFF" w:usb1="C0007843" w:usb2="00000009" w:usb3="00000000" w:csb0="000001FF" w:csb1="00000000"/>
   </w:font>
   <w:font w:name="Courier New">
     <w:panose1 w:val="02070309020205020404"/>
@@ -6263,7 +9049,7 @@
     <w:charset w:val="00"/>
     <w:family w:val="swiss"/>
     <w:pitch w:val="variable"/>
-    <w:sig w:usb0="E4002EFF" w:usb1="C000247B" w:usb2="00000009" w:usb3="00000000" w:csb0="000001FF" w:csb1="00000000"/>
+    <w:sig w:usb0="E0002AFF" w:usb1="4000ACFF" w:usb2="00000001" w:usb3="00000000" w:csb0="000001FF" w:csb1="00000000"/>
   </w:font>
   <w:font w:name="DengXian">
     <w:altName w:val="等线"/>
@@ -6278,7 +9064,7 @@
     <w:charset w:val="00"/>
     <w:family w:val="swiss"/>
     <w:pitch w:val="variable"/>
-    <w:sig w:usb0="E0002EFF" w:usb1="C000785B" w:usb2="00000009" w:usb3="00000000" w:csb0="000001FF" w:csb1="00000000"/>
+    <w:sig w:usb0="E0002AFF" w:usb1="C0007843" w:usb2="00000009" w:usb3="00000000" w:csb0="000001FF" w:csb1="00000000"/>
   </w:font>
   <w:font w:name="DengXian Light">
     <w:altName w:val="等线 Light"/>
@@ -6293,7 +9079,7 @@
     <w:charset w:val="00"/>
     <w:family w:val="swiss"/>
     <w:pitch w:val="variable"/>
-    <w:sig w:usb0="E4002EFF" w:usb1="C000247B" w:usb2="00000009" w:usb3="00000000" w:csb0="000001FF" w:csb1="00000000"/>
+    <w:sig w:usb0="A0002AEF" w:usb1="4000207B" w:usb2="00000000" w:usb3="00000000" w:csb0="000001FF" w:csb1="00000000"/>
   </w:font>
 </w:fonts>
 </file>

</xml_diff>

<commit_message>
Code complete and locked. Report missing 1 diagram
</commit_message>
<xml_diff>
--- a/Assignment1/Implementation_Report.docx
+++ b/Assignment1/Implementation_Report.docx
@@ -364,7 +364,7 @@
           <w:r>
             <w:fldChar w:fldCharType="separate"/>
           </w:r>
-          <w:hyperlink w:anchor="_Toc57735922" w:history="1">
+          <w:hyperlink w:anchor="_Toc57756396" w:history="1">
             <w:r>
               <w:rPr>
                 <w:rStyle w:val="Hyperlink"/>
@@ -391,7 +391,7 @@
                 <w:noProof/>
                 <w:webHidden/>
               </w:rPr>
-              <w:instrText xml:space="preserve"> PAGEREF _Toc57735922 \h </w:instrText>
+              <w:instrText xml:space="preserve"> PAGEREF _Toc57756396 \h </w:instrText>
             </w:r>
             <w:r>
               <w:rPr>
@@ -436,7 +436,7 @@
               <w:szCs w:val="22"/>
             </w:rPr>
           </w:pPr>
-          <w:hyperlink w:anchor="_Toc57735923" w:history="1">
+          <w:hyperlink w:anchor="_Toc57756397" w:history="1">
             <w:r>
               <w:rPr>
                 <w:rStyle w:val="Hyperlink"/>
@@ -463,7 +463,7 @@
                 <w:noProof/>
                 <w:webHidden/>
               </w:rPr>
-              <w:instrText xml:space="preserve"> PAGEREF _Toc57735923 \h </w:instrText>
+              <w:instrText xml:space="preserve"> PAGEREF _Toc57756397 \h </w:instrText>
             </w:r>
             <w:r>
               <w:rPr>
@@ -508,7 +508,7 @@
               <w:szCs w:val="22"/>
             </w:rPr>
           </w:pPr>
-          <w:hyperlink w:anchor="_Toc57735924" w:history="1">
+          <w:hyperlink w:anchor="_Toc57756398" w:history="1">
             <w:r>
               <w:rPr>
                 <w:rStyle w:val="Hyperlink"/>
@@ -535,7 +535,7 @@
                 <w:noProof/>
                 <w:webHidden/>
               </w:rPr>
-              <w:instrText xml:space="preserve"> PAGEREF _Toc57735924 \h </w:instrText>
+              <w:instrText xml:space="preserve"> PAGEREF _Toc57756398 \h </w:instrText>
             </w:r>
             <w:r>
               <w:rPr>
@@ -580,7 +580,7 @@
               <w:szCs w:val="22"/>
             </w:rPr>
           </w:pPr>
-          <w:hyperlink w:anchor="_Toc57735925" w:history="1">
+          <w:hyperlink w:anchor="_Toc57756399" w:history="1">
             <w:r>
               <w:rPr>
                 <w:rStyle w:val="Hyperlink"/>
@@ -607,7 +607,7 @@
                 <w:noProof/>
                 <w:webHidden/>
               </w:rPr>
-              <w:instrText xml:space="preserve"> PAGEREF _Toc57735925 \h </w:instrText>
+              <w:instrText xml:space="preserve"> PAGEREF _Toc57756399 \h </w:instrText>
             </w:r>
             <w:r>
               <w:rPr>
@@ -652,7 +652,7 @@
               <w:szCs w:val="22"/>
             </w:rPr>
           </w:pPr>
-          <w:hyperlink w:anchor="_Toc57735926" w:history="1">
+          <w:hyperlink w:anchor="_Toc57756400" w:history="1">
             <w:r>
               <w:rPr>
                 <w:rStyle w:val="Hyperlink"/>
@@ -679,7 +679,7 @@
                 <w:noProof/>
                 <w:webHidden/>
               </w:rPr>
-              <w:instrText xml:space="preserve"> PAGEREF _Toc57735926 \h </w:instrText>
+              <w:instrText xml:space="preserve"> PAGEREF _Toc57756400 \h </w:instrText>
             </w:r>
             <w:r>
               <w:rPr>
@@ -724,7 +724,7 @@
               <w:szCs w:val="22"/>
             </w:rPr>
           </w:pPr>
-          <w:hyperlink w:anchor="_Toc57735927" w:history="1">
+          <w:hyperlink w:anchor="_Toc57756401" w:history="1">
             <w:r>
               <w:rPr>
                 <w:rStyle w:val="Hyperlink"/>
@@ -751,7 +751,7 @@
                 <w:noProof/>
                 <w:webHidden/>
               </w:rPr>
-              <w:instrText xml:space="preserve"> PAGEREF _Toc57735927 \h </w:instrText>
+              <w:instrText xml:space="preserve"> PAGEREF _Toc57756401 \h </w:instrText>
             </w:r>
             <w:r>
               <w:rPr>
@@ -796,7 +796,7 @@
               <w:szCs w:val="22"/>
             </w:rPr>
           </w:pPr>
-          <w:hyperlink w:anchor="_Toc57735928" w:history="1">
+          <w:hyperlink w:anchor="_Toc57756402" w:history="1">
             <w:r>
               <w:rPr>
                 <w:rStyle w:val="Hyperlink"/>
@@ -823,7 +823,7 @@
                 <w:noProof/>
                 <w:webHidden/>
               </w:rPr>
-              <w:instrText xml:space="preserve"> PAGEREF _Toc57735928 \h </w:instrText>
+              <w:instrText xml:space="preserve"> PAGEREF _Toc57756402 \h </w:instrText>
             </w:r>
             <w:r>
               <w:rPr>
@@ -868,7 +868,7 @@
               <w:szCs w:val="22"/>
             </w:rPr>
           </w:pPr>
-          <w:hyperlink w:anchor="_Toc57735929" w:history="1">
+          <w:hyperlink w:anchor="_Toc57756403" w:history="1">
             <w:r>
               <w:rPr>
                 <w:rStyle w:val="Hyperlink"/>
@@ -895,7 +895,7 @@
                 <w:noProof/>
                 <w:webHidden/>
               </w:rPr>
-              <w:instrText xml:space="preserve"> PAGEREF _Toc57735929 \h </w:instrText>
+              <w:instrText xml:space="preserve"> PAGEREF _Toc57756403 \h </w:instrText>
             </w:r>
             <w:r>
               <w:rPr>
@@ -940,7 +940,7 @@
               <w:szCs w:val="22"/>
             </w:rPr>
           </w:pPr>
-          <w:hyperlink w:anchor="_Toc57735930" w:history="1">
+          <w:hyperlink w:anchor="_Toc57756404" w:history="1">
             <w:r>
               <w:rPr>
                 <w:rStyle w:val="Hyperlink"/>
@@ -967,7 +967,7 @@
                 <w:noProof/>
                 <w:webHidden/>
               </w:rPr>
-              <w:instrText xml:space="preserve"> PAGEREF _Toc57735930 \h </w:instrText>
+              <w:instrText xml:space="preserve"> PAGEREF _Toc57756404 \h </w:instrText>
             </w:r>
             <w:r>
               <w:rPr>
@@ -1012,7 +1012,7 @@
               <w:szCs w:val="22"/>
             </w:rPr>
           </w:pPr>
-          <w:hyperlink w:anchor="_Toc57735931" w:history="1">
+          <w:hyperlink w:anchor="_Toc57756405" w:history="1">
             <w:r>
               <w:rPr>
                 <w:rStyle w:val="Hyperlink"/>
@@ -1039,7 +1039,7 @@
                 <w:noProof/>
                 <w:webHidden/>
               </w:rPr>
-              <w:instrText xml:space="preserve"> PAGEREF _Toc57735931 \h </w:instrText>
+              <w:instrText xml:space="preserve"> PAGEREF _Toc57756405 \h </w:instrText>
             </w:r>
             <w:r>
               <w:rPr>
@@ -1084,7 +1084,7 @@
               <w:szCs w:val="22"/>
             </w:rPr>
           </w:pPr>
-          <w:hyperlink w:anchor="_Toc57735932" w:history="1">
+          <w:hyperlink w:anchor="_Toc57756406" w:history="1">
             <w:r>
               <w:rPr>
                 <w:rStyle w:val="Hyperlink"/>
@@ -1111,7 +1111,7 @@
                 <w:noProof/>
                 <w:webHidden/>
               </w:rPr>
-              <w:instrText xml:space="preserve"> PAGEREF _Toc57735932 \h </w:instrText>
+              <w:instrText xml:space="preserve"> PAGEREF _Toc57756406 \h </w:instrText>
             </w:r>
             <w:r>
               <w:rPr>
@@ -1156,7 +1156,7 @@
               <w:szCs w:val="22"/>
             </w:rPr>
           </w:pPr>
-          <w:hyperlink w:anchor="_Toc57735933" w:history="1">
+          <w:hyperlink w:anchor="_Toc57756407" w:history="1">
             <w:r>
               <w:rPr>
                 <w:rStyle w:val="Hyperlink"/>
@@ -1183,7 +1183,7 @@
                 <w:noProof/>
                 <w:webHidden/>
               </w:rPr>
-              <w:instrText xml:space="preserve"> PAGEREF _Toc57735933 \h </w:instrText>
+              <w:instrText xml:space="preserve"> PAGEREF _Toc57756407 \h </w:instrText>
             </w:r>
             <w:r>
               <w:rPr>
@@ -1228,7 +1228,7 @@
               <w:szCs w:val="22"/>
             </w:rPr>
           </w:pPr>
-          <w:hyperlink w:anchor="_Toc57735934" w:history="1">
+          <w:hyperlink w:anchor="_Toc57756408" w:history="1">
             <w:r>
               <w:rPr>
                 <w:rStyle w:val="Hyperlink"/>
@@ -1255,7 +1255,7 @@
                 <w:noProof/>
                 <w:webHidden/>
               </w:rPr>
-              <w:instrText xml:space="preserve"> PAGEREF _Toc57735934 \h </w:instrText>
+              <w:instrText xml:space="preserve"> PAGEREF _Toc57756408 \h </w:instrText>
             </w:r>
             <w:r>
               <w:rPr>
@@ -1297,12 +1297,12 @@
               <w:lang w:val="en-GB" w:eastAsia="zh-CN"/>
             </w:rPr>
           </w:pPr>
-          <w:hyperlink w:anchor="_Toc57735935" w:history="1">
+          <w:hyperlink w:anchor="_Toc57756409" w:history="1">
             <w:r>
               <w:rPr>
                 <w:rStyle w:val="Hyperlink"/>
               </w:rPr>
-              <w:t>Program Structure Flowchart – TODO swap the id input and metric select</w:t>
+              <w:t>Program Structure Flowchart</w:t>
             </w:r>
             <w:r>
               <w:rPr>
@@ -1320,7 +1320,7 @@
               <w:rPr>
                 <w:webHidden/>
               </w:rPr>
-              <w:instrText xml:space="preserve"> PAGEREF _Toc57735935 \h </w:instrText>
+              <w:instrText xml:space="preserve"> PAGEREF _Toc57756409 \h </w:instrText>
             </w:r>
             <w:r>
               <w:rPr>
@@ -1358,7 +1358,7 @@
               <w:lang w:val="en-GB" w:eastAsia="zh-CN"/>
             </w:rPr>
           </w:pPr>
-          <w:hyperlink w:anchor="_Toc57735936" w:history="1">
+          <w:hyperlink w:anchor="_Toc57756410" w:history="1">
             <w:r>
               <w:rPr>
                 <w:rStyle w:val="Hyperlink"/>
@@ -1381,7 +1381,7 @@
               <w:rPr>
                 <w:webHidden/>
               </w:rPr>
-              <w:instrText xml:space="preserve"> PAGEREF _Toc57735936 \h </w:instrText>
+              <w:instrText xml:space="preserve"> PAGEREF _Toc57756410 \h </w:instrText>
             </w:r>
             <w:r>
               <w:rPr>
@@ -1419,12 +1419,12 @@
               <w:lang w:val="en-GB" w:eastAsia="zh-CN"/>
             </w:rPr>
           </w:pPr>
-          <w:hyperlink w:anchor="_Toc57735937" w:history="1">
+          <w:hyperlink w:anchor="_Toc57756411" w:history="1">
             <w:r>
               <w:rPr>
                 <w:rStyle w:val="Hyperlink"/>
               </w:rPr>
-              <w:t>Module Files Pseudocode</w:t>
+              <w:t>Pseudocode</w:t>
             </w:r>
             <w:r>
               <w:rPr>
@@ -1442,7 +1442,7 @@
               <w:rPr>
                 <w:webHidden/>
               </w:rPr>
-              <w:instrText xml:space="preserve"> PAGEREF _Toc57735937 \h </w:instrText>
+              <w:instrText xml:space="preserve"> PAGEREF _Toc57756411 \h </w:instrText>
             </w:r>
             <w:r>
               <w:rPr>
@@ -1518,7 +1518,7 @@
       <w:pPr>
         <w:pStyle w:val="Heading1"/>
       </w:pPr>
-      <w:bookmarkStart w:id="0" w:name="_Toc57735922"/>
+      <w:bookmarkStart w:id="0" w:name="_Toc57756396"/>
       <w:r>
         <w:lastRenderedPageBreak/>
         <w:t>Introduction</w:t>
@@ -1723,7 +1723,7 @@
       <w:pPr>
         <w:pStyle w:val="Heading1"/>
       </w:pPr>
-      <w:bookmarkStart w:id="1" w:name="_Toc57735923"/>
+      <w:bookmarkStart w:id="1" w:name="_Toc57756397"/>
       <w:r>
         <w:t>Problem Analysis</w:t>
       </w:r>
@@ -2078,7 +2078,7 @@
       <w:pPr>
         <w:pStyle w:val="Heading1"/>
       </w:pPr>
-      <w:bookmarkStart w:id="2" w:name="_Toc57735924"/>
+      <w:bookmarkStart w:id="2" w:name="_Toc57756398"/>
       <w:r>
         <w:t>Solution Re</w:t>
       </w:r>
@@ -2131,7 +2131,7 @@
       <w:pPr>
         <w:pStyle w:val="Heading2"/>
       </w:pPr>
-      <w:bookmarkStart w:id="3" w:name="_Toc57735925"/>
+      <w:bookmarkStart w:id="3" w:name="_Toc57756399"/>
       <w:r>
         <w:t>Functional Requirements</w:t>
       </w:r>
@@ -2925,7 +2925,7 @@
           <w:color w:val="auto"/>
         </w:rPr>
       </w:pPr>
-      <w:bookmarkStart w:id="4" w:name="_Toc57735926"/>
+      <w:bookmarkStart w:id="4" w:name="_Toc57756400"/>
       <w:r>
         <w:rPr>
           <w:color w:val="auto"/>
@@ -3168,7 +3168,7 @@
       <w:pPr>
         <w:pStyle w:val="Heading1"/>
       </w:pPr>
-      <w:bookmarkStart w:id="5" w:name="_Toc57735927"/>
+      <w:bookmarkStart w:id="5" w:name="_Toc57756401"/>
       <w:r>
         <w:t>Implementation of Solution</w:t>
       </w:r>
@@ -3939,7 +3939,7 @@
       <w:pPr>
         <w:pStyle w:val="Heading1"/>
       </w:pPr>
-      <w:bookmarkStart w:id="6" w:name="_Toc57735928"/>
+      <w:bookmarkStart w:id="6" w:name="_Toc57756402"/>
       <w:r>
         <w:t>Program Execution</w:t>
       </w:r>
@@ -4137,7 +4137,7 @@
       <w:pPr>
         <w:pStyle w:val="Heading1"/>
       </w:pPr>
-      <w:bookmarkStart w:id="7" w:name="_Toc57735929"/>
+      <w:bookmarkStart w:id="7" w:name="_Toc57756403"/>
       <w:r>
         <w:lastRenderedPageBreak/>
         <w:t>Personal Reflection</w:t>
@@ -4180,7 +4180,7 @@
       <w:pPr>
         <w:pStyle w:val="Heading2"/>
       </w:pPr>
-      <w:bookmarkStart w:id="8" w:name="_Toc57735930"/>
+      <w:bookmarkStart w:id="8" w:name="_Toc57756404"/>
       <w:r>
         <w:t>Dataset Loading</w:t>
       </w:r>
@@ -4207,7 +4207,7 @@
       <w:pPr>
         <w:pStyle w:val="Heading2"/>
       </w:pPr>
-      <w:bookmarkStart w:id="9" w:name="_Toc57735931"/>
+      <w:bookmarkStart w:id="9" w:name="_Toc57756405"/>
       <w:r>
         <w:t>Similarity Metrics</w:t>
       </w:r>
@@ -4307,7 +4307,7 @@
       <w:pPr>
         <w:pStyle w:val="Heading2"/>
       </w:pPr>
-      <w:bookmarkStart w:id="10" w:name="_Toc57735932"/>
+      <w:bookmarkStart w:id="10" w:name="_Toc57756406"/>
       <w:r>
         <w:lastRenderedPageBreak/>
         <w:t>Main Function</w:t>
@@ -4440,15 +4440,7 @@
         <w:t>A problem encountered through testing</w:t>
       </w:r>
       <w:r>
-        <w:t xml:space="preserve"> was leading and trailing spaces in inputs. It was possible to fix trailing spaces using the </w:t>
-      </w:r>
-      <w:proofErr w:type="spellStart"/>
-      <w:r>
-        <w:t>rstrip</w:t>
-      </w:r>
-      <w:proofErr w:type="spellEnd"/>
-      <w:r>
-        <w:t xml:space="preserve">() at the end of each user input, but it was not possible to fix </w:t>
+        <w:t xml:space="preserve"> was leading and trailing spaces in inputs. It was possible to fix trailing spaces using the rstrip() at the end of each user input, but it was not possible to fix </w:t>
       </w:r>
       <w:r>
         <w:t>the leading spaces due to the use of capitalisation for inputs and detection. A fix for this would be to remove all elements of capitalisation, but this would break artist and son</w:t>
@@ -4480,7 +4472,7 @@
         <w:pStyle w:val="Heading1"/>
         <w:jc w:val="both"/>
       </w:pPr>
-      <w:bookmarkStart w:id="11" w:name="_Toc57735933"/>
+      <w:bookmarkStart w:id="11" w:name="_Toc57756407"/>
       <w:r>
         <w:t>Conclusion</w:t>
       </w:r>
@@ -4591,7 +4583,7 @@
       <w:pPr>
         <w:pStyle w:val="Heading1"/>
       </w:pPr>
-      <w:bookmarkStart w:id="12" w:name="_Toc57735934"/>
+      <w:bookmarkStart w:id="12" w:name="_Toc57756408"/>
       <w:r>
         <w:lastRenderedPageBreak/>
         <w:t>Appendix</w:t>
@@ -4605,17 +4597,14 @@
       <w:pPr>
         <w:pStyle w:val="Heading3"/>
       </w:pPr>
-      <w:bookmarkStart w:id="13" w:name="_Toc57735935"/>
+      <w:bookmarkStart w:id="13" w:name="_Toc57756409"/>
       <w:r>
         <w:t>Program Structure Flowchart</w:t>
       </w:r>
-      <w:r>
-        <w:t xml:space="preserve"> – TODO swap the id input and </w:t>
-      </w:r>
-      <w:r>
-        <w:t>metric select</w:t>
-      </w:r>
       <w:bookmarkEnd w:id="13"/>
+      <w:r>
+        <w:t xml:space="preserve"> </w:t>
+      </w:r>
     </w:p>
     <w:p>
       <w:pPr>
@@ -4626,25 +4615,17 @@
           <w:noProof/>
         </w:rPr>
         <w:drawing>
-          <wp:anchor distT="0" distB="0" distL="114300" distR="114300" simplePos="0" relativeHeight="251659264" behindDoc="0" locked="0" layoutInCell="1" allowOverlap="1" wp14:anchorId="78393CB2" wp14:editId="7B197F64">
+          <wp:anchor distT="0" distB="0" distL="114300" distR="114300" simplePos="0" relativeHeight="251658240" behindDoc="0" locked="0" layoutInCell="1" allowOverlap="1" wp14:anchorId="0FB02046" wp14:editId="7B9E12F4">
             <wp:simplePos x="0" y="0"/>
-            <wp:positionH relativeFrom="margin">
-              <wp:posOffset>-280035</wp:posOffset>
+            <wp:positionH relativeFrom="column">
+              <wp:posOffset>-292735</wp:posOffset>
             </wp:positionH>
-            <wp:positionV relativeFrom="paragraph">
-              <wp:posOffset>691202</wp:posOffset>
+            <wp:positionV relativeFrom="page">
+              <wp:posOffset>2025650</wp:posOffset>
             </wp:positionV>
-            <wp:extent cx="6359525" cy="6616065"/>
-            <wp:effectExtent l="0" t="0" r="3175" b="0"/>
-            <wp:wrapThrough wrapText="bothSides">
-              <wp:wrapPolygon edited="0">
-                <wp:start x="0" y="0"/>
-                <wp:lineTo x="0" y="21519"/>
-                <wp:lineTo x="21546" y="21519"/>
-                <wp:lineTo x="21546" y="0"/>
-                <wp:lineTo x="0" y="0"/>
-              </wp:wrapPolygon>
-            </wp:wrapThrough>
+            <wp:extent cx="6265545" cy="6438900"/>
+            <wp:effectExtent l="0" t="0" r="1905" b="0"/>
+            <wp:wrapSquare wrapText="bothSides"/>
             <wp:docPr id="1" name="Picture 1"/>
             <wp:cNvGraphicFramePr>
               <a:graphicFrameLocks xmlns:a="http://schemas.openxmlformats.org/drawingml/2006/main" noChangeAspect="1"/>
@@ -4671,7 +4652,7 @@
                   <pic:spPr>
                     <a:xfrm>
                       <a:off x="0" y="0"/>
-                      <a:ext cx="6359525" cy="6616065"/>
+                      <a:ext cx="6265545" cy="6438900"/>
                     </a:xfrm>
                     <a:prstGeom prst="rect">
                       <a:avLst/>
@@ -4710,11 +4691,13 @@
       </w:pPr>
     </w:p>
     <w:p/>
+    <w:p/>
+    <w:p/>
     <w:p>
       <w:pPr>
         <w:pStyle w:val="Heading3"/>
       </w:pPr>
-      <w:bookmarkStart w:id="14" w:name="_Toc57735936"/>
+      <w:bookmarkStart w:id="14" w:name="_Toc57756410"/>
       <w:r>
         <w:lastRenderedPageBreak/>
         <w:t>High-Level Architectural Diagram</w:t>
@@ -4722,14 +4705,30 @@
       <w:bookmarkEnd w:id="14"/>
     </w:p>
     <w:p/>
+    <w:p/>
+    <w:p/>
+    <w:p/>
+    <w:p/>
+    <w:p/>
+    <w:p/>
+    <w:p/>
+    <w:p/>
+    <w:p/>
+    <w:p/>
+    <w:p/>
+    <w:p/>
+    <w:p/>
+    <w:p/>
+    <w:p/>
+    <w:p/>
+    <w:p/>
+    <w:p/>
+    <w:p/>
     <w:p>
       <w:pPr>
         <w:pStyle w:val="Heading3"/>
       </w:pPr>
-      <w:bookmarkStart w:id="15" w:name="_Toc57735937"/>
-      <w:r>
-        <w:t xml:space="preserve">Module Files </w:t>
-      </w:r>
+      <w:bookmarkStart w:id="15" w:name="_Toc57756411"/>
       <w:r>
         <w:t>Pseudocode</w:t>
       </w:r>
@@ -4750,12 +4749,16 @@
       <w:pPr>
         <w:jc w:val="both"/>
         <w:rPr>
+          <w:b/>
+          <w:bCs/>
           <w:sz w:val="16"/>
           <w:szCs w:val="14"/>
         </w:rPr>
       </w:pPr>
       <w:r>
         <w:rPr>
+          <w:b/>
+          <w:bCs/>
           <w:sz w:val="16"/>
           <w:szCs w:val="14"/>
         </w:rPr>
@@ -4776,7 +4779,21 @@
           <w:szCs w:val="14"/>
         </w:rPr>
         <w:tab/>
-        <w:t>With open the file with the name data.csv, in read mode, with encoding utf8</w:t>
+        <w:t>With</w:t>
+      </w:r>
+      <w:r>
+        <w:rPr>
+          <w:sz w:val="16"/>
+          <w:szCs w:val="14"/>
+        </w:rPr>
+        <w:t>,</w:t>
+      </w:r>
+      <w:r>
+        <w:rPr>
+          <w:sz w:val="16"/>
+          <w:szCs w:val="14"/>
+        </w:rPr>
+        <w:t xml:space="preserve"> open the file with the name data.csv, in read mode, with encoding utf8</w:t>
       </w:r>
     </w:p>
     <w:p>
@@ -5087,18 +5104,23 @@
         <w:pStyle w:val="Heading4"/>
       </w:pPr>
       <w:r>
+        <w:lastRenderedPageBreak/>
         <w:t>Similarity module</w:t>
       </w:r>
     </w:p>
     <w:p>
       <w:pPr>
         <w:rPr>
-          <w:sz w:val="16"/>
-          <w:szCs w:val="16"/>
-        </w:rPr>
-      </w:pPr>
-      <w:r>
-        <w:rPr>
+          <w:b/>
+          <w:bCs/>
+          <w:sz w:val="16"/>
+          <w:szCs w:val="16"/>
+        </w:rPr>
+      </w:pPr>
+      <w:r>
+        <w:rPr>
+          <w:b/>
+          <w:bCs/>
           <w:sz w:val="16"/>
           <w:szCs w:val="16"/>
         </w:rPr>
@@ -5106,6 +5128,8 @@
       </w:r>
       <w:r>
         <w:rPr>
+          <w:b/>
+          <w:bCs/>
           <w:sz w:val="16"/>
           <w:szCs w:val="16"/>
         </w:rPr>
@@ -5113,6 +5137,8 @@
       </w:r>
       <w:r>
         <w:rPr>
+          <w:b/>
+          <w:bCs/>
           <w:sz w:val="16"/>
           <w:szCs w:val="16"/>
         </w:rPr>
@@ -5699,16 +5725,19 @@
       </w:r>
     </w:p>
     <w:p/>
-    <w:p/>
-    <w:p>
-      <w:pPr>
-        <w:rPr>
-          <w:sz w:val="16"/>
-          <w:szCs w:val="16"/>
-        </w:rPr>
-      </w:pPr>
-      <w:r>
-        <w:rPr>
+    <w:p>
+      <w:pPr>
+        <w:rPr>
+          <w:b/>
+          <w:bCs/>
+          <w:sz w:val="16"/>
+          <w:szCs w:val="16"/>
+        </w:rPr>
+      </w:pPr>
+      <w:r>
+        <w:rPr>
+          <w:b/>
+          <w:bCs/>
           <w:sz w:val="16"/>
           <w:szCs w:val="16"/>
         </w:rPr>
@@ -5716,6 +5745,8 @@
       </w:r>
       <w:r>
         <w:rPr>
+          <w:b/>
+          <w:bCs/>
           <w:sz w:val="16"/>
           <w:szCs w:val="16"/>
         </w:rPr>
@@ -5723,6 +5754,8 @@
       </w:r>
       <w:r>
         <w:rPr>
+          <w:b/>
+          <w:bCs/>
           <w:sz w:val="16"/>
           <w:szCs w:val="16"/>
         </w:rPr>
@@ -5730,10 +5763,12 @@
       </w:r>
       <w:r>
         <w:rPr>
-          <w:sz w:val="16"/>
-          <w:szCs w:val="16"/>
-        </w:rPr>
-        <w:t xml:space="preserve"> TODO adjust to new code</w:t>
+          <w:b/>
+          <w:bCs/>
+          <w:sz w:val="16"/>
+          <w:szCs w:val="16"/>
+        </w:rPr>
+        <w:t xml:space="preserve"> </w:t>
       </w:r>
     </w:p>
     <w:p>
@@ -5906,36 +5941,6 @@
           <w:szCs w:val="16"/>
         </w:rPr>
         <w:tab/>
-        <w:t>Print the result to the user</w:t>
-      </w:r>
-    </w:p>
-    <w:p>
-      <w:pPr>
-        <w:rPr>
-          <w:sz w:val="16"/>
-          <w:szCs w:val="16"/>
-        </w:rPr>
-      </w:pPr>
-      <w:r>
-        <w:rPr>
-          <w:sz w:val="16"/>
-          <w:szCs w:val="16"/>
-        </w:rPr>
-        <w:tab/>
-      </w:r>
-      <w:r>
-        <w:rPr>
-          <w:sz w:val="16"/>
-          <w:szCs w:val="16"/>
-        </w:rPr>
-        <w:tab/>
-      </w:r>
-      <w:r>
-        <w:rPr>
-          <w:sz w:val="16"/>
-          <w:szCs w:val="16"/>
-        </w:rPr>
-        <w:tab/>
         <w:t>Append the feature from the song that was matched with the artist</w:t>
       </w:r>
     </w:p>
@@ -6017,18 +6022,56 @@
     </w:p>
     <w:p>
       <w:pPr>
-        <w:ind w:left="1440"/>
-        <w:rPr>
-          <w:sz w:val="16"/>
-          <w:szCs w:val="16"/>
-        </w:rPr>
-      </w:pPr>
-      <w:r>
-        <w:rPr>
-          <w:sz w:val="16"/>
-          <w:szCs w:val="16"/>
-        </w:rPr>
-        <w:tab/>
+        <w:ind w:left="720" w:firstLine="720"/>
+        <w:rPr>
+          <w:sz w:val="16"/>
+          <w:szCs w:val="16"/>
+        </w:rPr>
+      </w:pPr>
+      <w:r>
+        <w:rPr>
+          <w:sz w:val="16"/>
+          <w:szCs w:val="16"/>
+        </w:rPr>
+        <w:t>Ask if the user wants to see results</w:t>
+      </w:r>
+    </w:p>
+    <w:p>
+      <w:pPr>
+        <w:rPr>
+          <w:sz w:val="16"/>
+          <w:szCs w:val="16"/>
+        </w:rPr>
+      </w:pPr>
+      <w:r>
+        <w:rPr>
+          <w:sz w:val="16"/>
+          <w:szCs w:val="16"/>
+        </w:rPr>
+        <w:tab/>
+      </w:r>
+      <w:r>
+        <w:rPr>
+          <w:sz w:val="16"/>
+          <w:szCs w:val="16"/>
+        </w:rPr>
+        <w:tab/>
+        <w:t>If yes, print the results, otherwise print search complete</w:t>
+      </w:r>
+    </w:p>
+    <w:p>
+      <w:pPr>
+        <w:ind w:left="1440" w:firstLine="720"/>
+        <w:rPr>
+          <w:sz w:val="16"/>
+          <w:szCs w:val="16"/>
+        </w:rPr>
+      </w:pPr>
+      <w:r>
+        <w:rPr>
+          <w:sz w:val="16"/>
+          <w:szCs w:val="16"/>
+        </w:rPr>
         <w:t>Return the dictionary</w:t>
       </w:r>
     </w:p>
@@ -6047,15 +6090,54 @@
           <w:szCs w:val="16"/>
         </w:rPr>
       </w:pPr>
-      <w:r>
-        <w:rPr>
-          <w:sz w:val="16"/>
-          <w:szCs w:val="16"/>
-        </w:rPr>
+    </w:p>
+    <w:p>
+      <w:pPr>
+        <w:rPr>
+          <w:sz w:val="16"/>
+          <w:szCs w:val="16"/>
+        </w:rPr>
+      </w:pPr>
+    </w:p>
+    <w:p>
+      <w:pPr>
+        <w:rPr>
+          <w:sz w:val="16"/>
+          <w:szCs w:val="16"/>
+        </w:rPr>
+      </w:pPr>
+    </w:p>
+    <w:p>
+      <w:pPr>
+        <w:rPr>
+          <w:sz w:val="16"/>
+          <w:szCs w:val="16"/>
+        </w:rPr>
+      </w:pPr>
+    </w:p>
+    <w:p>
+      <w:pPr>
+        <w:rPr>
+          <w:b/>
+          <w:bCs/>
+          <w:sz w:val="16"/>
+          <w:szCs w:val="16"/>
+        </w:rPr>
+      </w:pPr>
+      <w:r>
+        <w:rPr>
+          <w:b/>
+          <w:bCs/>
+          <w:sz w:val="16"/>
+          <w:szCs w:val="16"/>
+        </w:rPr>
+        <w:lastRenderedPageBreak/>
         <w:t>Function search song</w:t>
       </w:r>
       <w:r>
         <w:rPr>
+          <w:b/>
+          <w:bCs/>
           <w:sz w:val="16"/>
           <w:szCs w:val="16"/>
         </w:rPr>
@@ -6063,10 +6145,12 @@
       </w:r>
       <w:r>
         <w:rPr>
-          <w:sz w:val="16"/>
-          <w:szCs w:val="16"/>
-        </w:rPr>
-        <w:t xml:space="preserve"> TODO adjust to new code</w:t>
+          <w:b/>
+          <w:bCs/>
+          <w:sz w:val="16"/>
+          <w:szCs w:val="16"/>
+        </w:rPr>
+        <w:t xml:space="preserve"> </w:t>
       </w:r>
     </w:p>
     <w:p>
@@ -6208,30 +6292,6 @@
           <w:szCs w:val="16"/>
         </w:rPr>
         <w:tab/>
-        <w:t>Print the matching results to the user</w:t>
-      </w:r>
-    </w:p>
-    <w:p>
-      <w:pPr>
-        <w:ind w:firstLine="720"/>
-        <w:rPr>
-          <w:sz w:val="16"/>
-          <w:szCs w:val="16"/>
-        </w:rPr>
-      </w:pPr>
-      <w:r>
-        <w:rPr>
-          <w:sz w:val="16"/>
-          <w:szCs w:val="16"/>
-        </w:rPr>
-        <w:tab/>
-      </w:r>
-      <w:r>
-        <w:rPr>
-          <w:sz w:val="16"/>
-          <w:szCs w:val="16"/>
-        </w:rPr>
-        <w:tab/>
         <w:t>Append this to a new list (not currently done, might not be needed)</w:t>
       </w:r>
     </w:p>
@@ -6381,7 +6441,44 @@
           <w:sz w:val="16"/>
           <w:szCs w:val="16"/>
         </w:rPr>
-        <w:t>Print the matching results</w:t>
+        <w:t>Ask if the user wants to see results</w:t>
+      </w:r>
+    </w:p>
+    <w:p>
+      <w:pPr>
+        <w:rPr>
+          <w:sz w:val="16"/>
+          <w:szCs w:val="16"/>
+        </w:rPr>
+      </w:pPr>
+      <w:r>
+        <w:rPr>
+          <w:sz w:val="16"/>
+          <w:szCs w:val="16"/>
+        </w:rPr>
+        <w:tab/>
+      </w:r>
+      <w:r>
+        <w:rPr>
+          <w:sz w:val="16"/>
+          <w:szCs w:val="16"/>
+        </w:rPr>
+        <w:tab/>
+      </w:r>
+      <w:r>
+        <w:rPr>
+          <w:sz w:val="16"/>
+          <w:szCs w:val="16"/>
+        </w:rPr>
+        <w:tab/>
+      </w:r>
+      <w:r>
+        <w:rPr>
+          <w:sz w:val="16"/>
+          <w:szCs w:val="16"/>
+        </w:rPr>
+        <w:tab/>
+        <w:t>If yes, print the results, otherwise print search complete</w:t>
       </w:r>
     </w:p>
     <w:p>
@@ -6398,6 +6495,588 @@
           <w:szCs w:val="16"/>
         </w:rPr>
         <w:t>Append this to a new list (not currently done, might not be needed)</w:t>
+      </w:r>
+    </w:p>
+    <w:p>
+      <w:pPr>
+        <w:ind w:left="2160" w:firstLine="720"/>
+        <w:rPr>
+          <w:b/>
+          <w:bCs/>
+          <w:sz w:val="16"/>
+          <w:szCs w:val="16"/>
+        </w:rPr>
+      </w:pPr>
+    </w:p>
+    <w:p>
+      <w:pPr>
+        <w:pStyle w:val="Heading4"/>
+      </w:pPr>
+      <w:r>
+        <w:t>Main Notebook</w:t>
+      </w:r>
+    </w:p>
+    <w:p>
+      <w:pPr>
+        <w:rPr>
+          <w:b/>
+          <w:bCs/>
+          <w:sz w:val="16"/>
+          <w:szCs w:val="16"/>
+        </w:rPr>
+      </w:pPr>
+      <w:r>
+        <w:rPr>
+          <w:b/>
+          <w:bCs/>
+          <w:sz w:val="16"/>
+          <w:szCs w:val="16"/>
+        </w:rPr>
+        <w:t xml:space="preserve">Function metric choice </w:t>
+      </w:r>
+      <w:r>
+        <w:rPr>
+          <w:b/>
+          <w:bCs/>
+          <w:sz w:val="16"/>
+          <w:szCs w:val="16"/>
+        </w:rPr>
+        <w:t>(takes 1 positional argument of dictionary name)</w:t>
+      </w:r>
+    </w:p>
+    <w:p>
+      <w:pPr>
+        <w:rPr>
+          <w:sz w:val="16"/>
+          <w:szCs w:val="16"/>
+        </w:rPr>
+      </w:pPr>
+      <w:r>
+        <w:rPr>
+          <w:sz w:val="16"/>
+          <w:szCs w:val="16"/>
+        </w:rPr>
+        <w:tab/>
+        <w:t>If the length of the dictionary is 2, then we must be working with an artist comparison</w:t>
+      </w:r>
+    </w:p>
+    <w:p>
+      <w:pPr>
+        <w:rPr>
+          <w:sz w:val="16"/>
+          <w:szCs w:val="16"/>
+        </w:rPr>
+      </w:pPr>
+      <w:r>
+        <w:rPr>
+          <w:sz w:val="16"/>
+          <w:szCs w:val="16"/>
+        </w:rPr>
+        <w:tab/>
+      </w:r>
+      <w:r>
+        <w:rPr>
+          <w:sz w:val="16"/>
+          <w:szCs w:val="16"/>
+        </w:rPr>
+        <w:tab/>
+        <w:t>Ask the user to</w:t>
+      </w:r>
+      <w:r>
+        <w:rPr>
+          <w:sz w:val="16"/>
+          <w:szCs w:val="16"/>
+        </w:rPr>
+        <w:t xml:space="preserve"> input a metric selection from the list that will be provided</w:t>
+      </w:r>
+    </w:p>
+    <w:p>
+      <w:pPr>
+        <w:rPr>
+          <w:sz w:val="16"/>
+          <w:szCs w:val="16"/>
+        </w:rPr>
+      </w:pPr>
+      <w:r>
+        <w:rPr>
+          <w:sz w:val="16"/>
+          <w:szCs w:val="16"/>
+        </w:rPr>
+        <w:tab/>
+      </w:r>
+      <w:r>
+        <w:rPr>
+          <w:sz w:val="16"/>
+          <w:szCs w:val="16"/>
+        </w:rPr>
+        <w:tab/>
+        <w:t>Take the key names from the dictionary</w:t>
+      </w:r>
+    </w:p>
+    <w:p>
+      <w:pPr>
+        <w:rPr>
+          <w:sz w:val="16"/>
+          <w:szCs w:val="16"/>
+        </w:rPr>
+      </w:pPr>
+      <w:r>
+        <w:rPr>
+          <w:sz w:val="16"/>
+          <w:szCs w:val="16"/>
+        </w:rPr>
+        <w:tab/>
+      </w:r>
+      <w:r>
+        <w:rPr>
+          <w:sz w:val="16"/>
+          <w:szCs w:val="16"/>
+        </w:rPr>
+        <w:tab/>
+        <w:t>Pass them into new variables key1 and key2</w:t>
+      </w:r>
+    </w:p>
+    <w:p>
+      <w:pPr>
+        <w:rPr>
+          <w:sz w:val="16"/>
+          <w:szCs w:val="16"/>
+        </w:rPr>
+      </w:pPr>
+      <w:r>
+        <w:rPr>
+          <w:sz w:val="16"/>
+          <w:szCs w:val="16"/>
+        </w:rPr>
+        <w:tab/>
+      </w:r>
+      <w:r>
+        <w:rPr>
+          <w:sz w:val="16"/>
+          <w:szCs w:val="16"/>
+        </w:rPr>
+        <w:tab/>
+      </w:r>
+      <w:r>
+        <w:rPr>
+          <w:sz w:val="16"/>
+          <w:szCs w:val="16"/>
+        </w:rPr>
+        <w:t>If metric choice is 1</w:t>
+      </w:r>
+    </w:p>
+    <w:p>
+      <w:pPr>
+        <w:rPr>
+          <w:sz w:val="16"/>
+          <w:szCs w:val="16"/>
+        </w:rPr>
+      </w:pPr>
+      <w:r>
+        <w:rPr>
+          <w:sz w:val="16"/>
+          <w:szCs w:val="16"/>
+        </w:rPr>
+        <w:tab/>
+      </w:r>
+      <w:r>
+        <w:rPr>
+          <w:sz w:val="16"/>
+          <w:szCs w:val="16"/>
+        </w:rPr>
+        <w:tab/>
+      </w:r>
+      <w:r>
+        <w:rPr>
+          <w:sz w:val="16"/>
+          <w:szCs w:val="16"/>
+        </w:rPr>
+        <w:tab/>
+        <w:t>Call Euclidean function with dictionary name, key1 and ke</w:t>
+      </w:r>
+      <w:r>
+        <w:rPr>
+          <w:sz w:val="16"/>
+          <w:szCs w:val="16"/>
+        </w:rPr>
+        <w:t>y</w:t>
+      </w:r>
+      <w:r>
+        <w:rPr>
+          <w:sz w:val="16"/>
+          <w:szCs w:val="16"/>
+        </w:rPr>
+        <w:t>2 as arguments</w:t>
+      </w:r>
+    </w:p>
+    <w:p>
+      <w:pPr>
+        <w:rPr>
+          <w:sz w:val="16"/>
+          <w:szCs w:val="16"/>
+        </w:rPr>
+      </w:pPr>
+      <w:r>
+        <w:rPr>
+          <w:sz w:val="16"/>
+          <w:szCs w:val="16"/>
+        </w:rPr>
+        <w:tab/>
+      </w:r>
+      <w:r>
+        <w:rPr>
+          <w:sz w:val="16"/>
+          <w:szCs w:val="16"/>
+        </w:rPr>
+        <w:tab/>
+        <w:t>If metric choice is 2</w:t>
+      </w:r>
+    </w:p>
+    <w:p>
+      <w:pPr>
+        <w:rPr>
+          <w:sz w:val="16"/>
+          <w:szCs w:val="16"/>
+        </w:rPr>
+      </w:pPr>
+      <w:r>
+        <w:rPr>
+          <w:sz w:val="16"/>
+          <w:szCs w:val="16"/>
+        </w:rPr>
+        <w:tab/>
+      </w:r>
+      <w:r>
+        <w:rPr>
+          <w:sz w:val="16"/>
+          <w:szCs w:val="16"/>
+        </w:rPr>
+        <w:tab/>
+      </w:r>
+      <w:r>
+        <w:rPr>
+          <w:sz w:val="16"/>
+          <w:szCs w:val="16"/>
+        </w:rPr>
+        <w:tab/>
+        <w:t>Call Cosine function with dictionary name, key1 and key2 as arguments</w:t>
+      </w:r>
+    </w:p>
+    <w:p>
+      <w:pPr>
+        <w:rPr>
+          <w:sz w:val="16"/>
+          <w:szCs w:val="16"/>
+        </w:rPr>
+      </w:pPr>
+      <w:r>
+        <w:rPr>
+          <w:sz w:val="16"/>
+          <w:szCs w:val="16"/>
+        </w:rPr>
+        <w:tab/>
+      </w:r>
+      <w:r>
+        <w:rPr>
+          <w:sz w:val="16"/>
+          <w:szCs w:val="16"/>
+        </w:rPr>
+        <w:tab/>
+        <w:t>If metric choice is 3</w:t>
+      </w:r>
+    </w:p>
+    <w:p>
+      <w:pPr>
+        <w:rPr>
+          <w:sz w:val="16"/>
+          <w:szCs w:val="16"/>
+        </w:rPr>
+      </w:pPr>
+      <w:r>
+        <w:rPr>
+          <w:sz w:val="16"/>
+          <w:szCs w:val="16"/>
+        </w:rPr>
+        <w:tab/>
+      </w:r>
+      <w:r>
+        <w:rPr>
+          <w:sz w:val="16"/>
+          <w:szCs w:val="16"/>
+        </w:rPr>
+        <w:tab/>
+      </w:r>
+      <w:r>
+        <w:rPr>
+          <w:sz w:val="16"/>
+          <w:szCs w:val="16"/>
+        </w:rPr>
+        <w:tab/>
+        <w:t>Call Pearson function with dictionary name, key1 and key2 as arguments</w:t>
+      </w:r>
+    </w:p>
+    <w:p>
+      <w:pPr>
+        <w:rPr>
+          <w:sz w:val="16"/>
+          <w:szCs w:val="16"/>
+        </w:rPr>
+      </w:pPr>
+      <w:r>
+        <w:rPr>
+          <w:sz w:val="16"/>
+          <w:szCs w:val="16"/>
+        </w:rPr>
+        <w:tab/>
+      </w:r>
+      <w:r>
+        <w:rPr>
+          <w:sz w:val="16"/>
+          <w:szCs w:val="16"/>
+        </w:rPr>
+        <w:tab/>
+        <w:t>If metric choice is 4</w:t>
+      </w:r>
+    </w:p>
+    <w:p>
+      <w:pPr>
+        <w:rPr>
+          <w:sz w:val="16"/>
+          <w:szCs w:val="16"/>
+        </w:rPr>
+      </w:pPr>
+      <w:r>
+        <w:rPr>
+          <w:sz w:val="16"/>
+          <w:szCs w:val="16"/>
+        </w:rPr>
+        <w:tab/>
+      </w:r>
+      <w:r>
+        <w:rPr>
+          <w:sz w:val="16"/>
+          <w:szCs w:val="16"/>
+        </w:rPr>
+        <w:tab/>
+      </w:r>
+      <w:r>
+        <w:rPr>
+          <w:sz w:val="16"/>
+          <w:szCs w:val="16"/>
+        </w:rPr>
+        <w:tab/>
+        <w:t>Call Jaccard function with dictionary name, key1 and key2 as arguments</w:t>
+      </w:r>
+    </w:p>
+    <w:p>
+      <w:pPr>
+        <w:rPr>
+          <w:sz w:val="16"/>
+          <w:szCs w:val="16"/>
+        </w:rPr>
+      </w:pPr>
+      <w:r>
+        <w:rPr>
+          <w:sz w:val="16"/>
+          <w:szCs w:val="16"/>
+        </w:rPr>
+        <w:tab/>
+      </w:r>
+      <w:r>
+        <w:rPr>
+          <w:sz w:val="16"/>
+          <w:szCs w:val="16"/>
+        </w:rPr>
+        <w:tab/>
+        <w:t>If metric choice is 5</w:t>
+      </w:r>
+    </w:p>
+    <w:p>
+      <w:pPr>
+        <w:rPr>
+          <w:sz w:val="16"/>
+          <w:szCs w:val="16"/>
+        </w:rPr>
+      </w:pPr>
+      <w:r>
+        <w:rPr>
+          <w:sz w:val="16"/>
+          <w:szCs w:val="16"/>
+        </w:rPr>
+        <w:tab/>
+      </w:r>
+      <w:r>
+        <w:rPr>
+          <w:sz w:val="16"/>
+          <w:szCs w:val="16"/>
+        </w:rPr>
+        <w:tab/>
+      </w:r>
+      <w:r>
+        <w:rPr>
+          <w:sz w:val="16"/>
+          <w:szCs w:val="16"/>
+        </w:rPr>
+        <w:tab/>
+        <w:t>Call Manhattan function with dictionary name, key1 and key2 as arguments</w:t>
+      </w:r>
+    </w:p>
+    <w:p>
+      <w:pPr>
+        <w:rPr>
+          <w:sz w:val="16"/>
+          <w:szCs w:val="16"/>
+        </w:rPr>
+      </w:pPr>
+      <w:r>
+        <w:rPr>
+          <w:sz w:val="16"/>
+          <w:szCs w:val="16"/>
+        </w:rPr>
+        <w:tab/>
+        <w:t xml:space="preserve">This should be repeated for the </w:t>
+      </w:r>
+      <w:r>
+        <w:rPr>
+          <w:sz w:val="16"/>
+          <w:szCs w:val="16"/>
+        </w:rPr>
+        <w:t>normally dictionary within the else.</w:t>
+      </w:r>
+    </w:p>
+    <w:p>
+      <w:pPr>
+        <w:rPr>
+          <w:sz w:val="16"/>
+          <w:szCs w:val="16"/>
+        </w:rPr>
+      </w:pPr>
+      <w:r>
+        <w:rPr>
+          <w:sz w:val="16"/>
+          <w:szCs w:val="16"/>
+        </w:rPr>
+        <w:t>This has not been included here as the functionality would be the same in general</w:t>
+      </w:r>
+      <w:r>
+        <w:rPr>
+          <w:sz w:val="16"/>
+          <w:szCs w:val="16"/>
+        </w:rPr>
+        <w:t>.</w:t>
+      </w:r>
+    </w:p>
+    <w:p>
+      <w:pPr>
+        <w:rPr>
+          <w:sz w:val="16"/>
+          <w:szCs w:val="16"/>
+        </w:rPr>
+      </w:pPr>
+    </w:p>
+    <w:p>
+      <w:pPr>
+        <w:rPr>
+          <w:b/>
+          <w:bCs/>
+          <w:sz w:val="16"/>
+          <w:szCs w:val="16"/>
+        </w:rPr>
+      </w:pPr>
+      <w:r>
+        <w:rPr>
+          <w:b/>
+          <w:bCs/>
+          <w:sz w:val="16"/>
+          <w:szCs w:val="16"/>
+        </w:rPr>
+        <w:t xml:space="preserve">Function metric selector </w:t>
+      </w:r>
+      <w:r>
+        <w:rPr>
+          <w:b/>
+          <w:bCs/>
+          <w:sz w:val="16"/>
+          <w:szCs w:val="16"/>
+        </w:rPr>
+        <w:t>(takes no arguments)</w:t>
+      </w:r>
+    </w:p>
+    <w:p>
+      <w:pPr>
+        <w:rPr>
+          <w:sz w:val="16"/>
+          <w:szCs w:val="16"/>
+        </w:rPr>
+      </w:pPr>
+      <w:r>
+        <w:rPr>
+          <w:sz w:val="16"/>
+          <w:szCs w:val="16"/>
+        </w:rPr>
+        <w:tab/>
+        <w:t>Metric select equals a list containing all the names of the metrics being used (5)</w:t>
+      </w:r>
+    </w:p>
+    <w:p>
+      <w:pPr>
+        <w:rPr>
+          <w:sz w:val="16"/>
+          <w:szCs w:val="16"/>
+        </w:rPr>
+      </w:pPr>
+      <w:r>
+        <w:rPr>
+          <w:sz w:val="16"/>
+          <w:szCs w:val="16"/>
+        </w:rPr>
+        <w:tab/>
+        <w:t>For each number and metric in the list (using enumerate to create numbers)</w:t>
+      </w:r>
+      <w:r>
+        <w:rPr>
+          <w:sz w:val="16"/>
+          <w:szCs w:val="16"/>
+        </w:rPr>
+        <w:t xml:space="preserve"> , starting at 1 (to remove 0)</w:t>
+      </w:r>
+    </w:p>
+    <w:p>
+      <w:pPr>
+        <w:rPr>
+          <w:sz w:val="16"/>
+          <w:szCs w:val="16"/>
+        </w:rPr>
+      </w:pPr>
+      <w:r>
+        <w:rPr>
+          <w:sz w:val="16"/>
+          <w:szCs w:val="16"/>
+        </w:rPr>
+        <w:tab/>
+      </w:r>
+      <w:r>
+        <w:rPr>
+          <w:sz w:val="16"/>
+          <w:szCs w:val="16"/>
+        </w:rPr>
+        <w:tab/>
+        <w:t>Print the number and then the accompanying metric</w:t>
+      </w:r>
+    </w:p>
+    <w:p>
+      <w:pPr>
+        <w:rPr>
+          <w:sz w:val="16"/>
+          <w:szCs w:val="16"/>
+        </w:rPr>
+      </w:pPr>
+      <w:r>
+        <w:rPr>
+          <w:sz w:val="16"/>
+          <w:szCs w:val="16"/>
+        </w:rPr>
+        <w:t>This function will print a list to the user within the program so they know which metrics they can choose from.</w:t>
       </w:r>
     </w:p>
     <w:p>
@@ -6435,36 +7114,715 @@
     <w:p>
       <w:pPr>
         <w:rPr>
-          <w:sz w:val="18"/>
-          <w:szCs w:val="18"/>
-        </w:rPr>
-      </w:pPr>
-    </w:p>
-    <w:p>
-      <w:pPr>
-        <w:rPr>
-          <w:sz w:val="18"/>
-          <w:szCs w:val="18"/>
-        </w:rPr>
-      </w:pPr>
-    </w:p>
-    <w:p>
-      <w:pPr>
-        <w:rPr>
-          <w:sz w:val="18"/>
-          <w:szCs w:val="18"/>
-        </w:rPr>
-      </w:pPr>
-    </w:p>
-    <w:p>
-      <w:pPr>
-        <w:rPr>
-          <w:sz w:val="18"/>
-          <w:szCs w:val="18"/>
-        </w:rPr>
-      </w:pPr>
-    </w:p>
-    <w:p/>
+          <w:b/>
+          <w:bCs/>
+          <w:sz w:val="16"/>
+          <w:szCs w:val="16"/>
+        </w:rPr>
+      </w:pPr>
+      <w:r>
+        <w:rPr>
+          <w:b/>
+          <w:bCs/>
+          <w:sz w:val="16"/>
+          <w:szCs w:val="16"/>
+        </w:rPr>
+        <w:t>Main function (takes two</w:t>
+      </w:r>
+      <w:r>
+        <w:rPr>
+          <w:b/>
+          <w:bCs/>
+          <w:sz w:val="16"/>
+          <w:szCs w:val="16"/>
+        </w:rPr>
+        <w:t xml:space="preserve"> dictionaries as arguments – artist and features)</w:t>
+      </w:r>
+    </w:p>
+    <w:p>
+      <w:pPr>
+        <w:rPr>
+          <w:sz w:val="16"/>
+          <w:szCs w:val="16"/>
+        </w:rPr>
+      </w:pPr>
+      <w:r>
+        <w:rPr>
+          <w:sz w:val="16"/>
+          <w:szCs w:val="16"/>
+        </w:rPr>
+        <w:tab/>
+        <w:t>Assign the dictionaries to local function variables</w:t>
+      </w:r>
+    </w:p>
+    <w:p>
+      <w:pPr>
+        <w:rPr>
+          <w:sz w:val="16"/>
+          <w:szCs w:val="16"/>
+        </w:rPr>
+      </w:pPr>
+      <w:r>
+        <w:rPr>
+          <w:sz w:val="16"/>
+          <w:szCs w:val="16"/>
+        </w:rPr>
+        <w:tab/>
+      </w:r>
+      <w:r>
+        <w:rPr>
+          <w:sz w:val="16"/>
+          <w:szCs w:val="16"/>
+        </w:rPr>
+        <w:t>Print a welcome message</w:t>
+      </w:r>
+    </w:p>
+    <w:p>
+      <w:pPr>
+        <w:rPr>
+          <w:sz w:val="16"/>
+          <w:szCs w:val="16"/>
+        </w:rPr>
+      </w:pPr>
+      <w:r>
+        <w:rPr>
+          <w:sz w:val="16"/>
+          <w:szCs w:val="16"/>
+        </w:rPr>
+        <w:tab/>
+        <w:t>Print the total of unique artists and songs in dictionaries (make use of both dictionaries here)</w:t>
+      </w:r>
+    </w:p>
+    <w:p>
+      <w:pPr>
+        <w:rPr>
+          <w:sz w:val="16"/>
+          <w:szCs w:val="16"/>
+        </w:rPr>
+      </w:pPr>
+      <w:r>
+        <w:rPr>
+          <w:sz w:val="16"/>
+          <w:szCs w:val="16"/>
+        </w:rPr>
+        <w:tab/>
+      </w:r>
+      <w:r>
+        <w:rPr>
+          <w:sz w:val="16"/>
+          <w:szCs w:val="16"/>
+        </w:rPr>
+        <w:t>Give the user an option to choose what they want to do (artist or song)</w:t>
+      </w:r>
+    </w:p>
+    <w:p>
+      <w:pPr>
+        <w:rPr>
+          <w:sz w:val="16"/>
+          <w:szCs w:val="16"/>
+        </w:rPr>
+      </w:pPr>
+      <w:r>
+        <w:rPr>
+          <w:sz w:val="16"/>
+          <w:szCs w:val="16"/>
+        </w:rPr>
+        <w:tab/>
+        <w:t xml:space="preserve">If the user chooses </w:t>
+      </w:r>
+      <w:r>
+        <w:rPr>
+          <w:sz w:val="16"/>
+          <w:szCs w:val="16"/>
+        </w:rPr>
+        <w:t>artist</w:t>
+      </w:r>
+    </w:p>
+    <w:p>
+      <w:pPr>
+        <w:rPr>
+          <w:sz w:val="16"/>
+          <w:szCs w:val="16"/>
+        </w:rPr>
+      </w:pPr>
+      <w:r>
+        <w:rPr>
+          <w:sz w:val="16"/>
+          <w:szCs w:val="16"/>
+        </w:rPr>
+        <w:tab/>
+      </w:r>
+      <w:r>
+        <w:rPr>
+          <w:sz w:val="16"/>
+          <w:szCs w:val="16"/>
+        </w:rPr>
+        <w:tab/>
+      </w:r>
+      <w:r>
+        <w:rPr>
+          <w:sz w:val="16"/>
+          <w:szCs w:val="16"/>
+        </w:rPr>
+        <w:t>Ask what they want to do now, do they want to do artist v artist or just search</w:t>
+      </w:r>
+    </w:p>
+    <w:p>
+      <w:pPr>
+        <w:rPr>
+          <w:sz w:val="16"/>
+          <w:szCs w:val="16"/>
+        </w:rPr>
+      </w:pPr>
+      <w:r>
+        <w:rPr>
+          <w:sz w:val="16"/>
+          <w:szCs w:val="16"/>
+        </w:rPr>
+        <w:tab/>
+      </w:r>
+      <w:r>
+        <w:rPr>
+          <w:sz w:val="16"/>
+          <w:szCs w:val="16"/>
+        </w:rPr>
+        <w:tab/>
+        <w:t>If they want to</w:t>
+      </w:r>
+      <w:r>
+        <w:rPr>
+          <w:sz w:val="16"/>
+          <w:szCs w:val="16"/>
+        </w:rPr>
+        <w:t xml:space="preserve"> do artist v artist</w:t>
+      </w:r>
+    </w:p>
+    <w:p>
+      <w:pPr>
+        <w:rPr>
+          <w:sz w:val="16"/>
+          <w:szCs w:val="16"/>
+        </w:rPr>
+      </w:pPr>
+      <w:r>
+        <w:rPr>
+          <w:sz w:val="16"/>
+          <w:szCs w:val="16"/>
+        </w:rPr>
+        <w:tab/>
+      </w:r>
+      <w:r>
+        <w:rPr>
+          <w:sz w:val="16"/>
+          <w:szCs w:val="16"/>
+        </w:rPr>
+        <w:tab/>
+      </w:r>
+      <w:r>
+        <w:rPr>
+          <w:sz w:val="16"/>
+          <w:szCs w:val="16"/>
+        </w:rPr>
+        <w:tab/>
+      </w:r>
+      <w:r>
+        <w:rPr>
+          <w:sz w:val="16"/>
+          <w:szCs w:val="16"/>
+        </w:rPr>
+        <w:t>Create a new local dictionary</w:t>
+      </w:r>
+    </w:p>
+    <w:p>
+      <w:pPr>
+        <w:rPr>
+          <w:sz w:val="16"/>
+          <w:szCs w:val="16"/>
+        </w:rPr>
+      </w:pPr>
+      <w:r>
+        <w:rPr>
+          <w:sz w:val="16"/>
+          <w:szCs w:val="16"/>
+        </w:rPr>
+        <w:tab/>
+      </w:r>
+      <w:r>
+        <w:rPr>
+          <w:sz w:val="16"/>
+          <w:szCs w:val="16"/>
+        </w:rPr>
+        <w:tab/>
+      </w:r>
+      <w:r>
+        <w:rPr>
+          <w:sz w:val="16"/>
+          <w:szCs w:val="16"/>
+        </w:rPr>
+        <w:tab/>
+        <w:t>Call the artist search function</w:t>
+      </w:r>
+    </w:p>
+    <w:p>
+      <w:pPr>
+        <w:rPr>
+          <w:sz w:val="16"/>
+          <w:szCs w:val="16"/>
+        </w:rPr>
+      </w:pPr>
+      <w:r>
+        <w:rPr>
+          <w:sz w:val="16"/>
+          <w:szCs w:val="16"/>
+        </w:rPr>
+        <w:tab/>
+      </w:r>
+      <w:r>
+        <w:rPr>
+          <w:sz w:val="16"/>
+          <w:szCs w:val="16"/>
+        </w:rPr>
+        <w:tab/>
+      </w:r>
+      <w:r>
+        <w:rPr>
+          <w:sz w:val="16"/>
+          <w:szCs w:val="16"/>
+        </w:rPr>
+        <w:tab/>
+        <w:t>Take the result sand add them to the new dictionary</w:t>
+      </w:r>
+    </w:p>
+    <w:p>
+      <w:pPr>
+        <w:rPr>
+          <w:sz w:val="16"/>
+          <w:szCs w:val="16"/>
+        </w:rPr>
+      </w:pPr>
+      <w:r>
+        <w:rPr>
+          <w:sz w:val="16"/>
+          <w:szCs w:val="16"/>
+        </w:rPr>
+        <w:tab/>
+      </w:r>
+      <w:r>
+        <w:rPr>
+          <w:sz w:val="16"/>
+          <w:szCs w:val="16"/>
+        </w:rPr>
+        <w:tab/>
+      </w:r>
+      <w:r>
+        <w:rPr>
+          <w:sz w:val="16"/>
+          <w:szCs w:val="16"/>
+        </w:rPr>
+        <w:tab/>
+        <w:t>When the dictionary length is 2, stop the process</w:t>
+      </w:r>
+    </w:p>
+    <w:p>
+      <w:pPr>
+        <w:rPr>
+          <w:sz w:val="16"/>
+          <w:szCs w:val="16"/>
+        </w:rPr>
+      </w:pPr>
+      <w:r>
+        <w:rPr>
+          <w:sz w:val="16"/>
+          <w:szCs w:val="16"/>
+        </w:rPr>
+        <w:tab/>
+      </w:r>
+      <w:r>
+        <w:rPr>
+          <w:sz w:val="16"/>
+          <w:szCs w:val="16"/>
+        </w:rPr>
+        <w:tab/>
+      </w:r>
+      <w:r>
+        <w:rPr>
+          <w:sz w:val="16"/>
+          <w:szCs w:val="16"/>
+        </w:rPr>
+        <w:tab/>
+        <w:t>Call the metric select and metric choice functions (this will complete the program)</w:t>
+      </w:r>
+    </w:p>
+    <w:p>
+      <w:pPr>
+        <w:rPr>
+          <w:sz w:val="16"/>
+          <w:szCs w:val="16"/>
+        </w:rPr>
+      </w:pPr>
+      <w:r>
+        <w:rPr>
+          <w:sz w:val="16"/>
+          <w:szCs w:val="16"/>
+        </w:rPr>
+        <w:tab/>
+      </w:r>
+      <w:r>
+        <w:rPr>
+          <w:sz w:val="16"/>
+          <w:szCs w:val="16"/>
+        </w:rPr>
+        <w:tab/>
+        <w:t>If they just want to search</w:t>
+      </w:r>
+    </w:p>
+    <w:p>
+      <w:pPr>
+        <w:rPr>
+          <w:sz w:val="16"/>
+          <w:szCs w:val="16"/>
+        </w:rPr>
+      </w:pPr>
+      <w:r>
+        <w:rPr>
+          <w:sz w:val="16"/>
+          <w:szCs w:val="16"/>
+        </w:rPr>
+        <w:tab/>
+      </w:r>
+      <w:r>
+        <w:rPr>
+          <w:sz w:val="16"/>
+          <w:szCs w:val="16"/>
+        </w:rPr>
+        <w:tab/>
+        <w:t>While the option is yes or artist</w:t>
+      </w:r>
+    </w:p>
+    <w:p>
+      <w:pPr>
+        <w:rPr>
+          <w:sz w:val="16"/>
+          <w:szCs w:val="16"/>
+        </w:rPr>
+      </w:pPr>
+      <w:r>
+        <w:rPr>
+          <w:sz w:val="16"/>
+          <w:szCs w:val="16"/>
+        </w:rPr>
+        <w:tab/>
+      </w:r>
+      <w:r>
+        <w:rPr>
+          <w:sz w:val="16"/>
+          <w:szCs w:val="16"/>
+        </w:rPr>
+        <w:tab/>
+      </w:r>
+      <w:r>
+        <w:rPr>
+          <w:sz w:val="16"/>
+          <w:szCs w:val="16"/>
+        </w:rPr>
+        <w:tab/>
+        <w:t>Call the artist search function</w:t>
+      </w:r>
+    </w:p>
+    <w:p>
+      <w:pPr>
+        <w:rPr>
+          <w:sz w:val="16"/>
+          <w:szCs w:val="16"/>
+        </w:rPr>
+      </w:pPr>
+      <w:r>
+        <w:rPr>
+          <w:sz w:val="16"/>
+          <w:szCs w:val="16"/>
+        </w:rPr>
+        <w:tab/>
+      </w:r>
+      <w:r>
+        <w:rPr>
+          <w:sz w:val="16"/>
+          <w:szCs w:val="16"/>
+        </w:rPr>
+        <w:tab/>
+        <w:t xml:space="preserve">Once the </w:t>
+      </w:r>
+      <w:r>
+        <w:rPr>
+          <w:sz w:val="16"/>
+          <w:szCs w:val="16"/>
+        </w:rPr>
+        <w:t>option becomes no or compare</w:t>
+      </w:r>
+    </w:p>
+    <w:p>
+      <w:pPr>
+        <w:rPr>
+          <w:sz w:val="16"/>
+          <w:szCs w:val="16"/>
+        </w:rPr>
+      </w:pPr>
+      <w:r>
+        <w:rPr>
+          <w:sz w:val="16"/>
+          <w:szCs w:val="16"/>
+        </w:rPr>
+        <w:tab/>
+      </w:r>
+      <w:r>
+        <w:rPr>
+          <w:sz w:val="16"/>
+          <w:szCs w:val="16"/>
+        </w:rPr>
+        <w:tab/>
+      </w:r>
+      <w:r>
+        <w:rPr>
+          <w:sz w:val="16"/>
+          <w:szCs w:val="16"/>
+        </w:rPr>
+        <w:tab/>
+      </w:r>
+      <w:bookmarkStart w:id="16" w:name="_Hlk57755299"/>
+      <w:r>
+        <w:rPr>
+          <w:sz w:val="16"/>
+          <w:szCs w:val="16"/>
+        </w:rPr>
+        <w:t>Call the metric select and metric choice functions (this will complete the program)</w:t>
+      </w:r>
+      <w:bookmarkEnd w:id="16"/>
+    </w:p>
+    <w:p>
+      <w:pPr>
+        <w:rPr>
+          <w:sz w:val="16"/>
+          <w:szCs w:val="16"/>
+        </w:rPr>
+      </w:pPr>
+      <w:r>
+        <w:rPr>
+          <w:sz w:val="16"/>
+          <w:szCs w:val="16"/>
+        </w:rPr>
+        <w:tab/>
+        <w:t>If the user chooses song</w:t>
+      </w:r>
+    </w:p>
+    <w:p>
+      <w:pPr>
+        <w:rPr>
+          <w:sz w:val="16"/>
+          <w:szCs w:val="16"/>
+        </w:rPr>
+      </w:pPr>
+      <w:r>
+        <w:rPr>
+          <w:sz w:val="16"/>
+          <w:szCs w:val="16"/>
+        </w:rPr>
+        <w:tab/>
+      </w:r>
+      <w:r>
+        <w:rPr>
+          <w:sz w:val="16"/>
+          <w:szCs w:val="16"/>
+        </w:rPr>
+        <w:tab/>
+      </w:r>
+      <w:r>
+        <w:rPr>
+          <w:sz w:val="16"/>
+          <w:szCs w:val="16"/>
+        </w:rPr>
+        <w:t>Ask if they want to search for a song</w:t>
+      </w:r>
+    </w:p>
+    <w:p>
+      <w:pPr>
+        <w:rPr>
+          <w:sz w:val="16"/>
+          <w:szCs w:val="16"/>
+        </w:rPr>
+      </w:pPr>
+      <w:r>
+        <w:rPr>
+          <w:sz w:val="16"/>
+          <w:szCs w:val="16"/>
+        </w:rPr>
+        <w:tab/>
+      </w:r>
+      <w:r>
+        <w:rPr>
+          <w:sz w:val="16"/>
+          <w:szCs w:val="16"/>
+        </w:rPr>
+        <w:tab/>
+        <w:t>If the option is yes</w:t>
+      </w:r>
+    </w:p>
+    <w:p>
+      <w:pPr>
+        <w:rPr>
+          <w:sz w:val="16"/>
+          <w:szCs w:val="16"/>
+        </w:rPr>
+      </w:pPr>
+      <w:r>
+        <w:rPr>
+          <w:sz w:val="16"/>
+          <w:szCs w:val="16"/>
+        </w:rPr>
+        <w:tab/>
+      </w:r>
+      <w:r>
+        <w:rPr>
+          <w:sz w:val="16"/>
+          <w:szCs w:val="16"/>
+        </w:rPr>
+        <w:tab/>
+      </w:r>
+      <w:r>
+        <w:rPr>
+          <w:sz w:val="16"/>
+          <w:szCs w:val="16"/>
+        </w:rPr>
+        <w:tab/>
+        <w:t>Call the song search function</w:t>
+      </w:r>
+    </w:p>
+    <w:p>
+      <w:pPr>
+        <w:rPr>
+          <w:sz w:val="16"/>
+          <w:szCs w:val="16"/>
+        </w:rPr>
+      </w:pPr>
+      <w:r>
+        <w:rPr>
+          <w:sz w:val="16"/>
+          <w:szCs w:val="16"/>
+        </w:rPr>
+        <w:tab/>
+      </w:r>
+      <w:r>
+        <w:rPr>
+          <w:sz w:val="16"/>
+          <w:szCs w:val="16"/>
+        </w:rPr>
+        <w:tab/>
+      </w:r>
+      <w:r>
+        <w:rPr>
+          <w:sz w:val="16"/>
+          <w:szCs w:val="16"/>
+        </w:rPr>
+        <w:tab/>
+        <w:t>Once they are done, ask again if they want to search</w:t>
+      </w:r>
+      <w:r>
+        <w:rPr>
+          <w:sz w:val="16"/>
+          <w:szCs w:val="16"/>
+        </w:rPr>
+        <w:t>, continue search until option is no</w:t>
+      </w:r>
+    </w:p>
+    <w:p>
+      <w:pPr>
+        <w:rPr>
+          <w:sz w:val="16"/>
+          <w:szCs w:val="16"/>
+        </w:rPr>
+      </w:pPr>
+      <w:r>
+        <w:rPr>
+          <w:sz w:val="16"/>
+          <w:szCs w:val="16"/>
+        </w:rPr>
+        <w:tab/>
+      </w:r>
+      <w:r>
+        <w:rPr>
+          <w:sz w:val="16"/>
+          <w:szCs w:val="16"/>
+        </w:rPr>
+        <w:tab/>
+        <w:t>If the option is no</w:t>
+      </w:r>
+    </w:p>
+    <w:p>
+      <w:pPr>
+        <w:rPr>
+          <w:sz w:val="16"/>
+          <w:szCs w:val="16"/>
+        </w:rPr>
+      </w:pPr>
+      <w:r>
+        <w:rPr>
+          <w:sz w:val="16"/>
+          <w:szCs w:val="16"/>
+        </w:rPr>
+        <w:tab/>
+      </w:r>
+      <w:r>
+        <w:rPr>
+          <w:sz w:val="16"/>
+          <w:szCs w:val="16"/>
+        </w:rPr>
+        <w:tab/>
+      </w:r>
+      <w:r>
+        <w:rPr>
+          <w:sz w:val="16"/>
+          <w:szCs w:val="16"/>
+        </w:rPr>
+        <w:tab/>
+        <w:t>Call the metric select and metric choice functions (this will complete the program)</w:t>
+      </w:r>
+    </w:p>
+    <w:p>
+      <w:pPr>
+        <w:rPr>
+          <w:sz w:val="16"/>
+          <w:szCs w:val="16"/>
+        </w:rPr>
+      </w:pPr>
+      <w:r>
+        <w:rPr>
+          <w:sz w:val="16"/>
+          <w:szCs w:val="16"/>
+        </w:rPr>
+        <w:t>Program is complete, print a thank you message to the user</w:t>
+      </w:r>
+      <w:r>
+        <w:rPr>
+          <w:sz w:val="16"/>
+          <w:szCs w:val="16"/>
+        </w:rPr>
+        <w:t xml:space="preserve"> – </w:t>
+      </w:r>
+      <w:r>
+        <w:rPr>
+          <w:b/>
+          <w:bCs/>
+          <w:sz w:val="16"/>
+          <w:szCs w:val="16"/>
+        </w:rPr>
+        <w:t>this pseudo code aims to mimic the flowchart</w:t>
+      </w:r>
+      <w:r>
+        <w:rPr>
+          <w:sz w:val="16"/>
+          <w:szCs w:val="16"/>
+        </w:rPr>
+        <w:t>.</w:t>
+      </w:r>
+    </w:p>
     <w:sectPr>
       <w:headerReference w:type="even" r:id="rId10"/>
       <w:headerReference w:type="default" r:id="rId11"/>
@@ -10270,6 +11628,7 @@
   <w:rsids>
     <w:rsidRoot w:val="00F87F4D"/>
     <w:rsid w:val="003404B1"/>
+    <w:rsid w:val="005506BA"/>
     <w:rsid w:val="007A273A"/>
     <w:rsid w:val="00B232E5"/>
     <w:rsid w:val="00BE71A6"/>

</xml_diff>

<commit_message>
Setting up Assignment 2 files
</commit_message>
<xml_diff>
--- a/Assignment1/Implementation_Report.docx
+++ b/Assignment1/Implementation_Report.docx
@@ -4432,7 +4432,13 @@
         <w:t>. The user can initiate the quit sequence from the main menu of the UI.</w:t>
       </w:r>
       <w:r>
-        <w:t xml:space="preserve"> code for the m</w:t>
+        <w:t xml:space="preserve"> </w:t>
+      </w:r>
+      <w:r>
+        <w:t xml:space="preserve">Pseudo </w:t>
+      </w:r>
+      <w:r>
+        <w:t>code for the m</w:t>
       </w:r>
       <w:r>
         <w:t xml:space="preserve">ain </w:t>
@@ -4458,7 +4464,13 @@
         <w:t>While there is no real direct relationship between the modules, without the load module, the program can’t function as the code will falter without the defined dictionaries.</w:t>
       </w:r>
       <w:r>
-        <w:t xml:space="preserve"> The strongest relationship is with the functions found within the similarity module, which all work in tangent to allow the user to search for artists and use the metrics to get accurate results printed to them.</w:t>
+        <w:t xml:space="preserve"> The strongest relationship is with the functions found within the similarity module, which all work in tangent to allow the user to search for artists and use </w:t>
+      </w:r>
+      <w:r>
+        <w:t>of</w:t>
+      </w:r>
+      <w:r>
+        <w:t xml:space="preserve"> metrics to get accurate results printed to them.</w:t>
       </w:r>
     </w:p>
     <w:p>
@@ -5132,21 +5144,8 @@
               </w:r>
             </w:p>
             <w:p>
-              <w:proofErr w:type="spellStart"/>
               <w:r>
-                <w:t>Schedl</w:t>
-              </w:r>
-              <w:proofErr w:type="spellEnd"/>
-              <w:r>
-                <w:t xml:space="preserve">, M., Zamani, H., Chen, C.-W., </w:t>
-              </w:r>
-              <w:proofErr w:type="spellStart"/>
-              <w:r>
-                <w:t>Deldjoo</w:t>
-              </w:r>
-              <w:proofErr w:type="spellEnd"/>
-              <w:r>
-                <w:t xml:space="preserve">, Y., &amp; Elahi, M. (2018). Current challenges and visions in music recommender systems research. </w:t>
+                <w:t xml:space="preserve">Schedl, M., Zamani, H., Chen, C.-W., Deldjoo, Y., &amp; Elahi, M. (2018). Current challenges and visions in music recommender systems research. </w:t>
               </w:r>
               <w:r>
                 <w:rPr>
@@ -5186,15 +5185,7 @@
                 <w:t>What is a Flowchart</w:t>
               </w:r>
               <w:r>
-                <w:t xml:space="preserve">. (n.d.). </w:t>
-              </w:r>
-              <w:proofErr w:type="spellStart"/>
-              <w:r>
-                <w:t>Lucidchart</w:t>
-              </w:r>
-              <w:proofErr w:type="spellEnd"/>
-              <w:r>
-                <w:t xml:space="preserve">. Retrieved </w:t>
+                <w:t xml:space="preserve">. (n.d.). Lucidchart. Retrieved </w:t>
               </w:r>
               <w:r>
                 <w:t>28th</w:t>
@@ -5229,23 +5220,7 @@
                   <w:i/>
                   <w:iCs/>
                 </w:rPr>
-                <w:t xml:space="preserve">Guthrie, G. (2020, August 2). Everything you need to know about architectural diagrams (and how to draw one). </w:t>
-              </w:r>
-              <w:proofErr w:type="spellStart"/>
-              <w:r>
-                <w:rPr>
-                  <w:i/>
-                  <w:iCs/>
-                </w:rPr>
-                <w:t>Cacoo</w:t>
-              </w:r>
-              <w:proofErr w:type="spellEnd"/>
-              <w:r>
-                <w:rPr>
-                  <w:i/>
-                  <w:iCs/>
-                </w:rPr>
-                <w:t xml:space="preserve">. </w:t>
+                <w:t xml:space="preserve">Guthrie, G. (2020, August 2). Everything you need to know about architectural diagrams (and how to draw one). Cacoo. </w:t>
               </w:r>
               <w:hyperlink r:id="rId12" w:history="1">
                 <w:r>
@@ -14489,6 +14464,7 @@
   </w:compat>
   <w:rsids>
     <w:rsidRoot w:val="00F87F4D"/>
+    <w:rsid w:val="00256CDC"/>
     <w:rsid w:val="003404B1"/>
     <w:rsid w:val="005506BA"/>
     <w:rsid w:val="007A273A"/>

</xml_diff>

<commit_message>
added the report, made small changes to it, changed the output for the artists in the load_data_module
</commit_message>
<xml_diff>
--- a/Assignment1/Implementation_Report.docx
+++ b/Assignment1/Implementation_Report.docx
@@ -3226,7 +3226,15 @@
         <w:t xml:space="preserve">when a dictionary is called when it is not yet instantiated. </w:t>
       </w:r>
       <w:r>
-        <w:t xml:space="preserve">The program will therefore make effective use of built in exception handling to catch all exceptions in the program, and instead of crashing, will print a </w:t>
+        <w:t xml:space="preserve">The program will therefore make effective use of </w:t>
+      </w:r>
+      <w:proofErr w:type="gramStart"/>
+      <w:r>
+        <w:t>built in</w:t>
+      </w:r>
+      <w:proofErr w:type="gramEnd"/>
+      <w:r>
+        <w:t xml:space="preserve"> exception handling to catch all exceptions in the program, and instead of crashing, will print a </w:t>
       </w:r>
       <w:r>
         <w:t>message to the user, and then re-run the section of the program that was interrupted due to an error</w:t>
@@ -3286,7 +3294,15 @@
         <w:t xml:space="preserve"> snappy when being used. </w:t>
       </w:r>
       <w:r>
-        <w:t>While there is no need for the program to run fast, the nature of the implementation makes a fast running program easy to accomplish, with the slowest aspect being the file reading modules</w:t>
+        <w:t xml:space="preserve">While there is no need for the program to run fast, the nature of the implementation makes a </w:t>
+      </w:r>
+      <w:proofErr w:type="gramStart"/>
+      <w:r>
+        <w:t>fast running</w:t>
+      </w:r>
+      <w:proofErr w:type="gramEnd"/>
+      <w:r>
+        <w:t xml:space="preserve"> program easy to accomplish, with the slowest aspect being the file reading modules</w:t>
       </w:r>
       <w:r>
         <w:t xml:space="preserve"> due to the size of the data </w:t>
@@ -4119,7 +4135,21 @@
         <w:rPr>
           <w:rFonts w:cs="Arial"/>
         </w:rPr>
-        <w:t xml:space="preserve">The overall functionality of the similarity functions include error checking to avoid the same </w:t>
+        <w:t xml:space="preserve">The overall functionality of the similarity functions </w:t>
+      </w:r>
+      <w:proofErr w:type="gramStart"/>
+      <w:r>
+        <w:rPr>
+          <w:rFonts w:cs="Arial"/>
+        </w:rPr>
+        <w:t>include</w:t>
+      </w:r>
+      <w:proofErr w:type="gramEnd"/>
+      <w:r>
+        <w:rPr>
+          <w:rFonts w:cs="Arial"/>
+        </w:rPr>
+        <w:t xml:space="preserve"> error checking to avoid the same </w:t>
       </w:r>
       <w:r>
         <w:rPr>
@@ -4292,7 +4322,15 @@
         <w:t xml:space="preserve"> designed for</w:t>
       </w:r>
       <w:r>
-        <w:t xml:space="preserve"> an easy to read diagram </w:t>
+        <w:t xml:space="preserve"> an </w:t>
+      </w:r>
+      <w:proofErr w:type="gramStart"/>
+      <w:r>
+        <w:t>easy to read</w:t>
+      </w:r>
+      <w:proofErr w:type="gramEnd"/>
+      <w:r>
+        <w:t xml:space="preserve"> diagram </w:t>
       </w:r>
       <w:r>
         <w:t>that showcase</w:t>
@@ -4426,7 +4464,15 @@
         <w:t xml:space="preserve">necessary, </w:t>
       </w:r>
       <w:r>
-        <w:t>there are some times where the user is asked if they want to quit, but the majority of the time the program will restart</w:t>
+        <w:t xml:space="preserve">there are </w:t>
+      </w:r>
+      <w:proofErr w:type="gramStart"/>
+      <w:r>
+        <w:t>some times</w:t>
+      </w:r>
+      <w:proofErr w:type="gramEnd"/>
+      <w:r>
+        <w:t xml:space="preserve"> where the user is asked if they want to quit, but the majority of the time the program will restart</w:t>
       </w:r>
       <w:r>
         <w:t>. The user can initiate the quit sequence from the main menu of the UI.</w:t>
@@ -4743,7 +4789,15 @@
         <w:t xml:space="preserve"> create a program that closely matches the flow chart (in the appendix)</w:t>
       </w:r>
       <w:r>
-        <w:t xml:space="preserve"> and provides an all in one UI for user interaction. When creating this function, there were some issues that had to be solved. The first of which was </w:t>
+        <w:t xml:space="preserve"> and provides an </w:t>
+      </w:r>
+      <w:proofErr w:type="gramStart"/>
+      <w:r>
+        <w:t>all in one</w:t>
+      </w:r>
+      <w:proofErr w:type="gramEnd"/>
+      <w:r>
+        <w:t xml:space="preserve"> UI for user interaction. When creating this function, there were some issues that had to be solved. The first of which was </w:t>
       </w:r>
       <w:r>
         <w:t>regarding</w:t>
@@ -4982,7 +5036,15 @@
         <w:t xml:space="preserve">state </w:t>
       </w:r>
       <w:r>
-        <w:t>that all parties can be happy with. The use of libraries would enhance the capabilities of the program even further by reducing execution time of the dictionaries, although as mentioned in the main report, the amount of times these are expected to be ran are minimal.</w:t>
+        <w:t xml:space="preserve">that all parties can be happy with. The use of libraries would enhance the capabilities of the program even further by reducing execution time of the dictionaries, although as mentioned in the main report, the </w:t>
+      </w:r>
+      <w:proofErr w:type="gramStart"/>
+      <w:r>
+        <w:t>amount</w:t>
+      </w:r>
+      <w:proofErr w:type="gramEnd"/>
+      <w:r>
+        <w:t xml:space="preserve"> of times these are expected to be ran are minimal.</w:t>
       </w:r>
     </w:p>
     <w:p>
@@ -5061,7 +5123,25 @@
                   <w:color w:val="auto"/>
                   <w:shd w:val="clear" w:color="auto" w:fill="FFFFFF"/>
                 </w:rPr>
-                <w:t>Harris, C.R., Millman, K.J., van der Walt, S.J. et al. </w:t>
+                <w:t xml:space="preserve">Harris, C.R., </w:t>
+              </w:r>
+              <w:proofErr w:type="spellStart"/>
+              <w:r>
+                <w:rPr>
+                  <w:rFonts w:cs="Arial"/>
+                  <w:color w:val="auto"/>
+                  <w:shd w:val="clear" w:color="auto" w:fill="FFFFFF"/>
+                </w:rPr>
+                <w:t>Millman</w:t>
+              </w:r>
+              <w:proofErr w:type="spellEnd"/>
+              <w:r>
+                <w:rPr>
+                  <w:rFonts w:cs="Arial"/>
+                  <w:color w:val="auto"/>
+                  <w:shd w:val="clear" w:color="auto" w:fill="FFFFFF"/>
+                </w:rPr>
+                <w:t>, K.J., van der Walt, S.J. et al. </w:t>
               </w:r>
               <w:r>
                 <w:rPr>
@@ -5130,7 +5210,19 @@
                   <w:szCs w:val="21"/>
                   <w:shd w:val="clear" w:color="auto" w:fill="FFFFFF"/>
                 </w:rPr>
-                <w:t>The Python Library Reference, release 3.8.2</w:t>
+                <w:t>The Python Library Reference</w:t>
+              </w:r>
+              <w:r>
+                <w:rPr>
+                  <w:rFonts w:cs="Arial"/>
+                  <w:i/>
+                  <w:iCs/>
+                  <w:color w:val="auto"/>
+                  <w:sz w:val="21"/>
+                  <w:szCs w:val="21"/>
+                  <w:shd w:val="clear" w:color="auto" w:fill="FFFFFF"/>
+                </w:rPr>
+                <w:t xml:space="preserve"> release 3.8.2</w:t>
               </w:r>
               <w:r>
                 <w:rPr>
@@ -5144,8 +5236,21 @@
               </w:r>
             </w:p>
             <w:p>
+              <w:proofErr w:type="spellStart"/>
               <w:r>
-                <w:t xml:space="preserve">Schedl, M., Zamani, H., Chen, C.-W., Deldjoo, Y., &amp; Elahi, M. (2018). Current challenges and visions in music recommender systems research. </w:t>
+                <w:t>Schedl</w:t>
+              </w:r>
+              <w:proofErr w:type="spellEnd"/>
+              <w:r>
+                <w:t xml:space="preserve">, M., Zamani, H., Chen, C.-W., </w:t>
+              </w:r>
+              <w:proofErr w:type="spellStart"/>
+              <w:r>
+                <w:t>Deldjoo</w:t>
+              </w:r>
+              <w:proofErr w:type="spellEnd"/>
+              <w:r>
+                <w:t xml:space="preserve">, Y., &amp; Elahi, M. (2018). Current challenges and visions in music recommender systems research. </w:t>
               </w:r>
               <w:r>
                 <w:rPr>
@@ -5185,7 +5290,15 @@
                 <w:t>What is a Flowchart</w:t>
               </w:r>
               <w:r>
-                <w:t xml:space="preserve">. (n.d.). Lucidchart. Retrieved </w:t>
+                <w:t xml:space="preserve">. (n.d.). </w:t>
+              </w:r>
+              <w:proofErr w:type="spellStart"/>
+              <w:r>
+                <w:t>Lucidchart</w:t>
+              </w:r>
+              <w:proofErr w:type="spellEnd"/>
+              <w:r>
+                <w:t xml:space="preserve">. Retrieved </w:t>
               </w:r>
               <w:r>
                 <w:t>28th</w:t>
@@ -5220,7 +5333,23 @@
                   <w:i/>
                   <w:iCs/>
                 </w:rPr>
-                <w:t xml:space="preserve">Guthrie, G. (2020, August 2). Everything you need to know about architectural diagrams (and how to draw one). Cacoo. </w:t>
+                <w:t xml:space="preserve">Guthrie, G. (2020, August 2). Everything you need to know about architectural diagrams (and how to draw one). </w:t>
+              </w:r>
+              <w:proofErr w:type="spellStart"/>
+              <w:r>
+                <w:rPr>
+                  <w:i/>
+                  <w:iCs/>
+                </w:rPr>
+                <w:t>Cacoo</w:t>
+              </w:r>
+              <w:proofErr w:type="spellEnd"/>
+              <w:r>
+                <w:rPr>
+                  <w:i/>
+                  <w:iCs/>
+                </w:rPr>
+                <w:t xml:space="preserve">. </w:t>
               </w:r>
               <w:hyperlink r:id="rId12" w:history="1">
                 <w:r>
@@ -14385,7 +14514,7 @@
     <w:charset w:val="00"/>
     <w:family w:val="roman"/>
     <w:pitch w:val="variable"/>
-    <w:sig w:usb0="E0002EFF" w:usb1="C000785B" w:usb2="00000009" w:usb3="00000000" w:csb0="000001FF" w:csb1="00000000"/>
+    <w:sig w:usb0="E0002AFF" w:usb1="C0007843" w:usb2="00000009" w:usb3="00000000" w:csb0="000001FF" w:csb1="00000000"/>
   </w:font>
   <w:font w:name="Courier New">
     <w:panose1 w:val="02070309020205020404"/>
@@ -14413,7 +14542,7 @@
     <w:charset w:val="00"/>
     <w:family w:val="swiss"/>
     <w:pitch w:val="variable"/>
-    <w:sig w:usb0="E4002EFF" w:usb1="C000247B" w:usb2="00000009" w:usb3="00000000" w:csb0="000001FF" w:csb1="00000000"/>
+    <w:sig w:usb0="E0002AFF" w:usb1="4000ACFF" w:usb2="00000001" w:usb3="00000000" w:csb0="000001FF" w:csb1="00000000"/>
   </w:font>
   <w:font w:name="DengXian">
     <w:altName w:val="等线"/>
@@ -14428,7 +14557,7 @@
     <w:charset w:val="00"/>
     <w:family w:val="swiss"/>
     <w:pitch w:val="variable"/>
-    <w:sig w:usb0="E0002EFF" w:usb1="C000785B" w:usb2="00000009" w:usb3="00000000" w:csb0="000001FF" w:csb1="00000000"/>
+    <w:sig w:usb0="E0002AFF" w:usb1="C0007843" w:usb2="00000009" w:usb3="00000000" w:csb0="000001FF" w:csb1="00000000"/>
   </w:font>
   <w:font w:name="DengXian Light">
     <w:altName w:val="等线 Light"/>
@@ -14443,7 +14572,7 @@
     <w:charset w:val="00"/>
     <w:family w:val="swiss"/>
     <w:pitch w:val="variable"/>
-    <w:sig w:usb0="E4002EFF" w:usb1="C000247B" w:usb2="00000009" w:usb3="00000000" w:csb0="000001FF" w:csb1="00000000"/>
+    <w:sig w:usb0="A0002AEF" w:usb1="4000207B" w:usb2="00000000" w:usb3="00000000" w:csb0="000001FF" w:csb1="00000000"/>
   </w:font>
 </w:fonts>
 </file>
@@ -14468,6 +14597,7 @@
     <w:rsid w:val="003404B1"/>
     <w:rsid w:val="005506BA"/>
     <w:rsid w:val="007A273A"/>
+    <w:rsid w:val="00A553A9"/>
     <w:rsid w:val="00B232E5"/>
     <w:rsid w:val="00BE71A6"/>
     <w:rsid w:val="00D032A5"/>

</xml_diff>